<commit_message>
pull from google docs and populate a word doc.
</commit_message>
<xml_diff>
--- a/Agenda.docx
+++ b/Agenda.docx
@@ -111,21 +111,7 @@
                 <w:sz w:val="24"/>
                 <w:szCs w:val="24"/>
               </w:rPr>
-              <w:t>&lt;&lt;Week</w:t>
-            </w:r>
-            <w:r>
-              <w:rPr>
-                <w:sz w:val="24"/>
-                <w:szCs w:val="24"/>
-              </w:rPr>
-              <w:t>2</w:t>
-            </w:r>
-            <w:r>
-              <w:rPr>
-                <w:sz w:val="24"/>
-                <w:szCs w:val="24"/>
-              </w:rPr>
-              <w:t>&gt;&gt;</w:t>
+              <w:t>&lt;&lt;Week2&gt;&gt;</w:t>
             </w:r>
           </w:p>
         </w:tc>
@@ -162,21 +148,7 @@
                 <w:sz w:val="24"/>
                 <w:szCs w:val="24"/>
               </w:rPr>
-              <w:t>&lt;&lt;Week</w:t>
-            </w:r>
-            <w:r>
-              <w:rPr>
-                <w:sz w:val="24"/>
-                <w:szCs w:val="24"/>
-              </w:rPr>
-              <w:t>3</w:t>
-            </w:r>
-            <w:r>
-              <w:rPr>
-                <w:sz w:val="24"/>
-                <w:szCs w:val="24"/>
-              </w:rPr>
-              <w:t>&gt;&gt;</w:t>
+              <w:t>&lt;&lt;Week3&gt;&gt;</w:t>
             </w:r>
           </w:p>
         </w:tc>
@@ -214,21 +186,7 @@
                 <w:sz w:val="24"/>
                 <w:szCs w:val="24"/>
               </w:rPr>
-              <w:t>&lt;&lt;Week</w:t>
-            </w:r>
-            <w:r>
-              <w:rPr>
-                <w:sz w:val="24"/>
-                <w:szCs w:val="24"/>
-              </w:rPr>
-              <w:t>4</w:t>
-            </w:r>
-            <w:r>
-              <w:rPr>
-                <w:sz w:val="24"/>
-                <w:szCs w:val="24"/>
-              </w:rPr>
-              <w:t>&gt;&gt;</w:t>
+              <w:t>&lt;&lt;Week4&gt;&gt;</w:t>
             </w:r>
           </w:p>
         </w:tc>
@@ -3227,20 +3185,15 @@
                 <w:sz w:val="22"/>
                 <w:szCs w:val="22"/>
               </w:rPr>
-              <w:t>Inveterate</w:t>
-            </w:r>
-          </w:p>
-          <w:p>
-            <w:pPr>
-              <w:jc w:val="center"/>
-            </w:pPr>
-            <w:proofErr w:type="spellStart"/>
-            <w:r>
-              <w:t>Adj</w:t>
-            </w:r>
-            <w:proofErr w:type="spellEnd"/>
-            <w:r>
-              <w:t>; always or often doing something; habitual</w:t>
+              <w:t>&lt;&lt;wod&gt;&gt;</w:t>
+            </w:r>
+          </w:p>
+          <w:p>
+            <w:pPr>
+              <w:jc w:val="center"/>
+            </w:pPr>
+            <w:r>
+              <w:t>&lt;&lt;wod def&gt;&gt;</w:t>
             </w:r>
           </w:p>
         </w:tc>
@@ -4376,25 +4329,7 @@
                 <w:sz w:val="22"/>
                 <w:szCs w:val="22"/>
               </w:rPr>
-              <w:t xml:space="preserve">Speech </w:t>
-            </w:r>
-            <w:proofErr w:type="spellStart"/>
-            <w:r>
-              <w:rPr>
-                <w:i/>
-                <w:sz w:val="22"/>
-                <w:szCs w:val="22"/>
-              </w:rPr>
-              <w:t>Eval</w:t>
-            </w:r>
-            <w:proofErr w:type="spellEnd"/>
-            <w:r>
-              <w:rPr>
-                <w:i/>
-                <w:sz w:val="22"/>
-                <w:szCs w:val="22"/>
-              </w:rPr>
-              <w:t xml:space="preserve"> 1 with Goals: </w:t>
+              <w:t xml:space="preserve">Speech Eval 1 with Goals: </w:t>
             </w:r>
           </w:p>
           <w:p>
@@ -4490,25 +4425,7 @@
                 <w:sz w:val="22"/>
                 <w:szCs w:val="22"/>
               </w:rPr>
-              <w:t xml:space="preserve">Speech </w:t>
-            </w:r>
-            <w:proofErr w:type="spellStart"/>
-            <w:r>
-              <w:rPr>
-                <w:i/>
-                <w:sz w:val="22"/>
-                <w:szCs w:val="22"/>
-              </w:rPr>
-              <w:t>Eval</w:t>
-            </w:r>
-            <w:proofErr w:type="spellEnd"/>
-            <w:r>
-              <w:rPr>
-                <w:i/>
-                <w:sz w:val="22"/>
-                <w:szCs w:val="22"/>
-              </w:rPr>
-              <w:t xml:space="preserve"> 2 with Goals:</w:t>
+              <w:t>Speech Eval 2 with Goals:</w:t>
             </w:r>
           </w:p>
           <w:p>
@@ -4533,9 +4450,15 @@
                 <w:szCs w:val="22"/>
                 <w:u w:val="single"/>
               </w:rPr>
-              <w:t>Speaker 2:</w:t>
-            </w:r>
-            <w:proofErr w:type="gramStart"/>
+              <w:t xml:space="preserve">Speaker 2: </w:t>
+            </w:r>
+            <w:r>
+              <w:rPr>
+                <w:sz w:val="22"/>
+                <w:szCs w:val="22"/>
+              </w:rPr>
+              <w:t xml:space="preserve"> </w:t>
+            </w:r>
             <w:r>
               <w:rPr>
                 <w:b/>
@@ -4543,6 +4466,13 @@
                 <w:szCs w:val="22"/>
                 <w:u w:val="single"/>
               </w:rPr>
+              <w:t>:</w:t>
+            </w:r>
+            <w:r>
+              <w:rPr>
+                <w:sz w:val="22"/>
+                <w:szCs w:val="22"/>
+              </w:rPr>
               <w:t xml:space="preserve"> </w:t>
             </w:r>
             <w:r>
@@ -4550,45 +4480,7 @@
                 <w:sz w:val="22"/>
                 <w:szCs w:val="22"/>
               </w:rPr>
-              <w:t xml:space="preserve"> </w:t>
-            </w:r>
-            <w:r>
-              <w:rPr>
-                <w:b/>
-                <w:sz w:val="22"/>
-                <w:szCs w:val="22"/>
-                <w:u w:val="single"/>
-              </w:rPr>
-              <w:t>:</w:t>
-            </w:r>
-            <w:proofErr w:type="gramEnd"/>
-            <w:r>
-              <w:rPr>
-                <w:sz w:val="22"/>
-                <w:szCs w:val="22"/>
-              </w:rPr>
-              <w:t xml:space="preserve"> </w:t>
-            </w:r>
-            <w:r>
-              <w:rPr>
-                <w:sz w:val="22"/>
-                <w:szCs w:val="22"/>
-              </w:rPr>
-              <w:t>&lt;&lt;Speaker</w:t>
-            </w:r>
-            <w:r>
-              <w:rPr>
-                <w:sz w:val="22"/>
-                <w:szCs w:val="22"/>
-              </w:rPr>
-              <w:t>2</w:t>
-            </w:r>
-            <w:r>
-              <w:rPr>
-                <w:sz w:val="22"/>
-                <w:szCs w:val="22"/>
-              </w:rPr>
-              <w:t>Manual&gt;&gt;</w:t>
+              <w:t>&lt;&lt;Speaker2Manual&gt;&gt;</w:t>
             </w:r>
             <w:r>
               <w:rPr>
@@ -4621,21 +4513,7 @@
                 <w:sz w:val="22"/>
                 <w:szCs w:val="22"/>
               </w:rPr>
-              <w:t>&lt;&lt;Speaker</w:t>
-            </w:r>
-            <w:r>
-              <w:rPr>
-                <w:sz w:val="22"/>
-                <w:szCs w:val="22"/>
-              </w:rPr>
-              <w:t>2</w:t>
-            </w:r>
-            <w:r>
-              <w:rPr>
-                <w:sz w:val="22"/>
-                <w:szCs w:val="22"/>
-              </w:rPr>
-              <w:t>Speech&gt;&gt;</w:t>
+              <w:t>&lt;&lt;Speaker2Speech&gt;&gt;</w:t>
             </w:r>
           </w:p>
           <w:p>
@@ -4652,25 +4530,7 @@
                 <w:sz w:val="22"/>
                 <w:szCs w:val="22"/>
               </w:rPr>
-              <w:t xml:space="preserve">     Speech </w:t>
-            </w:r>
-            <w:proofErr w:type="spellStart"/>
-            <w:r>
-              <w:rPr>
-                <w:i/>
-                <w:sz w:val="22"/>
-                <w:szCs w:val="22"/>
-              </w:rPr>
-              <w:t>Eval</w:t>
-            </w:r>
-            <w:proofErr w:type="spellEnd"/>
-            <w:r>
-              <w:rPr>
-                <w:i/>
-                <w:sz w:val="22"/>
-                <w:szCs w:val="22"/>
-              </w:rPr>
-              <w:t xml:space="preserve"> 3 with Goals:</w:t>
+              <w:t xml:space="preserve">     Speech Eval 3 with Goals:</w:t>
             </w:r>
           </w:p>
           <w:p>
@@ -4716,21 +4576,7 @@
                 <w:sz w:val="22"/>
                 <w:szCs w:val="22"/>
               </w:rPr>
-              <w:t>&lt;&lt;Speaker</w:t>
-            </w:r>
-            <w:r>
-              <w:rPr>
-                <w:sz w:val="22"/>
-                <w:szCs w:val="22"/>
-              </w:rPr>
-              <w:t>3</w:t>
-            </w:r>
-            <w:r>
-              <w:rPr>
-                <w:sz w:val="22"/>
-                <w:szCs w:val="22"/>
-              </w:rPr>
-              <w:t>Manual&gt;&gt;</w:t>
+              <w:t>&lt;&lt;Speaker3Manual&gt;&gt;</w:t>
             </w:r>
             <w:r>
               <w:rPr>
@@ -4756,28 +4602,7 @@
                 <w:sz w:val="22"/>
                 <w:szCs w:val="22"/>
               </w:rPr>
-              <w:t xml:space="preserve">     </w:t>
-            </w:r>
-            <w:r>
-              <w:rPr>
-                <w:sz w:val="22"/>
-                <w:szCs w:val="22"/>
-              </w:rPr>
-              <w:t>&lt;&lt;Speaker</w:t>
-            </w:r>
-            <w:r>
-              <w:rPr>
-                <w:sz w:val="22"/>
-                <w:szCs w:val="22"/>
-              </w:rPr>
-              <w:t>3</w:t>
-            </w:r>
-            <w:r>
-              <w:rPr>
-                <w:sz w:val="22"/>
-                <w:szCs w:val="22"/>
-              </w:rPr>
-              <w:t>Speech&gt;&gt;</w:t>
+              <w:t xml:space="preserve">     &lt;&lt;Speaker3Speech&gt;&gt;</w:t>
             </w:r>
           </w:p>
           <w:p>
@@ -4808,94 +4633,62 @@
                 <w:sz w:val="22"/>
                 <w:szCs w:val="22"/>
               </w:rPr>
-              <w:t xml:space="preserve">Speech </w:t>
-            </w:r>
-            <w:proofErr w:type="spellStart"/>
+              <w:t xml:space="preserve">Speech Eval </w:t>
+            </w:r>
             <w:r>
               <w:rPr>
                 <w:i/>
                 <w:sz w:val="22"/>
                 <w:szCs w:val="22"/>
               </w:rPr>
-              <w:t>Eval</w:t>
-            </w:r>
-            <w:proofErr w:type="spellEnd"/>
+              <w:t>4</w:t>
+            </w:r>
             <w:r>
               <w:rPr>
                 <w:i/>
                 <w:sz w:val="22"/>
                 <w:szCs w:val="22"/>
               </w:rPr>
+              <w:t xml:space="preserve"> with Goals:</w:t>
+            </w:r>
+          </w:p>
+          <w:p>
+            <w:pPr>
+              <w:ind w:right="-1652"/>
+              <w:rPr>
+                <w:sz w:val="22"/>
+                <w:szCs w:val="22"/>
+              </w:rPr>
+            </w:pPr>
+            <w:r>
+              <w:rPr>
+                <w:sz w:val="22"/>
+                <w:szCs w:val="22"/>
+              </w:rPr>
+              <w:t xml:space="preserve">    </w:t>
+            </w:r>
+            <w:r>
+              <w:rPr>
+                <w:b/>
+                <w:sz w:val="22"/>
+                <w:szCs w:val="22"/>
+                <w:u w:val="single"/>
+              </w:rPr>
+              <w:t xml:space="preserve">Speaker 4: </w:t>
+            </w:r>
+            <w:r>
+              <w:rPr>
+                <w:sz w:val="22"/>
+                <w:szCs w:val="22"/>
+              </w:rPr>
               <w:t xml:space="preserve"> </w:t>
             </w:r>
             <w:r>
               <w:rPr>
-                <w:i/>
-                <w:sz w:val="22"/>
-                <w:szCs w:val="22"/>
-              </w:rPr>
-              <w:t>4</w:t>
-            </w:r>
-            <w:r>
-              <w:rPr>
-                <w:i/>
-                <w:sz w:val="22"/>
-                <w:szCs w:val="22"/>
-              </w:rPr>
-              <w:t xml:space="preserve"> with Goals:</w:t>
-            </w:r>
-          </w:p>
-          <w:p>
-            <w:pPr>
-              <w:ind w:right="-1652"/>
-              <w:rPr>
-                <w:sz w:val="22"/>
-                <w:szCs w:val="22"/>
-              </w:rPr>
-            </w:pPr>
-            <w:r>
-              <w:rPr>
-                <w:sz w:val="22"/>
-                <w:szCs w:val="22"/>
-              </w:rPr>
-              <w:t xml:space="preserve">    </w:t>
-            </w:r>
-            <w:r>
-              <w:rPr>
-                <w:b/>
-                <w:sz w:val="22"/>
-                <w:szCs w:val="22"/>
-                <w:u w:val="single"/>
-              </w:rPr>
-              <w:t xml:space="preserve">Speaker 4: </w:t>
-            </w:r>
-            <w:r>
-              <w:rPr>
-                <w:sz w:val="22"/>
-                <w:szCs w:val="22"/>
-              </w:rPr>
-              <w:t xml:space="preserve"> </w:t>
-            </w:r>
-            <w:r>
-              <w:rPr>
-                <w:sz w:val="22"/>
-                <w:szCs w:val="22"/>
-              </w:rPr>
-              <w:t>&lt;&lt;Speake</w:t>
-            </w:r>
-            <w:r>
-              <w:rPr>
-                <w:sz w:val="22"/>
-                <w:szCs w:val="22"/>
-              </w:rPr>
-              <w:t>4</w:t>
-            </w:r>
-            <w:r>
-              <w:rPr>
-                <w:sz w:val="22"/>
-                <w:szCs w:val="22"/>
-              </w:rPr>
-              <w:t>Manual&gt;&gt;</w:t>
+                <w:sz w:val="22"/>
+                <w:szCs w:val="22"/>
+              </w:rPr>
+              <w:t>&lt;&lt;Speake4Manual&gt;&gt;</w:t>
             </w:r>
             <w:r>
               <w:rPr>
@@ -4921,28 +4714,7 @@
                 <w:sz w:val="22"/>
                 <w:szCs w:val="22"/>
               </w:rPr>
-              <w:t xml:space="preserve">     </w:t>
-            </w:r>
-            <w:r>
-              <w:rPr>
-                <w:sz w:val="22"/>
-                <w:szCs w:val="22"/>
-              </w:rPr>
-              <w:t>&lt;&lt;Speaker</w:t>
-            </w:r>
-            <w:r>
-              <w:rPr>
-                <w:sz w:val="22"/>
-                <w:szCs w:val="22"/>
-              </w:rPr>
-              <w:t>4</w:t>
-            </w:r>
-            <w:r>
-              <w:rPr>
-                <w:sz w:val="22"/>
-                <w:szCs w:val="22"/>
-              </w:rPr>
-              <w:t>Speech&gt;&gt;</w:t>
+              <w:t xml:space="preserve">     &lt;&lt;Speaker4Speech&gt;&gt;</w:t>
             </w:r>
           </w:p>
           <w:p>
@@ -5108,7 +4880,21 @@
                 <w:sz w:val="22"/>
                 <w:szCs w:val="22"/>
               </w:rPr>
-              <w:t>&lt;&lt;Speaker1&gt;&gt;</w:t>
+              <w:t>&lt;&lt;Speaker</w:t>
+            </w:r>
+            <w:r>
+              <w:rPr>
+                <w:sz w:val="22"/>
+                <w:szCs w:val="22"/>
+              </w:rPr>
+              <w:t xml:space="preserve"> </w:t>
+            </w:r>
+            <w:r>
+              <w:rPr>
+                <w:sz w:val="22"/>
+                <w:szCs w:val="22"/>
+              </w:rPr>
+              <w:t>1&gt;&gt;</w:t>
             </w:r>
           </w:p>
           <w:p>
@@ -5131,7 +4917,58 @@
                 <w:sz w:val="22"/>
                 <w:szCs w:val="22"/>
               </w:rPr>
-              <w:t xml:space="preserve">       Evaluation of speech 2- </w:t>
+              <w:t xml:space="preserve">       Evaluation of speech 2- &lt;&lt;Speaker</w:t>
+            </w:r>
+            <w:r>
+              <w:rPr>
+                <w:sz w:val="22"/>
+                <w:szCs w:val="22"/>
+              </w:rPr>
+              <w:t xml:space="preserve"> </w:t>
+            </w:r>
+            <w:r>
+              <w:rPr>
+                <w:sz w:val="22"/>
+                <w:szCs w:val="22"/>
+              </w:rPr>
+              <w:t>2&gt;&gt;</w:t>
+            </w:r>
+          </w:p>
+          <w:p>
+            <w:pPr>
+              <w:ind w:right="-1652"/>
+              <w:rPr>
+                <w:sz w:val="22"/>
+                <w:szCs w:val="22"/>
+              </w:rPr>
+            </w:pPr>
+            <w:r>
+              <w:rPr>
+                <w:sz w:val="22"/>
+                <w:szCs w:val="22"/>
+              </w:rPr>
+              <w:t xml:space="preserve">  </w:t>
+            </w:r>
+            <w:r>
+              <w:rPr>
+                <w:sz w:val="22"/>
+                <w:szCs w:val="22"/>
+              </w:rPr>
+              <w:t xml:space="preserve">          Evaluation of speech 3</w:t>
+            </w:r>
+            <w:r>
+              <w:rPr>
+                <w:sz w:val="22"/>
+                <w:szCs w:val="22"/>
+              </w:rPr>
+              <w:t>-</w:t>
+            </w:r>
+            <w:r>
+              <w:rPr>
+                <w:sz w:val="22"/>
+                <w:szCs w:val="22"/>
+              </w:rPr>
+              <w:t xml:space="preserve"> </w:t>
             </w:r>
             <w:r>
               <w:rPr>
@@ -5145,14 +4982,14 @@
                 <w:sz w:val="22"/>
                 <w:szCs w:val="22"/>
               </w:rPr>
-              <w:t>2</w:t>
-            </w:r>
-            <w:r>
-              <w:rPr>
-                <w:sz w:val="22"/>
-                <w:szCs w:val="22"/>
-              </w:rPr>
-              <w:t>&gt;&gt;</w:t>
+              <w:t xml:space="preserve"> </w:t>
+            </w:r>
+            <w:r>
+              <w:rPr>
+                <w:sz w:val="22"/>
+                <w:szCs w:val="22"/>
+              </w:rPr>
+              <w:t>3&gt;&gt;</w:t>
             </w:r>
           </w:p>
           <w:p>
@@ -5168,14 +5005,14 @@
                 <w:sz w:val="22"/>
                 <w:szCs w:val="22"/>
               </w:rPr>
-              <w:t xml:space="preserve">  </w:t>
-            </w:r>
-            <w:r>
-              <w:rPr>
-                <w:sz w:val="22"/>
-                <w:szCs w:val="22"/>
-              </w:rPr>
-              <w:t xml:space="preserve">          Evaluation of speech 3</w:t>
+              <w:t xml:space="preserve">            Evaluation of speech </w:t>
+            </w:r>
+            <w:r>
+              <w:rPr>
+                <w:sz w:val="22"/>
+                <w:szCs w:val="22"/>
+              </w:rPr>
+              <w:t>4</w:t>
             </w:r>
             <w:r>
               <w:rPr>
@@ -5203,50 +5040,6 @@
                 <w:sz w:val="22"/>
                 <w:szCs w:val="22"/>
               </w:rPr>
-              <w:t>3</w:t>
-            </w:r>
-            <w:r>
-              <w:rPr>
-                <w:sz w:val="22"/>
-                <w:szCs w:val="22"/>
-              </w:rPr>
-              <w:t>&gt;&gt;</w:t>
-            </w:r>
-          </w:p>
-          <w:p>
-            <w:pPr>
-              <w:ind w:right="-1652"/>
-              <w:rPr>
-                <w:sz w:val="22"/>
-                <w:szCs w:val="22"/>
-              </w:rPr>
-            </w:pPr>
-            <w:r>
-              <w:rPr>
-                <w:sz w:val="22"/>
-                <w:szCs w:val="22"/>
-              </w:rPr>
-              <w:t xml:space="preserve">            Evaluation of speech </w:t>
-            </w:r>
-            <w:r>
-              <w:rPr>
-                <w:sz w:val="22"/>
-                <w:szCs w:val="22"/>
-              </w:rPr>
-              <w:t>4</w:t>
-            </w:r>
-            <w:r>
-              <w:rPr>
-                <w:sz w:val="22"/>
-                <w:szCs w:val="22"/>
-              </w:rPr>
-              <w:t>-</w:t>
-            </w:r>
-            <w:r>
-              <w:rPr>
-                <w:sz w:val="22"/>
-                <w:szCs w:val="22"/>
-              </w:rPr>
               <w:t xml:space="preserve"> </w:t>
             </w:r>
             <w:r>
@@ -5254,21 +5047,7 @@
                 <w:sz w:val="22"/>
                 <w:szCs w:val="22"/>
               </w:rPr>
-              <w:t>&lt;&lt;Speaker</w:t>
-            </w:r>
-            <w:r>
-              <w:rPr>
-                <w:sz w:val="22"/>
-                <w:szCs w:val="22"/>
-              </w:rPr>
-              <w:t>4</w:t>
-            </w:r>
-            <w:r>
-              <w:rPr>
-                <w:sz w:val="22"/>
-                <w:szCs w:val="22"/>
-              </w:rPr>
-              <w:t>&gt;&gt;</w:t>
+              <w:t>4&gt;&gt;</w:t>
             </w:r>
           </w:p>
           <w:p>
@@ -5628,39 +5407,37 @@
                 <w:sz w:val="22"/>
                 <w:szCs w:val="22"/>
               </w:rPr>
-              <w:t>&lt;&lt;</w:t>
-            </w:r>
-            <w:r>
-              <w:rPr>
-                <w:b/>
-                <w:sz w:val="22"/>
-                <w:szCs w:val="22"/>
-              </w:rPr>
-              <w:t>Toastmaster</w:t>
-            </w:r>
-            <w:r>
-              <w:rPr>
-                <w:b/>
-                <w:sz w:val="22"/>
-                <w:szCs w:val="22"/>
-              </w:rPr>
-              <w:t>&gt;&gt;</w:t>
-            </w:r>
-          </w:p>
-          <w:p>
-            <w:pPr>
-              <w:rPr>
-                <w:b/>
-                <w:sz w:val="22"/>
-                <w:szCs w:val="22"/>
-              </w:rPr>
-            </w:pPr>
-            <w:r>
-              <w:rPr>
-                <w:sz w:val="22"/>
-                <w:szCs w:val="22"/>
-              </w:rPr>
-              <w:t>&lt;&lt;Evaluator1&gt;&gt;</w:t>
+              <w:t>&lt;&lt;Toastmaster&gt;&gt;</w:t>
+            </w:r>
+          </w:p>
+          <w:p>
+            <w:pPr>
+              <w:rPr>
+                <w:b/>
+                <w:sz w:val="22"/>
+                <w:szCs w:val="22"/>
+              </w:rPr>
+            </w:pPr>
+            <w:r>
+              <w:rPr>
+                <w:sz w:val="22"/>
+                <w:szCs w:val="22"/>
+              </w:rPr>
+              <w:t>&lt;&lt;Evaluator</w:t>
+            </w:r>
+            <w:r>
+              <w:rPr>
+                <w:sz w:val="22"/>
+                <w:szCs w:val="22"/>
+              </w:rPr>
+              <w:t xml:space="preserve"> </w:t>
+            </w:r>
+            <w:r>
+              <w:rPr>
+                <w:sz w:val="22"/>
+                <w:szCs w:val="22"/>
+              </w:rPr>
+              <w:t>1&gt;&gt;</w:t>
             </w:r>
           </w:p>
           <w:p>
@@ -5719,6 +5496,344 @@
                 <w:sz w:val="22"/>
                 <w:szCs w:val="22"/>
               </w:rPr>
+              <w:t xml:space="preserve"> </w:t>
+            </w:r>
+            <w:r>
+              <w:rPr>
+                <w:sz w:val="22"/>
+                <w:szCs w:val="22"/>
+              </w:rPr>
+              <w:t>2&gt;&gt;</w:t>
+            </w:r>
+          </w:p>
+          <w:p>
+            <w:pPr>
+              <w:rPr>
+                <w:b/>
+                <w:sz w:val="22"/>
+                <w:szCs w:val="22"/>
+              </w:rPr>
+            </w:pPr>
+            <w:r>
+              <w:rPr>
+                <w:b/>
+                <w:color w:val="000000"/>
+                <w:sz w:val="22"/>
+                <w:szCs w:val="22"/>
+              </w:rPr>
+              <w:t>&lt;&lt;Speaker</w:t>
+            </w:r>
+            <w:r>
+              <w:rPr>
+                <w:b/>
+                <w:color w:val="000000"/>
+                <w:sz w:val="22"/>
+                <w:szCs w:val="22"/>
+              </w:rPr>
+              <w:t xml:space="preserve"> </w:t>
+            </w:r>
+            <w:r>
+              <w:rPr>
+                <w:b/>
+                <w:color w:val="000000"/>
+                <w:sz w:val="22"/>
+                <w:szCs w:val="22"/>
+              </w:rPr>
+              <w:t>2&gt;&gt;</w:t>
+            </w:r>
+          </w:p>
+          <w:p>
+            <w:pPr>
+              <w:rPr>
+                <w:b/>
+                <w:sz w:val="22"/>
+                <w:szCs w:val="22"/>
+              </w:rPr>
+            </w:pPr>
+          </w:p>
+          <w:p>
+            <w:pPr>
+              <w:rPr>
+                <w:b/>
+                <w:sz w:val="22"/>
+                <w:szCs w:val="22"/>
+              </w:rPr>
+            </w:pPr>
+            <w:r>
+              <w:rPr>
+                <w:sz w:val="22"/>
+                <w:szCs w:val="22"/>
+              </w:rPr>
+              <w:t>&lt;&lt;Evaluator</w:t>
+            </w:r>
+            <w:r>
+              <w:rPr>
+                <w:sz w:val="22"/>
+                <w:szCs w:val="22"/>
+              </w:rPr>
+              <w:t xml:space="preserve"> </w:t>
+            </w:r>
+            <w:r>
+              <w:rPr>
+                <w:sz w:val="22"/>
+                <w:szCs w:val="22"/>
+              </w:rPr>
+              <w:t>3&gt;&gt;</w:t>
+            </w:r>
+          </w:p>
+          <w:p>
+            <w:pPr>
+              <w:rPr>
+                <w:b/>
+                <w:sz w:val="22"/>
+                <w:szCs w:val="22"/>
+              </w:rPr>
+            </w:pPr>
+            <w:r>
+              <w:rPr>
+                <w:b/>
+                <w:sz w:val="22"/>
+                <w:szCs w:val="22"/>
+              </w:rPr>
+              <w:t>&lt;&lt;Speaker 3&gt;&gt;</w:t>
+            </w:r>
+          </w:p>
+          <w:p>
+            <w:pPr>
+              <w:rPr>
+                <w:i/>
+                <w:sz w:val="22"/>
+                <w:szCs w:val="22"/>
+              </w:rPr>
+            </w:pPr>
+          </w:p>
+          <w:p>
+            <w:pPr>
+              <w:rPr>
+                <w:b/>
+                <w:sz w:val="22"/>
+                <w:szCs w:val="22"/>
+              </w:rPr>
+            </w:pPr>
+            <w:r>
+              <w:rPr>
+                <w:sz w:val="22"/>
+                <w:szCs w:val="22"/>
+              </w:rPr>
+              <w:t>&lt;&lt;Evaluator</w:t>
+            </w:r>
+            <w:r>
+              <w:rPr>
+                <w:sz w:val="22"/>
+                <w:szCs w:val="22"/>
+              </w:rPr>
+              <w:t xml:space="preserve"> </w:t>
+            </w:r>
+            <w:r>
+              <w:rPr>
+                <w:sz w:val="22"/>
+                <w:szCs w:val="22"/>
+              </w:rPr>
+              <w:t>4&gt;&gt;</w:t>
+            </w:r>
+          </w:p>
+          <w:p>
+            <w:pPr>
+              <w:rPr>
+                <w:b/>
+                <w:sz w:val="22"/>
+                <w:szCs w:val="22"/>
+              </w:rPr>
+            </w:pPr>
+            <w:r>
+              <w:rPr>
+                <w:b/>
+                <w:sz w:val="22"/>
+                <w:szCs w:val="22"/>
+              </w:rPr>
+              <w:t>&lt;&lt;Speaker 4&gt;&gt;</w:t>
+            </w:r>
+          </w:p>
+          <w:p>
+            <w:pPr>
+              <w:rPr>
+                <w:i/>
+                <w:sz w:val="22"/>
+                <w:szCs w:val="22"/>
+              </w:rPr>
+            </w:pPr>
+          </w:p>
+          <w:p>
+            <w:pPr>
+              <w:rPr>
+                <w:i/>
+                <w:sz w:val="22"/>
+                <w:szCs w:val="22"/>
+              </w:rPr>
+            </w:pPr>
+            <w:r>
+              <w:rPr>
+                <w:i/>
+                <w:sz w:val="22"/>
+                <w:szCs w:val="22"/>
+              </w:rPr>
+              <w:t>&lt;&lt;Toastmaster&gt;&gt;</w:t>
+            </w:r>
+          </w:p>
+          <w:p>
+            <w:pPr>
+              <w:rPr>
+                <w:b/>
+                <w:sz w:val="22"/>
+                <w:szCs w:val="22"/>
+              </w:rPr>
+            </w:pPr>
+          </w:p>
+          <w:p>
+            <w:pPr>
+              <w:rPr>
+                <w:sz w:val="22"/>
+                <w:szCs w:val="22"/>
+              </w:rPr>
+            </w:pPr>
+            <w:r>
+              <w:rPr>
+                <w:b/>
+                <w:sz w:val="22"/>
+                <w:szCs w:val="22"/>
+              </w:rPr>
+              <w:t>&lt;&lt;TableTopicsMaster&gt;&gt;</w:t>
+            </w:r>
+          </w:p>
+          <w:p>
+            <w:pPr>
+              <w:rPr>
+                <w:i/>
+                <w:sz w:val="22"/>
+                <w:szCs w:val="22"/>
+              </w:rPr>
+            </w:pPr>
+          </w:p>
+          <w:p>
+            <w:pPr>
+              <w:rPr>
+                <w:b/>
+                <w:sz w:val="22"/>
+                <w:szCs w:val="22"/>
+              </w:rPr>
+            </w:pPr>
+          </w:p>
+          <w:p>
+            <w:pPr>
+              <w:rPr>
+                <w:b/>
+                <w:sz w:val="22"/>
+                <w:szCs w:val="22"/>
+              </w:rPr>
+            </w:pPr>
+            <w:r>
+              <w:rPr>
+                <w:b/>
+                <w:sz w:val="22"/>
+                <w:szCs w:val="22"/>
+              </w:rPr>
+              <w:t>&lt;&lt;Toastmaster&gt;&gt;</w:t>
+            </w:r>
+          </w:p>
+          <w:p>
+            <w:pPr>
+              <w:rPr>
+                <w:b/>
+                <w:sz w:val="22"/>
+                <w:szCs w:val="22"/>
+              </w:rPr>
+            </w:pPr>
+            <w:r>
+              <w:rPr>
+                <w:b/>
+                <w:sz w:val="22"/>
+                <w:szCs w:val="22"/>
+              </w:rPr>
+              <w:t>&lt;&lt;GE&gt;&gt;</w:t>
+            </w:r>
+          </w:p>
+          <w:p>
+            <w:pPr>
+              <w:rPr>
+                <w:b/>
+                <w:sz w:val="22"/>
+                <w:szCs w:val="22"/>
+              </w:rPr>
+            </w:pPr>
+            <w:r>
+              <w:rPr>
+                <w:sz w:val="22"/>
+                <w:szCs w:val="22"/>
+              </w:rPr>
+              <w:t xml:space="preserve">  &lt;&lt;</w:t>
+            </w:r>
+            <w:r>
+              <w:rPr>
+                <w:sz w:val="22"/>
+                <w:szCs w:val="22"/>
+              </w:rPr>
+              <w:t>Evaluator</w:t>
+            </w:r>
+            <w:r>
+              <w:rPr>
+                <w:sz w:val="22"/>
+                <w:szCs w:val="22"/>
+              </w:rPr>
+              <w:t xml:space="preserve"> </w:t>
+            </w:r>
+            <w:r>
+              <w:rPr>
+                <w:sz w:val="22"/>
+                <w:szCs w:val="22"/>
+              </w:rPr>
+              <w:t>1</w:t>
+            </w:r>
+            <w:r>
+              <w:rPr>
+                <w:sz w:val="22"/>
+                <w:szCs w:val="22"/>
+              </w:rPr>
+              <w:t>&gt;&gt;</w:t>
+            </w:r>
+          </w:p>
+          <w:p>
+            <w:pPr>
+              <w:rPr>
+                <w:sz w:val="22"/>
+                <w:szCs w:val="22"/>
+              </w:rPr>
+            </w:pPr>
+            <w:r>
+              <w:rPr>
+                <w:sz w:val="22"/>
+                <w:szCs w:val="22"/>
+              </w:rPr>
+              <w:t xml:space="preserve">  &lt;&lt;</w:t>
+            </w:r>
+            <w:r>
+              <w:rPr>
+                <w:sz w:val="22"/>
+                <w:szCs w:val="22"/>
+              </w:rPr>
+              <w:t>Evaluator</w:t>
+            </w:r>
+            <w:r>
+              <w:rPr>
+                <w:sz w:val="22"/>
+                <w:szCs w:val="22"/>
+              </w:rPr>
+              <w:t xml:space="preserve"> </w:t>
+            </w:r>
+            <w:r>
+              <w:rPr>
+                <w:sz w:val="22"/>
+                <w:szCs w:val="22"/>
+              </w:rPr>
               <w:t>2</w:t>
             </w:r>
             <w:r>
@@ -5732,51 +5847,37 @@
           <w:p>
             <w:pPr>
               <w:rPr>
-                <w:b/>
-                <w:sz w:val="22"/>
-                <w:szCs w:val="22"/>
-              </w:rPr>
-            </w:pPr>
-            <w:r>
-              <w:rPr>
-                <w:b/>
-                <w:color w:val="000000"/>
-                <w:sz w:val="22"/>
-                <w:szCs w:val="22"/>
-              </w:rPr>
-              <w:t>&lt;&lt;Speaker2&gt;&gt;</w:t>
-            </w:r>
-          </w:p>
-          <w:p>
-            <w:pPr>
-              <w:rPr>
-                <w:b/>
-                <w:sz w:val="22"/>
-                <w:szCs w:val="22"/>
-              </w:rPr>
-            </w:pPr>
-          </w:p>
-          <w:p>
-            <w:pPr>
-              <w:rPr>
-                <w:b/>
-                <w:sz w:val="22"/>
-                <w:szCs w:val="22"/>
-              </w:rPr>
-            </w:pPr>
-            <w:r>
-              <w:rPr>
-                <w:sz w:val="22"/>
-                <w:szCs w:val="22"/>
-              </w:rPr>
-              <w:t>&lt;&lt;</w:t>
-            </w:r>
-            <w:r>
-              <w:rPr>
-                <w:sz w:val="22"/>
-                <w:szCs w:val="22"/>
-              </w:rPr>
-              <w:t>Evaluator3</w:t>
+                <w:sz w:val="22"/>
+                <w:szCs w:val="22"/>
+              </w:rPr>
+            </w:pPr>
+            <w:r>
+              <w:rPr>
+                <w:sz w:val="22"/>
+                <w:szCs w:val="22"/>
+              </w:rPr>
+              <w:t xml:space="preserve">  &lt;&lt;</w:t>
+            </w:r>
+            <w:r>
+              <w:rPr>
+                <w:sz w:val="22"/>
+                <w:szCs w:val="22"/>
+              </w:rPr>
+              <w:t>Evaluator</w:t>
+            </w:r>
+            <w:r>
+              <w:rPr>
+                <w:sz w:val="22"/>
+                <w:szCs w:val="22"/>
+              </w:rPr>
+              <w:t xml:space="preserve"> </w:t>
+            </w:r>
+            <w:r>
+              <w:rPr>
+                <w:sz w:val="22"/>
+                <w:szCs w:val="22"/>
+              </w:rPr>
+              <w:t>3</w:t>
             </w:r>
             <w:r>
               <w:rPr>
@@ -5789,18 +5890,32 @@
           <w:p>
             <w:pPr>
               <w:rPr>
-                <w:b/>
-                <w:sz w:val="22"/>
-                <w:szCs w:val="22"/>
-              </w:rPr>
-            </w:pPr>
-            <w:r>
-              <w:rPr>
-                <w:b/>
-                <w:sz w:val="22"/>
-                <w:szCs w:val="22"/>
-              </w:rPr>
-              <w:t>&lt;&lt;Speaker 3&gt;&gt;</w:t>
+                <w:sz w:val="22"/>
+                <w:szCs w:val="22"/>
+              </w:rPr>
+            </w:pPr>
+            <w:r>
+              <w:rPr>
+                <w:sz w:val="22"/>
+                <w:szCs w:val="22"/>
+              </w:rPr>
+              <w:t xml:space="preserve">  &lt;&lt;Evaluator</w:t>
+            </w:r>
+            <w:r>
+              <w:rPr>
+                <w:sz w:val="22"/>
+                <w:szCs w:val="22"/>
+              </w:rPr>
+              <w:t xml:space="preserve"> </w:t>
+            </w:r>
+            <w:bookmarkStart w:id="0" w:name="_GoBack"/>
+            <w:bookmarkEnd w:id="0"/>
+            <w:r>
+              <w:rPr>
+                <w:sz w:val="22"/>
+                <w:szCs w:val="22"/>
+              </w:rPr>
+              <w:t>4&gt;&gt;</w:t>
             </w:r>
           </w:p>
           <w:p>
@@ -5811,477 +5926,135 @@
                 <w:szCs w:val="22"/>
               </w:rPr>
             </w:pPr>
-          </w:p>
-          <w:p>
-            <w:pPr>
-              <w:rPr>
-                <w:b/>
-                <w:sz w:val="22"/>
-                <w:szCs w:val="22"/>
-              </w:rPr>
-            </w:pPr>
-            <w:r>
-              <w:rPr>
-                <w:sz w:val="22"/>
-                <w:szCs w:val="22"/>
-              </w:rPr>
-              <w:t>&lt;&lt;Evaluator</w:t>
-            </w:r>
-            <w:r>
-              <w:rPr>
-                <w:sz w:val="22"/>
-                <w:szCs w:val="22"/>
-              </w:rPr>
-              <w:t>4</w:t>
-            </w:r>
-            <w:r>
-              <w:rPr>
-                <w:sz w:val="22"/>
-                <w:szCs w:val="22"/>
-              </w:rPr>
-              <w:t>&gt;&gt;</w:t>
-            </w:r>
-          </w:p>
-          <w:p>
-            <w:pPr>
-              <w:rPr>
-                <w:b/>
-                <w:sz w:val="22"/>
-                <w:szCs w:val="22"/>
-              </w:rPr>
-            </w:pPr>
-            <w:r>
-              <w:rPr>
-                <w:b/>
-                <w:sz w:val="22"/>
-                <w:szCs w:val="22"/>
-              </w:rPr>
-              <w:t xml:space="preserve">&lt;&lt;Speaker </w:t>
-            </w:r>
-            <w:r>
-              <w:rPr>
-                <w:b/>
-                <w:sz w:val="22"/>
-                <w:szCs w:val="22"/>
-              </w:rPr>
-              <w:t>4</w:t>
-            </w:r>
-            <w:r>
-              <w:rPr>
-                <w:b/>
-                <w:sz w:val="22"/>
-                <w:szCs w:val="22"/>
-              </w:rPr>
-              <w:t>&gt;&gt;</w:t>
-            </w:r>
-          </w:p>
-          <w:p>
-            <w:pPr>
+            <w:r>
               <w:rPr>
                 <w:i/>
                 <w:sz w:val="22"/>
                 <w:szCs w:val="22"/>
               </w:rPr>
-            </w:pPr>
-          </w:p>
-          <w:p>
-            <w:pPr>
-              <w:rPr>
-                <w:i/>
-                <w:sz w:val="22"/>
-                <w:szCs w:val="22"/>
-              </w:rPr>
-            </w:pPr>
-            <w:r>
-              <w:rPr>
-                <w:i/>
+              <w:t>&lt;&lt;GE&gt;&gt;</w:t>
+            </w:r>
+          </w:p>
+          <w:p>
+            <w:pPr>
+              <w:rPr>
+                <w:b/>
+                <w:sz w:val="22"/>
+                <w:szCs w:val="22"/>
+              </w:rPr>
+            </w:pPr>
+          </w:p>
+          <w:p>
+            <w:pPr>
+              <w:rPr>
+                <w:b/>
+                <w:sz w:val="22"/>
+                <w:szCs w:val="22"/>
+              </w:rPr>
+            </w:pPr>
+            <w:r>
+              <w:rPr>
+                <w:b/>
+                <w:sz w:val="22"/>
+                <w:szCs w:val="22"/>
+              </w:rPr>
+              <w:t>&lt;&lt;GE&gt;&gt;</w:t>
+            </w:r>
+          </w:p>
+          <w:p>
+            <w:pPr>
+              <w:rPr>
+                <w:b/>
+                <w:sz w:val="22"/>
+                <w:szCs w:val="22"/>
+              </w:rPr>
+            </w:pPr>
+            <w:r>
+              <w:rPr>
+                <w:sz w:val="22"/>
+                <w:szCs w:val="22"/>
+              </w:rPr>
+              <w:t xml:space="preserve">  </w:t>
+            </w:r>
+            <w:r>
+              <w:rPr>
+                <w:sz w:val="22"/>
+                <w:szCs w:val="22"/>
+              </w:rPr>
+              <w:t>&lt;&lt;Timer&gt;&gt;</w:t>
+            </w:r>
+          </w:p>
+          <w:p>
+            <w:pPr>
+              <w:rPr>
+                <w:sz w:val="22"/>
+                <w:szCs w:val="22"/>
+              </w:rPr>
+            </w:pPr>
+            <w:r>
+              <w:rPr>
+                <w:sz w:val="22"/>
+                <w:szCs w:val="22"/>
+              </w:rPr>
+              <w:t xml:space="preserve">  &lt;&lt;Ah-Counter&gt;&gt;</w:t>
+            </w:r>
+          </w:p>
+          <w:p>
+            <w:pPr>
+              <w:rPr>
+                <w:sz w:val="22"/>
+                <w:szCs w:val="22"/>
+              </w:rPr>
+            </w:pPr>
+            <w:r>
+              <w:rPr>
+                <w:sz w:val="22"/>
+                <w:szCs w:val="22"/>
+              </w:rPr>
+              <w:t xml:space="preserve">  &lt;&lt;Grammarian&gt;&gt;</w:t>
+            </w:r>
+          </w:p>
+          <w:p>
+            <w:pPr>
+              <w:rPr>
+                <w:b/>
+                <w:sz w:val="22"/>
+                <w:szCs w:val="22"/>
+              </w:rPr>
+            </w:pPr>
+            <w:r>
+              <w:rPr>
+                <w:b/>
+                <w:sz w:val="22"/>
+                <w:szCs w:val="22"/>
+              </w:rPr>
+              <w:t>&lt;&lt;GE&gt;&gt;</w:t>
+            </w:r>
+          </w:p>
+          <w:p>
+            <w:pPr>
+              <w:rPr>
+                <w:b/>
+                <w:sz w:val="22"/>
+                <w:szCs w:val="22"/>
+              </w:rPr>
+            </w:pPr>
+          </w:p>
+          <w:p>
+            <w:pPr>
+              <w:rPr>
+                <w:b/>
+                <w:sz w:val="22"/>
+                <w:szCs w:val="22"/>
+              </w:rPr>
+            </w:pPr>
+            <w:r>
+              <w:rPr>
+                <w:b/>
                 <w:sz w:val="22"/>
                 <w:szCs w:val="22"/>
               </w:rPr>
               <w:t>&lt;&lt;Toastmaster&gt;&gt;</w:t>
-            </w:r>
-          </w:p>
-          <w:p>
-            <w:pPr>
-              <w:rPr>
-                <w:b/>
-                <w:sz w:val="22"/>
-                <w:szCs w:val="22"/>
-              </w:rPr>
-            </w:pPr>
-          </w:p>
-          <w:p>
-            <w:pPr>
-              <w:rPr>
-                <w:sz w:val="22"/>
-                <w:szCs w:val="22"/>
-              </w:rPr>
-            </w:pPr>
-            <w:r>
-              <w:rPr>
-                <w:b/>
-                <w:sz w:val="22"/>
-                <w:szCs w:val="22"/>
-              </w:rPr>
-              <w:t>&lt;&lt;</w:t>
-            </w:r>
-            <w:proofErr w:type="spellStart"/>
-            <w:r>
-              <w:rPr>
-                <w:b/>
-                <w:sz w:val="22"/>
-                <w:szCs w:val="22"/>
-              </w:rPr>
-              <w:t>TableTopicsMaster</w:t>
-            </w:r>
-            <w:proofErr w:type="spellEnd"/>
-            <w:r>
-              <w:rPr>
-                <w:b/>
-                <w:sz w:val="22"/>
-                <w:szCs w:val="22"/>
-              </w:rPr>
-              <w:t>&gt;&gt;</w:t>
-            </w:r>
-          </w:p>
-          <w:p>
-            <w:pPr>
-              <w:rPr>
-                <w:i/>
-                <w:sz w:val="22"/>
-                <w:szCs w:val="22"/>
-              </w:rPr>
-            </w:pPr>
-          </w:p>
-          <w:p>
-            <w:pPr>
-              <w:rPr>
-                <w:b/>
-                <w:sz w:val="22"/>
-                <w:szCs w:val="22"/>
-              </w:rPr>
-            </w:pPr>
-          </w:p>
-          <w:p>
-            <w:pPr>
-              <w:rPr>
-                <w:b/>
-                <w:sz w:val="22"/>
-                <w:szCs w:val="22"/>
-              </w:rPr>
-            </w:pPr>
-            <w:r>
-              <w:rPr>
-                <w:b/>
-                <w:sz w:val="22"/>
-                <w:szCs w:val="22"/>
-              </w:rPr>
-              <w:t>&lt;&lt;</w:t>
-            </w:r>
-            <w:r>
-              <w:rPr>
-                <w:b/>
-                <w:sz w:val="22"/>
-                <w:szCs w:val="22"/>
-              </w:rPr>
-              <w:t>Toastmaster</w:t>
-            </w:r>
-            <w:r>
-              <w:rPr>
-                <w:b/>
-                <w:sz w:val="22"/>
-                <w:szCs w:val="22"/>
-              </w:rPr>
-              <w:t>&gt;&gt;</w:t>
-            </w:r>
-          </w:p>
-          <w:p>
-            <w:pPr>
-              <w:rPr>
-                <w:b/>
-                <w:sz w:val="22"/>
-                <w:szCs w:val="22"/>
-              </w:rPr>
-            </w:pPr>
-            <w:r>
-              <w:rPr>
-                <w:b/>
-                <w:sz w:val="22"/>
-                <w:szCs w:val="22"/>
-              </w:rPr>
-              <w:t>&lt;&lt;GE&gt;&gt;</w:t>
-            </w:r>
-          </w:p>
-          <w:p>
-            <w:pPr>
-              <w:rPr>
-                <w:b/>
-                <w:sz w:val="22"/>
-                <w:szCs w:val="22"/>
-              </w:rPr>
-            </w:pPr>
-            <w:r>
-              <w:rPr>
-                <w:sz w:val="22"/>
-                <w:szCs w:val="22"/>
-              </w:rPr>
-              <w:t xml:space="preserve">  &lt;&lt;</w:t>
-            </w:r>
-            <w:r>
-              <w:rPr>
-                <w:sz w:val="22"/>
-                <w:szCs w:val="22"/>
-              </w:rPr>
-              <w:t>Evaluator1</w:t>
-            </w:r>
-            <w:r>
-              <w:rPr>
-                <w:sz w:val="22"/>
-                <w:szCs w:val="22"/>
-              </w:rPr>
-              <w:t>&gt;&gt;</w:t>
-            </w:r>
-          </w:p>
-          <w:p>
-            <w:pPr>
-              <w:rPr>
-                <w:sz w:val="22"/>
-                <w:szCs w:val="22"/>
-              </w:rPr>
-            </w:pPr>
-            <w:r>
-              <w:rPr>
-                <w:sz w:val="22"/>
-                <w:szCs w:val="22"/>
-              </w:rPr>
-              <w:t xml:space="preserve">  &lt;&lt;</w:t>
-            </w:r>
-            <w:r>
-              <w:rPr>
-                <w:sz w:val="22"/>
-                <w:szCs w:val="22"/>
-              </w:rPr>
-              <w:t>Evaluator2</w:t>
-            </w:r>
-            <w:r>
-              <w:rPr>
-                <w:sz w:val="22"/>
-                <w:szCs w:val="22"/>
-              </w:rPr>
-              <w:t>&gt;&gt;</w:t>
-            </w:r>
-          </w:p>
-          <w:p>
-            <w:pPr>
-              <w:rPr>
-                <w:sz w:val="22"/>
-                <w:szCs w:val="22"/>
-              </w:rPr>
-            </w:pPr>
-            <w:r>
-              <w:rPr>
-                <w:sz w:val="22"/>
-                <w:szCs w:val="22"/>
-              </w:rPr>
-              <w:t xml:space="preserve">  &lt;&lt;</w:t>
-            </w:r>
-            <w:r>
-              <w:rPr>
-                <w:sz w:val="22"/>
-                <w:szCs w:val="22"/>
-              </w:rPr>
-              <w:t>Evaluator3</w:t>
-            </w:r>
-            <w:r>
-              <w:rPr>
-                <w:sz w:val="22"/>
-                <w:szCs w:val="22"/>
-              </w:rPr>
-              <w:t>&gt;&gt;</w:t>
-            </w:r>
-          </w:p>
-          <w:p>
-            <w:pPr>
-              <w:rPr>
-                <w:sz w:val="22"/>
-                <w:szCs w:val="22"/>
-              </w:rPr>
-            </w:pPr>
-            <w:r>
-              <w:rPr>
-                <w:sz w:val="22"/>
-                <w:szCs w:val="22"/>
-              </w:rPr>
-              <w:t xml:space="preserve">  &lt;&lt;Evaluator</w:t>
-            </w:r>
-            <w:r>
-              <w:rPr>
-                <w:sz w:val="22"/>
-                <w:szCs w:val="22"/>
-              </w:rPr>
-              <w:t>4</w:t>
-            </w:r>
-            <w:r>
-              <w:rPr>
-                <w:sz w:val="22"/>
-                <w:szCs w:val="22"/>
-              </w:rPr>
-              <w:t>&gt;&gt;</w:t>
-            </w:r>
-          </w:p>
-          <w:p>
-            <w:pPr>
-              <w:rPr>
-                <w:i/>
-                <w:sz w:val="22"/>
-                <w:szCs w:val="22"/>
-              </w:rPr>
-            </w:pPr>
-            <w:r>
-              <w:rPr>
-                <w:i/>
-                <w:sz w:val="22"/>
-                <w:szCs w:val="22"/>
-              </w:rPr>
-              <w:t>&lt;&lt;GE&gt;&gt;</w:t>
-            </w:r>
-          </w:p>
-          <w:p>
-            <w:pPr>
-              <w:rPr>
-                <w:b/>
-                <w:sz w:val="22"/>
-                <w:szCs w:val="22"/>
-              </w:rPr>
-            </w:pPr>
-          </w:p>
-          <w:p>
-            <w:pPr>
-              <w:rPr>
-                <w:b/>
-                <w:sz w:val="22"/>
-                <w:szCs w:val="22"/>
-              </w:rPr>
-            </w:pPr>
-            <w:r>
-              <w:rPr>
-                <w:b/>
-                <w:sz w:val="22"/>
-                <w:szCs w:val="22"/>
-              </w:rPr>
-              <w:t>&lt;&lt;GE&gt;&gt;</w:t>
-            </w:r>
-          </w:p>
-          <w:p>
-            <w:pPr>
-              <w:rPr>
-                <w:b/>
-                <w:sz w:val="22"/>
-                <w:szCs w:val="22"/>
-              </w:rPr>
-            </w:pPr>
-            <w:r>
-              <w:rPr>
-                <w:sz w:val="22"/>
-                <w:szCs w:val="22"/>
-              </w:rPr>
-              <w:t xml:space="preserve">  </w:t>
-            </w:r>
-            <w:r>
-              <w:rPr>
-                <w:sz w:val="22"/>
-                <w:szCs w:val="22"/>
-              </w:rPr>
-              <w:t>&lt;&lt;Timer&gt;&gt;</w:t>
-            </w:r>
-          </w:p>
-          <w:p>
-            <w:pPr>
-              <w:rPr>
-                <w:sz w:val="22"/>
-                <w:szCs w:val="22"/>
-              </w:rPr>
-            </w:pPr>
-            <w:r>
-              <w:rPr>
-                <w:sz w:val="22"/>
-                <w:szCs w:val="22"/>
-              </w:rPr>
-              <w:t xml:space="preserve">  &lt;&lt;Ah-Counter&gt;&gt;</w:t>
-            </w:r>
-          </w:p>
-          <w:p>
-            <w:pPr>
-              <w:rPr>
-                <w:sz w:val="22"/>
-                <w:szCs w:val="22"/>
-              </w:rPr>
-            </w:pPr>
-            <w:r>
-              <w:rPr>
-                <w:sz w:val="22"/>
-                <w:szCs w:val="22"/>
-              </w:rPr>
-              <w:t xml:space="preserve">  &lt;&lt;Grammarian&gt;&gt;</w:t>
-            </w:r>
-          </w:p>
-          <w:p>
-            <w:pPr>
-              <w:rPr>
-                <w:b/>
-                <w:sz w:val="22"/>
-                <w:szCs w:val="22"/>
-              </w:rPr>
-            </w:pPr>
-            <w:r>
-              <w:rPr>
-                <w:b/>
-                <w:sz w:val="22"/>
-                <w:szCs w:val="22"/>
-              </w:rPr>
-              <w:t>&lt;&lt;GE&gt;&gt;</w:t>
-            </w:r>
-          </w:p>
-          <w:p>
-            <w:pPr>
-              <w:rPr>
-                <w:b/>
-                <w:sz w:val="22"/>
-                <w:szCs w:val="22"/>
-              </w:rPr>
-            </w:pPr>
-          </w:p>
-          <w:p>
-            <w:pPr>
-              <w:rPr>
-                <w:b/>
-                <w:sz w:val="22"/>
-                <w:szCs w:val="22"/>
-              </w:rPr>
-            </w:pPr>
-            <w:r>
-              <w:rPr>
-                <w:b/>
-                <w:sz w:val="22"/>
-                <w:szCs w:val="22"/>
-              </w:rPr>
-              <w:t>&lt;&lt;</w:t>
-            </w:r>
-            <w:r>
-              <w:rPr>
-                <w:b/>
-                <w:sz w:val="22"/>
-                <w:szCs w:val="22"/>
-              </w:rPr>
-              <w:t>Toastmaster</w:t>
-            </w:r>
-            <w:r>
-              <w:rPr>
-                <w:b/>
-                <w:sz w:val="22"/>
-                <w:szCs w:val="22"/>
-              </w:rPr>
-              <w:t>&gt;&gt;</w:t>
             </w:r>
           </w:p>
           <w:p>
@@ -6332,10 +6105,7 @@
         </w:tc>
       </w:tr>
     </w:tbl>
-    <w:p>
-      <w:bookmarkStart w:id="0" w:name="_GoBack"/>
-      <w:bookmarkEnd w:id="0"/>
-    </w:p>
+    <w:p/>
     <w:sectPr>
       <w:headerReference w:type="default" r:id="rId9"/>
       <w:footerReference w:type="even" r:id="rId10"/>
@@ -7524,7 +7294,7 @@
 </file>
 
 <file path=customXml/itemProps1.xml><?xml version="1.0" encoding="utf-8"?>
-<ds:datastoreItem xmlns:ds="http://schemas.openxmlformats.org/officeDocument/2006/customXml" ds:itemID="{09D119FE-964C-2645-81C6-453130F8FDC8}">
+<ds:datastoreItem xmlns:ds="http://schemas.openxmlformats.org/officeDocument/2006/customXml" ds:itemID="{A5D5A04E-2CE0-F44C-8F02-64C28A250C6F}">
   <ds:schemaRefs>
     <ds:schemaRef ds:uri="http://schemas.openxmlformats.org/officeDocument/2006/bibliography"/>
   </ds:schemaRefs>

</xml_diff>

<commit_message>
updated the agenda to fix missing '>'
</commit_message>
<xml_diff>
--- a/Agenda.docx
+++ b/Agenda.docx
@@ -3185,15 +3185,51 @@
                 <w:sz w:val="22"/>
                 <w:szCs w:val="22"/>
               </w:rPr>
-              <w:t>&lt;&lt;wod&gt;&gt;</w:t>
-            </w:r>
-          </w:p>
-          <w:p>
-            <w:pPr>
-              <w:jc w:val="center"/>
-            </w:pPr>
-            <w:r>
-              <w:t>&lt;&lt;wod def&gt;&gt;</w:t>
+              <w:t>&lt;&lt;</w:t>
+            </w:r>
+            <w:proofErr w:type="spellStart"/>
+            <w:r>
+              <w:rPr>
+                <w:b/>
+                <w:color w:val="0070C0"/>
+                <w:sz w:val="22"/>
+                <w:szCs w:val="22"/>
+              </w:rPr>
+              <w:t>wod</w:t>
+            </w:r>
+            <w:proofErr w:type="spellEnd"/>
+            <w:r>
+              <w:rPr>
+                <w:b/>
+                <w:color w:val="0070C0"/>
+                <w:sz w:val="22"/>
+                <w:szCs w:val="22"/>
+              </w:rPr>
+              <w:t>&gt;&gt;</w:t>
+            </w:r>
+          </w:p>
+          <w:p>
+            <w:pPr>
+              <w:jc w:val="center"/>
+            </w:pPr>
+            <w:r>
+              <w:t>&lt;&lt;</w:t>
+            </w:r>
+            <w:proofErr w:type="spellStart"/>
+            <w:r>
+              <w:t>wod</w:t>
+            </w:r>
+            <w:proofErr w:type="spellEnd"/>
+            <w:r>
+              <w:t xml:space="preserve"> </w:t>
+            </w:r>
+            <w:proofErr w:type="spellStart"/>
+            <w:r>
+              <w:t>def</w:t>
+            </w:r>
+            <w:proofErr w:type="spellEnd"/>
+            <w:r>
+              <w:t>&gt;&gt;</w:t>
             </w:r>
           </w:p>
         </w:tc>
@@ -4329,7 +4365,25 @@
                 <w:sz w:val="22"/>
                 <w:szCs w:val="22"/>
               </w:rPr>
-              <w:t xml:space="preserve">Speech Eval 1 with Goals: </w:t>
+              <w:t xml:space="preserve">Speech </w:t>
+            </w:r>
+            <w:proofErr w:type="spellStart"/>
+            <w:r>
+              <w:rPr>
+                <w:i/>
+                <w:sz w:val="22"/>
+                <w:szCs w:val="22"/>
+              </w:rPr>
+              <w:t>Eval</w:t>
+            </w:r>
+            <w:proofErr w:type="spellEnd"/>
+            <w:r>
+              <w:rPr>
+                <w:i/>
+                <w:sz w:val="22"/>
+                <w:szCs w:val="22"/>
+              </w:rPr>
+              <w:t xml:space="preserve"> 1 with Goals: </w:t>
             </w:r>
           </w:p>
           <w:p>
@@ -4425,7 +4479,25 @@
                 <w:sz w:val="22"/>
                 <w:szCs w:val="22"/>
               </w:rPr>
-              <w:t>Speech Eval 2 with Goals:</w:t>
+              <w:t xml:space="preserve">Speech </w:t>
+            </w:r>
+            <w:proofErr w:type="spellStart"/>
+            <w:r>
+              <w:rPr>
+                <w:i/>
+                <w:sz w:val="22"/>
+                <w:szCs w:val="22"/>
+              </w:rPr>
+              <w:t>Eval</w:t>
+            </w:r>
+            <w:proofErr w:type="spellEnd"/>
+            <w:r>
+              <w:rPr>
+                <w:i/>
+                <w:sz w:val="22"/>
+                <w:szCs w:val="22"/>
+              </w:rPr>
+              <w:t xml:space="preserve"> 2 with Goals:</w:t>
             </w:r>
           </w:p>
           <w:p>
@@ -4450,17 +4522,27 @@
                 <w:szCs w:val="22"/>
                 <w:u w:val="single"/>
               </w:rPr>
-              <w:t xml:space="preserve">Speaker 2: </w:t>
-            </w:r>
-            <w:r>
-              <w:rPr>
-                <w:sz w:val="22"/>
-                <w:szCs w:val="22"/>
+              <w:t>Speaker 2:</w:t>
+            </w:r>
+            <w:proofErr w:type="gramStart"/>
+            <w:r>
+              <w:rPr>
+                <w:b/>
+                <w:sz w:val="22"/>
+                <w:szCs w:val="22"/>
+                <w:u w:val="single"/>
               </w:rPr>
               <w:t xml:space="preserve"> </w:t>
             </w:r>
             <w:r>
               <w:rPr>
+                <w:sz w:val="22"/>
+                <w:szCs w:val="22"/>
+              </w:rPr>
+              <w:t xml:space="preserve"> </w:t>
+            </w:r>
+            <w:r>
+              <w:rPr>
                 <w:b/>
                 <w:sz w:val="22"/>
                 <w:szCs w:val="22"/>
@@ -4468,6 +4550,7 @@
               </w:rPr>
               <w:t>:</w:t>
             </w:r>
+            <w:proofErr w:type="gramEnd"/>
             <w:r>
               <w:rPr>
                 <w:sz w:val="22"/>
@@ -4530,7 +4613,25 @@
                 <w:sz w:val="22"/>
                 <w:szCs w:val="22"/>
               </w:rPr>
-              <w:t xml:space="preserve">     Speech Eval 3 with Goals:</w:t>
+              <w:t xml:space="preserve">     Speech </w:t>
+            </w:r>
+            <w:proofErr w:type="spellStart"/>
+            <w:r>
+              <w:rPr>
+                <w:i/>
+                <w:sz w:val="22"/>
+                <w:szCs w:val="22"/>
+              </w:rPr>
+              <w:t>Eval</w:t>
+            </w:r>
+            <w:proofErr w:type="spellEnd"/>
+            <w:r>
+              <w:rPr>
+                <w:i/>
+                <w:sz w:val="22"/>
+                <w:szCs w:val="22"/>
+              </w:rPr>
+              <w:t xml:space="preserve"> 3 with Goals:</w:t>
             </w:r>
           </w:p>
           <w:p>
@@ -4633,7 +4734,25 @@
                 <w:sz w:val="22"/>
                 <w:szCs w:val="22"/>
               </w:rPr>
-              <w:t xml:space="preserve">Speech Eval </w:t>
+              <w:t xml:space="preserve">Speech </w:t>
+            </w:r>
+            <w:proofErr w:type="spellStart"/>
+            <w:r>
+              <w:rPr>
+                <w:i/>
+                <w:sz w:val="22"/>
+                <w:szCs w:val="22"/>
+              </w:rPr>
+              <w:t>Eval</w:t>
+            </w:r>
+            <w:proofErr w:type="spellEnd"/>
+            <w:r>
+              <w:rPr>
+                <w:i/>
+                <w:sz w:val="22"/>
+                <w:szCs w:val="22"/>
+              </w:rPr>
+              <w:t xml:space="preserve"> </w:t>
             </w:r>
             <w:r>
               <w:rPr>
@@ -4880,7 +4999,60 @@
                 <w:sz w:val="22"/>
                 <w:szCs w:val="22"/>
               </w:rPr>
-              <w:t>&lt;&lt;Speaker</w:t>
+              <w:t>&lt;&lt;Speaker1&gt;&gt;</w:t>
+            </w:r>
+          </w:p>
+          <w:p>
+            <w:pPr>
+              <w:ind w:right="-1652"/>
+              <w:rPr>
+                <w:sz w:val="22"/>
+                <w:szCs w:val="22"/>
+              </w:rPr>
+            </w:pPr>
+            <w:r>
+              <w:rPr>
+                <w:sz w:val="22"/>
+                <w:szCs w:val="22"/>
+              </w:rPr>
+              <w:t xml:space="preserve">     </w:t>
+            </w:r>
+            <w:r>
+              <w:rPr>
+                <w:sz w:val="22"/>
+                <w:szCs w:val="22"/>
+              </w:rPr>
+              <w:t xml:space="preserve">       Evaluation of speech 2- &lt;&lt;Speaker2&gt;&gt;</w:t>
+            </w:r>
+          </w:p>
+          <w:p>
+            <w:pPr>
+              <w:ind w:right="-1652"/>
+              <w:rPr>
+                <w:sz w:val="22"/>
+                <w:szCs w:val="22"/>
+              </w:rPr>
+            </w:pPr>
+            <w:r>
+              <w:rPr>
+                <w:sz w:val="22"/>
+                <w:szCs w:val="22"/>
+              </w:rPr>
+              <w:t xml:space="preserve">  </w:t>
+            </w:r>
+            <w:r>
+              <w:rPr>
+                <w:sz w:val="22"/>
+                <w:szCs w:val="22"/>
+              </w:rPr>
+              <w:t xml:space="preserve">          Evaluation of speech 3</w:t>
+            </w:r>
+            <w:r>
+              <w:rPr>
+                <w:sz w:val="22"/>
+                <w:szCs w:val="22"/>
+              </w:rPr>
+              <w:t>-</w:t>
             </w:r>
             <w:r>
               <w:rPr>
@@ -4894,7 +5066,7 @@
                 <w:sz w:val="22"/>
                 <w:szCs w:val="22"/>
               </w:rPr>
-              <w:t>1&gt;&gt;</w:t>
+              <w:t>&lt;&lt;Speaker3&gt;&gt;</w:t>
             </w:r>
           </w:p>
           <w:p>
@@ -4910,14 +5082,21 @@
                 <w:sz w:val="22"/>
                 <w:szCs w:val="22"/>
               </w:rPr>
-              <w:t xml:space="preserve">     </w:t>
-            </w:r>
-            <w:r>
-              <w:rPr>
-                <w:sz w:val="22"/>
-                <w:szCs w:val="22"/>
-              </w:rPr>
-              <w:t xml:space="preserve">       Evaluation of speech 2- &lt;&lt;Speaker</w:t>
+              <w:t xml:space="preserve">            Evaluation of speech </w:t>
+            </w:r>
+            <w:r>
+              <w:rPr>
+                <w:sz w:val="22"/>
+                <w:szCs w:val="22"/>
+              </w:rPr>
+              <w:t>4</w:t>
+            </w:r>
+            <w:r>
+              <w:rPr>
+                <w:sz w:val="22"/>
+                <w:szCs w:val="22"/>
+              </w:rPr>
+              <w:t>-</w:t>
             </w:r>
             <w:r>
               <w:rPr>
@@ -4931,123 +5110,7 @@
                 <w:sz w:val="22"/>
                 <w:szCs w:val="22"/>
               </w:rPr>
-              <w:t>2&gt;&gt;</w:t>
-            </w:r>
-          </w:p>
-          <w:p>
-            <w:pPr>
-              <w:ind w:right="-1652"/>
-              <w:rPr>
-                <w:sz w:val="22"/>
-                <w:szCs w:val="22"/>
-              </w:rPr>
-            </w:pPr>
-            <w:r>
-              <w:rPr>
-                <w:sz w:val="22"/>
-                <w:szCs w:val="22"/>
-              </w:rPr>
-              <w:t xml:space="preserve">  </w:t>
-            </w:r>
-            <w:r>
-              <w:rPr>
-                <w:sz w:val="22"/>
-                <w:szCs w:val="22"/>
-              </w:rPr>
-              <w:t xml:space="preserve">          Evaluation of speech 3</w:t>
-            </w:r>
-            <w:r>
-              <w:rPr>
-                <w:sz w:val="22"/>
-                <w:szCs w:val="22"/>
-              </w:rPr>
-              <w:t>-</w:t>
-            </w:r>
-            <w:r>
-              <w:rPr>
-                <w:sz w:val="22"/>
-                <w:szCs w:val="22"/>
-              </w:rPr>
-              <w:t xml:space="preserve"> </w:t>
-            </w:r>
-            <w:r>
-              <w:rPr>
-                <w:sz w:val="22"/>
-                <w:szCs w:val="22"/>
-              </w:rPr>
-              <w:t>&lt;&lt;Speaker</w:t>
-            </w:r>
-            <w:r>
-              <w:rPr>
-                <w:sz w:val="22"/>
-                <w:szCs w:val="22"/>
-              </w:rPr>
-              <w:t xml:space="preserve"> </w:t>
-            </w:r>
-            <w:r>
-              <w:rPr>
-                <w:sz w:val="22"/>
-                <w:szCs w:val="22"/>
-              </w:rPr>
-              <w:t>3&gt;&gt;</w:t>
-            </w:r>
-          </w:p>
-          <w:p>
-            <w:pPr>
-              <w:ind w:right="-1652"/>
-              <w:rPr>
-                <w:sz w:val="22"/>
-                <w:szCs w:val="22"/>
-              </w:rPr>
-            </w:pPr>
-            <w:r>
-              <w:rPr>
-                <w:sz w:val="22"/>
-                <w:szCs w:val="22"/>
-              </w:rPr>
-              <w:t xml:space="preserve">            Evaluation of speech </w:t>
-            </w:r>
-            <w:r>
-              <w:rPr>
-                <w:sz w:val="22"/>
-                <w:szCs w:val="22"/>
-              </w:rPr>
-              <w:t>4</w:t>
-            </w:r>
-            <w:r>
-              <w:rPr>
-                <w:sz w:val="22"/>
-                <w:szCs w:val="22"/>
-              </w:rPr>
-              <w:t>-</w:t>
-            </w:r>
-            <w:r>
-              <w:rPr>
-                <w:sz w:val="22"/>
-                <w:szCs w:val="22"/>
-              </w:rPr>
-              <w:t xml:space="preserve"> </w:t>
-            </w:r>
-            <w:r>
-              <w:rPr>
-                <w:sz w:val="22"/>
-                <w:szCs w:val="22"/>
-              </w:rPr>
-              <w:t>&lt;&lt;Speaker</w:t>
-            </w:r>
-            <w:r>
-              <w:rPr>
-                <w:sz w:val="22"/>
-                <w:szCs w:val="22"/>
-              </w:rPr>
-              <w:t xml:space="preserve"> </w:t>
-            </w:r>
-            <w:r>
-              <w:rPr>
-                <w:sz w:val="22"/>
-                <w:szCs w:val="22"/>
-              </w:rPr>
-              <w:t>4&gt;&gt;</w:t>
+              <w:t>&lt;&lt;Speaker4&gt;&gt;</w:t>
             </w:r>
           </w:p>
           <w:p>
@@ -5423,39 +5486,24 @@
                 <w:sz w:val="22"/>
                 <w:szCs w:val="22"/>
               </w:rPr>
-              <w:t>&lt;&lt;Evaluator</w:t>
-            </w:r>
-            <w:r>
-              <w:rPr>
-                <w:sz w:val="22"/>
-                <w:szCs w:val="22"/>
-              </w:rPr>
-              <w:t xml:space="preserve"> </w:t>
-            </w:r>
-            <w:r>
-              <w:rPr>
-                <w:sz w:val="22"/>
-                <w:szCs w:val="22"/>
-              </w:rPr>
-              <w:t>1&gt;&gt;</w:t>
-            </w:r>
-          </w:p>
-          <w:p>
-            <w:pPr>
-              <w:rPr>
-                <w:b/>
-                <w:sz w:val="22"/>
-                <w:szCs w:val="22"/>
-              </w:rPr>
-            </w:pPr>
-            <w:r>
-              <w:rPr>
-                <w:b/>
-                <w:color w:val="000000"/>
-                <w:sz w:val="22"/>
-                <w:szCs w:val="22"/>
-              </w:rPr>
-              <w:t>&lt;Speaker 1&gt;</w:t>
+              <w:t>&lt;&lt;Evaluator1&gt;&gt;</w:t>
+            </w:r>
+          </w:p>
+          <w:p>
+            <w:pPr>
+              <w:rPr>
+                <w:b/>
+                <w:sz w:val="22"/>
+                <w:szCs w:val="22"/>
+              </w:rPr>
+            </w:pPr>
+            <w:r>
+              <w:rPr>
+                <w:b/>
+                <w:sz w:val="22"/>
+                <w:szCs w:val="22"/>
+              </w:rPr>
+              <w:t>&lt;&lt;Speaker1&gt;&gt;</w:t>
             </w:r>
           </w:p>
           <w:p>
@@ -5489,21 +5537,7 @@
                 <w:sz w:val="22"/>
                 <w:szCs w:val="22"/>
               </w:rPr>
-              <w:t>&lt;&lt;Evaluator</w:t>
-            </w:r>
-            <w:r>
-              <w:rPr>
-                <w:sz w:val="22"/>
-                <w:szCs w:val="22"/>
-              </w:rPr>
-              <w:t xml:space="preserve"> </w:t>
-            </w:r>
-            <w:r>
-              <w:rPr>
-                <w:sz w:val="22"/>
-                <w:szCs w:val="22"/>
-              </w:rPr>
-              <w:t>2&gt;&gt;</w:t>
+              <w:t>&lt;&lt;Evaluator2&gt;&gt;</w:t>
             </w:r>
           </w:p>
           <w:p>
@@ -5521,81 +5555,49 @@
                 <w:sz w:val="22"/>
                 <w:szCs w:val="22"/>
               </w:rPr>
-              <w:t>&lt;&lt;Speaker</w:t>
-            </w:r>
-            <w:r>
-              <w:rPr>
-                <w:b/>
-                <w:color w:val="000000"/>
-                <w:sz w:val="22"/>
-                <w:szCs w:val="22"/>
-              </w:rPr>
-              <w:t xml:space="preserve"> </w:t>
-            </w:r>
-            <w:r>
-              <w:rPr>
-                <w:b/>
-                <w:color w:val="000000"/>
-                <w:sz w:val="22"/>
-                <w:szCs w:val="22"/>
-              </w:rPr>
-              <w:t>2&gt;&gt;</w:t>
-            </w:r>
-          </w:p>
-          <w:p>
-            <w:pPr>
-              <w:rPr>
-                <w:b/>
-                <w:sz w:val="22"/>
-                <w:szCs w:val="22"/>
-              </w:rPr>
-            </w:pPr>
-          </w:p>
-          <w:p>
-            <w:pPr>
-              <w:rPr>
-                <w:b/>
-                <w:sz w:val="22"/>
-                <w:szCs w:val="22"/>
-              </w:rPr>
-            </w:pPr>
-            <w:r>
-              <w:rPr>
-                <w:sz w:val="22"/>
-                <w:szCs w:val="22"/>
-              </w:rPr>
-              <w:t>&lt;&lt;Evaluator</w:t>
-            </w:r>
-            <w:r>
-              <w:rPr>
-                <w:sz w:val="22"/>
-                <w:szCs w:val="22"/>
-              </w:rPr>
-              <w:t xml:space="preserve"> </w:t>
-            </w:r>
-            <w:r>
-              <w:rPr>
-                <w:sz w:val="22"/>
-                <w:szCs w:val="22"/>
-              </w:rPr>
-              <w:t>3&gt;&gt;</w:t>
-            </w:r>
-          </w:p>
-          <w:p>
-            <w:pPr>
-              <w:rPr>
-                <w:b/>
-                <w:sz w:val="22"/>
-                <w:szCs w:val="22"/>
-              </w:rPr>
-            </w:pPr>
-            <w:r>
-              <w:rPr>
-                <w:b/>
-                <w:sz w:val="22"/>
-                <w:szCs w:val="22"/>
-              </w:rPr>
-              <w:t>&lt;&lt;Speaker 3&gt;&gt;</w:t>
+              <w:t>&lt;&lt;Speaker2&gt;&gt;</w:t>
+            </w:r>
+          </w:p>
+          <w:p>
+            <w:pPr>
+              <w:rPr>
+                <w:b/>
+                <w:sz w:val="22"/>
+                <w:szCs w:val="22"/>
+              </w:rPr>
+            </w:pPr>
+          </w:p>
+          <w:p>
+            <w:pPr>
+              <w:rPr>
+                <w:b/>
+                <w:sz w:val="22"/>
+                <w:szCs w:val="22"/>
+              </w:rPr>
+            </w:pPr>
+            <w:r>
+              <w:rPr>
+                <w:sz w:val="22"/>
+                <w:szCs w:val="22"/>
+              </w:rPr>
+              <w:t>&lt;&lt;Evaluator3&gt;&gt;</w:t>
+            </w:r>
+          </w:p>
+          <w:p>
+            <w:pPr>
+              <w:rPr>
+                <w:b/>
+                <w:sz w:val="22"/>
+                <w:szCs w:val="22"/>
+              </w:rPr>
+            </w:pPr>
+            <w:r>
+              <w:rPr>
+                <w:b/>
+                <w:sz w:val="22"/>
+                <w:szCs w:val="22"/>
+              </w:rPr>
+              <w:t>&lt;&lt;Speaker3&gt;&gt;</w:t>
             </w:r>
           </w:p>
           <w:p>
@@ -5620,38 +5622,24 @@
                 <w:sz w:val="22"/>
                 <w:szCs w:val="22"/>
               </w:rPr>
-              <w:t>&lt;&lt;Evaluator</w:t>
-            </w:r>
-            <w:r>
-              <w:rPr>
-                <w:sz w:val="22"/>
-                <w:szCs w:val="22"/>
-              </w:rPr>
-              <w:t xml:space="preserve"> </w:t>
-            </w:r>
-            <w:r>
-              <w:rPr>
-                <w:sz w:val="22"/>
-                <w:szCs w:val="22"/>
-              </w:rPr>
-              <w:t>4&gt;&gt;</w:t>
-            </w:r>
-          </w:p>
-          <w:p>
-            <w:pPr>
-              <w:rPr>
-                <w:b/>
-                <w:sz w:val="22"/>
-                <w:szCs w:val="22"/>
-              </w:rPr>
-            </w:pPr>
-            <w:r>
-              <w:rPr>
-                <w:b/>
-                <w:sz w:val="22"/>
-                <w:szCs w:val="22"/>
-              </w:rPr>
-              <w:t>&lt;&lt;Speaker 4&gt;&gt;</w:t>
+              <w:t>&lt;&lt;Evaluator4&gt;&gt;</w:t>
+            </w:r>
+          </w:p>
+          <w:p>
+            <w:pPr>
+              <w:rPr>
+                <w:b/>
+                <w:sz w:val="22"/>
+                <w:szCs w:val="22"/>
+              </w:rPr>
+            </w:pPr>
+            <w:r>
+              <w:rPr>
+                <w:b/>
+                <w:sz w:val="22"/>
+                <w:szCs w:val="22"/>
+              </w:rPr>
+              <w:t>&lt;&lt;Speaker4&gt;&gt;</w:t>
             </w:r>
           </w:p>
           <w:p>
@@ -5692,17 +5680,36 @@
           <w:p>
             <w:pPr>
               <w:rPr>
-                <w:sz w:val="22"/>
-                <w:szCs w:val="22"/>
-              </w:rPr>
-            </w:pPr>
-            <w:r>
-              <w:rPr>
-                <w:b/>
-                <w:sz w:val="22"/>
-                <w:szCs w:val="22"/>
-              </w:rPr>
-              <w:t>&lt;&lt;TableTopicsMaster&gt;&gt;</w:t>
+                <w:b/>
+                <w:sz w:val="22"/>
+                <w:szCs w:val="22"/>
+              </w:rPr>
+            </w:pPr>
+            <w:r>
+              <w:rPr>
+                <w:b/>
+                <w:sz w:val="22"/>
+                <w:szCs w:val="22"/>
+              </w:rPr>
+              <w:t>&lt;&lt;</w:t>
+            </w:r>
+            <w:proofErr w:type="spellStart"/>
+            <w:r>
+              <w:rPr>
+                <w:b/>
+                <w:sz w:val="22"/>
+                <w:szCs w:val="22"/>
+              </w:rPr>
+              <w:t>TTMaster</w:t>
+            </w:r>
+            <w:proofErr w:type="spellEnd"/>
+            <w:r>
+              <w:rPr>
+                <w:b/>
+                <w:sz w:val="22"/>
+                <w:szCs w:val="22"/>
+              </w:rPr>
+              <w:t>&gt;&gt;</w:t>
             </w:r>
           </w:p>
           <w:p>
@@ -5770,144 +5777,47 @@
                 <w:sz w:val="22"/>
                 <w:szCs w:val="22"/>
               </w:rPr>
-              <w:t xml:space="preserve">  &lt;&lt;</w:t>
-            </w:r>
-            <w:r>
-              <w:rPr>
-                <w:sz w:val="22"/>
-                <w:szCs w:val="22"/>
-              </w:rPr>
-              <w:t>Evaluator</w:t>
-            </w:r>
-            <w:r>
-              <w:rPr>
-                <w:sz w:val="22"/>
-                <w:szCs w:val="22"/>
-              </w:rPr>
-              <w:t xml:space="preserve"> </w:t>
-            </w:r>
-            <w:r>
-              <w:rPr>
-                <w:sz w:val="22"/>
-                <w:szCs w:val="22"/>
-              </w:rPr>
-              <w:t>1</w:t>
-            </w:r>
-            <w:r>
-              <w:rPr>
-                <w:sz w:val="22"/>
-                <w:szCs w:val="22"/>
-              </w:rPr>
-              <w:t>&gt;&gt;</w:t>
-            </w:r>
-          </w:p>
-          <w:p>
-            <w:pPr>
-              <w:rPr>
-                <w:sz w:val="22"/>
-                <w:szCs w:val="22"/>
-              </w:rPr>
-            </w:pPr>
-            <w:r>
-              <w:rPr>
-                <w:sz w:val="22"/>
-                <w:szCs w:val="22"/>
-              </w:rPr>
-              <w:t xml:space="preserve">  &lt;&lt;</w:t>
-            </w:r>
-            <w:r>
-              <w:rPr>
-                <w:sz w:val="22"/>
-                <w:szCs w:val="22"/>
-              </w:rPr>
-              <w:t>Evaluator</w:t>
-            </w:r>
-            <w:r>
-              <w:rPr>
-                <w:sz w:val="22"/>
-                <w:szCs w:val="22"/>
-              </w:rPr>
-              <w:t xml:space="preserve"> </w:t>
-            </w:r>
-            <w:r>
-              <w:rPr>
-                <w:sz w:val="22"/>
-                <w:szCs w:val="22"/>
-              </w:rPr>
-              <w:t>2</w:t>
-            </w:r>
-            <w:r>
-              <w:rPr>
-                <w:sz w:val="22"/>
-                <w:szCs w:val="22"/>
-              </w:rPr>
-              <w:t>&gt;&gt;</w:t>
-            </w:r>
-          </w:p>
-          <w:p>
-            <w:pPr>
-              <w:rPr>
-                <w:sz w:val="22"/>
-                <w:szCs w:val="22"/>
-              </w:rPr>
-            </w:pPr>
-            <w:r>
-              <w:rPr>
-                <w:sz w:val="22"/>
-                <w:szCs w:val="22"/>
-              </w:rPr>
-              <w:t xml:space="preserve">  &lt;&lt;</w:t>
-            </w:r>
-            <w:r>
-              <w:rPr>
-                <w:sz w:val="22"/>
-                <w:szCs w:val="22"/>
-              </w:rPr>
-              <w:t>Evaluator</w:t>
-            </w:r>
-            <w:r>
-              <w:rPr>
-                <w:sz w:val="22"/>
-                <w:szCs w:val="22"/>
-              </w:rPr>
-              <w:t xml:space="preserve"> </w:t>
-            </w:r>
-            <w:r>
-              <w:rPr>
-                <w:sz w:val="22"/>
-                <w:szCs w:val="22"/>
-              </w:rPr>
-              <w:t>3</w:t>
-            </w:r>
-            <w:r>
-              <w:rPr>
-                <w:sz w:val="22"/>
-                <w:szCs w:val="22"/>
-              </w:rPr>
-              <w:t>&gt;&gt;</w:t>
-            </w:r>
-          </w:p>
-          <w:p>
-            <w:pPr>
-              <w:rPr>
-                <w:sz w:val="22"/>
-                <w:szCs w:val="22"/>
-              </w:rPr>
-            </w:pPr>
-            <w:r>
-              <w:rPr>
-                <w:sz w:val="22"/>
-                <w:szCs w:val="22"/>
-              </w:rPr>
-              <w:t xml:space="preserve">  &lt;&lt;Evaluator</w:t>
-            </w:r>
-            <w:r>
-              <w:rPr>
-                <w:sz w:val="22"/>
-                <w:szCs w:val="22"/>
-              </w:rPr>
-              <w:t xml:space="preserve"> </w:t>
-            </w:r>
+              <w:t xml:space="preserve">  </w:t>
+            </w:r>
+            <w:r>
+              <w:rPr>
+                <w:sz w:val="22"/>
+                <w:szCs w:val="22"/>
+              </w:rPr>
+              <w:t>&lt;&lt;Evaluator1&gt;&gt;</w:t>
+            </w:r>
+          </w:p>
+          <w:p>
+            <w:pPr>
+              <w:rPr>
+                <w:b/>
+                <w:sz w:val="22"/>
+                <w:szCs w:val="22"/>
+              </w:rPr>
+            </w:pPr>
+            <w:r>
+              <w:rPr>
+                <w:sz w:val="22"/>
+                <w:szCs w:val="22"/>
+              </w:rPr>
+              <w:t xml:space="preserve">  </w:t>
+            </w:r>
+            <w:r>
+              <w:rPr>
+                <w:sz w:val="22"/>
+                <w:szCs w:val="22"/>
+              </w:rPr>
+              <w:t>&lt;&lt;Evaluator2&gt;&gt;</w:t>
+            </w:r>
+          </w:p>
+          <w:p>
+            <w:pPr>
+              <w:rPr>
+                <w:b/>
+                <w:sz w:val="22"/>
+                <w:szCs w:val="22"/>
+              </w:rPr>
+            </w:pPr>
             <w:bookmarkStart w:id="0" w:name="_GoBack"/>
             <w:bookmarkEnd w:id="0"/>
             <w:r>
@@ -5915,7 +5825,30 @@
                 <w:sz w:val="22"/>
                 <w:szCs w:val="22"/>
               </w:rPr>
-              <w:t>4&gt;&gt;</w:t>
+              <w:t xml:space="preserve">  &lt;&lt;Evaluator3&gt;&gt;</w:t>
+            </w:r>
+          </w:p>
+          <w:p>
+            <w:pPr>
+              <w:rPr>
+                <w:b/>
+                <w:sz w:val="22"/>
+                <w:szCs w:val="22"/>
+              </w:rPr>
+            </w:pPr>
+            <w:r>
+              <w:rPr>
+                <w:sz w:val="22"/>
+                <w:szCs w:val="22"/>
+              </w:rPr>
+              <w:t xml:space="preserve">  </w:t>
+            </w:r>
+            <w:r>
+              <w:rPr>
+                <w:sz w:val="22"/>
+                <w:szCs w:val="22"/>
+              </w:rPr>
+              <w:t>&lt;&lt;Evaluator4&gt;&gt;</w:t>
             </w:r>
           </w:p>
           <w:p>
@@ -7294,7 +7227,7 @@
 </file>
 
 <file path=customXml/itemProps1.xml><?xml version="1.0" encoding="utf-8"?>
-<ds:datastoreItem xmlns:ds="http://schemas.openxmlformats.org/officeDocument/2006/customXml" ds:itemID="{A5D5A04E-2CE0-F44C-8F02-64C28A250C6F}">
+<ds:datastoreItem xmlns:ds="http://schemas.openxmlformats.org/officeDocument/2006/customXml" ds:itemID="{C318450D-9059-694E-BD21-6277A2276CED}">
   <ds:schemaRefs>
     <ds:schemaRef ds:uri="http://schemas.openxmlformats.org/officeDocument/2006/bibliography"/>
   </ds:schemaRefs>

</xml_diff>

<commit_message>
adding speaker first names for eval section.
</commit_message>
<xml_diff>
--- a/Agenda.docx
+++ b/Agenda.docx
@@ -2834,7 +2834,19 @@
               <w:rPr>
                 <w:sz w:val="22"/>
               </w:rPr>
-              <w:t>&lt;&lt;VPP&gt;&gt;</w:t>
+              <w:t>&lt;&lt;VPP</w:t>
+            </w:r>
+            <w:r>
+              <w:rPr>
+                <w:sz w:val="22"/>
+              </w:rPr>
+              <w:t>R</w:t>
+            </w:r>
+            <w:r>
+              <w:rPr>
+                <w:sz w:val="22"/>
+              </w:rPr>
+              <w:t>&gt;&gt;</w:t>
             </w:r>
           </w:p>
           <w:p>
@@ -3696,7 +3708,29 @@
                 <w:sz w:val="22"/>
                 <w:szCs w:val="22"/>
               </w:rPr>
-              <w:t xml:space="preserve">   7:5</w:t>
+              <w:t xml:space="preserve">   </w:t>
+            </w:r>
+          </w:p>
+          <w:p>
+            <w:pPr>
+              <w:rPr>
+                <w:sz w:val="22"/>
+                <w:szCs w:val="22"/>
+              </w:rPr>
+            </w:pPr>
+            <w:r>
+              <w:rPr>
+                <w:sz w:val="22"/>
+                <w:szCs w:val="22"/>
+              </w:rPr>
+              <w:t xml:space="preserve">   </w:t>
+            </w:r>
+            <w:r>
+              <w:rPr>
+                <w:sz w:val="22"/>
+                <w:szCs w:val="22"/>
+              </w:rPr>
+              <w:t>7:5</w:t>
             </w:r>
             <w:r>
               <w:rPr>
@@ -3937,7 +3971,29 @@
                 <w:sz w:val="22"/>
                 <w:szCs w:val="22"/>
               </w:rPr>
-              <w:t xml:space="preserve">   8:</w:t>
+              <w:t xml:space="preserve">   </w:t>
+            </w:r>
+          </w:p>
+          <w:p>
+            <w:pPr>
+              <w:rPr>
+                <w:sz w:val="22"/>
+                <w:szCs w:val="22"/>
+              </w:rPr>
+            </w:pPr>
+            <w:r>
+              <w:rPr>
+                <w:sz w:val="22"/>
+                <w:szCs w:val="22"/>
+              </w:rPr>
+              <w:t xml:space="preserve">   </w:t>
+            </w:r>
+            <w:r>
+              <w:rPr>
+                <w:sz w:val="22"/>
+                <w:szCs w:val="22"/>
+              </w:rPr>
+              <w:t>8:</w:t>
             </w:r>
             <w:r>
               <w:rPr>
@@ -4357,7 +4413,7 @@
                 <w:sz w:val="22"/>
                 <w:szCs w:val="22"/>
               </w:rPr>
-              <w:t xml:space="preserve">      </w:t>
+              <w:t xml:space="preserve">     </w:t>
             </w:r>
             <w:r>
               <w:rPr>
@@ -4399,7 +4455,7 @@
                 <w:sz w:val="22"/>
                 <w:szCs w:val="22"/>
               </w:rPr>
-              <w:t xml:space="preserve">      </w:t>
+              <w:t xml:space="preserve">     </w:t>
             </w:r>
             <w:r>
               <w:rPr>
@@ -4448,7 +4504,7 @@
                 <w:sz w:val="22"/>
                 <w:szCs w:val="22"/>
               </w:rPr>
-              <w:t xml:space="preserve">      </w:t>
+              <w:t xml:space="preserve">     </w:t>
             </w:r>
             <w:r>
               <w:rPr>
@@ -4471,7 +4527,7 @@
                 <w:sz w:val="22"/>
                 <w:szCs w:val="22"/>
               </w:rPr>
-              <w:t xml:space="preserve">      </w:t>
+              <w:t xml:space="preserve">     </w:t>
             </w:r>
             <w:r>
               <w:rPr>
@@ -4513,7 +4569,7 @@
                 <w:sz w:val="22"/>
                 <w:szCs w:val="22"/>
               </w:rPr>
-              <w:t xml:space="preserve">      </w:t>
+              <w:t xml:space="preserve">     </w:t>
             </w:r>
             <w:r>
               <w:rPr>
@@ -4589,7 +4645,7 @@
                 <w:sz w:val="22"/>
                 <w:szCs w:val="22"/>
               </w:rPr>
-              <w:t xml:space="preserve">      </w:t>
+              <w:t xml:space="preserve">     </w:t>
             </w:r>
             <w:r>
               <w:rPr>
@@ -4807,7 +4863,21 @@
                 <w:sz w:val="22"/>
                 <w:szCs w:val="22"/>
               </w:rPr>
-              <w:t>&lt;&lt;Speake4Manual&gt;&gt;</w:t>
+              <w:t>&lt;&lt;Speake</w:t>
+            </w:r>
+            <w:r>
+              <w:rPr>
+                <w:sz w:val="22"/>
+                <w:szCs w:val="22"/>
+              </w:rPr>
+              <w:t>r</w:t>
+            </w:r>
+            <w:r>
+              <w:rPr>
+                <w:sz w:val="22"/>
+                <w:szCs w:val="22"/>
+              </w:rPr>
+              <w:t>4Manual&gt;&gt;</w:t>
             </w:r>
             <w:r>
               <w:rPr>
@@ -4985,7 +5055,21 @@
                 <w:sz w:val="22"/>
                 <w:szCs w:val="22"/>
               </w:rPr>
-              <w:t xml:space="preserve">        Evaluation of speech 1-</w:t>
+              <w:t xml:space="preserve"> Evaluation </w:t>
+            </w:r>
+            <w:r>
+              <w:rPr>
+                <w:sz w:val="22"/>
+                <w:szCs w:val="22"/>
+              </w:rPr>
+              <w:t xml:space="preserve">of </w:t>
+            </w:r>
+            <w:r>
+              <w:rPr>
+                <w:sz w:val="22"/>
+                <w:szCs w:val="22"/>
+              </w:rPr>
+              <w:t>speech 1</w:t>
             </w:r>
             <w:r>
               <w:rPr>
@@ -4999,7 +5083,30 @@
                 <w:sz w:val="22"/>
                 <w:szCs w:val="22"/>
               </w:rPr>
-              <w:t>&lt;&lt;Speaker1&gt;&gt;</w:t>
+              <w:t xml:space="preserve">- </w:t>
+            </w:r>
+            <w:r>
+              <w:rPr>
+                <w:sz w:val="22"/>
+                <w:szCs w:val="22"/>
+              </w:rPr>
+              <w:t>&lt;&lt;</w:t>
+            </w:r>
+            <w:bookmarkStart w:id="0" w:name="_GoBack"/>
+            <w:bookmarkEnd w:id="0"/>
+            <w:r>
+              <w:rPr>
+                <w:sz w:val="22"/>
+                <w:szCs w:val="22"/>
+              </w:rPr>
+              <w:t>FirstName1</w:t>
+            </w:r>
+            <w:r>
+              <w:rPr>
+                <w:sz w:val="22"/>
+                <w:szCs w:val="22"/>
+              </w:rPr>
+              <w:t>&gt;&gt;</w:t>
             </w:r>
           </w:p>
           <w:p>
@@ -5022,7 +5129,63 @@
                 <w:sz w:val="22"/>
                 <w:szCs w:val="22"/>
               </w:rPr>
-              <w:t xml:space="preserve">       Evaluation of speech 2- &lt;&lt;Speaker2&gt;&gt;</w:t>
+              <w:t>Evaluation of speech 2</w:t>
+            </w:r>
+            <w:r>
+              <w:rPr>
+                <w:sz w:val="22"/>
+                <w:szCs w:val="22"/>
+              </w:rPr>
+              <w:t xml:space="preserve"> </w:t>
+            </w:r>
+            <w:r>
+              <w:rPr>
+                <w:sz w:val="22"/>
+                <w:szCs w:val="22"/>
+              </w:rPr>
+              <w:t xml:space="preserve">- </w:t>
+            </w:r>
+            <w:r>
+              <w:rPr>
+                <w:sz w:val="22"/>
+                <w:szCs w:val="22"/>
+              </w:rPr>
+              <w:t>&lt;&lt;</w:t>
+            </w:r>
+            <w:r>
+              <w:rPr>
+                <w:sz w:val="22"/>
+                <w:szCs w:val="22"/>
+              </w:rPr>
+              <w:t>FirstName2</w:t>
+            </w:r>
+            <w:r>
+              <w:rPr>
+                <w:sz w:val="22"/>
+                <w:szCs w:val="22"/>
+              </w:rPr>
+              <w:t>&gt;&gt;</w:t>
+            </w:r>
+            <w:r>
+              <w:rPr>
+                <w:sz w:val="22"/>
+                <w:szCs w:val="22"/>
+              </w:rPr>
+              <w:t xml:space="preserve">  </w:t>
+            </w:r>
+            <w:r>
+              <w:rPr>
+                <w:sz w:val="22"/>
+                <w:szCs w:val="22"/>
+              </w:rPr>
+              <w:t xml:space="preserve">          </w:t>
+            </w:r>
+            <w:r>
+              <w:rPr>
+                <w:sz w:val="22"/>
+                <w:szCs w:val="22"/>
+              </w:rPr>
+              <w:t xml:space="preserve"> </w:t>
             </w:r>
           </w:p>
           <w:p>
@@ -5038,14 +5201,21 @@
                 <w:sz w:val="22"/>
                 <w:szCs w:val="22"/>
               </w:rPr>
-              <w:t xml:space="preserve">  </w:t>
-            </w:r>
-            <w:r>
-              <w:rPr>
-                <w:sz w:val="22"/>
-                <w:szCs w:val="22"/>
-              </w:rPr>
-              <w:t xml:space="preserve">          Evaluation of speech 3</w:t>
+              <w:t xml:space="preserve">     </w:t>
+            </w:r>
+            <w:r>
+              <w:rPr>
+                <w:sz w:val="22"/>
+                <w:szCs w:val="22"/>
+              </w:rPr>
+              <w:t>Evaluation of speech 3</w:t>
+            </w:r>
+            <w:r>
+              <w:rPr>
+                <w:sz w:val="22"/>
+                <w:szCs w:val="22"/>
+              </w:rPr>
+              <w:t xml:space="preserve"> </w:t>
             </w:r>
             <w:r>
               <w:rPr>
@@ -5066,7 +5236,35 @@
                 <w:sz w:val="22"/>
                 <w:szCs w:val="22"/>
               </w:rPr>
-              <w:t>&lt;&lt;Speaker3&gt;&gt;</w:t>
+              <w:t>&lt;&lt;</w:t>
+            </w:r>
+            <w:r>
+              <w:rPr>
+                <w:sz w:val="22"/>
+                <w:szCs w:val="22"/>
+              </w:rPr>
+              <w:t>FirstName</w:t>
+            </w:r>
+            <w:r>
+              <w:rPr>
+                <w:sz w:val="22"/>
+                <w:szCs w:val="22"/>
+              </w:rPr>
+              <w:t>3&gt;&gt;</w:t>
+            </w:r>
+            <w:r>
+              <w:rPr>
+                <w:sz w:val="22"/>
+                <w:szCs w:val="22"/>
+              </w:rPr>
+              <w:t xml:space="preserve">            </w:t>
+            </w:r>
+            <w:r>
+              <w:rPr>
+                <w:sz w:val="22"/>
+                <w:szCs w:val="22"/>
+              </w:rPr>
+              <w:t xml:space="preserve"> </w:t>
             </w:r>
           </w:p>
           <w:p>
@@ -5082,7 +5280,14 @@
                 <w:sz w:val="22"/>
                 <w:szCs w:val="22"/>
               </w:rPr>
-              <w:t xml:space="preserve">            Evaluation of speech </w:t>
+              <w:t xml:space="preserve">     </w:t>
+            </w:r>
+            <w:r>
+              <w:rPr>
+                <w:sz w:val="22"/>
+                <w:szCs w:val="22"/>
+              </w:rPr>
+              <w:t xml:space="preserve">Evaluation of speech </w:t>
             </w:r>
             <w:r>
               <w:rPr>
@@ -5096,6 +5301,13 @@
                 <w:sz w:val="22"/>
                 <w:szCs w:val="22"/>
               </w:rPr>
+              <w:t xml:space="preserve"> </w:t>
+            </w:r>
+            <w:r>
+              <w:rPr>
+                <w:sz w:val="22"/>
+                <w:szCs w:val="22"/>
+              </w:rPr>
               <w:t>-</w:t>
             </w:r>
             <w:r>
@@ -5110,7 +5322,21 @@
                 <w:sz w:val="22"/>
                 <w:szCs w:val="22"/>
               </w:rPr>
-              <w:t>&lt;&lt;Speaker4&gt;&gt;</w:t>
+              <w:t>&lt;&lt;</w:t>
+            </w:r>
+            <w:r>
+              <w:rPr>
+                <w:sz w:val="22"/>
+                <w:szCs w:val="22"/>
+              </w:rPr>
+              <w:t>FirstName</w:t>
+            </w:r>
+            <w:r>
+              <w:rPr>
+                <w:sz w:val="22"/>
+                <w:szCs w:val="22"/>
+              </w:rPr>
+              <w:t>4&gt;&gt;</w:t>
             </w:r>
           </w:p>
           <w:p>
@@ -5298,7 +5524,6 @@
             <w:pPr>
               <w:ind w:right="-1652"/>
               <w:rPr>
-                <w:b/>
                 <w:sz w:val="22"/>
                 <w:szCs w:val="22"/>
               </w:rPr>
@@ -5309,6 +5534,23 @@
                 <w:szCs w:val="22"/>
               </w:rPr>
               <w:t>Meeting Adjourned</w:t>
+            </w:r>
+          </w:p>
+          <w:p>
+            <w:pPr>
+              <w:ind w:right="-1652"/>
+              <w:rPr>
+                <w:b/>
+                <w:sz w:val="22"/>
+                <w:szCs w:val="22"/>
+              </w:rPr>
+            </w:pPr>
+            <w:r>
+              <w:rPr>
+                <w:sz w:val="22"/>
+                <w:szCs w:val="22"/>
+              </w:rPr>
+              <w:t xml:space="preserve"> </w:t>
             </w:r>
           </w:p>
         </w:tc>
@@ -5818,8 +6060,6 @@
                 <w:szCs w:val="22"/>
               </w:rPr>
             </w:pPr>
-            <w:bookmarkStart w:id="0" w:name="_GoBack"/>
-            <w:bookmarkEnd w:id="0"/>
             <w:r>
               <w:rPr>
                 <w:sz w:val="22"/>
@@ -7227,7 +7467,7 @@
 </file>
 
 <file path=customXml/itemProps1.xml><?xml version="1.0" encoding="utf-8"?>
-<ds:datastoreItem xmlns:ds="http://schemas.openxmlformats.org/officeDocument/2006/customXml" ds:itemID="{C318450D-9059-694E-BD21-6277A2276CED}">
+<ds:datastoreItem xmlns:ds="http://schemas.openxmlformats.org/officeDocument/2006/customXml" ds:itemID="{8A59DDD6-C0A1-7946-B06E-25D10F91FF5D}">
   <ds:schemaRefs>
     <ds:schemaRef ds:uri="http://schemas.openxmlformats.org/officeDocument/2006/bibliography"/>
   </ds:schemaRefs>

</xml_diff>

<commit_message>
removing issues with less than or greater than brackets.
</commit_message>
<xml_diff>
--- a/Agenda.docx
+++ b/Agenda.docx
@@ -2677,7 +2677,7 @@
       </w:tblGrid>
       <w:tr>
         <w:trPr>
-          <w:trHeight w:val="12689"/>
+          <w:trHeight w:val="12164"/>
         </w:trPr>
         <w:tc>
           <w:tcPr>
@@ -2709,18 +2709,23 @@
             <w:pPr>
               <w:jc w:val="center"/>
               <w:rPr>
-                <w:b/>
-                <w:bCs/>
-                <w:color w:val="0070C0"/>
-                <w:sz w:val="22"/>
-                <w:szCs w:val="26"/>
-              </w:rPr>
-            </w:pPr>
-            <w:r>
-              <w:rPr>
-                <w:sz w:val="22"/>
-              </w:rPr>
-              <w:t>&lt;&lt;President&gt;&gt;</w:t>
+                <w:sz w:val="22"/>
+                <w:szCs w:val="22"/>
+              </w:rPr>
+            </w:pPr>
+            <w:r>
+              <w:rPr>
+                <w:sz w:val="22"/>
+                <w:szCs w:val="22"/>
+              </w:rPr>
+              <w:t>p</w:t>
+            </w:r>
+            <w:r>
+              <w:rPr>
+                <w:sz w:val="22"/>
+                <w:szCs w:val="22"/>
+              </w:rPr>
+              <w:t>resident</w:t>
             </w:r>
           </w:p>
           <w:p>
@@ -2758,7 +2763,7 @@
               <w:rPr>
                 <w:sz w:val="22"/>
               </w:rPr>
-              <w:t>&lt;&lt;VPE&gt;&gt;</w:t>
+              <w:t>vpe</w:t>
             </w:r>
           </w:p>
           <w:p>
@@ -2785,18 +2790,16 @@
             <w:pPr>
               <w:jc w:val="center"/>
               <w:rPr>
-                <w:b/>
-                <w:bCs/>
-                <w:color w:val="0070C0"/>
-                <w:sz w:val="22"/>
-                <w:szCs w:val="26"/>
-              </w:rPr>
-            </w:pPr>
-            <w:r>
-              <w:rPr>
-                <w:sz w:val="22"/>
-              </w:rPr>
-              <w:t>&lt;&lt;VPM&gt;&gt;</w:t>
+                <w:sz w:val="22"/>
+                <w:szCs w:val="22"/>
+              </w:rPr>
+            </w:pPr>
+            <w:r>
+              <w:rPr>
+                <w:sz w:val="22"/>
+                <w:szCs w:val="22"/>
+              </w:rPr>
+              <w:t>vpm</w:t>
             </w:r>
           </w:p>
           <w:p>
@@ -2824,29 +2827,16 @@
             <w:pPr>
               <w:jc w:val="center"/>
               <w:rPr>
-                <w:b/>
-                <w:bCs/>
-                <w:color w:val="0070C0"/>
-                <w:sz w:val="22"/>
-              </w:rPr>
-            </w:pPr>
-            <w:r>
-              <w:rPr>
-                <w:sz w:val="22"/>
-              </w:rPr>
-              <w:t>&lt;&lt;VPP</w:t>
-            </w:r>
-            <w:r>
-              <w:rPr>
-                <w:sz w:val="22"/>
-              </w:rPr>
-              <w:t>R</w:t>
-            </w:r>
-            <w:r>
-              <w:rPr>
-                <w:sz w:val="22"/>
-              </w:rPr>
-              <w:t>&gt;&gt;</w:t>
+                <w:sz w:val="22"/>
+                <w:szCs w:val="22"/>
+              </w:rPr>
+            </w:pPr>
+            <w:r>
+              <w:rPr>
+                <w:sz w:val="22"/>
+                <w:szCs w:val="22"/>
+              </w:rPr>
+              <w:t>vppr</w:t>
             </w:r>
           </w:p>
           <w:p>
@@ -2883,7 +2873,13 @@
               <w:rPr>
                 <w:sz w:val="22"/>
               </w:rPr>
-              <w:t>&lt;&lt;Secretary&gt;&gt;</w:t>
+              <w:t>s</w:t>
+            </w:r>
+            <w:r>
+              <w:rPr>
+                <w:sz w:val="22"/>
+              </w:rPr>
+              <w:t>ecretary</w:t>
             </w:r>
           </w:p>
           <w:p>
@@ -2920,7 +2916,13 @@
               <w:rPr>
                 <w:sz w:val="22"/>
               </w:rPr>
-              <w:t>&lt;&lt;Treasurer&gt;&gt;</w:t>
+              <w:t>t</w:t>
+            </w:r>
+            <w:r>
+              <w:rPr>
+                <w:sz w:val="22"/>
+              </w:rPr>
+              <w:t>reasurer</w:t>
             </w:r>
           </w:p>
           <w:p>
@@ -2951,7 +2953,7 @@
               <w:rPr>
                 <w:sz w:val="22"/>
               </w:rPr>
-              <w:t>&lt;&lt;SAA&gt;&gt;</w:t>
+              <w:t>saa</w:t>
             </w:r>
           </w:p>
           <w:p>
@@ -3197,51 +3199,15 @@
                 <w:sz w:val="22"/>
                 <w:szCs w:val="22"/>
               </w:rPr>
-              <w:t>&lt;&lt;</w:t>
-            </w:r>
-            <w:proofErr w:type="spellStart"/>
-            <w:r>
-              <w:rPr>
-                <w:b/>
-                <w:color w:val="0070C0"/>
-                <w:sz w:val="22"/>
-                <w:szCs w:val="22"/>
-              </w:rPr>
-              <w:t>wod</w:t>
-            </w:r>
-            <w:proofErr w:type="spellEnd"/>
-            <w:r>
-              <w:rPr>
-                <w:b/>
-                <w:color w:val="0070C0"/>
-                <w:sz w:val="22"/>
-                <w:szCs w:val="22"/>
-              </w:rPr>
-              <w:t>&gt;&gt;</w:t>
-            </w:r>
-          </w:p>
-          <w:p>
-            <w:pPr>
-              <w:jc w:val="center"/>
-            </w:pPr>
-            <w:r>
-              <w:t>&lt;&lt;</w:t>
-            </w:r>
-            <w:proofErr w:type="spellStart"/>
-            <w:r>
-              <w:t>wod</w:t>
-            </w:r>
-            <w:proofErr w:type="spellEnd"/>
-            <w:r>
-              <w:t xml:space="preserve"> </w:t>
-            </w:r>
-            <w:proofErr w:type="spellStart"/>
-            <w:r>
-              <w:t>def</w:t>
-            </w:r>
-            <w:proofErr w:type="spellEnd"/>
-            <w:r>
-              <w:t>&gt;&gt;</w:t>
+              <w:t>&lt;&lt;wod&gt;&gt;</w:t>
+            </w:r>
+          </w:p>
+          <w:p>
+            <w:pPr>
+              <w:jc w:val="center"/>
+            </w:pPr>
+            <w:r>
+              <w:t>&lt;&lt;wod def&gt;&gt;</w:t>
             </w:r>
           </w:p>
         </w:tc>
@@ -4421,25 +4387,7 @@
                 <w:sz w:val="22"/>
                 <w:szCs w:val="22"/>
               </w:rPr>
-              <w:t xml:space="preserve">Speech </w:t>
-            </w:r>
-            <w:proofErr w:type="spellStart"/>
-            <w:r>
-              <w:rPr>
-                <w:i/>
-                <w:sz w:val="22"/>
-                <w:szCs w:val="22"/>
-              </w:rPr>
-              <w:t>Eval</w:t>
-            </w:r>
-            <w:proofErr w:type="spellEnd"/>
-            <w:r>
-              <w:rPr>
-                <w:i/>
-                <w:sz w:val="22"/>
-                <w:szCs w:val="22"/>
-              </w:rPr>
-              <w:t xml:space="preserve"> 1 with Goals: </w:t>
+              <w:t xml:space="preserve">Speech Eval 1 with Goals: </w:t>
             </w:r>
           </w:p>
           <w:p>
@@ -4535,25 +4483,7 @@
                 <w:sz w:val="22"/>
                 <w:szCs w:val="22"/>
               </w:rPr>
-              <w:t xml:space="preserve">Speech </w:t>
-            </w:r>
-            <w:proofErr w:type="spellStart"/>
-            <w:r>
-              <w:rPr>
-                <w:i/>
-                <w:sz w:val="22"/>
-                <w:szCs w:val="22"/>
-              </w:rPr>
-              <w:t>Eval</w:t>
-            </w:r>
-            <w:proofErr w:type="spellEnd"/>
-            <w:r>
-              <w:rPr>
-                <w:i/>
-                <w:sz w:val="22"/>
-                <w:szCs w:val="22"/>
-              </w:rPr>
-              <w:t xml:space="preserve"> 2 with Goals:</w:t>
+              <w:t>Speech Eval 2 with Goals:</w:t>
             </w:r>
           </w:p>
           <w:p>
@@ -4578,9 +4508,15 @@
                 <w:szCs w:val="22"/>
                 <w:u w:val="single"/>
               </w:rPr>
-              <w:t>Speaker 2:</w:t>
-            </w:r>
-            <w:proofErr w:type="gramStart"/>
+              <w:t xml:space="preserve">Speaker 2: </w:t>
+            </w:r>
+            <w:r>
+              <w:rPr>
+                <w:sz w:val="22"/>
+                <w:szCs w:val="22"/>
+              </w:rPr>
+              <w:t xml:space="preserve"> </w:t>
+            </w:r>
             <w:r>
               <w:rPr>
                 <w:b/>
@@ -4588,25 +4524,8 @@
                 <w:szCs w:val="22"/>
                 <w:u w:val="single"/>
               </w:rPr>
-              <w:t xml:space="preserve"> </w:t>
-            </w:r>
-            <w:r>
-              <w:rPr>
-                <w:sz w:val="22"/>
-                <w:szCs w:val="22"/>
-              </w:rPr>
-              <w:t xml:space="preserve"> </w:t>
-            </w:r>
-            <w:r>
-              <w:rPr>
-                <w:b/>
-                <w:sz w:val="22"/>
-                <w:szCs w:val="22"/>
-                <w:u w:val="single"/>
-              </w:rPr>
               <w:t>:</w:t>
             </w:r>
-            <w:proofErr w:type="gramEnd"/>
             <w:r>
               <w:rPr>
                 <w:sz w:val="22"/>
@@ -4669,25 +4588,7 @@
                 <w:sz w:val="22"/>
                 <w:szCs w:val="22"/>
               </w:rPr>
-              <w:t xml:space="preserve">     Speech </w:t>
-            </w:r>
-            <w:proofErr w:type="spellStart"/>
-            <w:r>
-              <w:rPr>
-                <w:i/>
-                <w:sz w:val="22"/>
-                <w:szCs w:val="22"/>
-              </w:rPr>
-              <w:t>Eval</w:t>
-            </w:r>
-            <w:proofErr w:type="spellEnd"/>
-            <w:r>
-              <w:rPr>
-                <w:i/>
-                <w:sz w:val="22"/>
-                <w:szCs w:val="22"/>
-              </w:rPr>
-              <w:t xml:space="preserve"> 3 with Goals:</w:t>
+              <w:t xml:space="preserve">     Speech Eval 3 with Goals:</w:t>
             </w:r>
           </w:p>
           <w:p>
@@ -4790,25 +4691,7 @@
                 <w:sz w:val="22"/>
                 <w:szCs w:val="22"/>
               </w:rPr>
-              <w:t xml:space="preserve">Speech </w:t>
-            </w:r>
-            <w:proofErr w:type="spellStart"/>
-            <w:r>
-              <w:rPr>
-                <w:i/>
-                <w:sz w:val="22"/>
-                <w:szCs w:val="22"/>
-              </w:rPr>
-              <w:t>Eval</w:t>
-            </w:r>
-            <w:proofErr w:type="spellEnd"/>
-            <w:r>
-              <w:rPr>
-                <w:i/>
-                <w:sz w:val="22"/>
-                <w:szCs w:val="22"/>
-              </w:rPr>
-              <w:t xml:space="preserve"> </w:t>
+              <w:t xml:space="preserve">Speech Eval </w:t>
             </w:r>
             <w:r>
               <w:rPr>
@@ -5090,508 +4973,438 @@
                 <w:sz w:val="22"/>
                 <w:szCs w:val="22"/>
               </w:rPr>
-              <w:t>&lt;&lt;</w:t>
+              <w:t>FirstName1</w:t>
+            </w:r>
+          </w:p>
+          <w:p>
+            <w:pPr>
+              <w:ind w:right="-1652"/>
+              <w:rPr>
+                <w:sz w:val="22"/>
+                <w:szCs w:val="22"/>
+              </w:rPr>
+            </w:pPr>
+            <w:r>
+              <w:rPr>
+                <w:sz w:val="22"/>
+                <w:szCs w:val="22"/>
+              </w:rPr>
+              <w:t xml:space="preserve">     </w:t>
+            </w:r>
+            <w:r>
+              <w:rPr>
+                <w:sz w:val="22"/>
+                <w:szCs w:val="22"/>
+              </w:rPr>
+              <w:t>Evaluation of speech 2</w:t>
+            </w:r>
+            <w:r>
+              <w:rPr>
+                <w:sz w:val="22"/>
+                <w:szCs w:val="22"/>
+              </w:rPr>
+              <w:t xml:space="preserve"> </w:t>
+            </w:r>
+            <w:r>
+              <w:rPr>
+                <w:sz w:val="22"/>
+                <w:szCs w:val="22"/>
+              </w:rPr>
+              <w:t xml:space="preserve">- </w:t>
+            </w:r>
+            <w:r>
+              <w:rPr>
+                <w:sz w:val="22"/>
+                <w:szCs w:val="22"/>
+              </w:rPr>
+              <w:t>FirstName2</w:t>
+            </w:r>
+            <w:r>
+              <w:rPr>
+                <w:sz w:val="22"/>
+                <w:szCs w:val="22"/>
+              </w:rPr>
+              <w:t xml:space="preserve"> </w:t>
+            </w:r>
+          </w:p>
+          <w:p>
+            <w:pPr>
+              <w:ind w:right="-1652"/>
+              <w:rPr>
+                <w:sz w:val="22"/>
+                <w:szCs w:val="22"/>
+              </w:rPr>
+            </w:pPr>
+            <w:r>
+              <w:rPr>
+                <w:sz w:val="22"/>
+                <w:szCs w:val="22"/>
+              </w:rPr>
+              <w:t xml:space="preserve">     </w:t>
+            </w:r>
+            <w:r>
+              <w:rPr>
+                <w:sz w:val="22"/>
+                <w:szCs w:val="22"/>
+              </w:rPr>
+              <w:t>Evaluation of speech 3</w:t>
+            </w:r>
+            <w:r>
+              <w:rPr>
+                <w:sz w:val="22"/>
+                <w:szCs w:val="22"/>
+              </w:rPr>
+              <w:t xml:space="preserve"> </w:t>
+            </w:r>
+            <w:r>
+              <w:rPr>
+                <w:sz w:val="22"/>
+                <w:szCs w:val="22"/>
+              </w:rPr>
+              <w:t>-</w:t>
+            </w:r>
+            <w:r>
+              <w:rPr>
+                <w:sz w:val="22"/>
+                <w:szCs w:val="22"/>
+              </w:rPr>
+              <w:t xml:space="preserve"> </w:t>
+            </w:r>
+            <w:r>
+              <w:rPr>
+                <w:sz w:val="22"/>
+                <w:szCs w:val="22"/>
+              </w:rPr>
+              <w:t>FirstName</w:t>
+            </w:r>
+            <w:r>
+              <w:rPr>
+                <w:sz w:val="22"/>
+                <w:szCs w:val="22"/>
+              </w:rPr>
+              <w:t xml:space="preserve">3 </w:t>
+            </w:r>
+          </w:p>
+          <w:p>
+            <w:pPr>
+              <w:ind w:right="-1652"/>
+              <w:rPr>
+                <w:sz w:val="22"/>
+                <w:szCs w:val="22"/>
+              </w:rPr>
+            </w:pPr>
+            <w:r>
+              <w:rPr>
+                <w:sz w:val="22"/>
+                <w:szCs w:val="22"/>
+              </w:rPr>
+              <w:t xml:space="preserve">     </w:t>
+            </w:r>
+            <w:r>
+              <w:rPr>
+                <w:sz w:val="22"/>
+                <w:szCs w:val="22"/>
+              </w:rPr>
+              <w:t xml:space="preserve">Evaluation of speech </w:t>
+            </w:r>
+            <w:r>
+              <w:rPr>
+                <w:sz w:val="22"/>
+                <w:szCs w:val="22"/>
+              </w:rPr>
+              <w:t>4</w:t>
+            </w:r>
+            <w:r>
+              <w:rPr>
+                <w:sz w:val="22"/>
+                <w:szCs w:val="22"/>
+              </w:rPr>
+              <w:t xml:space="preserve"> </w:t>
+            </w:r>
+            <w:r>
+              <w:rPr>
+                <w:sz w:val="22"/>
+                <w:szCs w:val="22"/>
+              </w:rPr>
+              <w:t>-</w:t>
+            </w:r>
+            <w:r>
+              <w:rPr>
+                <w:sz w:val="22"/>
+                <w:szCs w:val="22"/>
+              </w:rPr>
+              <w:t xml:space="preserve"> </w:t>
+            </w:r>
+            <w:r>
+              <w:rPr>
+                <w:sz w:val="22"/>
+                <w:szCs w:val="22"/>
+              </w:rPr>
+              <w:t>FirstName</w:t>
+            </w:r>
+            <w:r>
+              <w:rPr>
+                <w:sz w:val="22"/>
+                <w:szCs w:val="22"/>
+              </w:rPr>
+              <w:t>4</w:t>
+            </w:r>
+          </w:p>
+          <w:p>
+            <w:pPr>
+              <w:ind w:right="-1652"/>
+              <w:rPr>
+                <w:rFonts w:ascii="Arial" w:hAnsi="Arial" w:cs="Arial"/>
+                <w:i/>
+                <w:sz w:val="22"/>
+                <w:szCs w:val="22"/>
+              </w:rPr>
+            </w:pPr>
+            <w:r>
+              <w:rPr>
+                <w:i/>
+                <w:sz w:val="22"/>
+                <w:szCs w:val="22"/>
+              </w:rPr>
+              <w:t xml:space="preserve">Vote </w:t>
+            </w:r>
+            <w:r>
+              <w:rPr>
+                <w:i/>
+                <w:sz w:val="22"/>
+                <w:szCs w:val="22"/>
+              </w:rPr>
+              <w:t xml:space="preserve">for Best Evaluator </w:t>
+            </w:r>
+          </w:p>
+          <w:p>
+            <w:pPr>
+              <w:ind w:right="-1652"/>
+              <w:rPr>
+                <w:rFonts w:ascii="Arial" w:hAnsi="Arial" w:cs="Arial"/>
+                <w:sz w:val="22"/>
+                <w:szCs w:val="22"/>
+              </w:rPr>
+            </w:pPr>
+          </w:p>
+          <w:p>
+            <w:pPr>
+              <w:ind w:right="-1652"/>
+              <w:rPr>
+                <w:sz w:val="22"/>
+                <w:szCs w:val="22"/>
+              </w:rPr>
+            </w:pPr>
+            <w:r>
+              <w:rPr>
+                <w:b/>
+                <w:sz w:val="22"/>
+                <w:szCs w:val="22"/>
+              </w:rPr>
+              <w:t>Call up Evaluation Team</w:t>
+            </w:r>
+          </w:p>
+          <w:p>
+            <w:pPr>
+              <w:ind w:right="-1652"/>
+              <w:rPr>
+                <w:sz w:val="22"/>
+                <w:szCs w:val="22"/>
+              </w:rPr>
+            </w:pPr>
+            <w:r>
+              <w:rPr>
+                <w:sz w:val="22"/>
+                <w:szCs w:val="22"/>
+              </w:rPr>
+              <w:t xml:space="preserve">             Timer</w:t>
+            </w:r>
+          </w:p>
+          <w:p>
+            <w:pPr>
+              <w:ind w:right="-1652"/>
+              <w:rPr>
+                <w:sz w:val="22"/>
+                <w:szCs w:val="22"/>
+              </w:rPr>
+            </w:pPr>
+            <w:r>
+              <w:rPr>
+                <w:sz w:val="22"/>
+                <w:szCs w:val="22"/>
+              </w:rPr>
+              <w:t xml:space="preserve">             Ah Counter</w:t>
+            </w:r>
+          </w:p>
+          <w:p>
+            <w:pPr>
+              <w:ind w:right="-1652"/>
+              <w:rPr>
+                <w:b/>
+                <w:sz w:val="22"/>
+                <w:szCs w:val="22"/>
+              </w:rPr>
+            </w:pPr>
+            <w:r>
+              <w:rPr>
+                <w:sz w:val="22"/>
+                <w:szCs w:val="22"/>
+              </w:rPr>
+              <w:t xml:space="preserve">             Grammarian</w:t>
+            </w:r>
+          </w:p>
+          <w:p>
+            <w:pPr>
+              <w:ind w:right="-1652"/>
+              <w:rPr>
+                <w:b/>
+                <w:sz w:val="22"/>
+                <w:szCs w:val="22"/>
+              </w:rPr>
+            </w:pPr>
+            <w:r>
+              <w:rPr>
+                <w:b/>
+                <w:sz w:val="22"/>
+                <w:szCs w:val="22"/>
+              </w:rPr>
+              <w:t>General Evaluator's Report</w:t>
+            </w:r>
+          </w:p>
+          <w:p>
+            <w:pPr>
+              <w:ind w:left="1415" w:right="-1652" w:hanging="1415"/>
+              <w:rPr>
+                <w:b/>
+                <w:sz w:val="22"/>
+                <w:szCs w:val="22"/>
+              </w:rPr>
+            </w:pPr>
+          </w:p>
+          <w:p>
+            <w:pPr>
+              <w:ind w:left="1415" w:right="-1652" w:hanging="1415"/>
+              <w:rPr>
+                <w:b/>
+                <w:sz w:val="22"/>
+                <w:szCs w:val="22"/>
+              </w:rPr>
+            </w:pPr>
+            <w:r>
+              <w:rPr>
+                <w:b/>
+                <w:sz w:val="22"/>
+                <w:szCs w:val="22"/>
+              </w:rPr>
+              <w:t>Toastmaster Present Awards</w:t>
+            </w:r>
+          </w:p>
+          <w:p>
+            <w:pPr>
+              <w:ind w:right="-1652"/>
+              <w:rPr>
+                <w:sz w:val="22"/>
+                <w:szCs w:val="22"/>
+              </w:rPr>
+            </w:pPr>
+            <w:r>
+              <w:rPr>
+                <w:sz w:val="22"/>
+                <w:szCs w:val="22"/>
+              </w:rPr>
+              <w:t>VPM Introduce Guests</w:t>
+            </w:r>
+          </w:p>
+          <w:p>
+            <w:pPr>
+              <w:ind w:right="-1652"/>
+              <w:rPr>
+                <w:sz w:val="22"/>
+                <w:szCs w:val="22"/>
+              </w:rPr>
+            </w:pPr>
+            <w:r>
+              <w:rPr>
+                <w:sz w:val="22"/>
+                <w:szCs w:val="22"/>
+              </w:rPr>
+              <w:t>VPE Role Scheduling</w:t>
+            </w:r>
+          </w:p>
+          <w:p>
+            <w:pPr>
+              <w:ind w:right="-1652"/>
+              <w:rPr>
+                <w:sz w:val="22"/>
+                <w:szCs w:val="22"/>
+              </w:rPr>
+            </w:pPr>
+            <w:r>
+              <w:rPr>
+                <w:sz w:val="22"/>
+                <w:szCs w:val="22"/>
+              </w:rPr>
+              <w:t>Meeting Adjourned</w:t>
+            </w:r>
+          </w:p>
+          <w:p>
+            <w:pPr>
+              <w:ind w:right="-1652"/>
+              <w:rPr>
+                <w:b/>
+                <w:sz w:val="22"/>
+                <w:szCs w:val="22"/>
+              </w:rPr>
+            </w:pPr>
+            <w:r>
+              <w:rPr>
+                <w:sz w:val="22"/>
+                <w:szCs w:val="22"/>
+              </w:rPr>
+              <w:t xml:space="preserve"> </w:t>
+            </w:r>
+          </w:p>
+        </w:tc>
+        <w:tc>
+          <w:tcPr>
+            <w:tcW w:w="2796" w:type="dxa"/>
+            <w:shd w:val="clear" w:color="auto" w:fill="auto"/>
+          </w:tcPr>
+          <w:p>
+            <w:pPr>
+              <w:rPr>
+                <w:b/>
+                <w:sz w:val="22"/>
+                <w:szCs w:val="22"/>
+              </w:rPr>
+            </w:pPr>
+            <w:r>
+              <w:rPr>
+                <w:b/>
+                <w:sz w:val="22"/>
+                <w:szCs w:val="22"/>
+              </w:rPr>
+              <w:t>saa</w:t>
+            </w:r>
+          </w:p>
+          <w:p>
+            <w:pPr>
+              <w:rPr>
+                <w:b/>
+                <w:sz w:val="22"/>
+                <w:szCs w:val="22"/>
+              </w:rPr>
+            </w:pPr>
+            <w:r>
+              <w:rPr>
+                <w:b/>
+                <w:sz w:val="22"/>
+                <w:szCs w:val="22"/>
+              </w:rPr>
+              <w:t>president</w:t>
             </w:r>
             <w:bookmarkStart w:id="0" w:name="_GoBack"/>
             <w:bookmarkEnd w:id="0"/>
-            <w:r>
-              <w:rPr>
-                <w:sz w:val="22"/>
-                <w:szCs w:val="22"/>
-              </w:rPr>
-              <w:t>FirstName1</w:t>
-            </w:r>
-            <w:r>
-              <w:rPr>
-                <w:sz w:val="22"/>
-                <w:szCs w:val="22"/>
-              </w:rPr>
-              <w:t>&gt;&gt;</w:t>
-            </w:r>
-          </w:p>
-          <w:p>
-            <w:pPr>
-              <w:ind w:right="-1652"/>
-              <w:rPr>
-                <w:sz w:val="22"/>
-                <w:szCs w:val="22"/>
-              </w:rPr>
-            </w:pPr>
-            <w:r>
-              <w:rPr>
-                <w:sz w:val="22"/>
-                <w:szCs w:val="22"/>
-              </w:rPr>
-              <w:t xml:space="preserve">     </w:t>
-            </w:r>
-            <w:r>
-              <w:rPr>
-                <w:sz w:val="22"/>
-                <w:szCs w:val="22"/>
-              </w:rPr>
-              <w:t>Evaluation of speech 2</w:t>
-            </w:r>
-            <w:r>
-              <w:rPr>
-                <w:sz w:val="22"/>
-                <w:szCs w:val="22"/>
-              </w:rPr>
-              <w:t xml:space="preserve"> </w:t>
-            </w:r>
-            <w:r>
-              <w:rPr>
-                <w:sz w:val="22"/>
-                <w:szCs w:val="22"/>
-              </w:rPr>
-              <w:t xml:space="preserve">- </w:t>
-            </w:r>
-            <w:r>
-              <w:rPr>
-                <w:sz w:val="22"/>
-                <w:szCs w:val="22"/>
-              </w:rPr>
-              <w:t>&lt;&lt;</w:t>
-            </w:r>
-            <w:r>
-              <w:rPr>
-                <w:sz w:val="22"/>
-                <w:szCs w:val="22"/>
-              </w:rPr>
-              <w:t>FirstName2</w:t>
-            </w:r>
-            <w:r>
-              <w:rPr>
-                <w:sz w:val="22"/>
-                <w:szCs w:val="22"/>
-              </w:rPr>
-              <w:t>&gt;&gt;</w:t>
-            </w:r>
-            <w:r>
-              <w:rPr>
-                <w:sz w:val="22"/>
-                <w:szCs w:val="22"/>
-              </w:rPr>
-              <w:t xml:space="preserve">  </w:t>
-            </w:r>
-            <w:r>
-              <w:rPr>
-                <w:sz w:val="22"/>
-                <w:szCs w:val="22"/>
-              </w:rPr>
-              <w:t xml:space="preserve">          </w:t>
-            </w:r>
-            <w:r>
-              <w:rPr>
-                <w:sz w:val="22"/>
-                <w:szCs w:val="22"/>
-              </w:rPr>
-              <w:t xml:space="preserve"> </w:t>
-            </w:r>
-          </w:p>
-          <w:p>
-            <w:pPr>
-              <w:ind w:right="-1652"/>
-              <w:rPr>
-                <w:sz w:val="22"/>
-                <w:szCs w:val="22"/>
-              </w:rPr>
-            </w:pPr>
-            <w:r>
-              <w:rPr>
-                <w:sz w:val="22"/>
-                <w:szCs w:val="22"/>
-              </w:rPr>
-              <w:t xml:space="preserve">     </w:t>
-            </w:r>
-            <w:r>
-              <w:rPr>
-                <w:sz w:val="22"/>
-                <w:szCs w:val="22"/>
-              </w:rPr>
-              <w:t>Evaluation of speech 3</w:t>
-            </w:r>
-            <w:r>
-              <w:rPr>
-                <w:sz w:val="22"/>
-                <w:szCs w:val="22"/>
-              </w:rPr>
-              <w:t xml:space="preserve"> </w:t>
-            </w:r>
-            <w:r>
-              <w:rPr>
-                <w:sz w:val="22"/>
-                <w:szCs w:val="22"/>
-              </w:rPr>
-              <w:t>-</w:t>
-            </w:r>
-            <w:r>
-              <w:rPr>
-                <w:sz w:val="22"/>
-                <w:szCs w:val="22"/>
-              </w:rPr>
-              <w:t xml:space="preserve"> </w:t>
-            </w:r>
-            <w:r>
-              <w:rPr>
-                <w:sz w:val="22"/>
-                <w:szCs w:val="22"/>
-              </w:rPr>
-              <w:t>&lt;&lt;</w:t>
-            </w:r>
-            <w:r>
-              <w:rPr>
-                <w:sz w:val="22"/>
-                <w:szCs w:val="22"/>
-              </w:rPr>
-              <w:t>FirstName</w:t>
-            </w:r>
-            <w:r>
-              <w:rPr>
-                <w:sz w:val="22"/>
-                <w:szCs w:val="22"/>
-              </w:rPr>
-              <w:t>3&gt;&gt;</w:t>
-            </w:r>
-            <w:r>
-              <w:rPr>
-                <w:sz w:val="22"/>
-                <w:szCs w:val="22"/>
-              </w:rPr>
-              <w:t xml:space="preserve">            </w:t>
-            </w:r>
-            <w:r>
-              <w:rPr>
-                <w:sz w:val="22"/>
-                <w:szCs w:val="22"/>
-              </w:rPr>
-              <w:t xml:space="preserve"> </w:t>
-            </w:r>
-          </w:p>
-          <w:p>
-            <w:pPr>
-              <w:ind w:right="-1652"/>
-              <w:rPr>
-                <w:sz w:val="22"/>
-                <w:szCs w:val="22"/>
-              </w:rPr>
-            </w:pPr>
-            <w:r>
-              <w:rPr>
-                <w:sz w:val="22"/>
-                <w:szCs w:val="22"/>
-              </w:rPr>
-              <w:t xml:space="preserve">     </w:t>
-            </w:r>
-            <w:r>
-              <w:rPr>
-                <w:sz w:val="22"/>
-                <w:szCs w:val="22"/>
-              </w:rPr>
-              <w:t xml:space="preserve">Evaluation of speech </w:t>
-            </w:r>
-            <w:r>
-              <w:rPr>
-                <w:sz w:val="22"/>
-                <w:szCs w:val="22"/>
-              </w:rPr>
-              <w:t>4</w:t>
-            </w:r>
-            <w:r>
-              <w:rPr>
-                <w:sz w:val="22"/>
-                <w:szCs w:val="22"/>
-              </w:rPr>
-              <w:t xml:space="preserve"> </w:t>
-            </w:r>
-            <w:r>
-              <w:rPr>
-                <w:sz w:val="22"/>
-                <w:szCs w:val="22"/>
-              </w:rPr>
-              <w:t>-</w:t>
-            </w:r>
-            <w:r>
-              <w:rPr>
-                <w:sz w:val="22"/>
-                <w:szCs w:val="22"/>
-              </w:rPr>
-              <w:t xml:space="preserve"> </w:t>
-            </w:r>
-            <w:r>
-              <w:rPr>
-                <w:sz w:val="22"/>
-                <w:szCs w:val="22"/>
-              </w:rPr>
-              <w:t>&lt;&lt;</w:t>
-            </w:r>
-            <w:r>
-              <w:rPr>
-                <w:sz w:val="22"/>
-                <w:szCs w:val="22"/>
-              </w:rPr>
-              <w:t>FirstName</w:t>
-            </w:r>
-            <w:r>
-              <w:rPr>
-                <w:sz w:val="22"/>
-                <w:szCs w:val="22"/>
-              </w:rPr>
-              <w:t>4&gt;&gt;</w:t>
-            </w:r>
-          </w:p>
-          <w:p>
-            <w:pPr>
-              <w:ind w:right="-1652"/>
-              <w:rPr>
-                <w:rFonts w:ascii="Arial" w:hAnsi="Arial" w:cs="Arial"/>
-                <w:i/>
-                <w:sz w:val="22"/>
-                <w:szCs w:val="22"/>
-              </w:rPr>
-            </w:pPr>
-            <w:r>
-              <w:rPr>
-                <w:i/>
-                <w:sz w:val="22"/>
-                <w:szCs w:val="22"/>
-              </w:rPr>
-              <w:t xml:space="preserve">Vote </w:t>
-            </w:r>
-            <w:r>
-              <w:rPr>
-                <w:i/>
-                <w:sz w:val="22"/>
-                <w:szCs w:val="22"/>
-              </w:rPr>
-              <w:t xml:space="preserve">for Best Evaluator </w:t>
-            </w:r>
-          </w:p>
-          <w:p>
-            <w:pPr>
-              <w:ind w:right="-1652"/>
-              <w:rPr>
-                <w:rFonts w:ascii="Arial" w:hAnsi="Arial" w:cs="Arial"/>
-                <w:sz w:val="22"/>
-                <w:szCs w:val="22"/>
-              </w:rPr>
-            </w:pPr>
-          </w:p>
-          <w:p>
-            <w:pPr>
-              <w:ind w:right="-1652"/>
-              <w:rPr>
-                <w:sz w:val="22"/>
-                <w:szCs w:val="22"/>
-              </w:rPr>
-            </w:pPr>
-            <w:r>
-              <w:rPr>
-                <w:b/>
-                <w:sz w:val="22"/>
-                <w:szCs w:val="22"/>
-              </w:rPr>
-              <w:t>Call up Evaluation Team</w:t>
-            </w:r>
-          </w:p>
-          <w:p>
-            <w:pPr>
-              <w:ind w:right="-1652"/>
-              <w:rPr>
-                <w:sz w:val="22"/>
-                <w:szCs w:val="22"/>
-              </w:rPr>
-            </w:pPr>
-            <w:r>
-              <w:rPr>
-                <w:sz w:val="22"/>
-                <w:szCs w:val="22"/>
-              </w:rPr>
-              <w:t xml:space="preserve">             Timer</w:t>
-            </w:r>
-          </w:p>
-          <w:p>
-            <w:pPr>
-              <w:ind w:right="-1652"/>
-              <w:rPr>
-                <w:sz w:val="22"/>
-                <w:szCs w:val="22"/>
-              </w:rPr>
-            </w:pPr>
-            <w:r>
-              <w:rPr>
-                <w:sz w:val="22"/>
-                <w:szCs w:val="22"/>
-              </w:rPr>
-              <w:t xml:space="preserve">             Ah Counter</w:t>
-            </w:r>
-          </w:p>
-          <w:p>
-            <w:pPr>
-              <w:ind w:right="-1652"/>
-              <w:rPr>
-                <w:b/>
-                <w:sz w:val="22"/>
-                <w:szCs w:val="22"/>
-              </w:rPr>
-            </w:pPr>
-            <w:r>
-              <w:rPr>
-                <w:sz w:val="22"/>
-                <w:szCs w:val="22"/>
-              </w:rPr>
-              <w:t xml:space="preserve">             Grammarian</w:t>
-            </w:r>
-          </w:p>
-          <w:p>
-            <w:pPr>
-              <w:ind w:right="-1652"/>
-              <w:rPr>
-                <w:b/>
-                <w:sz w:val="22"/>
-                <w:szCs w:val="22"/>
-              </w:rPr>
-            </w:pPr>
-            <w:r>
-              <w:rPr>
-                <w:b/>
-                <w:sz w:val="22"/>
-                <w:szCs w:val="22"/>
-              </w:rPr>
-              <w:t>General Evaluator's Report</w:t>
-            </w:r>
-          </w:p>
-          <w:p>
-            <w:pPr>
-              <w:ind w:left="1415" w:right="-1652" w:hanging="1415"/>
-              <w:rPr>
-                <w:b/>
-                <w:sz w:val="22"/>
-                <w:szCs w:val="22"/>
-              </w:rPr>
-            </w:pPr>
-          </w:p>
-          <w:p>
-            <w:pPr>
-              <w:ind w:left="1415" w:right="-1652" w:hanging="1415"/>
-              <w:rPr>
-                <w:b/>
-                <w:sz w:val="22"/>
-                <w:szCs w:val="22"/>
-              </w:rPr>
-            </w:pPr>
-            <w:r>
-              <w:rPr>
-                <w:b/>
-                <w:sz w:val="22"/>
-                <w:szCs w:val="22"/>
-              </w:rPr>
-              <w:t>Toastmaster Present Awards</w:t>
-            </w:r>
-          </w:p>
-          <w:p>
-            <w:pPr>
-              <w:ind w:right="-1652"/>
-              <w:rPr>
-                <w:sz w:val="22"/>
-                <w:szCs w:val="22"/>
-              </w:rPr>
-            </w:pPr>
-            <w:r>
-              <w:rPr>
-                <w:sz w:val="22"/>
-                <w:szCs w:val="22"/>
-              </w:rPr>
-              <w:t>VPM Introduce Guests</w:t>
-            </w:r>
-          </w:p>
-          <w:p>
-            <w:pPr>
-              <w:ind w:right="-1652"/>
-              <w:rPr>
-                <w:sz w:val="22"/>
-                <w:szCs w:val="22"/>
-              </w:rPr>
-            </w:pPr>
-            <w:r>
-              <w:rPr>
-                <w:sz w:val="22"/>
-                <w:szCs w:val="22"/>
-              </w:rPr>
-              <w:t>VPE Role Scheduling</w:t>
-            </w:r>
-          </w:p>
-          <w:p>
-            <w:pPr>
-              <w:ind w:right="-1652"/>
-              <w:rPr>
-                <w:sz w:val="22"/>
-                <w:szCs w:val="22"/>
-              </w:rPr>
-            </w:pPr>
-            <w:r>
-              <w:rPr>
-                <w:sz w:val="22"/>
-                <w:szCs w:val="22"/>
-              </w:rPr>
-              <w:t>Meeting Adjourned</w:t>
-            </w:r>
-          </w:p>
-          <w:p>
-            <w:pPr>
-              <w:ind w:right="-1652"/>
-              <w:rPr>
-                <w:b/>
-                <w:sz w:val="22"/>
-                <w:szCs w:val="22"/>
-              </w:rPr>
-            </w:pPr>
-            <w:r>
-              <w:rPr>
-                <w:sz w:val="22"/>
-                <w:szCs w:val="22"/>
-              </w:rPr>
-              <w:t xml:space="preserve"> </w:t>
-            </w:r>
-          </w:p>
-        </w:tc>
-        <w:tc>
-          <w:tcPr>
-            <w:tcW w:w="2796" w:type="dxa"/>
-            <w:shd w:val="clear" w:color="auto" w:fill="auto"/>
-          </w:tcPr>
-          <w:p>
-            <w:pPr>
-              <w:rPr>
-                <w:b/>
-                <w:sz w:val="22"/>
-                <w:szCs w:val="22"/>
-              </w:rPr>
-            </w:pPr>
-            <w:r>
-              <w:rPr>
-                <w:b/>
-                <w:sz w:val="22"/>
-                <w:szCs w:val="22"/>
-              </w:rPr>
-              <w:t>&lt;&lt;SAA&gt;&gt;</w:t>
-            </w:r>
-          </w:p>
-          <w:p>
-            <w:pPr>
-              <w:rPr>
-                <w:b/>
-                <w:sz w:val="22"/>
-                <w:szCs w:val="22"/>
-              </w:rPr>
-            </w:pPr>
-            <w:r>
-              <w:rPr>
-                <w:b/>
-                <w:sz w:val="22"/>
-                <w:szCs w:val="22"/>
-              </w:rPr>
-              <w:t>&lt;&lt;President&gt;&gt;</w:t>
-            </w:r>
           </w:p>
           <w:p>
             <w:pPr>
@@ -5933,26 +5746,8 @@
                 <w:sz w:val="22"/>
                 <w:szCs w:val="22"/>
               </w:rPr>
-              <w:t>&lt;&lt;</w:t>
-            </w:r>
-            <w:proofErr w:type="spellStart"/>
-            <w:r>
-              <w:rPr>
-                <w:b/>
-                <w:sz w:val="22"/>
-                <w:szCs w:val="22"/>
-              </w:rPr>
               <w:t>TTMaster</w:t>
             </w:r>
-            <w:proofErr w:type="spellEnd"/>
-            <w:r>
-              <w:rPr>
-                <w:b/>
-                <w:sz w:val="22"/>
-                <w:szCs w:val="22"/>
-              </w:rPr>
-              <w:t>&gt;&gt;</w:t>
-            </w:r>
           </w:p>
           <w:p>
             <w:pPr>
@@ -6273,6 +6068,21 @@
                 <w:szCs w:val="22"/>
               </w:rPr>
               <w:t>&lt;&lt;President&gt;&gt;</w:t>
+            </w:r>
+          </w:p>
+          <w:p>
+            <w:pPr>
+              <w:rPr>
+                <w:sz w:val="22"/>
+                <w:szCs w:val="22"/>
+              </w:rPr>
+            </w:pPr>
+            <w:r>
+              <w:rPr>
+                <w:sz w:val="22"/>
+                <w:szCs w:val="22"/>
+              </w:rPr>
+              <w:t>&lt;&lt;VPPR&gt;&gt;</w:t>
             </w:r>
           </w:p>
         </w:tc>
@@ -6522,7 +6332,7 @@
                               <w:sz w:val="40"/>
                               <w:szCs w:val="40"/>
                             </w:rPr>
-                            <w:t>&lt;&lt;Date&gt;&gt;</w:t>
+                            <w:t>Date</w:t>
                           </w:r>
                         </w:p>
                       </w:txbxContent>
@@ -6584,7 +6394,7 @@
                         <w:sz w:val="40"/>
                         <w:szCs w:val="40"/>
                       </w:rPr>
-                      <w:t>&lt;&lt;Date&gt;&gt;</w:t>
+                      <w:t>Date</w:t>
                     </w:r>
                   </w:p>
                 </w:txbxContent>
@@ -7467,7 +7277,7 @@
 </file>
 
 <file path=customXml/itemProps1.xml><?xml version="1.0" encoding="utf-8"?>
-<ds:datastoreItem xmlns:ds="http://schemas.openxmlformats.org/officeDocument/2006/customXml" ds:itemID="{8A59DDD6-C0A1-7946-B06E-25D10F91FF5D}">
+<ds:datastoreItem xmlns:ds="http://schemas.openxmlformats.org/officeDocument/2006/customXml" ds:itemID="{7439B398-E5D2-4542-8EE8-E5CA0AE2C9C9}">
   <ds:schemaRefs>
     <ds:schemaRef ds:uri="http://schemas.openxmlformats.org/officeDocument/2006/bibliography"/>
   </ds:schemaRefs>

</xml_diff>

<commit_message>
removed the less than and greater than signs that messed up some find/replace areas.
</commit_message>
<xml_diff>
--- a/Agenda.docx
+++ b/Agenda.docx
@@ -74,7 +74,7 @@
                 <w:sz w:val="24"/>
                 <w:szCs w:val="24"/>
               </w:rPr>
-              <w:t>&lt;&lt;Week1&gt;&gt;</w:t>
+              <w:t>Week1</w:t>
             </w:r>
           </w:p>
         </w:tc>
@@ -111,7 +111,7 @@
                 <w:sz w:val="24"/>
                 <w:szCs w:val="24"/>
               </w:rPr>
-              <w:t>&lt;&lt;Week2&gt;&gt;</w:t>
+              <w:t>Week2</w:t>
             </w:r>
           </w:p>
         </w:tc>
@@ -148,7 +148,7 @@
                 <w:sz w:val="24"/>
                 <w:szCs w:val="24"/>
               </w:rPr>
-              <w:t>&lt;&lt;Week3&gt;&gt;</w:t>
+              <w:t>Week3</w:t>
             </w:r>
           </w:p>
         </w:tc>
@@ -186,7 +186,7 @@
                 <w:sz w:val="24"/>
                 <w:szCs w:val="24"/>
               </w:rPr>
-              <w:t>&lt;&lt;Week4&gt;&gt;</w:t>
+              <w:t>Week4</w:t>
             </w:r>
           </w:p>
         </w:tc>
@@ -2718,14 +2718,7 @@
                 <w:sz w:val="22"/>
                 <w:szCs w:val="22"/>
               </w:rPr>
-              <w:t>p</w:t>
-            </w:r>
-            <w:r>
-              <w:rPr>
-                <w:sz w:val="22"/>
-                <w:szCs w:val="22"/>
-              </w:rPr>
-              <w:t>resident</w:t>
+              <w:t>president</w:t>
             </w:r>
           </w:p>
           <w:p>
@@ -2759,12 +2752,14 @@
                 <w:sz w:val="22"/>
               </w:rPr>
             </w:pPr>
+            <w:proofErr w:type="spellStart"/>
             <w:r>
               <w:rPr>
                 <w:sz w:val="22"/>
               </w:rPr>
               <w:t>vpe</w:t>
             </w:r>
+            <w:proofErr w:type="spellEnd"/>
           </w:p>
           <w:p>
             <w:pPr>
@@ -2794,6 +2789,7 @@
                 <w:szCs w:val="22"/>
               </w:rPr>
             </w:pPr>
+            <w:proofErr w:type="spellStart"/>
             <w:r>
               <w:rPr>
                 <w:sz w:val="22"/>
@@ -2801,6 +2797,7 @@
               </w:rPr>
               <w:t>vpm</w:t>
             </w:r>
+            <w:proofErr w:type="spellEnd"/>
           </w:p>
           <w:p>
             <w:pPr>
@@ -2831,6 +2828,7 @@
                 <w:szCs w:val="22"/>
               </w:rPr>
             </w:pPr>
+            <w:proofErr w:type="spellStart"/>
             <w:r>
               <w:rPr>
                 <w:sz w:val="22"/>
@@ -2838,6 +2836,7 @@
               </w:rPr>
               <w:t>vppr</w:t>
             </w:r>
+            <w:proofErr w:type="spellEnd"/>
           </w:p>
           <w:p>
             <w:pPr>
@@ -2863,23 +2862,16 @@
             <w:pPr>
               <w:jc w:val="center"/>
               <w:rPr>
-                <w:b/>
-                <w:bCs/>
-                <w:color w:val="0070C0"/>
-                <w:sz w:val="22"/>
-              </w:rPr>
-            </w:pPr>
-            <w:r>
-              <w:rPr>
-                <w:sz w:val="22"/>
-              </w:rPr>
-              <w:t>s</w:t>
-            </w:r>
-            <w:r>
-              <w:rPr>
-                <w:sz w:val="22"/>
-              </w:rPr>
-              <w:t>ecretary</w:t>
+                <w:sz w:val="22"/>
+                <w:szCs w:val="22"/>
+              </w:rPr>
+            </w:pPr>
+            <w:r>
+              <w:rPr>
+                <w:sz w:val="22"/>
+                <w:szCs w:val="22"/>
+              </w:rPr>
+              <w:t>secretary</w:t>
             </w:r>
           </w:p>
           <w:p>
@@ -2906,23 +2898,16 @@
             <w:pPr>
               <w:jc w:val="center"/>
               <w:rPr>
-                <w:b/>
-                <w:bCs/>
-                <w:color w:val="0070C0"/>
-                <w:sz w:val="22"/>
-              </w:rPr>
-            </w:pPr>
-            <w:r>
-              <w:rPr>
-                <w:sz w:val="22"/>
-              </w:rPr>
-              <w:t>t</w:t>
-            </w:r>
-            <w:r>
-              <w:rPr>
-                <w:sz w:val="22"/>
-              </w:rPr>
-              <w:t>reasurer</w:t>
+                <w:sz w:val="22"/>
+                <w:szCs w:val="22"/>
+              </w:rPr>
+            </w:pPr>
+            <w:r>
+              <w:rPr>
+                <w:sz w:val="22"/>
+                <w:szCs w:val="22"/>
+              </w:rPr>
+              <w:t>treasurer</w:t>
             </w:r>
           </w:p>
           <w:p>
@@ -2949,12 +2934,14 @@
             <w:pPr>
               <w:jc w:val="center"/>
             </w:pPr>
+            <w:proofErr w:type="spellStart"/>
             <w:r>
               <w:rPr>
                 <w:sz w:val="22"/>
               </w:rPr>
               <w:t>saa</w:t>
             </w:r>
+            <w:proofErr w:type="spellEnd"/>
           </w:p>
           <w:p>
             <w:pPr>
@@ -3192,6 +3179,7 @@
               </w:rPr>
               <w:t xml:space="preserve"> </w:t>
             </w:r>
+            <w:proofErr w:type="spellStart"/>
             <w:r>
               <w:rPr>
                 <w:b/>
@@ -3199,16 +3187,27 @@
                 <w:sz w:val="22"/>
                 <w:szCs w:val="22"/>
               </w:rPr>
-              <w:t>&lt;&lt;wod&gt;&gt;</w:t>
-            </w:r>
-          </w:p>
-          <w:p>
-            <w:pPr>
-              <w:jc w:val="center"/>
-            </w:pPr>
-            <w:r>
-              <w:t>&lt;&lt;wod def&gt;&gt;</w:t>
-            </w:r>
+              <w:t>wod</w:t>
+            </w:r>
+            <w:proofErr w:type="spellEnd"/>
+          </w:p>
+          <w:p>
+            <w:pPr>
+              <w:jc w:val="center"/>
+            </w:pPr>
+            <w:proofErr w:type="spellStart"/>
+            <w:r>
+              <w:t>wod</w:t>
+            </w:r>
+            <w:proofErr w:type="spellEnd"/>
+            <w:r>
+              <w:t xml:space="preserve"> </w:t>
+            </w:r>
+            <w:proofErr w:type="spellStart"/>
+            <w:r>
+              <w:t>def</w:t>
+            </w:r>
+            <w:proofErr w:type="spellEnd"/>
           </w:p>
         </w:tc>
         <w:tc>
@@ -4387,7 +4386,25 @@
                 <w:sz w:val="22"/>
                 <w:szCs w:val="22"/>
               </w:rPr>
-              <w:t xml:space="preserve">Speech Eval 1 with Goals: </w:t>
+              <w:t xml:space="preserve">Speech </w:t>
+            </w:r>
+            <w:proofErr w:type="spellStart"/>
+            <w:r>
+              <w:rPr>
+                <w:i/>
+                <w:sz w:val="22"/>
+                <w:szCs w:val="22"/>
+              </w:rPr>
+              <w:t>Eval</w:t>
+            </w:r>
+            <w:proofErr w:type="spellEnd"/>
+            <w:r>
+              <w:rPr>
+                <w:i/>
+                <w:sz w:val="22"/>
+                <w:szCs w:val="22"/>
+              </w:rPr>
+              <w:t xml:space="preserve"> 1 with Goals: </w:t>
             </w:r>
           </w:p>
           <w:p>
@@ -4426,7 +4443,7 @@
                 <w:sz w:val="22"/>
                 <w:szCs w:val="22"/>
               </w:rPr>
-              <w:t>&lt;&lt;Speaker1Manual&gt;&gt;</w:t>
+              <w:t>Speaker1Manual</w:t>
             </w:r>
             <w:r>
               <w:rPr>
@@ -4459,7 +4476,7 @@
                 <w:sz w:val="22"/>
                 <w:szCs w:val="22"/>
               </w:rPr>
-              <w:t>&lt;&lt;Speaker1Speech&gt;&gt;</w:t>
+              <w:t>Speaker1Speech</w:t>
             </w:r>
           </w:p>
           <w:p>
@@ -4483,7 +4500,25 @@
                 <w:sz w:val="22"/>
                 <w:szCs w:val="22"/>
               </w:rPr>
-              <w:t>Speech Eval 2 with Goals:</w:t>
+              <w:t xml:space="preserve">Speech </w:t>
+            </w:r>
+            <w:proofErr w:type="spellStart"/>
+            <w:r>
+              <w:rPr>
+                <w:i/>
+                <w:sz w:val="22"/>
+                <w:szCs w:val="22"/>
+              </w:rPr>
+              <w:t>Eval</w:t>
+            </w:r>
+            <w:proofErr w:type="spellEnd"/>
+            <w:r>
+              <w:rPr>
+                <w:i/>
+                <w:sz w:val="22"/>
+                <w:szCs w:val="22"/>
+              </w:rPr>
+              <w:t xml:space="preserve"> 2 with Goals:</w:t>
             </w:r>
           </w:p>
           <w:p>
@@ -4508,17 +4543,27 @@
                 <w:szCs w:val="22"/>
                 <w:u w:val="single"/>
               </w:rPr>
-              <w:t xml:space="preserve">Speaker 2: </w:t>
-            </w:r>
-            <w:r>
-              <w:rPr>
-                <w:sz w:val="22"/>
-                <w:szCs w:val="22"/>
+              <w:t>Speaker 2:</w:t>
+            </w:r>
+            <w:proofErr w:type="gramStart"/>
+            <w:r>
+              <w:rPr>
+                <w:b/>
+                <w:sz w:val="22"/>
+                <w:szCs w:val="22"/>
+                <w:u w:val="single"/>
               </w:rPr>
               <w:t xml:space="preserve"> </w:t>
             </w:r>
             <w:r>
               <w:rPr>
+                <w:sz w:val="22"/>
+                <w:szCs w:val="22"/>
+              </w:rPr>
+              <w:t xml:space="preserve"> </w:t>
+            </w:r>
+            <w:r>
+              <w:rPr>
                 <w:b/>
                 <w:sz w:val="22"/>
                 <w:szCs w:val="22"/>
@@ -4526,6 +4571,7 @@
               </w:rPr>
               <w:t>:</w:t>
             </w:r>
+            <w:proofErr w:type="gramEnd"/>
             <w:r>
               <w:rPr>
                 <w:sz w:val="22"/>
@@ -4538,7 +4584,7 @@
                 <w:sz w:val="22"/>
                 <w:szCs w:val="22"/>
               </w:rPr>
-              <w:t>&lt;&lt;Speaker2Manual&gt;&gt;</w:t>
+              <w:t>Speaker2Manual</w:t>
             </w:r>
             <w:r>
               <w:rPr>
@@ -4571,7 +4617,7 @@
                 <w:sz w:val="22"/>
                 <w:szCs w:val="22"/>
               </w:rPr>
-              <w:t>&lt;&lt;Speaker2Speech&gt;&gt;</w:t>
+              <w:t>Speaker2Speech</w:t>
             </w:r>
           </w:p>
           <w:p>
@@ -4588,7 +4634,25 @@
                 <w:sz w:val="22"/>
                 <w:szCs w:val="22"/>
               </w:rPr>
-              <w:t xml:space="preserve">     Speech Eval 3 with Goals:</w:t>
+              <w:t xml:space="preserve">     Speech </w:t>
+            </w:r>
+            <w:proofErr w:type="spellStart"/>
+            <w:r>
+              <w:rPr>
+                <w:i/>
+                <w:sz w:val="22"/>
+                <w:szCs w:val="22"/>
+              </w:rPr>
+              <w:t>Eval</w:t>
+            </w:r>
+            <w:proofErr w:type="spellEnd"/>
+            <w:r>
+              <w:rPr>
+                <w:i/>
+                <w:sz w:val="22"/>
+                <w:szCs w:val="22"/>
+              </w:rPr>
+              <w:t xml:space="preserve"> 3 with Goals:</w:t>
             </w:r>
           </w:p>
           <w:p>
@@ -4634,7 +4698,7 @@
                 <w:sz w:val="22"/>
                 <w:szCs w:val="22"/>
               </w:rPr>
-              <w:t>&lt;&lt;Speaker3Manual&gt;&gt;</w:t>
+              <w:t>Speaker3Manual</w:t>
             </w:r>
             <w:r>
               <w:rPr>
@@ -4660,7 +4724,7 @@
                 <w:sz w:val="22"/>
                 <w:szCs w:val="22"/>
               </w:rPr>
-              <w:t xml:space="preserve">     &lt;&lt;Speaker3Speech&gt;&gt;</w:t>
+              <w:t xml:space="preserve">     Speaker3Speech</w:t>
             </w:r>
           </w:p>
           <w:p>
@@ -4691,14 +4755,32 @@
                 <w:sz w:val="22"/>
                 <w:szCs w:val="22"/>
               </w:rPr>
-              <w:t xml:space="preserve">Speech Eval </w:t>
-            </w:r>
+              <w:t xml:space="preserve">Speech </w:t>
+            </w:r>
+            <w:proofErr w:type="spellStart"/>
             <w:r>
               <w:rPr>
                 <w:i/>
                 <w:sz w:val="22"/>
                 <w:szCs w:val="22"/>
               </w:rPr>
+              <w:t>Eval</w:t>
+            </w:r>
+            <w:proofErr w:type="spellEnd"/>
+            <w:r>
+              <w:rPr>
+                <w:i/>
+                <w:sz w:val="22"/>
+                <w:szCs w:val="22"/>
+              </w:rPr>
+              <w:t xml:space="preserve"> </w:t>
+            </w:r>
+            <w:r>
+              <w:rPr>
+                <w:i/>
+                <w:sz w:val="22"/>
+                <w:szCs w:val="22"/>
+              </w:rPr>
               <w:t>4</w:t>
             </w:r>
             <w:r>
@@ -4746,7 +4828,7 @@
                 <w:sz w:val="22"/>
                 <w:szCs w:val="22"/>
               </w:rPr>
-              <w:t>&lt;&lt;Speake</w:t>
+              <w:t>Speake</w:t>
             </w:r>
             <w:r>
               <w:rPr>
@@ -4760,7 +4842,7 @@
                 <w:sz w:val="22"/>
                 <w:szCs w:val="22"/>
               </w:rPr>
-              <w:t>4Manual&gt;&gt;</w:t>
+              <w:t>4Manual</w:t>
             </w:r>
             <w:r>
               <w:rPr>
@@ -4786,7 +4868,7 @@
                 <w:sz w:val="22"/>
                 <w:szCs w:val="22"/>
               </w:rPr>
-              <w:t xml:space="preserve">     &lt;&lt;Speaker4Speech&gt;&gt;</w:t>
+              <w:t xml:space="preserve">     Speaker4Speech</w:t>
             </w:r>
           </w:p>
           <w:p>
@@ -4973,7 +5055,14 @@
                 <w:sz w:val="22"/>
                 <w:szCs w:val="22"/>
               </w:rPr>
-              <w:t>FirstName1</w:t>
+              <w:t>f</w:t>
+            </w:r>
+            <w:r>
+              <w:rPr>
+                <w:sz w:val="22"/>
+                <w:szCs w:val="22"/>
+              </w:rPr>
+              <w:t>irstName1</w:t>
             </w:r>
           </w:p>
           <w:p>
@@ -5017,7 +5106,14 @@
                 <w:sz w:val="22"/>
                 <w:szCs w:val="22"/>
               </w:rPr>
-              <w:t>FirstName2</w:t>
+              <w:t>f</w:t>
+            </w:r>
+            <w:r>
+              <w:rPr>
+                <w:sz w:val="22"/>
+                <w:szCs w:val="22"/>
+              </w:rPr>
+              <w:t>irstName2</w:t>
             </w:r>
             <w:r>
               <w:rPr>
@@ -5075,7 +5171,14 @@
                 <w:sz w:val="22"/>
                 <w:szCs w:val="22"/>
               </w:rPr>
-              <w:t>FirstName</w:t>
+              <w:t>f</w:t>
+            </w:r>
+            <w:r>
+              <w:rPr>
+                <w:sz w:val="22"/>
+                <w:szCs w:val="22"/>
+              </w:rPr>
+              <w:t>irstName</w:t>
             </w:r>
             <w:r>
               <w:rPr>
@@ -5140,7 +5243,14 @@
                 <w:sz w:val="22"/>
                 <w:szCs w:val="22"/>
               </w:rPr>
-              <w:t>FirstName</w:t>
+              <w:t>f</w:t>
+            </w:r>
+            <w:r>
+              <w:rPr>
+                <w:sz w:val="22"/>
+                <w:szCs w:val="22"/>
+              </w:rPr>
+              <w:t>irstName</w:t>
             </w:r>
             <w:r>
               <w:rPr>
@@ -5378,6 +5488,7 @@
                 <w:szCs w:val="22"/>
               </w:rPr>
             </w:pPr>
+            <w:proofErr w:type="spellStart"/>
             <w:r>
               <w:rPr>
                 <w:b/>
@@ -5386,6 +5497,7 @@
               </w:rPr>
               <w:t>saa</w:t>
             </w:r>
+            <w:proofErr w:type="spellEnd"/>
           </w:p>
           <w:p>
             <w:pPr>
@@ -5402,6 +5514,475 @@
                 <w:szCs w:val="22"/>
               </w:rPr>
               <w:t>president</w:t>
+            </w:r>
+          </w:p>
+          <w:p>
+            <w:pPr>
+              <w:rPr>
+                <w:b/>
+                <w:sz w:val="22"/>
+                <w:szCs w:val="22"/>
+              </w:rPr>
+            </w:pPr>
+            <w:proofErr w:type="spellStart"/>
+            <w:r>
+              <w:rPr>
+                <w:b/>
+                <w:sz w:val="22"/>
+                <w:szCs w:val="22"/>
+              </w:rPr>
+              <w:t>vpm</w:t>
+            </w:r>
+            <w:proofErr w:type="spellEnd"/>
+          </w:p>
+          <w:p>
+            <w:pPr>
+              <w:rPr>
+                <w:b/>
+                <w:sz w:val="22"/>
+                <w:szCs w:val="22"/>
+              </w:rPr>
+            </w:pPr>
+            <w:r>
+              <w:rPr>
+                <w:b/>
+                <w:sz w:val="22"/>
+                <w:szCs w:val="22"/>
+              </w:rPr>
+              <w:t>toastmaster</w:t>
+            </w:r>
+          </w:p>
+          <w:p>
+            <w:pPr>
+              <w:rPr>
+                <w:b/>
+                <w:sz w:val="22"/>
+                <w:szCs w:val="22"/>
+              </w:rPr>
+            </w:pPr>
+            <w:proofErr w:type="spellStart"/>
+            <w:r>
+              <w:rPr>
+                <w:b/>
+                <w:sz w:val="22"/>
+                <w:szCs w:val="22"/>
+              </w:rPr>
+              <w:t>ge</w:t>
+            </w:r>
+            <w:proofErr w:type="spellEnd"/>
+          </w:p>
+          <w:p>
+            <w:pPr>
+              <w:rPr>
+                <w:b/>
+                <w:sz w:val="22"/>
+                <w:szCs w:val="22"/>
+              </w:rPr>
+            </w:pPr>
+            <w:r>
+              <w:rPr>
+                <w:sz w:val="22"/>
+                <w:szCs w:val="22"/>
+              </w:rPr>
+              <w:t xml:space="preserve">  </w:t>
+            </w:r>
+            <w:r>
+              <w:rPr>
+                <w:sz w:val="22"/>
+                <w:szCs w:val="22"/>
+              </w:rPr>
+              <w:t>timer</w:t>
+            </w:r>
+          </w:p>
+          <w:p>
+            <w:pPr>
+              <w:rPr>
+                <w:sz w:val="22"/>
+                <w:szCs w:val="22"/>
+              </w:rPr>
+            </w:pPr>
+            <w:r>
+              <w:rPr>
+                <w:sz w:val="22"/>
+                <w:szCs w:val="22"/>
+              </w:rPr>
+              <w:t xml:space="preserve">  </w:t>
+            </w:r>
+            <w:r>
+              <w:rPr>
+                <w:sz w:val="22"/>
+                <w:szCs w:val="22"/>
+              </w:rPr>
+              <w:t>ah-counter</w:t>
+            </w:r>
+          </w:p>
+          <w:p>
+            <w:pPr>
+              <w:rPr>
+                <w:sz w:val="22"/>
+                <w:szCs w:val="22"/>
+              </w:rPr>
+            </w:pPr>
+            <w:r>
+              <w:rPr>
+                <w:sz w:val="22"/>
+                <w:szCs w:val="22"/>
+              </w:rPr>
+              <w:t xml:space="preserve">  </w:t>
+            </w:r>
+            <w:r>
+              <w:rPr>
+                <w:sz w:val="22"/>
+                <w:szCs w:val="22"/>
+              </w:rPr>
+              <w:t>grammarian</w:t>
+            </w:r>
+          </w:p>
+          <w:p>
+            <w:pPr>
+              <w:rPr>
+                <w:sz w:val="22"/>
+                <w:szCs w:val="22"/>
+              </w:rPr>
+            </w:pPr>
+          </w:p>
+          <w:p>
+            <w:pPr>
+              <w:rPr>
+                <w:b/>
+                <w:sz w:val="22"/>
+                <w:szCs w:val="22"/>
+              </w:rPr>
+            </w:pPr>
+            <w:r>
+              <w:rPr>
+                <w:b/>
+                <w:sz w:val="22"/>
+                <w:szCs w:val="22"/>
+              </w:rPr>
+              <w:t>toastmaster</w:t>
+            </w:r>
+          </w:p>
+          <w:p>
+            <w:pPr>
+              <w:rPr>
+                <w:sz w:val="22"/>
+                <w:szCs w:val="22"/>
+              </w:rPr>
+            </w:pPr>
+            <w:r>
+              <w:rPr>
+                <w:sz w:val="22"/>
+                <w:szCs w:val="22"/>
+              </w:rPr>
+              <w:t>evaluator1</w:t>
+            </w:r>
+          </w:p>
+          <w:p>
+            <w:pPr>
+              <w:rPr>
+                <w:b/>
+                <w:sz w:val="22"/>
+                <w:szCs w:val="22"/>
+              </w:rPr>
+            </w:pPr>
+            <w:r>
+              <w:rPr>
+                <w:b/>
+                <w:sz w:val="22"/>
+                <w:szCs w:val="22"/>
+              </w:rPr>
+              <w:t>speaker1</w:t>
+            </w:r>
+          </w:p>
+          <w:p>
+            <w:pPr>
+              <w:rPr>
+                <w:i/>
+                <w:color w:val="000000"/>
+                <w:sz w:val="22"/>
+                <w:szCs w:val="22"/>
+              </w:rPr>
+            </w:pPr>
+            <w:r>
+              <w:rPr>
+                <w:b/>
+                <w:sz w:val="22"/>
+                <w:szCs w:val="22"/>
+              </w:rPr>
+              <w:t xml:space="preserve"> </w:t>
+            </w:r>
+          </w:p>
+          <w:p>
+            <w:pPr>
+              <w:rPr>
+                <w:b/>
+                <w:sz w:val="22"/>
+                <w:szCs w:val="22"/>
+              </w:rPr>
+            </w:pPr>
+            <w:r>
+              <w:rPr>
+                <w:sz w:val="22"/>
+                <w:szCs w:val="22"/>
+              </w:rPr>
+              <w:t>evaluator2</w:t>
+            </w:r>
+          </w:p>
+          <w:p>
+            <w:pPr>
+              <w:rPr>
+                <w:b/>
+                <w:sz w:val="22"/>
+                <w:szCs w:val="22"/>
+              </w:rPr>
+            </w:pPr>
+            <w:r>
+              <w:rPr>
+                <w:b/>
+                <w:sz w:val="22"/>
+                <w:szCs w:val="22"/>
+              </w:rPr>
+              <w:t>speaker</w:t>
+            </w:r>
+            <w:r>
+              <w:rPr>
+                <w:b/>
+                <w:sz w:val="22"/>
+                <w:szCs w:val="22"/>
+              </w:rPr>
+              <w:t>2</w:t>
+            </w:r>
+          </w:p>
+          <w:p>
+            <w:pPr>
+              <w:rPr>
+                <w:b/>
+                <w:sz w:val="22"/>
+                <w:szCs w:val="22"/>
+              </w:rPr>
+            </w:pPr>
+          </w:p>
+          <w:p>
+            <w:pPr>
+              <w:rPr>
+                <w:b/>
+                <w:sz w:val="22"/>
+                <w:szCs w:val="22"/>
+              </w:rPr>
+            </w:pPr>
+            <w:r>
+              <w:rPr>
+                <w:sz w:val="22"/>
+                <w:szCs w:val="22"/>
+              </w:rPr>
+              <w:t>evaluator3</w:t>
+            </w:r>
+          </w:p>
+          <w:p>
+            <w:pPr>
+              <w:rPr>
+                <w:b/>
+                <w:sz w:val="22"/>
+                <w:szCs w:val="22"/>
+              </w:rPr>
+            </w:pPr>
+            <w:r>
+              <w:rPr>
+                <w:b/>
+                <w:sz w:val="22"/>
+                <w:szCs w:val="22"/>
+              </w:rPr>
+              <w:t>speaker</w:t>
+            </w:r>
+            <w:r>
+              <w:rPr>
+                <w:b/>
+                <w:sz w:val="22"/>
+                <w:szCs w:val="22"/>
+              </w:rPr>
+              <w:t>3</w:t>
+            </w:r>
+          </w:p>
+          <w:p>
+            <w:pPr>
+              <w:rPr>
+                <w:i/>
+                <w:sz w:val="22"/>
+                <w:szCs w:val="22"/>
+              </w:rPr>
+            </w:pPr>
+          </w:p>
+          <w:p>
+            <w:pPr>
+              <w:rPr>
+                <w:b/>
+                <w:sz w:val="22"/>
+                <w:szCs w:val="22"/>
+              </w:rPr>
+            </w:pPr>
+            <w:r>
+              <w:rPr>
+                <w:sz w:val="22"/>
+                <w:szCs w:val="22"/>
+              </w:rPr>
+              <w:t>evaluator4</w:t>
+            </w:r>
+          </w:p>
+          <w:p>
+            <w:pPr>
+              <w:rPr>
+                <w:b/>
+                <w:sz w:val="22"/>
+                <w:szCs w:val="22"/>
+              </w:rPr>
+            </w:pPr>
+            <w:r>
+              <w:rPr>
+                <w:b/>
+                <w:sz w:val="22"/>
+                <w:szCs w:val="22"/>
+              </w:rPr>
+              <w:t>speaker</w:t>
+            </w:r>
+            <w:r>
+              <w:rPr>
+                <w:b/>
+                <w:sz w:val="22"/>
+                <w:szCs w:val="22"/>
+              </w:rPr>
+              <w:t>4</w:t>
+            </w:r>
+          </w:p>
+          <w:p>
+            <w:pPr>
+              <w:rPr>
+                <w:i/>
+                <w:sz w:val="22"/>
+                <w:szCs w:val="22"/>
+              </w:rPr>
+            </w:pPr>
+          </w:p>
+          <w:p>
+            <w:pPr>
+              <w:rPr>
+                <w:i/>
+                <w:sz w:val="22"/>
+                <w:szCs w:val="22"/>
+              </w:rPr>
+            </w:pPr>
+            <w:r>
+              <w:rPr>
+                <w:i/>
+                <w:sz w:val="22"/>
+                <w:szCs w:val="22"/>
+              </w:rPr>
+              <w:t>toastmaster</w:t>
+            </w:r>
+          </w:p>
+          <w:p>
+            <w:pPr>
+              <w:rPr>
+                <w:b/>
+                <w:sz w:val="22"/>
+                <w:szCs w:val="22"/>
+              </w:rPr>
+            </w:pPr>
+          </w:p>
+          <w:p>
+            <w:pPr>
+              <w:rPr>
+                <w:i/>
+                <w:sz w:val="22"/>
+                <w:szCs w:val="22"/>
+              </w:rPr>
+            </w:pPr>
+            <w:proofErr w:type="spellStart"/>
+            <w:r>
+              <w:rPr>
+                <w:b/>
+                <w:sz w:val="22"/>
+                <w:szCs w:val="22"/>
+              </w:rPr>
+              <w:t>tTMaster</w:t>
+            </w:r>
+            <w:proofErr w:type="spellEnd"/>
+          </w:p>
+          <w:p>
+            <w:pPr>
+              <w:rPr>
+                <w:b/>
+                <w:sz w:val="22"/>
+                <w:szCs w:val="22"/>
+              </w:rPr>
+            </w:pPr>
+          </w:p>
+          <w:p>
+            <w:pPr>
+              <w:rPr>
+                <w:b/>
+                <w:sz w:val="22"/>
+                <w:szCs w:val="22"/>
+              </w:rPr>
+            </w:pPr>
+          </w:p>
+          <w:p>
+            <w:pPr>
+              <w:rPr>
+                <w:b/>
+                <w:sz w:val="22"/>
+                <w:szCs w:val="22"/>
+              </w:rPr>
+            </w:pPr>
+            <w:r>
+              <w:rPr>
+                <w:b/>
+                <w:sz w:val="22"/>
+                <w:szCs w:val="22"/>
+              </w:rPr>
+              <w:t>toastmaster</w:t>
+            </w:r>
+          </w:p>
+          <w:p>
+            <w:pPr>
+              <w:rPr>
+                <w:b/>
+                <w:sz w:val="22"/>
+                <w:szCs w:val="22"/>
+              </w:rPr>
+            </w:pPr>
+            <w:proofErr w:type="spellStart"/>
+            <w:r>
+              <w:rPr>
+                <w:b/>
+                <w:sz w:val="22"/>
+                <w:szCs w:val="22"/>
+              </w:rPr>
+              <w:t>ge</w:t>
+            </w:r>
+            <w:proofErr w:type="spellEnd"/>
+          </w:p>
+          <w:p>
+            <w:pPr>
+              <w:rPr>
+                <w:b/>
+                <w:sz w:val="22"/>
+                <w:szCs w:val="22"/>
+              </w:rPr>
+            </w:pPr>
+            <w:r>
+              <w:rPr>
+                <w:sz w:val="22"/>
+                <w:szCs w:val="22"/>
+              </w:rPr>
+              <w:t xml:space="preserve">  </w:t>
+            </w:r>
+            <w:r>
+              <w:rPr>
+                <w:sz w:val="22"/>
+                <w:szCs w:val="22"/>
+              </w:rPr>
+              <w:t>evaluator1</w:t>
             </w:r>
             <w:bookmarkStart w:id="0" w:name="_GoBack"/>
             <w:bookmarkEnd w:id="0"/>
@@ -5416,395 +5997,124 @@
             </w:pPr>
             <w:r>
               <w:rPr>
-                <w:b/>
-                <w:sz w:val="22"/>
-                <w:szCs w:val="22"/>
-              </w:rPr>
-              <w:t>&lt;&lt;VPM&gt;&gt;</w:t>
-            </w:r>
-          </w:p>
-          <w:p>
-            <w:pPr>
-              <w:rPr>
-                <w:b/>
-                <w:sz w:val="22"/>
-                <w:szCs w:val="22"/>
-              </w:rPr>
-            </w:pPr>
-            <w:r>
-              <w:rPr>
-                <w:b/>
-                <w:sz w:val="22"/>
-                <w:szCs w:val="22"/>
-              </w:rPr>
-              <w:t>&lt;&lt;Toastmaster&gt;&gt;</w:t>
-            </w:r>
-          </w:p>
-          <w:p>
-            <w:pPr>
-              <w:rPr>
-                <w:b/>
-                <w:sz w:val="22"/>
-                <w:szCs w:val="22"/>
-              </w:rPr>
-            </w:pPr>
-            <w:r>
-              <w:rPr>
-                <w:b/>
-                <w:sz w:val="22"/>
-                <w:szCs w:val="22"/>
-              </w:rPr>
-              <w:t>&lt;&lt;GE&gt;&gt;</w:t>
-            </w:r>
-          </w:p>
-          <w:p>
-            <w:pPr>
-              <w:rPr>
-                <w:b/>
-                <w:sz w:val="22"/>
-                <w:szCs w:val="22"/>
-              </w:rPr>
-            </w:pPr>
-            <w:r>
-              <w:rPr>
-                <w:sz w:val="22"/>
-                <w:szCs w:val="22"/>
-              </w:rPr>
-              <w:t xml:space="preserve">  &lt;&lt;Timer&gt;&gt;</w:t>
-            </w:r>
-          </w:p>
-          <w:p>
-            <w:pPr>
-              <w:rPr>
-                <w:sz w:val="22"/>
-                <w:szCs w:val="22"/>
-              </w:rPr>
-            </w:pPr>
-            <w:r>
-              <w:rPr>
-                <w:sz w:val="22"/>
-                <w:szCs w:val="22"/>
-              </w:rPr>
-              <w:t xml:space="preserve">  &lt;&lt;Ah-Counter&gt;&gt;</w:t>
-            </w:r>
-          </w:p>
-          <w:p>
-            <w:pPr>
-              <w:rPr>
-                <w:sz w:val="22"/>
-                <w:szCs w:val="22"/>
-              </w:rPr>
-            </w:pPr>
-            <w:r>
-              <w:rPr>
-                <w:sz w:val="22"/>
-                <w:szCs w:val="22"/>
-              </w:rPr>
-              <w:t xml:space="preserve">  &lt;&lt;Grammarian&gt;&gt;</w:t>
-            </w:r>
-          </w:p>
-          <w:p>
-            <w:pPr>
-              <w:rPr>
-                <w:sz w:val="22"/>
-                <w:szCs w:val="22"/>
-              </w:rPr>
-            </w:pPr>
-          </w:p>
-          <w:p>
-            <w:pPr>
-              <w:rPr>
-                <w:b/>
-                <w:sz w:val="22"/>
-                <w:szCs w:val="22"/>
-              </w:rPr>
-            </w:pPr>
-            <w:r>
-              <w:rPr>
-                <w:b/>
-                <w:sz w:val="22"/>
-                <w:szCs w:val="22"/>
-              </w:rPr>
-              <w:t>&lt;&lt;Toastmaster&gt;&gt;</w:t>
-            </w:r>
-          </w:p>
-          <w:p>
-            <w:pPr>
-              <w:rPr>
-                <w:b/>
-                <w:sz w:val="22"/>
-                <w:szCs w:val="22"/>
-              </w:rPr>
-            </w:pPr>
-            <w:r>
-              <w:rPr>
-                <w:sz w:val="22"/>
-                <w:szCs w:val="22"/>
-              </w:rPr>
-              <w:t>&lt;&lt;Evaluator1&gt;&gt;</w:t>
-            </w:r>
-          </w:p>
-          <w:p>
-            <w:pPr>
-              <w:rPr>
-                <w:b/>
-                <w:sz w:val="22"/>
-                <w:szCs w:val="22"/>
-              </w:rPr>
-            </w:pPr>
-            <w:r>
-              <w:rPr>
-                <w:b/>
-                <w:sz w:val="22"/>
-                <w:szCs w:val="22"/>
-              </w:rPr>
-              <w:t>&lt;&lt;Speaker1&gt;&gt;</w:t>
+                <w:sz w:val="22"/>
+                <w:szCs w:val="22"/>
+              </w:rPr>
+              <w:t xml:space="preserve">  evaluator2</w:t>
+            </w:r>
+          </w:p>
+          <w:p>
+            <w:pPr>
+              <w:rPr>
+                <w:b/>
+                <w:sz w:val="22"/>
+                <w:szCs w:val="22"/>
+              </w:rPr>
+            </w:pPr>
+            <w:r>
+              <w:rPr>
+                <w:sz w:val="22"/>
+                <w:szCs w:val="22"/>
+              </w:rPr>
+              <w:t xml:space="preserve">  </w:t>
+            </w:r>
+            <w:r>
+              <w:rPr>
+                <w:sz w:val="22"/>
+                <w:szCs w:val="22"/>
+              </w:rPr>
+              <w:t>evaluator3</w:t>
+            </w:r>
+          </w:p>
+          <w:p>
+            <w:pPr>
+              <w:rPr>
+                <w:b/>
+                <w:sz w:val="22"/>
+                <w:szCs w:val="22"/>
+              </w:rPr>
+            </w:pPr>
+            <w:r>
+              <w:rPr>
+                <w:sz w:val="22"/>
+                <w:szCs w:val="22"/>
+              </w:rPr>
+              <w:t xml:space="preserve">  </w:t>
+            </w:r>
+            <w:r>
+              <w:rPr>
+                <w:sz w:val="22"/>
+                <w:szCs w:val="22"/>
+              </w:rPr>
+              <w:t>evaluator4</w:t>
             </w:r>
           </w:p>
           <w:p>
             <w:pPr>
               <w:rPr>
                 <w:i/>
-                <w:color w:val="000000"/>
-                <w:sz w:val="22"/>
-                <w:szCs w:val="22"/>
-              </w:rPr>
-            </w:pPr>
-            <w:r>
-              <w:rPr>
-                <w:b/>
-                <w:sz w:val="22"/>
-                <w:szCs w:val="22"/>
-              </w:rPr>
-              <w:t xml:space="preserve"> </w:t>
-            </w:r>
-          </w:p>
-          <w:p>
-            <w:pPr>
-              <w:rPr>
-                <w:b/>
-                <w:sz w:val="22"/>
-                <w:szCs w:val="22"/>
-              </w:rPr>
-            </w:pPr>
-            <w:r>
-              <w:rPr>
-                <w:sz w:val="22"/>
-                <w:szCs w:val="22"/>
-              </w:rPr>
-              <w:t>&lt;&lt;Evaluator2&gt;&gt;</w:t>
-            </w:r>
-          </w:p>
-          <w:p>
-            <w:pPr>
-              <w:rPr>
-                <w:b/>
-                <w:sz w:val="22"/>
-                <w:szCs w:val="22"/>
-              </w:rPr>
-            </w:pPr>
-            <w:r>
-              <w:rPr>
-                <w:b/>
-                <w:color w:val="000000"/>
-                <w:sz w:val="22"/>
-                <w:szCs w:val="22"/>
-              </w:rPr>
-              <w:t>&lt;&lt;Speaker2&gt;&gt;</w:t>
-            </w:r>
-          </w:p>
-          <w:p>
-            <w:pPr>
-              <w:rPr>
-                <w:b/>
-                <w:sz w:val="22"/>
-                <w:szCs w:val="22"/>
-              </w:rPr>
-            </w:pPr>
-          </w:p>
-          <w:p>
-            <w:pPr>
-              <w:rPr>
-                <w:b/>
-                <w:sz w:val="22"/>
-                <w:szCs w:val="22"/>
-              </w:rPr>
-            </w:pPr>
-            <w:r>
-              <w:rPr>
-                <w:sz w:val="22"/>
-                <w:szCs w:val="22"/>
-              </w:rPr>
-              <w:t>&lt;&lt;Evaluator3&gt;&gt;</w:t>
-            </w:r>
-          </w:p>
-          <w:p>
-            <w:pPr>
-              <w:rPr>
-                <w:b/>
-                <w:sz w:val="22"/>
-                <w:szCs w:val="22"/>
-              </w:rPr>
-            </w:pPr>
-            <w:r>
-              <w:rPr>
-                <w:b/>
-                <w:sz w:val="22"/>
-                <w:szCs w:val="22"/>
-              </w:rPr>
-              <w:t>&lt;&lt;Speaker3&gt;&gt;</w:t>
-            </w:r>
-          </w:p>
-          <w:p>
-            <w:pPr>
+                <w:sz w:val="22"/>
+                <w:szCs w:val="22"/>
+              </w:rPr>
+            </w:pPr>
+            <w:proofErr w:type="spellStart"/>
+            <w:r>
               <w:rPr>
                 <w:i/>
                 <w:sz w:val="22"/>
                 <w:szCs w:val="22"/>
               </w:rPr>
-            </w:pPr>
-          </w:p>
-          <w:p>
-            <w:pPr>
-              <w:rPr>
-                <w:b/>
-                <w:sz w:val="22"/>
-                <w:szCs w:val="22"/>
-              </w:rPr>
-            </w:pPr>
-            <w:r>
-              <w:rPr>
-                <w:sz w:val="22"/>
-                <w:szCs w:val="22"/>
-              </w:rPr>
-              <w:t>&lt;&lt;Evaluator4&gt;&gt;</w:t>
-            </w:r>
-          </w:p>
-          <w:p>
-            <w:pPr>
-              <w:rPr>
-                <w:b/>
-                <w:sz w:val="22"/>
-                <w:szCs w:val="22"/>
-              </w:rPr>
-            </w:pPr>
-            <w:r>
-              <w:rPr>
-                <w:b/>
-                <w:sz w:val="22"/>
-                <w:szCs w:val="22"/>
-              </w:rPr>
-              <w:t>&lt;&lt;Speaker4&gt;&gt;</w:t>
-            </w:r>
-          </w:p>
-          <w:p>
-            <w:pPr>
-              <w:rPr>
-                <w:i/>
-                <w:sz w:val="22"/>
-                <w:szCs w:val="22"/>
-              </w:rPr>
-            </w:pPr>
-          </w:p>
-          <w:p>
-            <w:pPr>
-              <w:rPr>
-                <w:i/>
-                <w:sz w:val="22"/>
-                <w:szCs w:val="22"/>
-              </w:rPr>
-            </w:pPr>
-            <w:r>
-              <w:rPr>
-                <w:i/>
-                <w:sz w:val="22"/>
-                <w:szCs w:val="22"/>
-              </w:rPr>
-              <w:t>&lt;&lt;Toastmaster&gt;&gt;</w:t>
-            </w:r>
-          </w:p>
-          <w:p>
-            <w:pPr>
-              <w:rPr>
-                <w:b/>
-                <w:sz w:val="22"/>
-                <w:szCs w:val="22"/>
-              </w:rPr>
-            </w:pPr>
-          </w:p>
-          <w:p>
-            <w:pPr>
-              <w:rPr>
-                <w:b/>
-                <w:sz w:val="22"/>
-                <w:szCs w:val="22"/>
-              </w:rPr>
-            </w:pPr>
-            <w:r>
-              <w:rPr>
-                <w:b/>
-                <w:sz w:val="22"/>
-                <w:szCs w:val="22"/>
-              </w:rPr>
-              <w:t>TTMaster</w:t>
-            </w:r>
-          </w:p>
-          <w:p>
-            <w:pPr>
-              <w:rPr>
-                <w:i/>
-                <w:sz w:val="22"/>
-                <w:szCs w:val="22"/>
-              </w:rPr>
-            </w:pPr>
-          </w:p>
-          <w:p>
-            <w:pPr>
-              <w:rPr>
-                <w:b/>
-                <w:sz w:val="22"/>
-                <w:szCs w:val="22"/>
-              </w:rPr>
-            </w:pPr>
-          </w:p>
-          <w:p>
-            <w:pPr>
-              <w:rPr>
-                <w:b/>
-                <w:sz w:val="22"/>
-                <w:szCs w:val="22"/>
-              </w:rPr>
-            </w:pPr>
-            <w:r>
-              <w:rPr>
-                <w:b/>
-                <w:sz w:val="22"/>
-                <w:szCs w:val="22"/>
-              </w:rPr>
-              <w:t>&lt;&lt;Toastmaster&gt;&gt;</w:t>
-            </w:r>
-          </w:p>
-          <w:p>
-            <w:pPr>
-              <w:rPr>
-                <w:b/>
-                <w:sz w:val="22"/>
-                <w:szCs w:val="22"/>
-              </w:rPr>
-            </w:pPr>
-            <w:r>
-              <w:rPr>
-                <w:b/>
-                <w:sz w:val="22"/>
-                <w:szCs w:val="22"/>
-              </w:rPr>
-              <w:t>&lt;&lt;GE&gt;&gt;</w:t>
-            </w:r>
-          </w:p>
-          <w:p>
-            <w:pPr>
-              <w:rPr>
-                <w:b/>
+              <w:t>ge</w:t>
+            </w:r>
+            <w:proofErr w:type="spellEnd"/>
+          </w:p>
+          <w:p>
+            <w:pPr>
+              <w:rPr>
+                <w:b/>
+                <w:sz w:val="22"/>
+                <w:szCs w:val="22"/>
+              </w:rPr>
+            </w:pPr>
+          </w:p>
+          <w:p>
+            <w:pPr>
+              <w:rPr>
+                <w:b/>
+                <w:sz w:val="22"/>
+                <w:szCs w:val="22"/>
+              </w:rPr>
+            </w:pPr>
+            <w:proofErr w:type="spellStart"/>
+            <w:r>
+              <w:rPr>
+                <w:b/>
+                <w:sz w:val="22"/>
+                <w:szCs w:val="22"/>
+              </w:rPr>
+              <w:t>ge</w:t>
+            </w:r>
+            <w:proofErr w:type="spellEnd"/>
+          </w:p>
+          <w:p>
+            <w:pPr>
+              <w:rPr>
+                <w:b/>
+                <w:sz w:val="22"/>
+                <w:szCs w:val="22"/>
+              </w:rPr>
+            </w:pPr>
+            <w:r>
+              <w:rPr>
+                <w:sz w:val="22"/>
+                <w:szCs w:val="22"/>
+              </w:rPr>
+              <w:t xml:space="preserve">  timer</w:t>
+            </w:r>
+          </w:p>
+          <w:p>
+            <w:pPr>
+              <w:rPr>
                 <w:sz w:val="22"/>
                 <w:szCs w:val="22"/>
               </w:rPr>
@@ -5821,269 +6131,125 @@
                 <w:sz w:val="22"/>
                 <w:szCs w:val="22"/>
               </w:rPr>
-              <w:t>&lt;&lt;Evaluator1&gt;&gt;</w:t>
-            </w:r>
-          </w:p>
-          <w:p>
-            <w:pPr>
-              <w:rPr>
-                <w:b/>
-                <w:sz w:val="22"/>
-                <w:szCs w:val="22"/>
-              </w:rPr>
-            </w:pPr>
-            <w:r>
-              <w:rPr>
-                <w:sz w:val="22"/>
-                <w:szCs w:val="22"/>
-              </w:rPr>
-              <w:t xml:space="preserve">  </w:t>
-            </w:r>
-            <w:r>
-              <w:rPr>
-                <w:sz w:val="22"/>
-                <w:szCs w:val="22"/>
-              </w:rPr>
-              <w:t>&lt;&lt;Evaluator2&gt;&gt;</w:t>
-            </w:r>
-          </w:p>
-          <w:p>
-            <w:pPr>
-              <w:rPr>
-                <w:b/>
-                <w:sz w:val="22"/>
-                <w:szCs w:val="22"/>
-              </w:rPr>
-            </w:pPr>
-            <w:r>
-              <w:rPr>
-                <w:sz w:val="22"/>
-                <w:szCs w:val="22"/>
-              </w:rPr>
-              <w:t xml:space="preserve">  &lt;&lt;Evaluator3&gt;&gt;</w:t>
-            </w:r>
-          </w:p>
-          <w:p>
-            <w:pPr>
-              <w:rPr>
-                <w:b/>
-                <w:sz w:val="22"/>
-                <w:szCs w:val="22"/>
-              </w:rPr>
-            </w:pPr>
-            <w:r>
-              <w:rPr>
-                <w:sz w:val="22"/>
-                <w:szCs w:val="22"/>
-              </w:rPr>
-              <w:t xml:space="preserve">  </w:t>
-            </w:r>
-            <w:r>
-              <w:rPr>
-                <w:sz w:val="22"/>
-                <w:szCs w:val="22"/>
-              </w:rPr>
-              <w:t>&lt;&lt;Evaluator4&gt;&gt;</w:t>
-            </w:r>
-          </w:p>
-          <w:p>
-            <w:pPr>
-              <w:rPr>
-                <w:i/>
-                <w:sz w:val="22"/>
-                <w:szCs w:val="22"/>
-              </w:rPr>
-            </w:pPr>
-            <w:r>
-              <w:rPr>
-                <w:i/>
-                <w:sz w:val="22"/>
-                <w:szCs w:val="22"/>
-              </w:rPr>
-              <w:t>&lt;&lt;GE&gt;&gt;</w:t>
-            </w:r>
-          </w:p>
-          <w:p>
-            <w:pPr>
-              <w:rPr>
-                <w:b/>
-                <w:sz w:val="22"/>
-                <w:szCs w:val="22"/>
-              </w:rPr>
-            </w:pPr>
-          </w:p>
-          <w:p>
-            <w:pPr>
-              <w:rPr>
-                <w:b/>
-                <w:sz w:val="22"/>
-                <w:szCs w:val="22"/>
-              </w:rPr>
-            </w:pPr>
-            <w:r>
-              <w:rPr>
-                <w:b/>
-                <w:sz w:val="22"/>
-                <w:szCs w:val="22"/>
-              </w:rPr>
-              <w:t>&lt;&lt;GE&gt;&gt;</w:t>
-            </w:r>
-          </w:p>
-          <w:p>
-            <w:pPr>
-              <w:rPr>
-                <w:b/>
-                <w:sz w:val="22"/>
-                <w:szCs w:val="22"/>
-              </w:rPr>
-            </w:pPr>
-            <w:r>
-              <w:rPr>
-                <w:sz w:val="22"/>
-                <w:szCs w:val="22"/>
-              </w:rPr>
-              <w:t xml:space="preserve">  </w:t>
-            </w:r>
-            <w:r>
-              <w:rPr>
-                <w:sz w:val="22"/>
-                <w:szCs w:val="22"/>
-              </w:rPr>
-              <w:t>&lt;&lt;Timer&gt;&gt;</w:t>
-            </w:r>
-          </w:p>
-          <w:p>
-            <w:pPr>
-              <w:rPr>
-                <w:sz w:val="22"/>
-                <w:szCs w:val="22"/>
-              </w:rPr>
-            </w:pPr>
-            <w:r>
-              <w:rPr>
-                <w:sz w:val="22"/>
-                <w:szCs w:val="22"/>
-              </w:rPr>
-              <w:t xml:space="preserve">  &lt;&lt;Ah-Counter&gt;&gt;</w:t>
-            </w:r>
-          </w:p>
-          <w:p>
-            <w:pPr>
-              <w:rPr>
-                <w:sz w:val="22"/>
-                <w:szCs w:val="22"/>
-              </w:rPr>
-            </w:pPr>
-            <w:r>
-              <w:rPr>
-                <w:sz w:val="22"/>
-                <w:szCs w:val="22"/>
-              </w:rPr>
-              <w:t xml:space="preserve">  &lt;&lt;Grammarian&gt;&gt;</w:t>
-            </w:r>
-          </w:p>
-          <w:p>
-            <w:pPr>
-              <w:rPr>
-                <w:b/>
-                <w:sz w:val="22"/>
-                <w:szCs w:val="22"/>
-              </w:rPr>
-            </w:pPr>
-            <w:r>
-              <w:rPr>
-                <w:b/>
-                <w:sz w:val="22"/>
-                <w:szCs w:val="22"/>
-              </w:rPr>
-              <w:t>&lt;&lt;GE&gt;&gt;</w:t>
-            </w:r>
-          </w:p>
-          <w:p>
-            <w:pPr>
-              <w:rPr>
-                <w:b/>
-                <w:sz w:val="22"/>
-                <w:szCs w:val="22"/>
-              </w:rPr>
-            </w:pPr>
-          </w:p>
-          <w:p>
-            <w:pPr>
-              <w:rPr>
-                <w:b/>
-                <w:sz w:val="22"/>
-                <w:szCs w:val="22"/>
-              </w:rPr>
-            </w:pPr>
-            <w:r>
-              <w:rPr>
-                <w:b/>
-                <w:sz w:val="22"/>
-                <w:szCs w:val="22"/>
-              </w:rPr>
-              <w:t>&lt;&lt;Toastmaster&gt;&gt;</w:t>
-            </w:r>
-          </w:p>
-          <w:p>
-            <w:pPr>
-              <w:rPr>
-                <w:sz w:val="22"/>
-                <w:szCs w:val="22"/>
-              </w:rPr>
-            </w:pPr>
-            <w:r>
-              <w:rPr>
-                <w:sz w:val="22"/>
-                <w:szCs w:val="22"/>
-              </w:rPr>
-              <w:t>&lt;&lt;VPM&gt;&gt;</w:t>
-            </w:r>
-          </w:p>
-          <w:p>
-            <w:pPr>
-              <w:rPr>
-                <w:sz w:val="22"/>
-                <w:szCs w:val="22"/>
-              </w:rPr>
-            </w:pPr>
-            <w:r>
-              <w:rPr>
-                <w:sz w:val="22"/>
-                <w:szCs w:val="22"/>
-              </w:rPr>
-              <w:t>&lt;&lt;VPE&gt;&gt;</w:t>
-            </w:r>
-          </w:p>
-          <w:p>
-            <w:pPr>
-              <w:rPr>
-                <w:sz w:val="22"/>
-                <w:szCs w:val="22"/>
-              </w:rPr>
-            </w:pPr>
-            <w:r>
-              <w:rPr>
-                <w:sz w:val="22"/>
-                <w:szCs w:val="22"/>
-              </w:rPr>
-              <w:t>&lt;&lt;President&gt;&gt;</w:t>
-            </w:r>
-          </w:p>
-          <w:p>
-            <w:pPr>
-              <w:rPr>
-                <w:sz w:val="22"/>
-                <w:szCs w:val="22"/>
-              </w:rPr>
-            </w:pPr>
-            <w:r>
-              <w:rPr>
-                <w:sz w:val="22"/>
-                <w:szCs w:val="22"/>
-              </w:rPr>
-              <w:t>&lt;&lt;VPPR&gt;&gt;</w:t>
-            </w:r>
+              <w:t>ah-counter</w:t>
+            </w:r>
+          </w:p>
+          <w:p>
+            <w:pPr>
+              <w:rPr>
+                <w:sz w:val="22"/>
+                <w:szCs w:val="22"/>
+              </w:rPr>
+            </w:pPr>
+            <w:r>
+              <w:rPr>
+                <w:sz w:val="22"/>
+                <w:szCs w:val="22"/>
+              </w:rPr>
+              <w:t xml:space="preserve">  grammarian</w:t>
+            </w:r>
+          </w:p>
+          <w:p>
+            <w:pPr>
+              <w:rPr>
+                <w:b/>
+                <w:sz w:val="22"/>
+                <w:szCs w:val="22"/>
+              </w:rPr>
+            </w:pPr>
+            <w:proofErr w:type="spellStart"/>
+            <w:r>
+              <w:rPr>
+                <w:b/>
+                <w:sz w:val="22"/>
+                <w:szCs w:val="22"/>
+              </w:rPr>
+              <w:t>ge</w:t>
+            </w:r>
+            <w:proofErr w:type="spellEnd"/>
+          </w:p>
+          <w:p>
+            <w:pPr>
+              <w:rPr>
+                <w:b/>
+                <w:sz w:val="22"/>
+                <w:szCs w:val="22"/>
+              </w:rPr>
+            </w:pPr>
+          </w:p>
+          <w:p>
+            <w:pPr>
+              <w:rPr>
+                <w:b/>
+                <w:sz w:val="22"/>
+                <w:szCs w:val="22"/>
+              </w:rPr>
+            </w:pPr>
+            <w:r>
+              <w:rPr>
+                <w:b/>
+                <w:sz w:val="22"/>
+                <w:szCs w:val="22"/>
+              </w:rPr>
+              <w:t>toastmaster</w:t>
+            </w:r>
+          </w:p>
+          <w:p>
+            <w:pPr>
+              <w:rPr>
+                <w:sz w:val="22"/>
+                <w:szCs w:val="22"/>
+              </w:rPr>
+            </w:pPr>
+            <w:proofErr w:type="spellStart"/>
+            <w:r>
+              <w:rPr>
+                <w:sz w:val="22"/>
+                <w:szCs w:val="22"/>
+              </w:rPr>
+              <w:t>vpm</w:t>
+            </w:r>
+            <w:proofErr w:type="spellEnd"/>
+          </w:p>
+          <w:p>
+            <w:pPr>
+              <w:rPr>
+                <w:sz w:val="22"/>
+                <w:szCs w:val="22"/>
+              </w:rPr>
+            </w:pPr>
+            <w:proofErr w:type="spellStart"/>
+            <w:r>
+              <w:rPr>
+                <w:sz w:val="22"/>
+                <w:szCs w:val="22"/>
+              </w:rPr>
+              <w:t>vpe</w:t>
+            </w:r>
+            <w:proofErr w:type="spellEnd"/>
+          </w:p>
+          <w:p>
+            <w:pPr>
+              <w:rPr>
+                <w:sz w:val="22"/>
+                <w:szCs w:val="22"/>
+              </w:rPr>
+            </w:pPr>
+            <w:r>
+              <w:rPr>
+                <w:sz w:val="22"/>
+                <w:szCs w:val="22"/>
+              </w:rPr>
+              <w:t>president</w:t>
+            </w:r>
+          </w:p>
+          <w:p>
+            <w:pPr>
+              <w:rPr>
+                <w:sz w:val="22"/>
+                <w:szCs w:val="22"/>
+              </w:rPr>
+            </w:pPr>
           </w:p>
         </w:tc>
       </w:tr>
@@ -7277,7 +7443,7 @@
 </file>
 
 <file path=customXml/itemProps1.xml><?xml version="1.0" encoding="utf-8"?>
-<ds:datastoreItem xmlns:ds="http://schemas.openxmlformats.org/officeDocument/2006/customXml" ds:itemID="{7439B398-E5D2-4542-8EE8-E5CA0AE2C9C9}">
+<ds:datastoreItem xmlns:ds="http://schemas.openxmlformats.org/officeDocument/2006/customXml" ds:itemID="{1136EB81-79CA-8244-9FEE-72E5C463C98E}">
   <ds:schemaRefs>
     <ds:schemaRef ds:uri="http://schemas.openxmlformats.org/officeDocument/2006/bibliography"/>
   </ds:schemaRefs>

</xml_diff>

<commit_message>
updated all the text to use the new style of find/replace.
</commit_message>
<xml_diff>
--- a/Agenda.docx
+++ b/Agenda.docx
@@ -3014,7 +3014,7 @@
               <w:rPr>
                 <w:sz w:val="22"/>
               </w:rPr>
-              <w:t>Epic Response</w:t>
+              <w:t>Epic.</w:t>
             </w:r>
           </w:p>
           <w:p>
@@ -5002,6 +5002,71 @@
           </w:p>
           <w:p>
             <w:pPr>
+              <w:rPr>
+                <w:b/>
+                <w:sz w:val="22"/>
+                <w:szCs w:val="22"/>
+              </w:rPr>
+            </w:pPr>
+            <w:r>
+              <w:rPr>
+                <w:sz w:val="22"/>
+                <w:szCs w:val="22"/>
+              </w:rPr>
+              <w:t xml:space="preserve">    </w:t>
+            </w:r>
+            <w:r>
+              <w:rPr>
+                <w:sz w:val="22"/>
+                <w:szCs w:val="22"/>
+              </w:rPr>
+              <w:t xml:space="preserve"> Evaluation </w:t>
+            </w:r>
+            <w:r>
+              <w:rPr>
+                <w:sz w:val="22"/>
+                <w:szCs w:val="22"/>
+              </w:rPr>
+              <w:t xml:space="preserve">of </w:t>
+            </w:r>
+            <w:r>
+              <w:rPr>
+                <w:sz w:val="22"/>
+                <w:szCs w:val="22"/>
+              </w:rPr>
+              <w:t>speech 1</w:t>
+            </w:r>
+            <w:r>
+              <w:rPr>
+                <w:sz w:val="22"/>
+                <w:szCs w:val="22"/>
+              </w:rPr>
+              <w:t xml:space="preserve"> </w:t>
+            </w:r>
+            <w:r>
+              <w:rPr>
+                <w:sz w:val="22"/>
+                <w:szCs w:val="22"/>
+              </w:rPr>
+              <w:t>–</w:t>
+            </w:r>
+            <w:r>
+              <w:rPr>
+                <w:sz w:val="22"/>
+                <w:szCs w:val="22"/>
+              </w:rPr>
+              <w:t xml:space="preserve"> </w:t>
+            </w:r>
+            <w:r>
+              <w:rPr>
+                <w:sz w:val="22"/>
+                <w:szCs w:val="22"/>
+              </w:rPr>
+              <w:t>firstName1</w:t>
+            </w:r>
+          </w:p>
+          <w:p>
+            <w:pPr>
               <w:ind w:right="-1652"/>
               <w:rPr>
                 <w:sz w:val="22"/>
@@ -5013,28 +5078,14 @@
                 <w:sz w:val="22"/>
                 <w:szCs w:val="22"/>
               </w:rPr>
-              <w:t xml:space="preserve">    </w:t>
-            </w:r>
-            <w:r>
-              <w:rPr>
-                <w:sz w:val="22"/>
-                <w:szCs w:val="22"/>
-              </w:rPr>
-              <w:t xml:space="preserve"> Evaluation </w:t>
-            </w:r>
-            <w:r>
-              <w:rPr>
-                <w:sz w:val="22"/>
-                <w:szCs w:val="22"/>
-              </w:rPr>
-              <w:t xml:space="preserve">of </w:t>
-            </w:r>
-            <w:r>
-              <w:rPr>
-                <w:sz w:val="22"/>
-                <w:szCs w:val="22"/>
-              </w:rPr>
-              <w:t>speech 1</w:t>
+              <w:t xml:space="preserve">     </w:t>
+            </w:r>
+            <w:r>
+              <w:rPr>
+                <w:sz w:val="22"/>
+                <w:szCs w:val="22"/>
+              </w:rPr>
+              <w:t>Evaluation of speech 2</w:t>
             </w:r>
             <w:r>
               <w:rPr>
@@ -5048,21 +5099,21 @@
                 <w:sz w:val="22"/>
                 <w:szCs w:val="22"/>
               </w:rPr>
-              <w:t xml:space="preserve">- </w:t>
-            </w:r>
-            <w:r>
-              <w:rPr>
-                <w:sz w:val="22"/>
-                <w:szCs w:val="22"/>
-              </w:rPr>
-              <w:t>f</w:t>
-            </w:r>
-            <w:r>
-              <w:rPr>
-                <w:sz w:val="22"/>
-                <w:szCs w:val="22"/>
-              </w:rPr>
-              <w:t>irstName1</w:t>
+              <w:t>–</w:t>
+            </w:r>
+            <w:r>
+              <w:rPr>
+                <w:sz w:val="22"/>
+                <w:szCs w:val="22"/>
+              </w:rPr>
+              <w:t xml:space="preserve"> </w:t>
+            </w:r>
+            <w:r>
+              <w:rPr>
+                <w:sz w:val="22"/>
+                <w:szCs w:val="22"/>
+              </w:rPr>
+              <w:t>firstName2</w:t>
             </w:r>
           </w:p>
           <w:p>
@@ -5085,7 +5136,7 @@
                 <w:sz w:val="22"/>
                 <w:szCs w:val="22"/>
               </w:rPr>
-              <w:t>Evaluation of speech 2</w:t>
+              <w:t>Evaluation of speech 3</w:t>
             </w:r>
             <w:r>
               <w:rPr>
@@ -5099,21 +5150,7 @@
                 <w:sz w:val="22"/>
                 <w:szCs w:val="22"/>
               </w:rPr>
-              <w:t xml:space="preserve">- </w:t>
-            </w:r>
-            <w:r>
-              <w:rPr>
-                <w:sz w:val="22"/>
-                <w:szCs w:val="22"/>
-              </w:rPr>
-              <w:t>f</w:t>
-            </w:r>
-            <w:r>
-              <w:rPr>
-                <w:sz w:val="22"/>
-                <w:szCs w:val="22"/>
-              </w:rPr>
-              <w:t>irstName2</w:t>
+              <w:t>–</w:t>
             </w:r>
             <w:r>
               <w:rPr>
@@ -5122,6 +5159,13 @@
               </w:rPr>
               <w:t xml:space="preserve"> </w:t>
             </w:r>
+            <w:r>
+              <w:rPr>
+                <w:sz w:val="22"/>
+                <w:szCs w:val="22"/>
+              </w:rPr>
+              <w:t>firstName3</w:t>
+            </w:r>
           </w:p>
           <w:p>
             <w:pPr>
@@ -5143,7 +5187,14 @@
                 <w:sz w:val="22"/>
                 <w:szCs w:val="22"/>
               </w:rPr>
-              <w:t>Evaluation of speech 3</w:t>
+              <w:t xml:space="preserve">Evaluation of speech </w:t>
+            </w:r>
+            <w:r>
+              <w:rPr>
+                <w:sz w:val="22"/>
+                <w:szCs w:val="22"/>
+              </w:rPr>
+              <w:t>4</w:t>
             </w:r>
             <w:r>
               <w:rPr>
@@ -5157,7 +5208,7 @@
                 <w:sz w:val="22"/>
                 <w:szCs w:val="22"/>
               </w:rPr>
-              <w:t>-</w:t>
+              <w:t>–</w:t>
             </w:r>
             <w:r>
               <w:rPr>
@@ -5171,94 +5222,10 @@
                 <w:sz w:val="22"/>
                 <w:szCs w:val="22"/>
               </w:rPr>
-              <w:t>f</w:t>
-            </w:r>
-            <w:r>
-              <w:rPr>
-                <w:sz w:val="22"/>
-                <w:szCs w:val="22"/>
-              </w:rPr>
-              <w:t>irstName</w:t>
-            </w:r>
-            <w:r>
-              <w:rPr>
-                <w:sz w:val="22"/>
-                <w:szCs w:val="22"/>
-              </w:rPr>
-              <w:t xml:space="preserve">3 </w:t>
-            </w:r>
-          </w:p>
-          <w:p>
-            <w:pPr>
-              <w:ind w:right="-1652"/>
-              <w:rPr>
-                <w:sz w:val="22"/>
-                <w:szCs w:val="22"/>
-              </w:rPr>
-            </w:pPr>
-            <w:r>
-              <w:rPr>
-                <w:sz w:val="22"/>
-                <w:szCs w:val="22"/>
-              </w:rPr>
-              <w:t xml:space="preserve">     </w:t>
-            </w:r>
-            <w:r>
-              <w:rPr>
-                <w:sz w:val="22"/>
-                <w:szCs w:val="22"/>
-              </w:rPr>
-              <w:t xml:space="preserve">Evaluation of speech </w:t>
-            </w:r>
-            <w:r>
-              <w:rPr>
-                <w:sz w:val="22"/>
-                <w:szCs w:val="22"/>
-              </w:rPr>
-              <w:t>4</w:t>
-            </w:r>
-            <w:r>
-              <w:rPr>
-                <w:sz w:val="22"/>
-                <w:szCs w:val="22"/>
-              </w:rPr>
-              <w:t xml:space="preserve"> </w:t>
-            </w:r>
-            <w:r>
-              <w:rPr>
-                <w:sz w:val="22"/>
-                <w:szCs w:val="22"/>
-              </w:rPr>
-              <w:t>-</w:t>
-            </w:r>
-            <w:r>
-              <w:rPr>
-                <w:sz w:val="22"/>
-                <w:szCs w:val="22"/>
-              </w:rPr>
-              <w:t xml:space="preserve"> </w:t>
-            </w:r>
-            <w:r>
-              <w:rPr>
-                <w:sz w:val="22"/>
-                <w:szCs w:val="22"/>
-              </w:rPr>
-              <w:t>f</w:t>
-            </w:r>
-            <w:r>
-              <w:rPr>
-                <w:sz w:val="22"/>
-                <w:szCs w:val="22"/>
-              </w:rPr>
-              <w:t>irstName</w:t>
-            </w:r>
-            <w:r>
-              <w:rPr>
-                <w:sz w:val="22"/>
-                <w:szCs w:val="22"/>
-              </w:rPr>
-              <w:t>4</w:t>
-            </w:r>
+              <w:t>firstName4</w:t>
+            </w:r>
+            <w:bookmarkStart w:id="0" w:name="_GoBack"/>
+            <w:bookmarkEnd w:id="0"/>
           </w:p>
           <w:p>
             <w:pPr>
@@ -5743,15 +5710,7 @@
                 <w:sz w:val="22"/>
                 <w:szCs w:val="22"/>
               </w:rPr>
-              <w:t>speaker</w:t>
-            </w:r>
-            <w:r>
-              <w:rPr>
-                <w:b/>
-                <w:sz w:val="22"/>
-                <w:szCs w:val="22"/>
-              </w:rPr>
-              <w:t>2</w:t>
+              <w:t>speaker2</w:t>
             </w:r>
           </w:p>
           <w:p>
@@ -5793,15 +5752,7 @@
                 <w:sz w:val="22"/>
                 <w:szCs w:val="22"/>
               </w:rPr>
-              <w:t>speaker</w:t>
-            </w:r>
-            <w:r>
-              <w:rPr>
-                <w:b/>
-                <w:sz w:val="22"/>
-                <w:szCs w:val="22"/>
-              </w:rPr>
-              <w:t>3</w:t>
+              <w:t>speaker2</w:t>
             </w:r>
           </w:p>
           <w:p>
@@ -5843,15 +5794,7 @@
                 <w:sz w:val="22"/>
                 <w:szCs w:val="22"/>
               </w:rPr>
-              <w:t>speaker</w:t>
-            </w:r>
-            <w:r>
-              <w:rPr>
-                <w:b/>
-                <w:sz w:val="22"/>
-                <w:szCs w:val="22"/>
-              </w:rPr>
-              <w:t>4</w:t>
+              <w:t>speaker2</w:t>
             </w:r>
           </w:p>
           <w:p>
@@ -5984,8 +5927,6 @@
               </w:rPr>
               <w:t>evaluator1</w:t>
             </w:r>
-            <w:bookmarkStart w:id="0" w:name="_GoBack"/>
-            <w:bookmarkEnd w:id="0"/>
           </w:p>
           <w:p>
             <w:pPr>
@@ -7443,7 +7384,7 @@
 </file>
 
 <file path=customXml/itemProps1.xml><?xml version="1.0" encoding="utf-8"?>
-<ds:datastoreItem xmlns:ds="http://schemas.openxmlformats.org/officeDocument/2006/customXml" ds:itemID="{1136EB81-79CA-8244-9FEE-72E5C463C98E}">
+<ds:datastoreItem xmlns:ds="http://schemas.openxmlformats.org/officeDocument/2006/customXml" ds:itemID="{D00D3061-31B6-614B-BA03-5D0AD3533EC2}">
   <ds:schemaRefs>
     <ds:schemaRef ds:uri="http://schemas.openxmlformats.org/officeDocument/2006/bibliography"/>
   </ds:schemaRefs>

</xml_diff>

<commit_message>
adding in placeholders for speech manuals and speech names.
</commit_message>
<xml_diff>
--- a/Agenda.docx
+++ b/Agenda.docx
@@ -2752,14 +2752,12 @@
                 <w:sz w:val="22"/>
               </w:rPr>
             </w:pPr>
-            <w:proofErr w:type="spellStart"/>
             <w:r>
               <w:rPr>
                 <w:sz w:val="22"/>
               </w:rPr>
               <w:t>vpe</w:t>
             </w:r>
-            <w:proofErr w:type="spellEnd"/>
           </w:p>
           <w:p>
             <w:pPr>
@@ -2789,7 +2787,6 @@
                 <w:szCs w:val="22"/>
               </w:rPr>
             </w:pPr>
-            <w:proofErr w:type="spellStart"/>
             <w:r>
               <w:rPr>
                 <w:sz w:val="22"/>
@@ -2797,7 +2794,6 @@
               </w:rPr>
               <w:t>vpm</w:t>
             </w:r>
-            <w:proofErr w:type="spellEnd"/>
           </w:p>
           <w:p>
             <w:pPr>
@@ -2828,7 +2824,6 @@
                 <w:szCs w:val="22"/>
               </w:rPr>
             </w:pPr>
-            <w:proofErr w:type="spellStart"/>
             <w:r>
               <w:rPr>
                 <w:sz w:val="22"/>
@@ -2836,7 +2831,6 @@
               </w:rPr>
               <w:t>vppr</w:t>
             </w:r>
-            <w:proofErr w:type="spellEnd"/>
           </w:p>
           <w:p>
             <w:pPr>
@@ -2934,14 +2928,12 @@
             <w:pPr>
               <w:jc w:val="center"/>
             </w:pPr>
-            <w:proofErr w:type="spellStart"/>
             <w:r>
               <w:rPr>
                 <w:sz w:val="22"/>
               </w:rPr>
               <w:t>saa</w:t>
             </w:r>
-            <w:proofErr w:type="spellEnd"/>
           </w:p>
           <w:p>
             <w:pPr>
@@ -3179,7 +3171,6 @@
               </w:rPr>
               <w:t xml:space="preserve"> </w:t>
             </w:r>
-            <w:proofErr w:type="spellStart"/>
             <w:r>
               <w:rPr>
                 <w:b/>
@@ -3189,25 +3180,14 @@
               </w:rPr>
               <w:t>wod</w:t>
             </w:r>
-            <w:proofErr w:type="spellEnd"/>
-          </w:p>
-          <w:p>
-            <w:pPr>
-              <w:jc w:val="center"/>
-            </w:pPr>
-            <w:proofErr w:type="spellStart"/>
-            <w:r>
-              <w:t>wod</w:t>
-            </w:r>
-            <w:proofErr w:type="spellEnd"/>
-            <w:r>
-              <w:t xml:space="preserve"> </w:t>
-            </w:r>
-            <w:proofErr w:type="spellStart"/>
-            <w:r>
-              <w:t>def</w:t>
-            </w:r>
-            <w:proofErr w:type="spellEnd"/>
+          </w:p>
+          <w:p>
+            <w:pPr>
+              <w:jc w:val="center"/>
+            </w:pPr>
+            <w:r>
+              <w:t>wod def</w:t>
+            </w:r>
           </w:p>
         </w:tc>
         <w:tc>
@@ -4386,25 +4366,7 @@
                 <w:sz w:val="22"/>
                 <w:szCs w:val="22"/>
               </w:rPr>
-              <w:t xml:space="preserve">Speech </w:t>
-            </w:r>
-            <w:proofErr w:type="spellStart"/>
-            <w:r>
-              <w:rPr>
-                <w:i/>
-                <w:sz w:val="22"/>
-                <w:szCs w:val="22"/>
-              </w:rPr>
-              <w:t>Eval</w:t>
-            </w:r>
-            <w:proofErr w:type="spellEnd"/>
-            <w:r>
-              <w:rPr>
-                <w:i/>
-                <w:sz w:val="22"/>
-                <w:szCs w:val="22"/>
-              </w:rPr>
-              <w:t xml:space="preserve"> 1 with Goals: </w:t>
+              <w:t xml:space="preserve">Speech Eval 1 with Goals: </w:t>
             </w:r>
           </w:p>
           <w:p>
@@ -4443,14 +4405,14 @@
                 <w:sz w:val="22"/>
                 <w:szCs w:val="22"/>
               </w:rPr>
-              <w:t>Speaker1Manual</w:t>
-            </w:r>
-            <w:r>
-              <w:rPr>
-                <w:sz w:val="22"/>
-                <w:szCs w:val="22"/>
-              </w:rPr>
-              <w:t xml:space="preserve">  </w:t>
+              <w:t>s</w:t>
+            </w:r>
+            <w:r>
+              <w:rPr>
+                <w:sz w:val="22"/>
+                <w:szCs w:val="22"/>
+              </w:rPr>
+              <w:t>peaker1Manual</w:t>
             </w:r>
           </w:p>
           <w:p>
@@ -4476,7 +4438,7 @@
                 <w:sz w:val="22"/>
                 <w:szCs w:val="22"/>
               </w:rPr>
-              <w:t>Speaker1Speech</w:t>
+              <w:t>speaker1Speech</w:t>
             </w:r>
           </w:p>
           <w:p>
@@ -4500,25 +4462,7 @@
                 <w:sz w:val="22"/>
                 <w:szCs w:val="22"/>
               </w:rPr>
-              <w:t xml:space="preserve">Speech </w:t>
-            </w:r>
-            <w:proofErr w:type="spellStart"/>
-            <w:r>
-              <w:rPr>
-                <w:i/>
-                <w:sz w:val="22"/>
-                <w:szCs w:val="22"/>
-              </w:rPr>
-              <w:t>Eval</w:t>
-            </w:r>
-            <w:proofErr w:type="spellEnd"/>
-            <w:r>
-              <w:rPr>
-                <w:i/>
-                <w:sz w:val="22"/>
-                <w:szCs w:val="22"/>
-              </w:rPr>
-              <w:t xml:space="preserve"> 2 with Goals:</w:t>
+              <w:t>Speech Eval 2 with Goals:</w:t>
             </w:r>
           </w:p>
           <w:p>
@@ -4543,15 +4487,12 @@
                 <w:szCs w:val="22"/>
                 <w:u w:val="single"/>
               </w:rPr>
-              <w:t>Speaker 2:</w:t>
-            </w:r>
-            <w:proofErr w:type="gramStart"/>
-            <w:r>
-              <w:rPr>
-                <w:b/>
-                <w:sz w:val="22"/>
-                <w:szCs w:val="22"/>
-                <w:u w:val="single"/>
+              <w:t xml:space="preserve">Speaker 2: </w:t>
+            </w:r>
+            <w:r>
+              <w:rPr>
+                <w:sz w:val="22"/>
+                <w:szCs w:val="22"/>
               </w:rPr>
               <w:t xml:space="preserve"> </w:t>
             </w:r>
@@ -4560,38 +4501,35 @@
                 <w:sz w:val="22"/>
                 <w:szCs w:val="22"/>
               </w:rPr>
+              <w:t>s</w:t>
+            </w:r>
+            <w:r>
+              <w:rPr>
+                <w:sz w:val="22"/>
+                <w:szCs w:val="22"/>
+              </w:rPr>
+              <w:t>peaker</w:t>
+            </w:r>
+            <w:r>
+              <w:rPr>
+                <w:sz w:val="22"/>
+                <w:szCs w:val="22"/>
+              </w:rPr>
+              <w:t>2</w:t>
+            </w:r>
+            <w:r>
+              <w:rPr>
+                <w:sz w:val="22"/>
+                <w:szCs w:val="22"/>
+              </w:rPr>
+              <w:t>Manual</w:t>
+            </w:r>
+            <w:r>
+              <w:rPr>
+                <w:sz w:val="22"/>
+                <w:szCs w:val="22"/>
+              </w:rPr>
               <w:t xml:space="preserve"> </w:t>
-            </w:r>
-            <w:r>
-              <w:rPr>
-                <w:b/>
-                <w:sz w:val="22"/>
-                <w:szCs w:val="22"/>
-                <w:u w:val="single"/>
-              </w:rPr>
-              <w:t>:</w:t>
-            </w:r>
-            <w:proofErr w:type="gramEnd"/>
-            <w:r>
-              <w:rPr>
-                <w:sz w:val="22"/>
-                <w:szCs w:val="22"/>
-              </w:rPr>
-              <w:t xml:space="preserve"> </w:t>
-            </w:r>
-            <w:r>
-              <w:rPr>
-                <w:sz w:val="22"/>
-                <w:szCs w:val="22"/>
-              </w:rPr>
-              <w:t>Speaker2Manual</w:t>
-            </w:r>
-            <w:r>
-              <w:rPr>
-                <w:sz w:val="22"/>
-                <w:szCs w:val="22"/>
-              </w:rPr>
-              <w:t xml:space="preserve">  </w:t>
             </w:r>
           </w:p>
           <w:p>
@@ -4617,7 +4555,21 @@
                 <w:sz w:val="22"/>
                 <w:szCs w:val="22"/>
               </w:rPr>
-              <w:t>Speaker2Speech</w:t>
+              <w:t>s</w:t>
+            </w:r>
+            <w:r>
+              <w:rPr>
+                <w:sz w:val="22"/>
+                <w:szCs w:val="22"/>
+              </w:rPr>
+              <w:t>peaker2</w:t>
+            </w:r>
+            <w:r>
+              <w:rPr>
+                <w:sz w:val="22"/>
+                <w:szCs w:val="22"/>
+              </w:rPr>
+              <w:t>Speech</w:t>
             </w:r>
           </w:p>
           <w:p>
@@ -4634,25 +4586,7 @@
                 <w:sz w:val="22"/>
                 <w:szCs w:val="22"/>
               </w:rPr>
-              <w:t xml:space="preserve">     Speech </w:t>
-            </w:r>
-            <w:proofErr w:type="spellStart"/>
-            <w:r>
-              <w:rPr>
-                <w:i/>
-                <w:sz w:val="22"/>
-                <w:szCs w:val="22"/>
-              </w:rPr>
-              <w:t>Eval</w:t>
-            </w:r>
-            <w:proofErr w:type="spellEnd"/>
-            <w:r>
-              <w:rPr>
-                <w:i/>
-                <w:sz w:val="22"/>
-                <w:szCs w:val="22"/>
-              </w:rPr>
-              <w:t xml:space="preserve"> 3 with Goals:</w:t>
+              <w:t xml:space="preserve">     Speech Eval 3 with Goals:</w:t>
             </w:r>
           </w:p>
           <w:p>
@@ -4698,7 +4632,28 @@
                 <w:sz w:val="22"/>
                 <w:szCs w:val="22"/>
               </w:rPr>
-              <w:t>Speaker3Manual</w:t>
+              <w:t>s</w:t>
+            </w:r>
+            <w:r>
+              <w:rPr>
+                <w:sz w:val="22"/>
+                <w:szCs w:val="22"/>
+              </w:rPr>
+              <w:t>peaker</w:t>
+            </w:r>
+            <w:r>
+              <w:rPr>
+                <w:sz w:val="22"/>
+                <w:szCs w:val="22"/>
+              </w:rPr>
+              <w:t>3</w:t>
+            </w:r>
+            <w:r>
+              <w:rPr>
+                <w:sz w:val="22"/>
+                <w:szCs w:val="22"/>
+              </w:rPr>
+              <w:t>Manual</w:t>
             </w:r>
             <w:r>
               <w:rPr>
@@ -4724,7 +4679,35 @@
                 <w:sz w:val="22"/>
                 <w:szCs w:val="22"/>
               </w:rPr>
-              <w:t xml:space="preserve">     Speaker3Speech</w:t>
+              <w:t xml:space="preserve">     </w:t>
+            </w:r>
+            <w:r>
+              <w:rPr>
+                <w:sz w:val="22"/>
+                <w:szCs w:val="22"/>
+              </w:rPr>
+              <w:t>s</w:t>
+            </w:r>
+            <w:r>
+              <w:rPr>
+                <w:sz w:val="22"/>
+                <w:szCs w:val="22"/>
+              </w:rPr>
+              <w:t>peaker</w:t>
+            </w:r>
+            <w:r>
+              <w:rPr>
+                <w:sz w:val="22"/>
+                <w:szCs w:val="22"/>
+              </w:rPr>
+              <w:t>3</w:t>
+            </w:r>
+            <w:r>
+              <w:rPr>
+                <w:sz w:val="22"/>
+                <w:szCs w:val="22"/>
+              </w:rPr>
+              <w:t>Speech</w:t>
             </w:r>
           </w:p>
           <w:p>
@@ -4755,66 +4738,78 @@
                 <w:sz w:val="22"/>
                 <w:szCs w:val="22"/>
               </w:rPr>
-              <w:t xml:space="preserve">Speech </w:t>
-            </w:r>
-            <w:proofErr w:type="spellStart"/>
+              <w:t xml:space="preserve">Speech Eval </w:t>
+            </w:r>
             <w:r>
               <w:rPr>
                 <w:i/>
                 <w:sz w:val="22"/>
                 <w:szCs w:val="22"/>
               </w:rPr>
-              <w:t>Eval</w:t>
-            </w:r>
-            <w:proofErr w:type="spellEnd"/>
+              <w:t>4</w:t>
+            </w:r>
             <w:r>
               <w:rPr>
                 <w:i/>
                 <w:sz w:val="22"/>
                 <w:szCs w:val="22"/>
               </w:rPr>
+              <w:t xml:space="preserve"> with Goals:</w:t>
+            </w:r>
+          </w:p>
+          <w:p>
+            <w:pPr>
+              <w:ind w:right="-1652"/>
+              <w:rPr>
+                <w:sz w:val="22"/>
+                <w:szCs w:val="22"/>
+              </w:rPr>
+            </w:pPr>
+            <w:r>
+              <w:rPr>
+                <w:sz w:val="22"/>
+                <w:szCs w:val="22"/>
+              </w:rPr>
+              <w:t xml:space="preserve">    </w:t>
+            </w:r>
+            <w:r>
+              <w:rPr>
+                <w:b/>
+                <w:sz w:val="22"/>
+                <w:szCs w:val="22"/>
+                <w:u w:val="single"/>
+              </w:rPr>
+              <w:t xml:space="preserve">Speaker 4: </w:t>
+            </w:r>
+            <w:r>
+              <w:rPr>
+                <w:sz w:val="22"/>
+                <w:szCs w:val="22"/>
+              </w:rPr>
               <w:t xml:space="preserve"> </w:t>
             </w:r>
             <w:r>
               <w:rPr>
-                <w:i/>
-                <w:sz w:val="22"/>
-                <w:szCs w:val="22"/>
-              </w:rPr>
-              <w:t>4</w:t>
-            </w:r>
-            <w:r>
-              <w:rPr>
-                <w:i/>
-                <w:sz w:val="22"/>
-                <w:szCs w:val="22"/>
-              </w:rPr>
-              <w:t xml:space="preserve"> with Goals:</w:t>
-            </w:r>
-          </w:p>
-          <w:p>
-            <w:pPr>
-              <w:ind w:right="-1652"/>
-              <w:rPr>
-                <w:sz w:val="22"/>
-                <w:szCs w:val="22"/>
-              </w:rPr>
-            </w:pPr>
-            <w:r>
-              <w:rPr>
-                <w:sz w:val="22"/>
-                <w:szCs w:val="22"/>
-              </w:rPr>
-              <w:t xml:space="preserve">    </w:t>
-            </w:r>
-            <w:r>
-              <w:rPr>
-                <w:b/>
-                <w:sz w:val="22"/>
-                <w:szCs w:val="22"/>
-                <w:u w:val="single"/>
-              </w:rPr>
-              <w:t xml:space="preserve">Speaker 4: </w:t>
+                <w:sz w:val="22"/>
+                <w:szCs w:val="22"/>
+              </w:rPr>
+              <w:t>s</w:t>
+            </w:r>
+            <w:bookmarkStart w:id="0" w:name="_GoBack"/>
+            <w:bookmarkEnd w:id="0"/>
+            <w:r>
+              <w:rPr>
+                <w:sz w:val="22"/>
+                <w:szCs w:val="22"/>
+              </w:rPr>
+              <w:t>peaker4</w:t>
+            </w:r>
+            <w:r>
+              <w:rPr>
+                <w:sz w:val="22"/>
+                <w:szCs w:val="22"/>
+              </w:rPr>
+              <w:t>Manual</w:t>
             </w:r>
             <w:r>
               <w:rPr>
@@ -4822,34 +4817,6 @@
                 <w:szCs w:val="22"/>
               </w:rPr>
               <w:t xml:space="preserve"> </w:t>
-            </w:r>
-            <w:r>
-              <w:rPr>
-                <w:sz w:val="22"/>
-                <w:szCs w:val="22"/>
-              </w:rPr>
-              <w:t>Speake</w:t>
-            </w:r>
-            <w:r>
-              <w:rPr>
-                <w:sz w:val="22"/>
-                <w:szCs w:val="22"/>
-              </w:rPr>
-              <w:t>r</w:t>
-            </w:r>
-            <w:r>
-              <w:rPr>
-                <w:sz w:val="22"/>
-                <w:szCs w:val="22"/>
-              </w:rPr>
-              <w:t>4Manual</w:t>
-            </w:r>
-            <w:r>
-              <w:rPr>
-                <w:sz w:val="22"/>
-                <w:szCs w:val="22"/>
-              </w:rPr>
-              <w:t xml:space="preserve">  </w:t>
             </w:r>
           </w:p>
           <w:p>
@@ -4868,7 +4835,28 @@
                 <w:sz w:val="22"/>
                 <w:szCs w:val="22"/>
               </w:rPr>
-              <w:t xml:space="preserve">     Speaker4Speech</w:t>
+              <w:t xml:space="preserve">     </w:t>
+            </w:r>
+            <w:r>
+              <w:rPr>
+                <w:sz w:val="22"/>
+                <w:szCs w:val="22"/>
+              </w:rPr>
+              <w:t>s</w:t>
+            </w:r>
+            <w:r>
+              <w:rPr>
+                <w:sz w:val="22"/>
+                <w:szCs w:val="22"/>
+              </w:rPr>
+              <w:t>peaker4</w:t>
+            </w:r>
+            <w:r>
+              <w:rPr>
+                <w:sz w:val="22"/>
+                <w:szCs w:val="22"/>
+              </w:rPr>
+              <w:t>Speech</w:t>
             </w:r>
           </w:p>
           <w:p>
@@ -5224,8 +5212,6 @@
               </w:rPr>
               <w:t>firstName4</w:t>
             </w:r>
-            <w:bookmarkStart w:id="0" w:name="_GoBack"/>
-            <w:bookmarkEnd w:id="0"/>
           </w:p>
           <w:p>
             <w:pPr>
@@ -5455,7 +5441,6 @@
                 <w:szCs w:val="22"/>
               </w:rPr>
             </w:pPr>
-            <w:proofErr w:type="spellStart"/>
             <w:r>
               <w:rPr>
                 <w:b/>
@@ -5464,7 +5449,6 @@
               </w:rPr>
               <w:t>saa</w:t>
             </w:r>
-            <w:proofErr w:type="spellEnd"/>
           </w:p>
           <w:p>
             <w:pPr>
@@ -5491,7 +5475,6 @@
                 <w:szCs w:val="22"/>
               </w:rPr>
             </w:pPr>
-            <w:proofErr w:type="spellStart"/>
             <w:r>
               <w:rPr>
                 <w:b/>
@@ -5500,7 +5483,6 @@
               </w:rPr>
               <w:t>vpm</w:t>
             </w:r>
-            <w:proofErr w:type="spellEnd"/>
           </w:p>
           <w:p>
             <w:pPr>
@@ -5527,7 +5509,6 @@
                 <w:szCs w:val="22"/>
               </w:rPr>
             </w:pPr>
-            <w:proofErr w:type="spellStart"/>
             <w:r>
               <w:rPr>
                 <w:b/>
@@ -5536,7 +5517,6 @@
               </w:rPr>
               <w:t>ge</w:t>
             </w:r>
-            <w:proofErr w:type="spellEnd"/>
           </w:p>
           <w:p>
             <w:pPr>
@@ -5840,7 +5820,6 @@
                 <w:szCs w:val="22"/>
               </w:rPr>
             </w:pPr>
-            <w:proofErr w:type="spellStart"/>
             <w:r>
               <w:rPr>
                 <w:b/>
@@ -5849,7 +5828,6 @@
               </w:rPr>
               <w:t>tTMaster</w:t>
             </w:r>
-            <w:proofErr w:type="spellEnd"/>
           </w:p>
           <w:p>
             <w:pPr>
@@ -5894,7 +5872,6 @@
                 <w:szCs w:val="22"/>
               </w:rPr>
             </w:pPr>
-            <w:proofErr w:type="spellStart"/>
             <w:r>
               <w:rPr>
                 <w:b/>
@@ -5903,7 +5880,6 @@
               </w:rPr>
               <w:t>ge</w:t>
             </w:r>
-            <w:proofErr w:type="spellEnd"/>
           </w:p>
           <w:p>
             <w:pPr>
@@ -5998,7 +5974,6 @@
                 <w:szCs w:val="22"/>
               </w:rPr>
             </w:pPr>
-            <w:proofErr w:type="spellStart"/>
             <w:r>
               <w:rPr>
                 <w:i/>
@@ -6007,26 +5982,24 @@
               </w:rPr>
               <w:t>ge</w:t>
             </w:r>
-            <w:proofErr w:type="spellEnd"/>
-          </w:p>
-          <w:p>
-            <w:pPr>
-              <w:rPr>
-                <w:b/>
-                <w:sz w:val="22"/>
-                <w:szCs w:val="22"/>
-              </w:rPr>
-            </w:pPr>
-          </w:p>
-          <w:p>
-            <w:pPr>
-              <w:rPr>
-                <w:b/>
-                <w:sz w:val="22"/>
-                <w:szCs w:val="22"/>
-              </w:rPr>
-            </w:pPr>
-            <w:proofErr w:type="spellStart"/>
+          </w:p>
+          <w:p>
+            <w:pPr>
+              <w:rPr>
+                <w:b/>
+                <w:sz w:val="22"/>
+                <w:szCs w:val="22"/>
+              </w:rPr>
+            </w:pPr>
+          </w:p>
+          <w:p>
+            <w:pPr>
+              <w:rPr>
+                <w:b/>
+                <w:sz w:val="22"/>
+                <w:szCs w:val="22"/>
+              </w:rPr>
+            </w:pPr>
             <w:r>
               <w:rPr>
                 <w:b/>
@@ -6035,7 +6008,6 @@
               </w:rPr>
               <w:t>ge</w:t>
             </w:r>
-            <w:proofErr w:type="spellEnd"/>
           </w:p>
           <w:p>
             <w:pPr>
@@ -6098,7 +6070,6 @@
                 <w:szCs w:val="22"/>
               </w:rPr>
             </w:pPr>
-            <w:proofErr w:type="spellStart"/>
             <w:r>
               <w:rPr>
                 <w:b/>
@@ -6107,7 +6078,6 @@
               </w:rPr>
               <w:t>ge</w:t>
             </w:r>
-            <w:proofErr w:type="spellEnd"/>
           </w:p>
           <w:p>
             <w:pPr>
@@ -6142,7 +6112,6 @@
                 <w:szCs w:val="22"/>
               </w:rPr>
             </w:pPr>
-            <w:proofErr w:type="spellStart"/>
             <w:r>
               <w:rPr>
                 <w:sz w:val="22"/>
@@ -6150,16 +6119,14 @@
               </w:rPr>
               <w:t>vpm</w:t>
             </w:r>
-            <w:proofErr w:type="spellEnd"/>
-          </w:p>
-          <w:p>
-            <w:pPr>
-              <w:rPr>
-                <w:sz w:val="22"/>
-                <w:szCs w:val="22"/>
-              </w:rPr>
-            </w:pPr>
-            <w:proofErr w:type="spellStart"/>
+          </w:p>
+          <w:p>
+            <w:pPr>
+              <w:rPr>
+                <w:sz w:val="22"/>
+                <w:szCs w:val="22"/>
+              </w:rPr>
+            </w:pPr>
             <w:r>
               <w:rPr>
                 <w:sz w:val="22"/>
@@ -6167,7 +6134,6 @@
               </w:rPr>
               <w:t>vpe</w:t>
             </w:r>
-            <w:proofErr w:type="spellEnd"/>
           </w:p>
           <w:p>
             <w:pPr>
@@ -7384,7 +7350,7 @@
 </file>
 
 <file path=customXml/itemProps1.xml><?xml version="1.0" encoding="utf-8"?>
-<ds:datastoreItem xmlns:ds="http://schemas.openxmlformats.org/officeDocument/2006/customXml" ds:itemID="{D00D3061-31B6-614B-BA03-5D0AD3533EC2}">
+<ds:datastoreItem xmlns:ds="http://schemas.openxmlformats.org/officeDocument/2006/customXml" ds:itemID="{8658FBCE-CD20-1B47-8F44-7A29F72325FB}">
   <ds:schemaRefs>
     <ds:schemaRef ds:uri="http://schemas.openxmlformats.org/officeDocument/2006/bibliography"/>
   </ds:schemaRefs>

</xml_diff>

<commit_message>
parse the manual number into an int.
</commit_message>
<xml_diff>
--- a/Agenda.docx
+++ b/Agenda.docx
@@ -2752,12 +2752,14 @@
                 <w:sz w:val="22"/>
               </w:rPr>
             </w:pPr>
+            <w:proofErr w:type="spellStart"/>
             <w:r>
               <w:rPr>
                 <w:sz w:val="22"/>
               </w:rPr>
               <w:t>vpe</w:t>
             </w:r>
+            <w:proofErr w:type="spellEnd"/>
           </w:p>
           <w:p>
             <w:pPr>
@@ -2787,6 +2789,7 @@
                 <w:szCs w:val="22"/>
               </w:rPr>
             </w:pPr>
+            <w:proofErr w:type="spellStart"/>
             <w:r>
               <w:rPr>
                 <w:sz w:val="22"/>
@@ -2794,6 +2797,7 @@
               </w:rPr>
               <w:t>vpm</w:t>
             </w:r>
+            <w:proofErr w:type="spellEnd"/>
           </w:p>
           <w:p>
             <w:pPr>
@@ -2824,6 +2828,7 @@
                 <w:szCs w:val="22"/>
               </w:rPr>
             </w:pPr>
+            <w:proofErr w:type="spellStart"/>
             <w:r>
               <w:rPr>
                 <w:sz w:val="22"/>
@@ -2831,6 +2836,7 @@
               </w:rPr>
               <w:t>vppr</w:t>
             </w:r>
+            <w:proofErr w:type="spellEnd"/>
           </w:p>
           <w:p>
             <w:pPr>
@@ -2928,12 +2934,14 @@
             <w:pPr>
               <w:jc w:val="center"/>
             </w:pPr>
+            <w:proofErr w:type="spellStart"/>
             <w:r>
               <w:rPr>
                 <w:sz w:val="22"/>
               </w:rPr>
               <w:t>saa</w:t>
             </w:r>
+            <w:proofErr w:type="spellEnd"/>
           </w:p>
           <w:p>
             <w:pPr>
@@ -3171,6 +3179,7 @@
               </w:rPr>
               <w:t xml:space="preserve"> </w:t>
             </w:r>
+            <w:proofErr w:type="spellStart"/>
             <w:r>
               <w:rPr>
                 <w:b/>
@@ -3180,14 +3189,25 @@
               </w:rPr>
               <w:t>wod</w:t>
             </w:r>
-          </w:p>
-          <w:p>
-            <w:pPr>
-              <w:jc w:val="center"/>
-            </w:pPr>
-            <w:r>
-              <w:t>wod def</w:t>
-            </w:r>
+            <w:proofErr w:type="spellEnd"/>
+          </w:p>
+          <w:p>
+            <w:pPr>
+              <w:jc w:val="center"/>
+            </w:pPr>
+            <w:proofErr w:type="spellStart"/>
+            <w:r>
+              <w:t>wod</w:t>
+            </w:r>
+            <w:proofErr w:type="spellEnd"/>
+            <w:r>
+              <w:t xml:space="preserve"> </w:t>
+            </w:r>
+            <w:proofErr w:type="spellStart"/>
+            <w:r>
+              <w:t>def</w:t>
+            </w:r>
+            <w:proofErr w:type="spellEnd"/>
           </w:p>
         </w:tc>
         <w:tc>
@@ -4366,7 +4386,25 @@
                 <w:sz w:val="22"/>
                 <w:szCs w:val="22"/>
               </w:rPr>
-              <w:t xml:space="preserve">Speech Eval 1 with Goals: </w:t>
+              <w:t xml:space="preserve">Speech </w:t>
+            </w:r>
+            <w:proofErr w:type="spellStart"/>
+            <w:r>
+              <w:rPr>
+                <w:i/>
+                <w:sz w:val="22"/>
+                <w:szCs w:val="22"/>
+              </w:rPr>
+              <w:t>Eval</w:t>
+            </w:r>
+            <w:proofErr w:type="spellEnd"/>
+            <w:r>
+              <w:rPr>
+                <w:i/>
+                <w:sz w:val="22"/>
+                <w:szCs w:val="22"/>
+              </w:rPr>
+              <w:t xml:space="preserve"> 1 with Goals: </w:t>
             </w:r>
           </w:p>
           <w:p>
@@ -4405,15 +4443,10 @@
                 <w:sz w:val="22"/>
                 <w:szCs w:val="22"/>
               </w:rPr>
-              <w:t>s</w:t>
-            </w:r>
-            <w:r>
-              <w:rPr>
-                <w:sz w:val="22"/>
-                <w:szCs w:val="22"/>
-              </w:rPr>
-              <w:t>peaker1Manual</w:t>
-            </w:r>
+              <w:t>speaker1Manual</w:t>
+            </w:r>
+            <w:bookmarkStart w:id="0" w:name="_GoBack"/>
+            <w:bookmarkEnd w:id="0"/>
           </w:p>
           <w:p>
             <w:pPr>
@@ -4462,7 +4495,25 @@
                 <w:sz w:val="22"/>
                 <w:szCs w:val="22"/>
               </w:rPr>
-              <w:t>Speech Eval 2 with Goals:</w:t>
+              <w:t xml:space="preserve">Speech </w:t>
+            </w:r>
+            <w:proofErr w:type="spellStart"/>
+            <w:r>
+              <w:rPr>
+                <w:i/>
+                <w:sz w:val="22"/>
+                <w:szCs w:val="22"/>
+              </w:rPr>
+              <w:t>Eval</w:t>
+            </w:r>
+            <w:proofErr w:type="spellEnd"/>
+            <w:r>
+              <w:rPr>
+                <w:i/>
+                <w:sz w:val="22"/>
+                <w:szCs w:val="22"/>
+              </w:rPr>
+              <w:t xml:space="preserve"> 2 with Goals:</w:t>
             </w:r>
           </w:p>
           <w:p>
@@ -4586,7 +4637,25 @@
                 <w:sz w:val="22"/>
                 <w:szCs w:val="22"/>
               </w:rPr>
-              <w:t xml:space="preserve">     Speech Eval 3 with Goals:</w:t>
+              <w:t xml:space="preserve">     Speech </w:t>
+            </w:r>
+            <w:proofErr w:type="spellStart"/>
+            <w:r>
+              <w:rPr>
+                <w:i/>
+                <w:sz w:val="22"/>
+                <w:szCs w:val="22"/>
+              </w:rPr>
+              <w:t>Eval</w:t>
+            </w:r>
+            <w:proofErr w:type="spellEnd"/>
+            <w:r>
+              <w:rPr>
+                <w:i/>
+                <w:sz w:val="22"/>
+                <w:szCs w:val="22"/>
+              </w:rPr>
+              <w:t xml:space="preserve"> 3 with Goals:</w:t>
             </w:r>
           </w:p>
           <w:p>
@@ -4738,14 +4807,32 @@
                 <w:sz w:val="22"/>
                 <w:szCs w:val="22"/>
               </w:rPr>
-              <w:t xml:space="preserve">Speech Eval </w:t>
-            </w:r>
+              <w:t xml:space="preserve">Speech </w:t>
+            </w:r>
+            <w:proofErr w:type="spellStart"/>
             <w:r>
               <w:rPr>
                 <w:i/>
                 <w:sz w:val="22"/>
                 <w:szCs w:val="22"/>
               </w:rPr>
+              <w:t>Eval</w:t>
+            </w:r>
+            <w:proofErr w:type="spellEnd"/>
+            <w:r>
+              <w:rPr>
+                <w:i/>
+                <w:sz w:val="22"/>
+                <w:szCs w:val="22"/>
+              </w:rPr>
+              <w:t xml:space="preserve"> </w:t>
+            </w:r>
+            <w:r>
+              <w:rPr>
+                <w:i/>
+                <w:sz w:val="22"/>
+                <w:szCs w:val="22"/>
+              </w:rPr>
               <w:t>4</w:t>
             </w:r>
             <w:r>
@@ -4795,8 +4882,6 @@
               </w:rPr>
               <w:t>s</w:t>
             </w:r>
-            <w:bookmarkStart w:id="0" w:name="_GoBack"/>
-            <w:bookmarkEnd w:id="0"/>
             <w:r>
               <w:rPr>
                 <w:sz w:val="22"/>
@@ -5441,6 +5526,7 @@
                 <w:szCs w:val="22"/>
               </w:rPr>
             </w:pPr>
+            <w:proofErr w:type="spellStart"/>
             <w:r>
               <w:rPr>
                 <w:b/>
@@ -5449,6 +5535,7 @@
               </w:rPr>
               <w:t>saa</w:t>
             </w:r>
+            <w:proofErr w:type="spellEnd"/>
           </w:p>
           <w:p>
             <w:pPr>
@@ -5475,6 +5562,7 @@
                 <w:szCs w:val="22"/>
               </w:rPr>
             </w:pPr>
+            <w:proofErr w:type="spellStart"/>
             <w:r>
               <w:rPr>
                 <w:b/>
@@ -5483,6 +5571,7 @@
               </w:rPr>
               <w:t>vpm</w:t>
             </w:r>
+            <w:proofErr w:type="spellEnd"/>
           </w:p>
           <w:p>
             <w:pPr>
@@ -5509,6 +5598,7 @@
                 <w:szCs w:val="22"/>
               </w:rPr>
             </w:pPr>
+            <w:proofErr w:type="spellStart"/>
             <w:r>
               <w:rPr>
                 <w:b/>
@@ -5517,6 +5607,7 @@
               </w:rPr>
               <w:t>ge</w:t>
             </w:r>
+            <w:proofErr w:type="spellEnd"/>
           </w:p>
           <w:p>
             <w:pPr>
@@ -5820,6 +5911,7 @@
                 <w:szCs w:val="22"/>
               </w:rPr>
             </w:pPr>
+            <w:proofErr w:type="spellStart"/>
             <w:r>
               <w:rPr>
                 <w:b/>
@@ -5828,6 +5920,7 @@
               </w:rPr>
               <w:t>tTMaster</w:t>
             </w:r>
+            <w:proofErr w:type="spellEnd"/>
           </w:p>
           <w:p>
             <w:pPr>
@@ -5872,6 +5965,7 @@
                 <w:szCs w:val="22"/>
               </w:rPr>
             </w:pPr>
+            <w:proofErr w:type="spellStart"/>
             <w:r>
               <w:rPr>
                 <w:b/>
@@ -5880,6 +5974,7 @@
               </w:rPr>
               <w:t>ge</w:t>
             </w:r>
+            <w:proofErr w:type="spellEnd"/>
           </w:p>
           <w:p>
             <w:pPr>
@@ -5974,6 +6069,7 @@
                 <w:szCs w:val="22"/>
               </w:rPr>
             </w:pPr>
+            <w:proofErr w:type="spellStart"/>
             <w:r>
               <w:rPr>
                 <w:i/>
@@ -5982,24 +6078,26 @@
               </w:rPr>
               <w:t>ge</w:t>
             </w:r>
-          </w:p>
-          <w:p>
-            <w:pPr>
-              <w:rPr>
-                <w:b/>
-                <w:sz w:val="22"/>
-                <w:szCs w:val="22"/>
-              </w:rPr>
-            </w:pPr>
-          </w:p>
-          <w:p>
-            <w:pPr>
-              <w:rPr>
-                <w:b/>
-                <w:sz w:val="22"/>
-                <w:szCs w:val="22"/>
-              </w:rPr>
-            </w:pPr>
+            <w:proofErr w:type="spellEnd"/>
+          </w:p>
+          <w:p>
+            <w:pPr>
+              <w:rPr>
+                <w:b/>
+                <w:sz w:val="22"/>
+                <w:szCs w:val="22"/>
+              </w:rPr>
+            </w:pPr>
+          </w:p>
+          <w:p>
+            <w:pPr>
+              <w:rPr>
+                <w:b/>
+                <w:sz w:val="22"/>
+                <w:szCs w:val="22"/>
+              </w:rPr>
+            </w:pPr>
+            <w:proofErr w:type="spellStart"/>
             <w:r>
               <w:rPr>
                 <w:b/>
@@ -6008,6 +6106,7 @@
               </w:rPr>
               <w:t>ge</w:t>
             </w:r>
+            <w:proofErr w:type="spellEnd"/>
           </w:p>
           <w:p>
             <w:pPr>
@@ -6070,6 +6169,7 @@
                 <w:szCs w:val="22"/>
               </w:rPr>
             </w:pPr>
+            <w:proofErr w:type="spellStart"/>
             <w:r>
               <w:rPr>
                 <w:b/>
@@ -6078,6 +6178,7 @@
               </w:rPr>
               <w:t>ge</w:t>
             </w:r>
+            <w:proofErr w:type="spellEnd"/>
           </w:p>
           <w:p>
             <w:pPr>
@@ -6112,6 +6213,7 @@
                 <w:szCs w:val="22"/>
               </w:rPr>
             </w:pPr>
+            <w:proofErr w:type="spellStart"/>
             <w:r>
               <w:rPr>
                 <w:sz w:val="22"/>
@@ -6119,14 +6221,16 @@
               </w:rPr>
               <w:t>vpm</w:t>
             </w:r>
-          </w:p>
-          <w:p>
-            <w:pPr>
-              <w:rPr>
-                <w:sz w:val="22"/>
-                <w:szCs w:val="22"/>
-              </w:rPr>
-            </w:pPr>
+            <w:proofErr w:type="spellEnd"/>
+          </w:p>
+          <w:p>
+            <w:pPr>
+              <w:rPr>
+                <w:sz w:val="22"/>
+                <w:szCs w:val="22"/>
+              </w:rPr>
+            </w:pPr>
+            <w:proofErr w:type="spellStart"/>
             <w:r>
               <w:rPr>
                 <w:sz w:val="22"/>
@@ -6134,6 +6238,7 @@
               </w:rPr>
               <w:t>vpe</w:t>
             </w:r>
+            <w:proofErr w:type="spellEnd"/>
           </w:p>
           <w:p>
             <w:pPr>
@@ -7350,7 +7455,7 @@
 </file>
 
 <file path=customXml/itemProps1.xml><?xml version="1.0" encoding="utf-8"?>
-<ds:datastoreItem xmlns:ds="http://schemas.openxmlformats.org/officeDocument/2006/customXml" ds:itemID="{8658FBCE-CD20-1B47-8F44-7A29F72325FB}">
+<ds:datastoreItem xmlns:ds="http://schemas.openxmlformats.org/officeDocument/2006/customXml" ds:itemID="{29EA418E-CBDE-9B49-AD5D-E308EE6953EE}">
   <ds:schemaRefs>
     <ds:schemaRef ds:uri="http://schemas.openxmlformats.org/officeDocument/2006/bibliography"/>
   </ds:schemaRefs>

</xml_diff>

<commit_message>
capture speaker name in regex and only display it.
</commit_message>
<xml_diff>
--- a/Agenda.docx
+++ b/Agenda.docx
@@ -2752,14 +2752,12 @@
                 <w:sz w:val="22"/>
               </w:rPr>
             </w:pPr>
-            <w:proofErr w:type="spellStart"/>
             <w:r>
               <w:rPr>
                 <w:sz w:val="22"/>
               </w:rPr>
               <w:t>vpe</w:t>
             </w:r>
-            <w:proofErr w:type="spellEnd"/>
           </w:p>
           <w:p>
             <w:pPr>
@@ -2789,7 +2787,6 @@
                 <w:szCs w:val="22"/>
               </w:rPr>
             </w:pPr>
-            <w:proofErr w:type="spellStart"/>
             <w:r>
               <w:rPr>
                 <w:sz w:val="22"/>
@@ -2797,7 +2794,6 @@
               </w:rPr>
               <w:t>vpm</w:t>
             </w:r>
-            <w:proofErr w:type="spellEnd"/>
           </w:p>
           <w:p>
             <w:pPr>
@@ -2828,7 +2824,6 @@
                 <w:szCs w:val="22"/>
               </w:rPr>
             </w:pPr>
-            <w:proofErr w:type="spellStart"/>
             <w:r>
               <w:rPr>
                 <w:sz w:val="22"/>
@@ -2836,7 +2831,6 @@
               </w:rPr>
               <w:t>vppr</w:t>
             </w:r>
-            <w:proofErr w:type="spellEnd"/>
           </w:p>
           <w:p>
             <w:pPr>
@@ -2934,14 +2928,12 @@
             <w:pPr>
               <w:jc w:val="center"/>
             </w:pPr>
-            <w:proofErr w:type="spellStart"/>
             <w:r>
               <w:rPr>
                 <w:sz w:val="22"/>
               </w:rPr>
               <w:t>saa</w:t>
             </w:r>
-            <w:proofErr w:type="spellEnd"/>
           </w:p>
           <w:p>
             <w:pPr>
@@ -3179,7 +3171,6 @@
               </w:rPr>
               <w:t xml:space="preserve"> </w:t>
             </w:r>
-            <w:proofErr w:type="spellStart"/>
             <w:r>
               <w:rPr>
                 <w:b/>
@@ -3189,25 +3180,14 @@
               </w:rPr>
               <w:t>wod</w:t>
             </w:r>
-            <w:proofErr w:type="spellEnd"/>
-          </w:p>
-          <w:p>
-            <w:pPr>
-              <w:jc w:val="center"/>
-            </w:pPr>
-            <w:proofErr w:type="spellStart"/>
-            <w:r>
-              <w:t>wod</w:t>
-            </w:r>
-            <w:proofErr w:type="spellEnd"/>
-            <w:r>
-              <w:t xml:space="preserve"> </w:t>
-            </w:r>
-            <w:proofErr w:type="spellStart"/>
-            <w:r>
-              <w:t>def</w:t>
-            </w:r>
-            <w:proofErr w:type="spellEnd"/>
+          </w:p>
+          <w:p>
+            <w:pPr>
+              <w:jc w:val="center"/>
+            </w:pPr>
+            <w:r>
+              <w:t>wod def</w:t>
+            </w:r>
           </w:p>
         </w:tc>
         <w:tc>
@@ -4386,25 +4366,7 @@
                 <w:sz w:val="22"/>
                 <w:szCs w:val="22"/>
               </w:rPr>
-              <w:t xml:space="preserve">Speech </w:t>
-            </w:r>
-            <w:proofErr w:type="spellStart"/>
-            <w:r>
-              <w:rPr>
-                <w:i/>
-                <w:sz w:val="22"/>
-                <w:szCs w:val="22"/>
-              </w:rPr>
-              <w:t>Eval</w:t>
-            </w:r>
-            <w:proofErr w:type="spellEnd"/>
-            <w:r>
-              <w:rPr>
-                <w:i/>
-                <w:sz w:val="22"/>
-                <w:szCs w:val="22"/>
-              </w:rPr>
-              <w:t xml:space="preserve"> 1 with Goals: </w:t>
+              <w:t xml:space="preserve">Speech Eval 1 with Goals: </w:t>
             </w:r>
           </w:p>
           <w:p>
@@ -4445,8 +4407,6 @@
               </w:rPr>
               <w:t>speaker1Manual</w:t>
             </w:r>
-            <w:bookmarkStart w:id="0" w:name="_GoBack"/>
-            <w:bookmarkEnd w:id="0"/>
           </w:p>
           <w:p>
             <w:pPr>
@@ -4495,25 +4455,7 @@
                 <w:sz w:val="22"/>
                 <w:szCs w:val="22"/>
               </w:rPr>
-              <w:t xml:space="preserve">Speech </w:t>
-            </w:r>
-            <w:proofErr w:type="spellStart"/>
-            <w:r>
-              <w:rPr>
-                <w:i/>
-                <w:sz w:val="22"/>
-                <w:szCs w:val="22"/>
-              </w:rPr>
-              <w:t>Eval</w:t>
-            </w:r>
-            <w:proofErr w:type="spellEnd"/>
-            <w:r>
-              <w:rPr>
-                <w:i/>
-                <w:sz w:val="22"/>
-                <w:szCs w:val="22"/>
-              </w:rPr>
-              <w:t xml:space="preserve"> 2 with Goals:</w:t>
+              <w:t>Speech Eval 2 with Goals:</w:t>
             </w:r>
           </w:p>
           <w:p>
@@ -4637,25 +4579,7 @@
                 <w:sz w:val="22"/>
                 <w:szCs w:val="22"/>
               </w:rPr>
-              <w:t xml:space="preserve">     Speech </w:t>
-            </w:r>
-            <w:proofErr w:type="spellStart"/>
-            <w:r>
-              <w:rPr>
-                <w:i/>
-                <w:sz w:val="22"/>
-                <w:szCs w:val="22"/>
-              </w:rPr>
-              <w:t>Eval</w:t>
-            </w:r>
-            <w:proofErr w:type="spellEnd"/>
-            <w:r>
-              <w:rPr>
-                <w:i/>
-                <w:sz w:val="22"/>
-                <w:szCs w:val="22"/>
-              </w:rPr>
-              <w:t xml:space="preserve"> 3 with Goals:</w:t>
+              <w:t xml:space="preserve">     Speech Eval 3 with Goals:</w:t>
             </w:r>
           </w:p>
           <w:p>
@@ -4807,25 +4731,7 @@
                 <w:sz w:val="22"/>
                 <w:szCs w:val="22"/>
               </w:rPr>
-              <w:t xml:space="preserve">Speech </w:t>
-            </w:r>
-            <w:proofErr w:type="spellStart"/>
-            <w:r>
-              <w:rPr>
-                <w:i/>
-                <w:sz w:val="22"/>
-                <w:szCs w:val="22"/>
-              </w:rPr>
-              <w:t>Eval</w:t>
-            </w:r>
-            <w:proofErr w:type="spellEnd"/>
-            <w:r>
-              <w:rPr>
-                <w:i/>
-                <w:sz w:val="22"/>
-                <w:szCs w:val="22"/>
-              </w:rPr>
-              <w:t xml:space="preserve"> </w:t>
+              <w:t xml:space="preserve">Speech Eval </w:t>
             </w:r>
             <w:r>
               <w:rPr>
@@ -5526,7 +5432,6 @@
                 <w:szCs w:val="22"/>
               </w:rPr>
             </w:pPr>
-            <w:proofErr w:type="spellStart"/>
             <w:r>
               <w:rPr>
                 <w:b/>
@@ -5535,7 +5440,6 @@
               </w:rPr>
               <w:t>saa</w:t>
             </w:r>
-            <w:proofErr w:type="spellEnd"/>
           </w:p>
           <w:p>
             <w:pPr>
@@ -5562,7 +5466,6 @@
                 <w:szCs w:val="22"/>
               </w:rPr>
             </w:pPr>
-            <w:proofErr w:type="spellStart"/>
             <w:r>
               <w:rPr>
                 <w:b/>
@@ -5571,7 +5474,6 @@
               </w:rPr>
               <w:t>vpm</w:t>
             </w:r>
-            <w:proofErr w:type="spellEnd"/>
           </w:p>
           <w:p>
             <w:pPr>
@@ -5598,7 +5500,6 @@
                 <w:szCs w:val="22"/>
               </w:rPr>
             </w:pPr>
-            <w:proofErr w:type="spellStart"/>
             <w:r>
               <w:rPr>
                 <w:b/>
@@ -5607,7 +5508,6 @@
               </w:rPr>
               <w:t>ge</w:t>
             </w:r>
-            <w:proofErr w:type="spellEnd"/>
           </w:p>
           <w:p>
             <w:pPr>
@@ -5730,7 +5630,7 @@
                 <w:sz w:val="22"/>
                 <w:szCs w:val="22"/>
               </w:rPr>
-              <w:t>speaker1</w:t>
+              <w:t>speaker1FirstLastName</w:t>
             </w:r>
           </w:p>
           <w:p>
@@ -5742,6 +5642,8 @@
                 <w:szCs w:val="22"/>
               </w:rPr>
             </w:pPr>
+            <w:bookmarkStart w:id="0" w:name="_GoBack"/>
+            <w:bookmarkEnd w:id="0"/>
             <w:r>
               <w:rPr>
                 <w:b/>
@@ -5911,7 +5813,6 @@
                 <w:szCs w:val="22"/>
               </w:rPr>
             </w:pPr>
-            <w:proofErr w:type="spellStart"/>
             <w:r>
               <w:rPr>
                 <w:b/>
@@ -5920,7 +5821,6 @@
               </w:rPr>
               <w:t>tTMaster</w:t>
             </w:r>
-            <w:proofErr w:type="spellEnd"/>
           </w:p>
           <w:p>
             <w:pPr>
@@ -5965,7 +5865,6 @@
                 <w:szCs w:val="22"/>
               </w:rPr>
             </w:pPr>
-            <w:proofErr w:type="spellStart"/>
             <w:r>
               <w:rPr>
                 <w:b/>
@@ -5974,7 +5873,6 @@
               </w:rPr>
               <w:t>ge</w:t>
             </w:r>
-            <w:proofErr w:type="spellEnd"/>
           </w:p>
           <w:p>
             <w:pPr>
@@ -6069,7 +5967,6 @@
                 <w:szCs w:val="22"/>
               </w:rPr>
             </w:pPr>
-            <w:proofErr w:type="spellStart"/>
             <w:r>
               <w:rPr>
                 <w:i/>
@@ -6078,26 +5975,24 @@
               </w:rPr>
               <w:t>ge</w:t>
             </w:r>
-            <w:proofErr w:type="spellEnd"/>
-          </w:p>
-          <w:p>
-            <w:pPr>
-              <w:rPr>
-                <w:b/>
-                <w:sz w:val="22"/>
-                <w:szCs w:val="22"/>
-              </w:rPr>
-            </w:pPr>
-          </w:p>
-          <w:p>
-            <w:pPr>
-              <w:rPr>
-                <w:b/>
-                <w:sz w:val="22"/>
-                <w:szCs w:val="22"/>
-              </w:rPr>
-            </w:pPr>
-            <w:proofErr w:type="spellStart"/>
+          </w:p>
+          <w:p>
+            <w:pPr>
+              <w:rPr>
+                <w:b/>
+                <w:sz w:val="22"/>
+                <w:szCs w:val="22"/>
+              </w:rPr>
+            </w:pPr>
+          </w:p>
+          <w:p>
+            <w:pPr>
+              <w:rPr>
+                <w:b/>
+                <w:sz w:val="22"/>
+                <w:szCs w:val="22"/>
+              </w:rPr>
+            </w:pPr>
             <w:r>
               <w:rPr>
                 <w:b/>
@@ -6106,7 +6001,6 @@
               </w:rPr>
               <w:t>ge</w:t>
             </w:r>
-            <w:proofErr w:type="spellEnd"/>
           </w:p>
           <w:p>
             <w:pPr>
@@ -6169,7 +6063,6 @@
                 <w:szCs w:val="22"/>
               </w:rPr>
             </w:pPr>
-            <w:proofErr w:type="spellStart"/>
             <w:r>
               <w:rPr>
                 <w:b/>
@@ -6178,7 +6071,6 @@
               </w:rPr>
               <w:t>ge</w:t>
             </w:r>
-            <w:proofErr w:type="spellEnd"/>
           </w:p>
           <w:p>
             <w:pPr>
@@ -6213,7 +6105,6 @@
                 <w:szCs w:val="22"/>
               </w:rPr>
             </w:pPr>
-            <w:proofErr w:type="spellStart"/>
             <w:r>
               <w:rPr>
                 <w:sz w:val="22"/>
@@ -6221,16 +6112,14 @@
               </w:rPr>
               <w:t>vpm</w:t>
             </w:r>
-            <w:proofErr w:type="spellEnd"/>
-          </w:p>
-          <w:p>
-            <w:pPr>
-              <w:rPr>
-                <w:sz w:val="22"/>
-                <w:szCs w:val="22"/>
-              </w:rPr>
-            </w:pPr>
-            <w:proofErr w:type="spellStart"/>
+          </w:p>
+          <w:p>
+            <w:pPr>
+              <w:rPr>
+                <w:sz w:val="22"/>
+                <w:szCs w:val="22"/>
+              </w:rPr>
+            </w:pPr>
             <w:r>
               <w:rPr>
                 <w:sz w:val="22"/>
@@ -6238,7 +6127,6 @@
               </w:rPr>
               <w:t>vpe</w:t>
             </w:r>
-            <w:proofErr w:type="spellEnd"/>
           </w:p>
           <w:p>
             <w:pPr>
@@ -7455,7 +7343,7 @@
 </file>
 
 <file path=customXml/itemProps1.xml><?xml version="1.0" encoding="utf-8"?>
-<ds:datastoreItem xmlns:ds="http://schemas.openxmlformats.org/officeDocument/2006/customXml" ds:itemID="{29EA418E-CBDE-9B49-AD5D-E308EE6953EE}">
+<ds:datastoreItem xmlns:ds="http://schemas.openxmlformats.org/officeDocument/2006/customXml" ds:itemID="{65DB8E63-B3AF-E340-AEB8-BCF445CCE4E4}">
   <ds:schemaRefs>
     <ds:schemaRef ds:uri="http://schemas.openxmlformats.org/officeDocument/2006/bibliography"/>
   </ds:schemaRefs>

</xml_diff>

<commit_message>
added the parsing for speeches and manuals for all speakers.
</commit_message>
<xml_diff>
--- a/Agenda.docx
+++ b/Agenda.docx
@@ -5495,34 +5495,47 @@
           <w:p>
             <w:pPr>
               <w:rPr>
-                <w:b/>
-                <w:sz w:val="22"/>
-                <w:szCs w:val="22"/>
-              </w:rPr>
-            </w:pPr>
-            <w:r>
-              <w:rPr>
-                <w:b/>
-                <w:sz w:val="22"/>
-                <w:szCs w:val="22"/>
-              </w:rPr>
-              <w:t>ge</w:t>
-            </w:r>
-          </w:p>
-          <w:p>
-            <w:pPr>
-              <w:rPr>
-                <w:b/>
-                <w:sz w:val="22"/>
-                <w:szCs w:val="22"/>
-              </w:rPr>
-            </w:pPr>
-            <w:r>
-              <w:rPr>
-                <w:sz w:val="22"/>
-                <w:szCs w:val="22"/>
-              </w:rPr>
-              <w:t xml:space="preserve">  </w:t>
+                <w:sz w:val="22"/>
+                <w:szCs w:val="22"/>
+              </w:rPr>
+            </w:pPr>
+            <w:r>
+              <w:rPr>
+                <w:b/>
+                <w:sz w:val="22"/>
+                <w:szCs w:val="22"/>
+              </w:rPr>
+              <w:t>generalEval</w:t>
+            </w:r>
+            <w:r>
+              <w:rPr>
+                <w:sz w:val="22"/>
+                <w:szCs w:val="22"/>
+              </w:rPr>
+              <w:t xml:space="preserve"> </w:t>
+            </w:r>
+          </w:p>
+          <w:p>
+            <w:pPr>
+              <w:rPr>
+                <w:b/>
+                <w:sz w:val="22"/>
+                <w:szCs w:val="22"/>
+              </w:rPr>
+            </w:pPr>
+            <w:r>
+              <w:rPr>
+                <w:sz w:val="22"/>
+                <w:szCs w:val="22"/>
+              </w:rPr>
+              <w:t xml:space="preserve"> </w:t>
+            </w:r>
+            <w:r>
+              <w:rPr>
+                <w:sz w:val="22"/>
+                <w:szCs w:val="22"/>
+              </w:rPr>
+              <w:t xml:space="preserve"> </w:t>
             </w:r>
             <w:r>
               <w:rPr>
@@ -5642,6 +5655,147 @@
                 <w:szCs w:val="22"/>
               </w:rPr>
             </w:pPr>
+            <w:r>
+              <w:rPr>
+                <w:b/>
+                <w:sz w:val="22"/>
+                <w:szCs w:val="22"/>
+              </w:rPr>
+              <w:t xml:space="preserve"> </w:t>
+            </w:r>
+          </w:p>
+          <w:p>
+            <w:pPr>
+              <w:rPr>
+                <w:b/>
+                <w:sz w:val="22"/>
+                <w:szCs w:val="22"/>
+              </w:rPr>
+            </w:pPr>
+            <w:r>
+              <w:rPr>
+                <w:sz w:val="22"/>
+                <w:szCs w:val="22"/>
+              </w:rPr>
+              <w:t>evaluator2</w:t>
+            </w:r>
+          </w:p>
+          <w:p>
+            <w:pPr>
+              <w:rPr>
+                <w:b/>
+                <w:sz w:val="22"/>
+                <w:szCs w:val="22"/>
+              </w:rPr>
+            </w:pPr>
+            <w:r>
+              <w:rPr>
+                <w:b/>
+                <w:sz w:val="22"/>
+                <w:szCs w:val="22"/>
+              </w:rPr>
+              <w:t>speaker2</w:t>
+            </w:r>
+            <w:r>
+              <w:rPr>
+                <w:b/>
+                <w:sz w:val="22"/>
+                <w:szCs w:val="22"/>
+              </w:rPr>
+              <w:t>FirstLastName</w:t>
+            </w:r>
+          </w:p>
+          <w:p>
+            <w:pPr>
+              <w:rPr>
+                <w:b/>
+                <w:sz w:val="22"/>
+                <w:szCs w:val="22"/>
+              </w:rPr>
+            </w:pPr>
+          </w:p>
+          <w:p>
+            <w:pPr>
+              <w:rPr>
+                <w:b/>
+                <w:sz w:val="22"/>
+                <w:szCs w:val="22"/>
+              </w:rPr>
+            </w:pPr>
+            <w:r>
+              <w:rPr>
+                <w:sz w:val="22"/>
+                <w:szCs w:val="22"/>
+              </w:rPr>
+              <w:t>evaluator3</w:t>
+            </w:r>
+          </w:p>
+          <w:p>
+            <w:pPr>
+              <w:rPr>
+                <w:b/>
+                <w:sz w:val="22"/>
+                <w:szCs w:val="22"/>
+              </w:rPr>
+            </w:pPr>
+            <w:r>
+              <w:rPr>
+                <w:b/>
+                <w:sz w:val="22"/>
+                <w:szCs w:val="22"/>
+              </w:rPr>
+              <w:t>speaker3</w:t>
+            </w:r>
+            <w:r>
+              <w:rPr>
+                <w:b/>
+                <w:sz w:val="22"/>
+                <w:szCs w:val="22"/>
+              </w:rPr>
+              <w:t>FirstLastName</w:t>
+            </w:r>
+          </w:p>
+          <w:p>
+            <w:pPr>
+              <w:rPr>
+                <w:i/>
+                <w:sz w:val="22"/>
+                <w:szCs w:val="22"/>
+              </w:rPr>
+            </w:pPr>
+          </w:p>
+          <w:p>
+            <w:pPr>
+              <w:rPr>
+                <w:b/>
+                <w:sz w:val="22"/>
+                <w:szCs w:val="22"/>
+              </w:rPr>
+            </w:pPr>
+            <w:r>
+              <w:rPr>
+                <w:sz w:val="22"/>
+                <w:szCs w:val="22"/>
+              </w:rPr>
+              <w:t>evaluator4</w:t>
+            </w:r>
+          </w:p>
+          <w:p>
+            <w:pPr>
+              <w:rPr>
+                <w:b/>
+                <w:sz w:val="22"/>
+                <w:szCs w:val="22"/>
+              </w:rPr>
+            </w:pPr>
+            <w:r>
+              <w:rPr>
+                <w:b/>
+                <w:sz w:val="22"/>
+                <w:szCs w:val="22"/>
+              </w:rPr>
+              <w:t>speaker4</w:t>
+            </w:r>
             <w:bookmarkStart w:id="0" w:name="_GoBack"/>
             <w:bookmarkEnd w:id="0"/>
             <w:r>
@@ -5650,59 +5804,167 @@
                 <w:sz w:val="22"/>
                 <w:szCs w:val="22"/>
               </w:rPr>
-              <w:t xml:space="preserve"> </w:t>
-            </w:r>
-          </w:p>
-          <w:p>
-            <w:pPr>
-              <w:rPr>
-                <w:b/>
-                <w:sz w:val="22"/>
-                <w:szCs w:val="22"/>
-              </w:rPr>
-            </w:pPr>
-            <w:r>
-              <w:rPr>
-                <w:sz w:val="22"/>
-                <w:szCs w:val="22"/>
-              </w:rPr>
-              <w:t>evaluator2</w:t>
-            </w:r>
-          </w:p>
-          <w:p>
-            <w:pPr>
-              <w:rPr>
-                <w:b/>
-                <w:sz w:val="22"/>
-                <w:szCs w:val="22"/>
-              </w:rPr>
-            </w:pPr>
-            <w:r>
-              <w:rPr>
-                <w:b/>
-                <w:sz w:val="22"/>
-                <w:szCs w:val="22"/>
-              </w:rPr>
-              <w:t>speaker2</w:t>
-            </w:r>
-          </w:p>
-          <w:p>
-            <w:pPr>
-              <w:rPr>
-                <w:b/>
-                <w:sz w:val="22"/>
-                <w:szCs w:val="22"/>
-              </w:rPr>
-            </w:pPr>
-          </w:p>
-          <w:p>
-            <w:pPr>
-              <w:rPr>
-                <w:b/>
-                <w:sz w:val="22"/>
-                <w:szCs w:val="22"/>
-              </w:rPr>
-            </w:pPr>
+              <w:t>FirstLastName</w:t>
+            </w:r>
+          </w:p>
+          <w:p>
+            <w:pPr>
+              <w:rPr>
+                <w:i/>
+                <w:sz w:val="22"/>
+                <w:szCs w:val="22"/>
+              </w:rPr>
+            </w:pPr>
+          </w:p>
+          <w:p>
+            <w:pPr>
+              <w:rPr>
+                <w:i/>
+                <w:sz w:val="22"/>
+                <w:szCs w:val="22"/>
+              </w:rPr>
+            </w:pPr>
+            <w:r>
+              <w:rPr>
+                <w:i/>
+                <w:sz w:val="22"/>
+                <w:szCs w:val="22"/>
+              </w:rPr>
+              <w:t>toastmaster</w:t>
+            </w:r>
+          </w:p>
+          <w:p>
+            <w:pPr>
+              <w:rPr>
+                <w:b/>
+                <w:sz w:val="22"/>
+                <w:szCs w:val="22"/>
+              </w:rPr>
+            </w:pPr>
+          </w:p>
+          <w:p>
+            <w:pPr>
+              <w:rPr>
+                <w:i/>
+                <w:sz w:val="22"/>
+                <w:szCs w:val="22"/>
+              </w:rPr>
+            </w:pPr>
+            <w:r>
+              <w:rPr>
+                <w:b/>
+                <w:sz w:val="22"/>
+                <w:szCs w:val="22"/>
+              </w:rPr>
+              <w:t>tTMaster</w:t>
+            </w:r>
+          </w:p>
+          <w:p>
+            <w:pPr>
+              <w:rPr>
+                <w:b/>
+                <w:sz w:val="22"/>
+                <w:szCs w:val="22"/>
+              </w:rPr>
+            </w:pPr>
+          </w:p>
+          <w:p>
+            <w:pPr>
+              <w:rPr>
+                <w:b/>
+                <w:sz w:val="22"/>
+                <w:szCs w:val="22"/>
+              </w:rPr>
+            </w:pPr>
+          </w:p>
+          <w:p>
+            <w:pPr>
+              <w:rPr>
+                <w:b/>
+                <w:sz w:val="22"/>
+                <w:szCs w:val="22"/>
+              </w:rPr>
+            </w:pPr>
+            <w:r>
+              <w:rPr>
+                <w:b/>
+                <w:sz w:val="22"/>
+                <w:szCs w:val="22"/>
+              </w:rPr>
+              <w:t>toastmaster</w:t>
+            </w:r>
+          </w:p>
+          <w:p>
+            <w:pPr>
+              <w:rPr>
+                <w:b/>
+                <w:sz w:val="22"/>
+                <w:szCs w:val="22"/>
+              </w:rPr>
+            </w:pPr>
+            <w:r>
+              <w:rPr>
+                <w:b/>
+                <w:sz w:val="22"/>
+                <w:szCs w:val="22"/>
+              </w:rPr>
+              <w:t>generalEval</w:t>
+            </w:r>
+          </w:p>
+          <w:p>
+            <w:pPr>
+              <w:rPr>
+                <w:b/>
+                <w:sz w:val="22"/>
+                <w:szCs w:val="22"/>
+              </w:rPr>
+            </w:pPr>
+            <w:r>
+              <w:rPr>
+                <w:sz w:val="22"/>
+                <w:szCs w:val="22"/>
+              </w:rPr>
+              <w:t xml:space="preserve">  </w:t>
+            </w:r>
+            <w:r>
+              <w:rPr>
+                <w:sz w:val="22"/>
+                <w:szCs w:val="22"/>
+              </w:rPr>
+              <w:t>evaluator1</w:t>
+            </w:r>
+          </w:p>
+          <w:p>
+            <w:pPr>
+              <w:rPr>
+                <w:b/>
+                <w:sz w:val="22"/>
+                <w:szCs w:val="22"/>
+              </w:rPr>
+            </w:pPr>
+            <w:r>
+              <w:rPr>
+                <w:sz w:val="22"/>
+                <w:szCs w:val="22"/>
+              </w:rPr>
+              <w:t xml:space="preserve">  evaluator2</w:t>
+            </w:r>
+          </w:p>
+          <w:p>
+            <w:pPr>
+              <w:rPr>
+                <w:b/>
+                <w:sz w:val="22"/>
+                <w:szCs w:val="22"/>
+              </w:rPr>
+            </w:pPr>
+            <w:r>
+              <w:rPr>
+                <w:sz w:val="22"/>
+                <w:szCs w:val="22"/>
+              </w:rPr>
+              <w:t xml:space="preserve">  </w:t>
+            </w:r>
             <w:r>
               <w:rPr>
                 <w:sz w:val="22"/>
@@ -5721,163 +5983,81 @@
             </w:pPr>
             <w:r>
               <w:rPr>
-                <w:b/>
-                <w:sz w:val="22"/>
-                <w:szCs w:val="22"/>
-              </w:rPr>
-              <w:t>speaker2</w:t>
-            </w:r>
-          </w:p>
-          <w:p>
-            <w:pPr>
+                <w:sz w:val="22"/>
+                <w:szCs w:val="22"/>
+              </w:rPr>
+              <w:t xml:space="preserve">  </w:t>
+            </w:r>
+            <w:r>
+              <w:rPr>
+                <w:sz w:val="22"/>
+                <w:szCs w:val="22"/>
+              </w:rPr>
+              <w:t>evaluator4</w:t>
+            </w:r>
+          </w:p>
+          <w:p>
+            <w:pPr>
+              <w:rPr>
+                <w:b/>
+                <w:sz w:val="22"/>
+                <w:szCs w:val="22"/>
+              </w:rPr>
+            </w:pPr>
+            <w:r>
               <w:rPr>
                 <w:i/>
                 <w:sz w:val="22"/>
                 <w:szCs w:val="22"/>
               </w:rPr>
-            </w:pPr>
-          </w:p>
-          <w:p>
-            <w:pPr>
-              <w:rPr>
-                <w:b/>
-                <w:sz w:val="22"/>
-                <w:szCs w:val="22"/>
-              </w:rPr>
-            </w:pPr>
-            <w:r>
-              <w:rPr>
-                <w:sz w:val="22"/>
-                <w:szCs w:val="22"/>
-              </w:rPr>
-              <w:t>evaluator4</w:t>
-            </w:r>
-          </w:p>
-          <w:p>
-            <w:pPr>
-              <w:rPr>
-                <w:b/>
-                <w:sz w:val="22"/>
-                <w:szCs w:val="22"/>
-              </w:rPr>
-            </w:pPr>
-            <w:r>
-              <w:rPr>
-                <w:b/>
-                <w:sz w:val="22"/>
-                <w:szCs w:val="22"/>
-              </w:rPr>
-              <w:t>speaker2</w:t>
-            </w:r>
-          </w:p>
-          <w:p>
-            <w:pPr>
-              <w:rPr>
-                <w:i/>
-                <w:sz w:val="22"/>
-                <w:szCs w:val="22"/>
-              </w:rPr>
-            </w:pPr>
-          </w:p>
-          <w:p>
-            <w:pPr>
-              <w:rPr>
-                <w:i/>
-                <w:sz w:val="22"/>
-                <w:szCs w:val="22"/>
-              </w:rPr>
-            </w:pPr>
-            <w:r>
-              <w:rPr>
-                <w:i/>
-                <w:sz w:val="22"/>
-                <w:szCs w:val="22"/>
-              </w:rPr>
-              <w:t>toastmaster</w:t>
-            </w:r>
-          </w:p>
-          <w:p>
-            <w:pPr>
-              <w:rPr>
-                <w:b/>
-                <w:sz w:val="22"/>
-                <w:szCs w:val="22"/>
-              </w:rPr>
-            </w:pPr>
-          </w:p>
-          <w:p>
-            <w:pPr>
-              <w:rPr>
-                <w:i/>
-                <w:sz w:val="22"/>
-                <w:szCs w:val="22"/>
-              </w:rPr>
-            </w:pPr>
-            <w:r>
-              <w:rPr>
-                <w:b/>
-                <w:sz w:val="22"/>
-                <w:szCs w:val="22"/>
-              </w:rPr>
-              <w:t>tTMaster</w:t>
-            </w:r>
-          </w:p>
-          <w:p>
-            <w:pPr>
-              <w:rPr>
-                <w:b/>
-                <w:sz w:val="22"/>
-                <w:szCs w:val="22"/>
-              </w:rPr>
-            </w:pPr>
-          </w:p>
-          <w:p>
-            <w:pPr>
-              <w:rPr>
-                <w:b/>
-                <w:sz w:val="22"/>
-                <w:szCs w:val="22"/>
-              </w:rPr>
-            </w:pPr>
-          </w:p>
-          <w:p>
-            <w:pPr>
-              <w:rPr>
-                <w:b/>
-                <w:sz w:val="22"/>
-                <w:szCs w:val="22"/>
-              </w:rPr>
-            </w:pPr>
-            <w:r>
-              <w:rPr>
-                <w:b/>
-                <w:sz w:val="22"/>
-                <w:szCs w:val="22"/>
-              </w:rPr>
-              <w:t>toastmaster</w:t>
-            </w:r>
-          </w:p>
-          <w:p>
-            <w:pPr>
-              <w:rPr>
-                <w:b/>
-                <w:sz w:val="22"/>
-                <w:szCs w:val="22"/>
-              </w:rPr>
-            </w:pPr>
-            <w:r>
-              <w:rPr>
-                <w:b/>
-                <w:sz w:val="22"/>
-                <w:szCs w:val="22"/>
-              </w:rPr>
-              <w:t>ge</w:t>
-            </w:r>
-          </w:p>
-          <w:p>
-            <w:pPr>
-              <w:rPr>
-                <w:b/>
+              <w:t>generalEval</w:t>
+            </w:r>
+          </w:p>
+          <w:p>
+            <w:pPr>
+              <w:rPr>
+                <w:b/>
+                <w:sz w:val="22"/>
+                <w:szCs w:val="22"/>
+              </w:rPr>
+            </w:pPr>
+          </w:p>
+          <w:p>
+            <w:pPr>
+              <w:rPr>
+                <w:b/>
+                <w:sz w:val="22"/>
+                <w:szCs w:val="22"/>
+              </w:rPr>
+            </w:pPr>
+            <w:r>
+              <w:rPr>
+                <w:b/>
+                <w:sz w:val="22"/>
+                <w:szCs w:val="22"/>
+              </w:rPr>
+              <w:t>generalEval</w:t>
+            </w:r>
+          </w:p>
+          <w:p>
+            <w:pPr>
+              <w:rPr>
+                <w:b/>
+                <w:sz w:val="22"/>
+                <w:szCs w:val="22"/>
+              </w:rPr>
+            </w:pPr>
+            <w:r>
+              <w:rPr>
+                <w:sz w:val="22"/>
+                <w:szCs w:val="22"/>
+              </w:rPr>
+              <w:t xml:space="preserve">  timer</w:t>
+            </w:r>
+          </w:p>
+          <w:p>
+            <w:pPr>
+              <w:rPr>
                 <w:sz w:val="22"/>
                 <w:szCs w:val="22"/>
               </w:rPr>
@@ -5894,149 +6074,6 @@
                 <w:sz w:val="22"/>
                 <w:szCs w:val="22"/>
               </w:rPr>
-              <w:t>evaluator1</w:t>
-            </w:r>
-          </w:p>
-          <w:p>
-            <w:pPr>
-              <w:rPr>
-                <w:b/>
-                <w:sz w:val="22"/>
-                <w:szCs w:val="22"/>
-              </w:rPr>
-            </w:pPr>
-            <w:r>
-              <w:rPr>
-                <w:sz w:val="22"/>
-                <w:szCs w:val="22"/>
-              </w:rPr>
-              <w:t xml:space="preserve">  evaluator2</w:t>
-            </w:r>
-          </w:p>
-          <w:p>
-            <w:pPr>
-              <w:rPr>
-                <w:b/>
-                <w:sz w:val="22"/>
-                <w:szCs w:val="22"/>
-              </w:rPr>
-            </w:pPr>
-            <w:r>
-              <w:rPr>
-                <w:sz w:val="22"/>
-                <w:szCs w:val="22"/>
-              </w:rPr>
-              <w:t xml:space="preserve">  </w:t>
-            </w:r>
-            <w:r>
-              <w:rPr>
-                <w:sz w:val="22"/>
-                <w:szCs w:val="22"/>
-              </w:rPr>
-              <w:t>evaluator3</w:t>
-            </w:r>
-          </w:p>
-          <w:p>
-            <w:pPr>
-              <w:rPr>
-                <w:b/>
-                <w:sz w:val="22"/>
-                <w:szCs w:val="22"/>
-              </w:rPr>
-            </w:pPr>
-            <w:r>
-              <w:rPr>
-                <w:sz w:val="22"/>
-                <w:szCs w:val="22"/>
-              </w:rPr>
-              <w:t xml:space="preserve">  </w:t>
-            </w:r>
-            <w:r>
-              <w:rPr>
-                <w:sz w:val="22"/>
-                <w:szCs w:val="22"/>
-              </w:rPr>
-              <w:t>evaluator4</w:t>
-            </w:r>
-          </w:p>
-          <w:p>
-            <w:pPr>
-              <w:rPr>
-                <w:i/>
-                <w:sz w:val="22"/>
-                <w:szCs w:val="22"/>
-              </w:rPr>
-            </w:pPr>
-            <w:r>
-              <w:rPr>
-                <w:i/>
-                <w:sz w:val="22"/>
-                <w:szCs w:val="22"/>
-              </w:rPr>
-              <w:t>ge</w:t>
-            </w:r>
-          </w:p>
-          <w:p>
-            <w:pPr>
-              <w:rPr>
-                <w:b/>
-                <w:sz w:val="22"/>
-                <w:szCs w:val="22"/>
-              </w:rPr>
-            </w:pPr>
-          </w:p>
-          <w:p>
-            <w:pPr>
-              <w:rPr>
-                <w:b/>
-                <w:sz w:val="22"/>
-                <w:szCs w:val="22"/>
-              </w:rPr>
-            </w:pPr>
-            <w:r>
-              <w:rPr>
-                <w:b/>
-                <w:sz w:val="22"/>
-                <w:szCs w:val="22"/>
-              </w:rPr>
-              <w:t>ge</w:t>
-            </w:r>
-          </w:p>
-          <w:p>
-            <w:pPr>
-              <w:rPr>
-                <w:b/>
-                <w:sz w:val="22"/>
-                <w:szCs w:val="22"/>
-              </w:rPr>
-            </w:pPr>
-            <w:r>
-              <w:rPr>
-                <w:sz w:val="22"/>
-                <w:szCs w:val="22"/>
-              </w:rPr>
-              <w:t xml:space="preserve">  timer</w:t>
-            </w:r>
-          </w:p>
-          <w:p>
-            <w:pPr>
-              <w:rPr>
-                <w:sz w:val="22"/>
-                <w:szCs w:val="22"/>
-              </w:rPr>
-            </w:pPr>
-            <w:r>
-              <w:rPr>
-                <w:sz w:val="22"/>
-                <w:szCs w:val="22"/>
-              </w:rPr>
-              <w:t xml:space="preserve">  </w:t>
-            </w:r>
-            <w:r>
-              <w:rPr>
-                <w:sz w:val="22"/>
-                <w:szCs w:val="22"/>
-              </w:rPr>
               <w:t>ah-counter</w:t>
             </w:r>
           </w:p>
@@ -6069,7 +6106,7 @@
                 <w:sz w:val="22"/>
                 <w:szCs w:val="22"/>
               </w:rPr>
-              <w:t>ge</w:t>
+              <w:t>generalEval</w:t>
             </w:r>
           </w:p>
           <w:p>
@@ -7343,7 +7380,7 @@
 </file>
 
 <file path=customXml/itemProps1.xml><?xml version="1.0" encoding="utf-8"?>
-<ds:datastoreItem xmlns:ds="http://schemas.openxmlformats.org/officeDocument/2006/customXml" ds:itemID="{65DB8E63-B3AF-E340-AEB8-BCF445CCE4E4}">
+<ds:datastoreItem xmlns:ds="http://schemas.openxmlformats.org/officeDocument/2006/customXml" ds:itemID="{FA894F10-A28E-3A4F-A21C-A37E1CFCEBA4}">
   <ds:schemaRefs>
     <ds:schemaRef ds:uri="http://schemas.openxmlformats.org/officeDocument/2006/bibliography"/>
   </ds:schemaRefs>

</xml_diff>

<commit_message>
switched speaker1 to speaker4 in the fourth spot
</commit_message>
<xml_diff>
--- a/Agenda.docx
+++ b/Agenda.docx
@@ -2752,12 +2752,14 @@
                 <w:sz w:val="22"/>
               </w:rPr>
             </w:pPr>
+            <w:proofErr w:type="spellStart"/>
             <w:r>
               <w:rPr>
                 <w:sz w:val="22"/>
               </w:rPr>
               <w:t>vpe</w:t>
             </w:r>
+            <w:proofErr w:type="spellEnd"/>
           </w:p>
           <w:p>
             <w:pPr>
@@ -2787,6 +2789,7 @@
                 <w:szCs w:val="22"/>
               </w:rPr>
             </w:pPr>
+            <w:proofErr w:type="spellStart"/>
             <w:r>
               <w:rPr>
                 <w:sz w:val="22"/>
@@ -2794,6 +2797,7 @@
               </w:rPr>
               <w:t>vpm</w:t>
             </w:r>
+            <w:proofErr w:type="spellEnd"/>
           </w:p>
           <w:p>
             <w:pPr>
@@ -2824,6 +2828,7 @@
                 <w:szCs w:val="22"/>
               </w:rPr>
             </w:pPr>
+            <w:proofErr w:type="spellStart"/>
             <w:r>
               <w:rPr>
                 <w:sz w:val="22"/>
@@ -2831,6 +2836,7 @@
               </w:rPr>
               <w:t>vppr</w:t>
             </w:r>
+            <w:proofErr w:type="spellEnd"/>
           </w:p>
           <w:p>
             <w:pPr>
@@ -2928,12 +2934,14 @@
             <w:pPr>
               <w:jc w:val="center"/>
             </w:pPr>
+            <w:proofErr w:type="spellStart"/>
             <w:r>
               <w:rPr>
                 <w:sz w:val="22"/>
               </w:rPr>
               <w:t>saa</w:t>
             </w:r>
+            <w:proofErr w:type="spellEnd"/>
           </w:p>
           <w:p>
             <w:pPr>
@@ -3171,6 +3179,7 @@
               </w:rPr>
               <w:t xml:space="preserve"> </w:t>
             </w:r>
+            <w:proofErr w:type="spellStart"/>
             <w:r>
               <w:rPr>
                 <w:b/>
@@ -3180,14 +3189,25 @@
               </w:rPr>
               <w:t>wod</w:t>
             </w:r>
-          </w:p>
-          <w:p>
-            <w:pPr>
-              <w:jc w:val="center"/>
-            </w:pPr>
-            <w:r>
-              <w:t>wod def</w:t>
-            </w:r>
+            <w:proofErr w:type="spellEnd"/>
+          </w:p>
+          <w:p>
+            <w:pPr>
+              <w:jc w:val="center"/>
+            </w:pPr>
+            <w:proofErr w:type="spellStart"/>
+            <w:r>
+              <w:t>wod</w:t>
+            </w:r>
+            <w:proofErr w:type="spellEnd"/>
+            <w:r>
+              <w:t xml:space="preserve"> </w:t>
+            </w:r>
+            <w:proofErr w:type="spellStart"/>
+            <w:r>
+              <w:t>def</w:t>
+            </w:r>
+            <w:proofErr w:type="spellEnd"/>
           </w:p>
         </w:tc>
         <w:tc>
@@ -4366,7 +4386,25 @@
                 <w:sz w:val="22"/>
                 <w:szCs w:val="22"/>
               </w:rPr>
-              <w:t xml:space="preserve">Speech Eval 1 with Goals: </w:t>
+              <w:t xml:space="preserve">Speech </w:t>
+            </w:r>
+            <w:proofErr w:type="spellStart"/>
+            <w:r>
+              <w:rPr>
+                <w:i/>
+                <w:sz w:val="22"/>
+                <w:szCs w:val="22"/>
+              </w:rPr>
+              <w:t>Eval</w:t>
+            </w:r>
+            <w:proofErr w:type="spellEnd"/>
+            <w:r>
+              <w:rPr>
+                <w:i/>
+                <w:sz w:val="22"/>
+                <w:szCs w:val="22"/>
+              </w:rPr>
+              <w:t xml:space="preserve"> 1 with Goals: </w:t>
             </w:r>
           </w:p>
           <w:p>
@@ -4455,7 +4493,25 @@
                 <w:sz w:val="22"/>
                 <w:szCs w:val="22"/>
               </w:rPr>
-              <w:t>Speech Eval 2 with Goals:</w:t>
+              <w:t xml:space="preserve">Speech </w:t>
+            </w:r>
+            <w:proofErr w:type="spellStart"/>
+            <w:r>
+              <w:rPr>
+                <w:i/>
+                <w:sz w:val="22"/>
+                <w:szCs w:val="22"/>
+              </w:rPr>
+              <w:t>Eval</w:t>
+            </w:r>
+            <w:proofErr w:type="spellEnd"/>
+            <w:r>
+              <w:rPr>
+                <w:i/>
+                <w:sz w:val="22"/>
+                <w:szCs w:val="22"/>
+              </w:rPr>
+              <w:t xml:space="preserve"> 2 with Goals:</w:t>
             </w:r>
           </w:p>
           <w:p>
@@ -4494,14 +4550,7 @@
                 <w:sz w:val="22"/>
                 <w:szCs w:val="22"/>
               </w:rPr>
-              <w:t>s</w:t>
-            </w:r>
-            <w:r>
-              <w:rPr>
-                <w:sz w:val="22"/>
-                <w:szCs w:val="22"/>
-              </w:rPr>
-              <w:t>peaker</w:t>
+              <w:t>speaker</w:t>
             </w:r>
             <w:r>
               <w:rPr>
@@ -4516,13 +4565,6 @@
                 <w:szCs w:val="22"/>
               </w:rPr>
               <w:t>Manual</w:t>
-            </w:r>
-            <w:r>
-              <w:rPr>
-                <w:sz w:val="22"/>
-                <w:szCs w:val="22"/>
-              </w:rPr>
-              <w:t xml:space="preserve"> </w:t>
             </w:r>
           </w:p>
           <w:p>
@@ -4548,21 +4590,7 @@
                 <w:sz w:val="22"/>
                 <w:szCs w:val="22"/>
               </w:rPr>
-              <w:t>s</w:t>
-            </w:r>
-            <w:r>
-              <w:rPr>
-                <w:sz w:val="22"/>
-                <w:szCs w:val="22"/>
-              </w:rPr>
-              <w:t>peaker2</w:t>
-            </w:r>
-            <w:r>
-              <w:rPr>
-                <w:sz w:val="22"/>
-                <w:szCs w:val="22"/>
-              </w:rPr>
-              <w:t>Speech</w:t>
+              <w:t>speaker2Speech</w:t>
             </w:r>
           </w:p>
           <w:p>
@@ -4579,7 +4607,25 @@
                 <w:sz w:val="22"/>
                 <w:szCs w:val="22"/>
               </w:rPr>
-              <w:t xml:space="preserve">     Speech Eval 3 with Goals:</w:t>
+              <w:t xml:space="preserve">     Speech </w:t>
+            </w:r>
+            <w:proofErr w:type="spellStart"/>
+            <w:r>
+              <w:rPr>
+                <w:i/>
+                <w:sz w:val="22"/>
+                <w:szCs w:val="22"/>
+              </w:rPr>
+              <w:t>Eval</w:t>
+            </w:r>
+            <w:proofErr w:type="spellEnd"/>
+            <w:r>
+              <w:rPr>
+                <w:i/>
+                <w:sz w:val="22"/>
+                <w:szCs w:val="22"/>
+              </w:rPr>
+              <w:t xml:space="preserve"> 3 with Goals:</w:t>
             </w:r>
           </w:p>
           <w:p>
@@ -4625,35 +4671,7 @@
                 <w:sz w:val="22"/>
                 <w:szCs w:val="22"/>
               </w:rPr>
-              <w:t>s</w:t>
-            </w:r>
-            <w:r>
-              <w:rPr>
-                <w:sz w:val="22"/>
-                <w:szCs w:val="22"/>
-              </w:rPr>
-              <w:t>peaker</w:t>
-            </w:r>
-            <w:r>
-              <w:rPr>
-                <w:sz w:val="22"/>
-                <w:szCs w:val="22"/>
-              </w:rPr>
-              <w:t>3</w:t>
-            </w:r>
-            <w:r>
-              <w:rPr>
-                <w:sz w:val="22"/>
-                <w:szCs w:val="22"/>
-              </w:rPr>
-              <w:t>Manual</w:t>
-            </w:r>
-            <w:r>
-              <w:rPr>
-                <w:sz w:val="22"/>
-                <w:szCs w:val="22"/>
-              </w:rPr>
-              <w:t xml:space="preserve">  </w:t>
+              <w:t>speaker3Manual</w:t>
             </w:r>
           </w:p>
           <w:p>
@@ -4679,28 +4697,7 @@
                 <w:sz w:val="22"/>
                 <w:szCs w:val="22"/>
               </w:rPr>
-              <w:t>s</w:t>
-            </w:r>
-            <w:r>
-              <w:rPr>
-                <w:sz w:val="22"/>
-                <w:szCs w:val="22"/>
-              </w:rPr>
-              <w:t>peaker</w:t>
-            </w:r>
-            <w:r>
-              <w:rPr>
-                <w:sz w:val="22"/>
-                <w:szCs w:val="22"/>
-              </w:rPr>
-              <w:t>3</w:t>
-            </w:r>
-            <w:r>
-              <w:rPr>
-                <w:sz w:val="22"/>
-                <w:szCs w:val="22"/>
-              </w:rPr>
-              <w:t>Speech</w:t>
+              <w:t>speaker3Speech</w:t>
             </w:r>
           </w:p>
           <w:p>
@@ -4723,7 +4720,21 @@
                 <w:sz w:val="22"/>
                 <w:szCs w:val="22"/>
               </w:rPr>
-              <w:t xml:space="preserve">   </w:t>
+              <w:t xml:space="preserve">  </w:t>
+            </w:r>
+            <w:r>
+              <w:rPr>
+                <w:sz w:val="22"/>
+                <w:szCs w:val="22"/>
+              </w:rPr>
+              <w:t xml:space="preserve"> </w:t>
+            </w:r>
+            <w:r>
+              <w:rPr>
+                <w:sz w:val="22"/>
+                <w:szCs w:val="22"/>
+              </w:rPr>
+              <w:t xml:space="preserve"> </w:t>
             </w:r>
             <w:r>
               <w:rPr>
@@ -4731,14 +4742,32 @@
                 <w:sz w:val="22"/>
                 <w:szCs w:val="22"/>
               </w:rPr>
-              <w:t xml:space="preserve">Speech Eval </w:t>
-            </w:r>
+              <w:t xml:space="preserve">Speech </w:t>
+            </w:r>
+            <w:proofErr w:type="spellStart"/>
             <w:r>
               <w:rPr>
                 <w:i/>
                 <w:sz w:val="22"/>
                 <w:szCs w:val="22"/>
               </w:rPr>
+              <w:t>Eval</w:t>
+            </w:r>
+            <w:proofErr w:type="spellEnd"/>
+            <w:r>
+              <w:rPr>
+                <w:i/>
+                <w:sz w:val="22"/>
+                <w:szCs w:val="22"/>
+              </w:rPr>
+              <w:t xml:space="preserve"> </w:t>
+            </w:r>
+            <w:r>
+              <w:rPr>
+                <w:i/>
+                <w:sz w:val="22"/>
+                <w:szCs w:val="22"/>
+              </w:rPr>
               <w:t>4</w:t>
             </w:r>
             <w:r>
@@ -4763,7 +4792,21 @@
                 <w:sz w:val="22"/>
                 <w:szCs w:val="22"/>
               </w:rPr>
-              <w:t xml:space="preserve">    </w:t>
+              <w:t xml:space="preserve">  </w:t>
+            </w:r>
+            <w:r>
+              <w:rPr>
+                <w:sz w:val="22"/>
+                <w:szCs w:val="22"/>
+              </w:rPr>
+              <w:t xml:space="preserve"> </w:t>
+            </w:r>
+            <w:r>
+              <w:rPr>
+                <w:sz w:val="22"/>
+                <w:szCs w:val="22"/>
+              </w:rPr>
+              <w:t xml:space="preserve">  </w:t>
             </w:r>
             <w:r>
               <w:rPr>
@@ -4786,28 +4829,7 @@
                 <w:sz w:val="22"/>
                 <w:szCs w:val="22"/>
               </w:rPr>
-              <w:t>s</w:t>
-            </w:r>
-            <w:r>
-              <w:rPr>
-                <w:sz w:val="22"/>
-                <w:szCs w:val="22"/>
-              </w:rPr>
-              <w:t>peaker4</w:t>
-            </w:r>
-            <w:r>
-              <w:rPr>
-                <w:sz w:val="22"/>
-                <w:szCs w:val="22"/>
-              </w:rPr>
-              <w:t>Manual</w:t>
-            </w:r>
-            <w:r>
-              <w:rPr>
-                <w:sz w:val="22"/>
-                <w:szCs w:val="22"/>
-              </w:rPr>
-              <w:t xml:space="preserve"> </w:t>
+              <w:t>speaker4Manual</w:t>
             </w:r>
           </w:p>
           <w:p>
@@ -4833,22 +4855,10 @@
                 <w:sz w:val="22"/>
                 <w:szCs w:val="22"/>
               </w:rPr>
-              <w:t>s</w:t>
-            </w:r>
-            <w:r>
-              <w:rPr>
-                <w:sz w:val="22"/>
-                <w:szCs w:val="22"/>
-              </w:rPr>
-              <w:t>peaker4</w:t>
-            </w:r>
-            <w:r>
-              <w:rPr>
-                <w:sz w:val="22"/>
-                <w:szCs w:val="22"/>
-              </w:rPr>
-              <w:t>Speech</w:t>
-            </w:r>
+              <w:t>speaker4Speech</w:t>
+            </w:r>
+            <w:bookmarkStart w:id="0" w:name="_GoBack"/>
+            <w:bookmarkEnd w:id="0"/>
           </w:p>
           <w:p>
             <w:pPr>
@@ -5432,6 +5442,7 @@
                 <w:szCs w:val="22"/>
               </w:rPr>
             </w:pPr>
+            <w:proofErr w:type="spellStart"/>
             <w:r>
               <w:rPr>
                 <w:b/>
@@ -5440,6 +5451,7 @@
               </w:rPr>
               <w:t>saa</w:t>
             </w:r>
+            <w:proofErr w:type="spellEnd"/>
           </w:p>
           <w:p>
             <w:pPr>
@@ -5466,6 +5478,7 @@
                 <w:szCs w:val="22"/>
               </w:rPr>
             </w:pPr>
+            <w:proofErr w:type="spellStart"/>
             <w:r>
               <w:rPr>
                 <w:b/>
@@ -5474,6 +5487,7 @@
               </w:rPr>
               <w:t>vpm</w:t>
             </w:r>
+            <w:proofErr w:type="spellEnd"/>
           </w:p>
           <w:p>
             <w:pPr>
@@ -5499,6 +5513,7 @@
                 <w:szCs w:val="22"/>
               </w:rPr>
             </w:pPr>
+            <w:proofErr w:type="spellStart"/>
             <w:r>
               <w:rPr>
                 <w:b/>
@@ -5507,6 +5522,7 @@
               </w:rPr>
               <w:t>generalEval</w:t>
             </w:r>
+            <w:proofErr w:type="spellEnd"/>
             <w:r>
               <w:rPr>
                 <w:sz w:val="22"/>
@@ -5694,7 +5710,15 @@
                 <w:sz w:val="22"/>
                 <w:szCs w:val="22"/>
               </w:rPr>
-              <w:t>speaker2</w:t>
+              <w:t>speaker</w:t>
+            </w:r>
+            <w:r>
+              <w:rPr>
+                <w:b/>
+                <w:sz w:val="22"/>
+                <w:szCs w:val="22"/>
+              </w:rPr>
+              <w:t>2</w:t>
             </w:r>
             <w:r>
               <w:rPr>
@@ -5794,17 +5818,7 @@
                 <w:sz w:val="22"/>
                 <w:szCs w:val="22"/>
               </w:rPr>
-              <w:t>speaker4</w:t>
-            </w:r>
-            <w:bookmarkStart w:id="0" w:name="_GoBack"/>
-            <w:bookmarkEnd w:id="0"/>
-            <w:r>
-              <w:rPr>
-                <w:b/>
-                <w:sz w:val="22"/>
-                <w:szCs w:val="22"/>
-              </w:rPr>
-              <w:t>FirstLastName</w:t>
+              <w:t>speaker4FirstLastName</w:t>
             </w:r>
           </w:p>
           <w:p>
@@ -5850,6 +5864,7 @@
                 <w:szCs w:val="22"/>
               </w:rPr>
             </w:pPr>
+            <w:proofErr w:type="spellStart"/>
             <w:r>
               <w:rPr>
                 <w:b/>
@@ -5858,6 +5873,7 @@
               </w:rPr>
               <w:t>tTMaster</w:t>
             </w:r>
+            <w:proofErr w:type="spellEnd"/>
           </w:p>
           <w:p>
             <w:pPr>
@@ -5902,6 +5918,7 @@
                 <w:szCs w:val="22"/>
               </w:rPr>
             </w:pPr>
+            <w:proofErr w:type="spellStart"/>
             <w:r>
               <w:rPr>
                 <w:b/>
@@ -5910,6 +5927,7 @@
               </w:rPr>
               <w:t>generalEval</w:t>
             </w:r>
+            <w:proofErr w:type="spellEnd"/>
           </w:p>
           <w:p>
             <w:pPr>
@@ -6004,6 +6022,7 @@
                 <w:szCs w:val="22"/>
               </w:rPr>
             </w:pPr>
+            <w:proofErr w:type="spellStart"/>
             <w:r>
               <w:rPr>
                 <w:i/>
@@ -6012,24 +6031,26 @@
               </w:rPr>
               <w:t>generalEval</w:t>
             </w:r>
-          </w:p>
-          <w:p>
-            <w:pPr>
-              <w:rPr>
-                <w:b/>
-                <w:sz w:val="22"/>
-                <w:szCs w:val="22"/>
-              </w:rPr>
-            </w:pPr>
-          </w:p>
-          <w:p>
-            <w:pPr>
-              <w:rPr>
-                <w:b/>
-                <w:sz w:val="22"/>
-                <w:szCs w:val="22"/>
-              </w:rPr>
-            </w:pPr>
+            <w:proofErr w:type="spellEnd"/>
+          </w:p>
+          <w:p>
+            <w:pPr>
+              <w:rPr>
+                <w:b/>
+                <w:sz w:val="22"/>
+                <w:szCs w:val="22"/>
+              </w:rPr>
+            </w:pPr>
+          </w:p>
+          <w:p>
+            <w:pPr>
+              <w:rPr>
+                <w:b/>
+                <w:sz w:val="22"/>
+                <w:szCs w:val="22"/>
+              </w:rPr>
+            </w:pPr>
+            <w:proofErr w:type="spellStart"/>
             <w:r>
               <w:rPr>
                 <w:b/>
@@ -6038,6 +6059,7 @@
               </w:rPr>
               <w:t>generalEval</w:t>
             </w:r>
+            <w:proofErr w:type="spellEnd"/>
           </w:p>
           <w:p>
             <w:pPr>
@@ -6100,6 +6122,7 @@
                 <w:szCs w:val="22"/>
               </w:rPr>
             </w:pPr>
+            <w:proofErr w:type="spellStart"/>
             <w:r>
               <w:rPr>
                 <w:b/>
@@ -6108,6 +6131,7 @@
               </w:rPr>
               <w:t>generalEval</w:t>
             </w:r>
+            <w:proofErr w:type="spellEnd"/>
           </w:p>
           <w:p>
             <w:pPr>
@@ -6142,6 +6166,7 @@
                 <w:szCs w:val="22"/>
               </w:rPr>
             </w:pPr>
+            <w:proofErr w:type="spellStart"/>
             <w:r>
               <w:rPr>
                 <w:sz w:val="22"/>
@@ -6149,14 +6174,16 @@
               </w:rPr>
               <w:t>vpm</w:t>
             </w:r>
-          </w:p>
-          <w:p>
-            <w:pPr>
-              <w:rPr>
-                <w:sz w:val="22"/>
-                <w:szCs w:val="22"/>
-              </w:rPr>
-            </w:pPr>
+            <w:proofErr w:type="spellEnd"/>
+          </w:p>
+          <w:p>
+            <w:pPr>
+              <w:rPr>
+                <w:sz w:val="22"/>
+                <w:szCs w:val="22"/>
+              </w:rPr>
+            </w:pPr>
+            <w:proofErr w:type="spellStart"/>
             <w:r>
               <w:rPr>
                 <w:sz w:val="22"/>
@@ -6164,6 +6191,7 @@
               </w:rPr>
               <w:t>vpe</w:t>
             </w:r>
+            <w:proofErr w:type="spellEnd"/>
           </w:p>
           <w:p>
             <w:pPr>
@@ -7380,7 +7408,7 @@
 </file>
 
 <file path=customXml/itemProps1.xml><?xml version="1.0" encoding="utf-8"?>
-<ds:datastoreItem xmlns:ds="http://schemas.openxmlformats.org/officeDocument/2006/customXml" ds:itemID="{FA894F10-A28E-3A4F-A21C-A37E1CFCEBA4}">
+<ds:datastoreItem xmlns:ds="http://schemas.openxmlformats.org/officeDocument/2006/customXml" ds:itemID="{24DEA2AE-6631-DA47-B5BE-B0D6FD3AE194}">
   <ds:schemaRefs>
     <ds:schemaRef ds:uri="http://schemas.openxmlformats.org/officeDocument/2006/bibliography"/>
   </ds:schemaRefs>

</xml_diff>

<commit_message>
add the speech number to the speech name.
</commit_message>
<xml_diff>
--- a/Agenda.docx
+++ b/Agenda.docx
@@ -2752,14 +2752,12 @@
                 <w:sz w:val="22"/>
               </w:rPr>
             </w:pPr>
-            <w:proofErr w:type="spellStart"/>
             <w:r>
               <w:rPr>
                 <w:sz w:val="22"/>
               </w:rPr>
               <w:t>vpe</w:t>
             </w:r>
-            <w:proofErr w:type="spellEnd"/>
           </w:p>
           <w:p>
             <w:pPr>
@@ -2789,7 +2787,6 @@
                 <w:szCs w:val="22"/>
               </w:rPr>
             </w:pPr>
-            <w:proofErr w:type="spellStart"/>
             <w:r>
               <w:rPr>
                 <w:sz w:val="22"/>
@@ -2797,7 +2794,6 @@
               </w:rPr>
               <w:t>vpm</w:t>
             </w:r>
-            <w:proofErr w:type="spellEnd"/>
           </w:p>
           <w:p>
             <w:pPr>
@@ -2828,7 +2824,6 @@
                 <w:szCs w:val="22"/>
               </w:rPr>
             </w:pPr>
-            <w:proofErr w:type="spellStart"/>
             <w:r>
               <w:rPr>
                 <w:sz w:val="22"/>
@@ -2836,7 +2831,6 @@
               </w:rPr>
               <w:t>vppr</w:t>
             </w:r>
-            <w:proofErr w:type="spellEnd"/>
           </w:p>
           <w:p>
             <w:pPr>
@@ -2934,14 +2928,12 @@
             <w:pPr>
               <w:jc w:val="center"/>
             </w:pPr>
-            <w:proofErr w:type="spellStart"/>
             <w:r>
               <w:rPr>
                 <w:sz w:val="22"/>
               </w:rPr>
               <w:t>saa</w:t>
             </w:r>
-            <w:proofErr w:type="spellEnd"/>
           </w:p>
           <w:p>
             <w:pPr>
@@ -3179,7 +3171,6 @@
               </w:rPr>
               <w:t xml:space="preserve"> </w:t>
             </w:r>
-            <w:proofErr w:type="spellStart"/>
             <w:r>
               <w:rPr>
                 <w:b/>
@@ -3189,25 +3180,14 @@
               </w:rPr>
               <w:t>wod</w:t>
             </w:r>
-            <w:proofErr w:type="spellEnd"/>
-          </w:p>
-          <w:p>
-            <w:pPr>
-              <w:jc w:val="center"/>
-            </w:pPr>
-            <w:proofErr w:type="spellStart"/>
-            <w:r>
-              <w:t>wod</w:t>
-            </w:r>
-            <w:proofErr w:type="spellEnd"/>
-            <w:r>
-              <w:t xml:space="preserve"> </w:t>
-            </w:r>
-            <w:proofErr w:type="spellStart"/>
-            <w:r>
-              <w:t>def</w:t>
-            </w:r>
-            <w:proofErr w:type="spellEnd"/>
+          </w:p>
+          <w:p>
+            <w:pPr>
+              <w:jc w:val="center"/>
+            </w:pPr>
+            <w:r>
+              <w:t>wod def</w:t>
+            </w:r>
           </w:p>
         </w:tc>
         <w:tc>
@@ -4386,25 +4366,7 @@
                 <w:sz w:val="22"/>
                 <w:szCs w:val="22"/>
               </w:rPr>
-              <w:t xml:space="preserve">Speech </w:t>
-            </w:r>
-            <w:proofErr w:type="spellStart"/>
-            <w:r>
-              <w:rPr>
-                <w:i/>
-                <w:sz w:val="22"/>
-                <w:szCs w:val="22"/>
-              </w:rPr>
-              <w:t>Eval</w:t>
-            </w:r>
-            <w:proofErr w:type="spellEnd"/>
-            <w:r>
-              <w:rPr>
-                <w:i/>
-                <w:sz w:val="22"/>
-                <w:szCs w:val="22"/>
-              </w:rPr>
-              <w:t xml:space="preserve"> 1 with Goals: </w:t>
+              <w:t xml:space="preserve">Speech Eval 1 with Goals: </w:t>
             </w:r>
           </w:p>
           <w:p>
@@ -4493,25 +4455,7 @@
                 <w:sz w:val="22"/>
                 <w:szCs w:val="22"/>
               </w:rPr>
-              <w:t xml:space="preserve">Speech </w:t>
-            </w:r>
-            <w:proofErr w:type="spellStart"/>
-            <w:r>
-              <w:rPr>
-                <w:i/>
-                <w:sz w:val="22"/>
-                <w:szCs w:val="22"/>
-              </w:rPr>
-              <w:t>Eval</w:t>
-            </w:r>
-            <w:proofErr w:type="spellEnd"/>
-            <w:r>
-              <w:rPr>
-                <w:i/>
-                <w:sz w:val="22"/>
-                <w:szCs w:val="22"/>
-              </w:rPr>
-              <w:t xml:space="preserve"> 2 with Goals:</w:t>
+              <w:t>Speech Eval 2 with Goals:</w:t>
             </w:r>
           </w:p>
           <w:p>
@@ -4550,21 +4494,14 @@
                 <w:sz w:val="22"/>
                 <w:szCs w:val="22"/>
               </w:rPr>
-              <w:t>speaker</w:t>
-            </w:r>
-            <w:r>
-              <w:rPr>
-                <w:sz w:val="22"/>
-                <w:szCs w:val="22"/>
-              </w:rPr>
-              <w:t>2</w:t>
-            </w:r>
-            <w:r>
-              <w:rPr>
-                <w:sz w:val="22"/>
-                <w:szCs w:val="22"/>
-              </w:rPr>
-              <w:t>Manual</w:t>
+              <w:t>speaker2Manual</w:t>
+            </w:r>
+            <w:r>
+              <w:rPr>
+                <w:sz w:val="22"/>
+                <w:szCs w:val="22"/>
+              </w:rPr>
+              <w:t xml:space="preserve"> </w:t>
             </w:r>
           </w:p>
           <w:p>
@@ -4607,25 +4544,7 @@
                 <w:sz w:val="22"/>
                 <w:szCs w:val="22"/>
               </w:rPr>
-              <w:t xml:space="preserve">     Speech </w:t>
-            </w:r>
-            <w:proofErr w:type="spellStart"/>
-            <w:r>
-              <w:rPr>
-                <w:i/>
-                <w:sz w:val="22"/>
-                <w:szCs w:val="22"/>
-              </w:rPr>
-              <w:t>Eval</w:t>
-            </w:r>
-            <w:proofErr w:type="spellEnd"/>
-            <w:r>
-              <w:rPr>
-                <w:i/>
-                <w:sz w:val="22"/>
-                <w:szCs w:val="22"/>
-              </w:rPr>
-              <w:t xml:space="preserve"> 3 with Goals:</w:t>
+              <w:t xml:space="preserve">     Speech Eval 3 with Goals:</w:t>
             </w:r>
           </w:p>
           <w:p>
@@ -4742,25 +4661,7 @@
                 <w:sz w:val="22"/>
                 <w:szCs w:val="22"/>
               </w:rPr>
-              <w:t xml:space="preserve">Speech </w:t>
-            </w:r>
-            <w:proofErr w:type="spellStart"/>
-            <w:r>
-              <w:rPr>
-                <w:i/>
-                <w:sz w:val="22"/>
-                <w:szCs w:val="22"/>
-              </w:rPr>
-              <w:t>Eval</w:t>
-            </w:r>
-            <w:proofErr w:type="spellEnd"/>
-            <w:r>
-              <w:rPr>
-                <w:i/>
-                <w:sz w:val="22"/>
-                <w:szCs w:val="22"/>
-              </w:rPr>
-              <w:t xml:space="preserve"> </w:t>
+              <w:t xml:space="preserve">Speech Eval </w:t>
             </w:r>
             <w:r>
               <w:rPr>
@@ -4857,12 +4758,895 @@
               </w:rPr>
               <w:t>speaker4Speech</w:t>
             </w:r>
+          </w:p>
+          <w:p>
+            <w:pPr>
+              <w:ind w:right="-1652"/>
+              <w:rPr>
+                <w:b/>
+                <w:i/>
+                <w:sz w:val="22"/>
+                <w:szCs w:val="22"/>
+              </w:rPr>
+            </w:pPr>
+            <w:r>
+              <w:rPr>
+                <w:i/>
+                <w:sz w:val="22"/>
+                <w:szCs w:val="22"/>
+              </w:rPr>
+              <w:t>V</w:t>
+            </w:r>
+            <w:r>
+              <w:rPr>
+                <w:i/>
+                <w:sz w:val="22"/>
+                <w:szCs w:val="22"/>
+              </w:rPr>
+              <w:t>ot</w:t>
+            </w:r>
+            <w:r>
+              <w:rPr>
+                <w:i/>
+                <w:sz w:val="22"/>
+                <w:szCs w:val="22"/>
+              </w:rPr>
+              <w:t>e</w:t>
+            </w:r>
+            <w:r>
+              <w:rPr>
+                <w:i/>
+                <w:sz w:val="22"/>
+                <w:szCs w:val="22"/>
+              </w:rPr>
+              <w:t xml:space="preserve"> for Best Speaker</w:t>
+            </w:r>
+          </w:p>
+          <w:p>
+            <w:pPr>
+              <w:rPr>
+                <w:b/>
+                <w:sz w:val="22"/>
+                <w:szCs w:val="22"/>
+              </w:rPr>
+            </w:pPr>
+          </w:p>
+          <w:p>
+            <w:pPr>
+              <w:rPr>
+                <w:sz w:val="22"/>
+                <w:szCs w:val="22"/>
+              </w:rPr>
+            </w:pPr>
+            <w:r>
+              <w:rPr>
+                <w:b/>
+                <w:sz w:val="22"/>
+                <w:szCs w:val="22"/>
+              </w:rPr>
+              <w:t xml:space="preserve">Table Topics    </w:t>
+            </w:r>
+          </w:p>
+          <w:p>
+            <w:pPr>
+              <w:rPr>
+                <w:rFonts w:ascii="Arial" w:hAnsi="Arial" w:cs="Arial"/>
+                <w:i/>
+                <w:sz w:val="22"/>
+                <w:szCs w:val="22"/>
+              </w:rPr>
+            </w:pPr>
+            <w:r>
+              <w:rPr>
+                <w:i/>
+                <w:sz w:val="22"/>
+                <w:szCs w:val="22"/>
+              </w:rPr>
+              <w:t xml:space="preserve"> Vote for Best Table Topics</w:t>
+            </w:r>
+          </w:p>
+          <w:p>
+            <w:pPr>
+              <w:rPr>
+                <w:rFonts w:ascii="Arial" w:hAnsi="Arial" w:cs="Arial"/>
+                <w:sz w:val="22"/>
+                <w:szCs w:val="22"/>
+              </w:rPr>
+            </w:pPr>
+          </w:p>
+          <w:p>
+            <w:pPr>
+              <w:rPr>
+                <w:b/>
+                <w:sz w:val="22"/>
+                <w:szCs w:val="22"/>
+              </w:rPr>
+            </w:pPr>
+            <w:r>
+              <w:rPr>
+                <w:b/>
+                <w:sz w:val="22"/>
+                <w:szCs w:val="22"/>
+              </w:rPr>
+              <w:t>Introduce General Evaluator</w:t>
+            </w:r>
+          </w:p>
+          <w:p>
+            <w:pPr>
+              <w:ind w:right="-1652"/>
+              <w:rPr>
+                <w:sz w:val="22"/>
+                <w:szCs w:val="22"/>
+              </w:rPr>
+            </w:pPr>
+            <w:r>
+              <w:rPr>
+                <w:b/>
+                <w:sz w:val="22"/>
+                <w:szCs w:val="22"/>
+              </w:rPr>
+              <w:t>Gen. Evaluator/Evaluator Introductions</w:t>
+            </w:r>
+          </w:p>
+          <w:p>
+            <w:pPr>
+              <w:rPr>
+                <w:b/>
+                <w:sz w:val="22"/>
+                <w:szCs w:val="22"/>
+              </w:rPr>
+            </w:pPr>
+            <w:r>
+              <w:rPr>
+                <w:sz w:val="22"/>
+                <w:szCs w:val="22"/>
+              </w:rPr>
+              <w:t xml:space="preserve">    </w:t>
+            </w:r>
+            <w:r>
+              <w:rPr>
+                <w:sz w:val="22"/>
+                <w:szCs w:val="22"/>
+              </w:rPr>
+              <w:t xml:space="preserve"> Evaluation </w:t>
+            </w:r>
+            <w:r>
+              <w:rPr>
+                <w:sz w:val="22"/>
+                <w:szCs w:val="22"/>
+              </w:rPr>
+              <w:t xml:space="preserve">of </w:t>
+            </w:r>
+            <w:r>
+              <w:rPr>
+                <w:sz w:val="22"/>
+                <w:szCs w:val="22"/>
+              </w:rPr>
+              <w:t>speech 1</w:t>
+            </w:r>
+            <w:r>
+              <w:rPr>
+                <w:sz w:val="22"/>
+                <w:szCs w:val="22"/>
+              </w:rPr>
+              <w:t xml:space="preserve"> </w:t>
+            </w:r>
+            <w:r>
+              <w:rPr>
+                <w:sz w:val="22"/>
+                <w:szCs w:val="22"/>
+              </w:rPr>
+              <w:t>–</w:t>
+            </w:r>
+            <w:r>
+              <w:rPr>
+                <w:sz w:val="22"/>
+                <w:szCs w:val="22"/>
+              </w:rPr>
+              <w:t xml:space="preserve"> </w:t>
+            </w:r>
+            <w:r>
+              <w:rPr>
+                <w:sz w:val="22"/>
+                <w:szCs w:val="22"/>
+              </w:rPr>
+              <w:t>firstName1</w:t>
+            </w:r>
+          </w:p>
+          <w:p>
+            <w:pPr>
+              <w:ind w:right="-1652"/>
+              <w:rPr>
+                <w:sz w:val="22"/>
+                <w:szCs w:val="22"/>
+              </w:rPr>
+            </w:pPr>
+            <w:r>
+              <w:rPr>
+                <w:sz w:val="22"/>
+                <w:szCs w:val="22"/>
+              </w:rPr>
+              <w:t xml:space="preserve">     </w:t>
+            </w:r>
+            <w:r>
+              <w:rPr>
+                <w:sz w:val="22"/>
+                <w:szCs w:val="22"/>
+              </w:rPr>
+              <w:t>Evaluation of speech 2</w:t>
+            </w:r>
+            <w:r>
+              <w:rPr>
+                <w:sz w:val="22"/>
+                <w:szCs w:val="22"/>
+              </w:rPr>
+              <w:t xml:space="preserve"> </w:t>
+            </w:r>
+            <w:r>
+              <w:rPr>
+                <w:sz w:val="22"/>
+                <w:szCs w:val="22"/>
+              </w:rPr>
+              <w:t>–</w:t>
+            </w:r>
+            <w:r>
+              <w:rPr>
+                <w:sz w:val="22"/>
+                <w:szCs w:val="22"/>
+              </w:rPr>
+              <w:t xml:space="preserve"> </w:t>
+            </w:r>
+            <w:r>
+              <w:rPr>
+                <w:sz w:val="22"/>
+                <w:szCs w:val="22"/>
+              </w:rPr>
+              <w:t>firstName2</w:t>
+            </w:r>
+          </w:p>
+          <w:p>
+            <w:pPr>
+              <w:ind w:right="-1652"/>
+              <w:rPr>
+                <w:sz w:val="22"/>
+                <w:szCs w:val="22"/>
+              </w:rPr>
+            </w:pPr>
+            <w:r>
+              <w:rPr>
+                <w:sz w:val="22"/>
+                <w:szCs w:val="22"/>
+              </w:rPr>
+              <w:t xml:space="preserve">     </w:t>
+            </w:r>
+            <w:r>
+              <w:rPr>
+                <w:sz w:val="22"/>
+                <w:szCs w:val="22"/>
+              </w:rPr>
+              <w:t>Evaluation of speech 3</w:t>
+            </w:r>
+            <w:r>
+              <w:rPr>
+                <w:sz w:val="22"/>
+                <w:szCs w:val="22"/>
+              </w:rPr>
+              <w:t xml:space="preserve"> </w:t>
+            </w:r>
+            <w:r>
+              <w:rPr>
+                <w:sz w:val="22"/>
+                <w:szCs w:val="22"/>
+              </w:rPr>
+              <w:t>–</w:t>
+            </w:r>
+            <w:r>
+              <w:rPr>
+                <w:sz w:val="22"/>
+                <w:szCs w:val="22"/>
+              </w:rPr>
+              <w:t xml:space="preserve"> </w:t>
+            </w:r>
+            <w:r>
+              <w:rPr>
+                <w:sz w:val="22"/>
+                <w:szCs w:val="22"/>
+              </w:rPr>
+              <w:t>firstName3</w:t>
+            </w:r>
+          </w:p>
+          <w:p>
+            <w:pPr>
+              <w:ind w:right="-1652"/>
+              <w:rPr>
+                <w:sz w:val="22"/>
+                <w:szCs w:val="22"/>
+              </w:rPr>
+            </w:pPr>
+            <w:r>
+              <w:rPr>
+                <w:sz w:val="22"/>
+                <w:szCs w:val="22"/>
+              </w:rPr>
+              <w:t xml:space="preserve">     </w:t>
+            </w:r>
+            <w:r>
+              <w:rPr>
+                <w:sz w:val="22"/>
+                <w:szCs w:val="22"/>
+              </w:rPr>
+              <w:t xml:space="preserve">Evaluation of speech </w:t>
+            </w:r>
+            <w:r>
+              <w:rPr>
+                <w:sz w:val="22"/>
+                <w:szCs w:val="22"/>
+              </w:rPr>
+              <w:t>4</w:t>
+            </w:r>
+            <w:r>
+              <w:rPr>
+                <w:sz w:val="22"/>
+                <w:szCs w:val="22"/>
+              </w:rPr>
+              <w:t xml:space="preserve"> </w:t>
+            </w:r>
+            <w:r>
+              <w:rPr>
+                <w:sz w:val="22"/>
+                <w:szCs w:val="22"/>
+              </w:rPr>
+              <w:t>–</w:t>
+            </w:r>
+            <w:r>
+              <w:rPr>
+                <w:sz w:val="22"/>
+                <w:szCs w:val="22"/>
+              </w:rPr>
+              <w:t xml:space="preserve"> </w:t>
+            </w:r>
+            <w:r>
+              <w:rPr>
+                <w:sz w:val="22"/>
+                <w:szCs w:val="22"/>
+              </w:rPr>
+              <w:t>firstName4</w:t>
+            </w:r>
+          </w:p>
+          <w:p>
+            <w:pPr>
+              <w:ind w:right="-1652"/>
+              <w:rPr>
+                <w:rFonts w:ascii="Arial" w:hAnsi="Arial" w:cs="Arial"/>
+                <w:i/>
+                <w:sz w:val="22"/>
+                <w:szCs w:val="22"/>
+              </w:rPr>
+            </w:pPr>
+            <w:r>
+              <w:rPr>
+                <w:i/>
+                <w:sz w:val="22"/>
+                <w:szCs w:val="22"/>
+              </w:rPr>
+              <w:t xml:space="preserve">Vote </w:t>
+            </w:r>
+            <w:r>
+              <w:rPr>
+                <w:i/>
+                <w:sz w:val="22"/>
+                <w:szCs w:val="22"/>
+              </w:rPr>
+              <w:t xml:space="preserve">for Best Evaluator </w:t>
+            </w:r>
+          </w:p>
+          <w:p>
+            <w:pPr>
+              <w:ind w:right="-1652"/>
+              <w:rPr>
+                <w:rFonts w:ascii="Arial" w:hAnsi="Arial" w:cs="Arial"/>
+                <w:sz w:val="22"/>
+                <w:szCs w:val="22"/>
+              </w:rPr>
+            </w:pPr>
+          </w:p>
+          <w:p>
+            <w:pPr>
+              <w:ind w:right="-1652"/>
+              <w:rPr>
+                <w:sz w:val="22"/>
+                <w:szCs w:val="22"/>
+              </w:rPr>
+            </w:pPr>
+            <w:r>
+              <w:rPr>
+                <w:b/>
+                <w:sz w:val="22"/>
+                <w:szCs w:val="22"/>
+              </w:rPr>
+              <w:t>Call up Evaluation Team</w:t>
+            </w:r>
+          </w:p>
+          <w:p>
+            <w:pPr>
+              <w:ind w:right="-1652"/>
+              <w:rPr>
+                <w:sz w:val="22"/>
+                <w:szCs w:val="22"/>
+              </w:rPr>
+            </w:pPr>
+            <w:r>
+              <w:rPr>
+                <w:sz w:val="22"/>
+                <w:szCs w:val="22"/>
+              </w:rPr>
+              <w:t xml:space="preserve">             Timer</w:t>
+            </w:r>
+          </w:p>
+          <w:p>
+            <w:pPr>
+              <w:ind w:right="-1652"/>
+              <w:rPr>
+                <w:sz w:val="22"/>
+                <w:szCs w:val="22"/>
+              </w:rPr>
+            </w:pPr>
+            <w:r>
+              <w:rPr>
+                <w:sz w:val="22"/>
+                <w:szCs w:val="22"/>
+              </w:rPr>
+              <w:t xml:space="preserve">             Ah Counter</w:t>
+            </w:r>
+          </w:p>
+          <w:p>
+            <w:pPr>
+              <w:ind w:right="-1652"/>
+              <w:rPr>
+                <w:b/>
+                <w:sz w:val="22"/>
+                <w:szCs w:val="22"/>
+              </w:rPr>
+            </w:pPr>
+            <w:r>
+              <w:rPr>
+                <w:sz w:val="22"/>
+                <w:szCs w:val="22"/>
+              </w:rPr>
+              <w:t xml:space="preserve">             Grammarian</w:t>
+            </w:r>
+          </w:p>
+          <w:p>
+            <w:pPr>
+              <w:ind w:right="-1652"/>
+              <w:rPr>
+                <w:b/>
+                <w:sz w:val="22"/>
+                <w:szCs w:val="22"/>
+              </w:rPr>
+            </w:pPr>
+            <w:r>
+              <w:rPr>
+                <w:b/>
+                <w:sz w:val="22"/>
+                <w:szCs w:val="22"/>
+              </w:rPr>
+              <w:t>General Evaluator's Report</w:t>
+            </w:r>
+          </w:p>
+          <w:p>
+            <w:pPr>
+              <w:ind w:left="1415" w:right="-1652" w:hanging="1415"/>
+              <w:rPr>
+                <w:b/>
+                <w:sz w:val="22"/>
+                <w:szCs w:val="22"/>
+              </w:rPr>
+            </w:pPr>
+          </w:p>
+          <w:p>
+            <w:pPr>
+              <w:ind w:left="1415" w:right="-1652" w:hanging="1415"/>
+              <w:rPr>
+                <w:b/>
+                <w:sz w:val="22"/>
+                <w:szCs w:val="22"/>
+              </w:rPr>
+            </w:pPr>
+            <w:r>
+              <w:rPr>
+                <w:b/>
+                <w:sz w:val="22"/>
+                <w:szCs w:val="22"/>
+              </w:rPr>
+              <w:t>Toastmaster Present Awards</w:t>
+            </w:r>
+          </w:p>
+          <w:p>
+            <w:pPr>
+              <w:ind w:right="-1652"/>
+              <w:rPr>
+                <w:sz w:val="22"/>
+                <w:szCs w:val="22"/>
+              </w:rPr>
+            </w:pPr>
+            <w:r>
+              <w:rPr>
+                <w:sz w:val="22"/>
+                <w:szCs w:val="22"/>
+              </w:rPr>
+              <w:t>VPM Introduce Guests</w:t>
+            </w:r>
+          </w:p>
+          <w:p>
+            <w:pPr>
+              <w:ind w:right="-1652"/>
+              <w:rPr>
+                <w:sz w:val="22"/>
+                <w:szCs w:val="22"/>
+              </w:rPr>
+            </w:pPr>
+            <w:r>
+              <w:rPr>
+                <w:sz w:val="22"/>
+                <w:szCs w:val="22"/>
+              </w:rPr>
+              <w:t>VPE Role Scheduling</w:t>
+            </w:r>
+          </w:p>
+          <w:p>
+            <w:pPr>
+              <w:ind w:right="-1652"/>
+              <w:rPr>
+                <w:sz w:val="22"/>
+                <w:szCs w:val="22"/>
+              </w:rPr>
+            </w:pPr>
+            <w:r>
+              <w:rPr>
+                <w:sz w:val="22"/>
+                <w:szCs w:val="22"/>
+              </w:rPr>
+              <w:t>Meeting Adjourned</w:t>
+            </w:r>
+          </w:p>
+          <w:p>
+            <w:pPr>
+              <w:ind w:right="-1652"/>
+              <w:rPr>
+                <w:b/>
+                <w:sz w:val="22"/>
+                <w:szCs w:val="22"/>
+              </w:rPr>
+            </w:pPr>
+            <w:r>
+              <w:rPr>
+                <w:sz w:val="22"/>
+                <w:szCs w:val="22"/>
+              </w:rPr>
+              <w:t xml:space="preserve"> </w:t>
+            </w:r>
+          </w:p>
+        </w:tc>
+        <w:tc>
+          <w:tcPr>
+            <w:tcW w:w="2796" w:type="dxa"/>
+            <w:shd w:val="clear" w:color="auto" w:fill="auto"/>
+          </w:tcPr>
+          <w:p>
+            <w:pPr>
+              <w:rPr>
+                <w:b/>
+                <w:sz w:val="22"/>
+                <w:szCs w:val="22"/>
+              </w:rPr>
+            </w:pPr>
+            <w:r>
+              <w:rPr>
+                <w:b/>
+                <w:sz w:val="22"/>
+                <w:szCs w:val="22"/>
+              </w:rPr>
+              <w:t>saa</w:t>
+            </w:r>
+          </w:p>
+          <w:p>
+            <w:pPr>
+              <w:rPr>
+                <w:b/>
+                <w:sz w:val="22"/>
+                <w:szCs w:val="22"/>
+              </w:rPr>
+            </w:pPr>
+            <w:r>
+              <w:rPr>
+                <w:b/>
+                <w:sz w:val="22"/>
+                <w:szCs w:val="22"/>
+              </w:rPr>
+              <w:t>president</w:t>
+            </w:r>
+          </w:p>
+          <w:p>
+            <w:pPr>
+              <w:rPr>
+                <w:b/>
+                <w:sz w:val="22"/>
+                <w:szCs w:val="22"/>
+              </w:rPr>
+            </w:pPr>
+            <w:r>
+              <w:rPr>
+                <w:b/>
+                <w:sz w:val="22"/>
+                <w:szCs w:val="22"/>
+              </w:rPr>
+              <w:t>vpm</w:t>
+            </w:r>
+          </w:p>
+          <w:p>
+            <w:pPr>
+              <w:rPr>
+                <w:b/>
+                <w:sz w:val="22"/>
+                <w:szCs w:val="22"/>
+              </w:rPr>
+            </w:pPr>
+            <w:r>
+              <w:rPr>
+                <w:b/>
+                <w:sz w:val="22"/>
+                <w:szCs w:val="22"/>
+              </w:rPr>
+              <w:t>toastmaster</w:t>
+            </w:r>
+          </w:p>
+          <w:p>
+            <w:pPr>
+              <w:rPr>
+                <w:sz w:val="22"/>
+                <w:szCs w:val="22"/>
+              </w:rPr>
+            </w:pPr>
+            <w:r>
+              <w:rPr>
+                <w:b/>
+                <w:sz w:val="22"/>
+                <w:szCs w:val="22"/>
+              </w:rPr>
+              <w:t>generalEval</w:t>
+            </w:r>
+            <w:r>
+              <w:rPr>
+                <w:sz w:val="22"/>
+                <w:szCs w:val="22"/>
+              </w:rPr>
+              <w:t xml:space="preserve"> </w:t>
+            </w:r>
+          </w:p>
+          <w:p>
+            <w:pPr>
+              <w:rPr>
+                <w:b/>
+                <w:sz w:val="22"/>
+                <w:szCs w:val="22"/>
+              </w:rPr>
+            </w:pPr>
+            <w:r>
+              <w:rPr>
+                <w:sz w:val="22"/>
+                <w:szCs w:val="22"/>
+              </w:rPr>
+              <w:t xml:space="preserve"> </w:t>
+            </w:r>
+            <w:r>
+              <w:rPr>
+                <w:sz w:val="22"/>
+                <w:szCs w:val="22"/>
+              </w:rPr>
+              <w:t xml:space="preserve"> </w:t>
+            </w:r>
+            <w:r>
+              <w:rPr>
+                <w:sz w:val="22"/>
+                <w:szCs w:val="22"/>
+              </w:rPr>
+              <w:t>timer</w:t>
+            </w:r>
+          </w:p>
+          <w:p>
+            <w:pPr>
+              <w:rPr>
+                <w:sz w:val="22"/>
+                <w:szCs w:val="22"/>
+              </w:rPr>
+            </w:pPr>
+            <w:r>
+              <w:rPr>
+                <w:sz w:val="22"/>
+                <w:szCs w:val="22"/>
+              </w:rPr>
+              <w:t xml:space="preserve">  </w:t>
+            </w:r>
+            <w:r>
+              <w:rPr>
+                <w:sz w:val="22"/>
+                <w:szCs w:val="22"/>
+              </w:rPr>
+              <w:t>ah-counter</w:t>
+            </w:r>
+          </w:p>
+          <w:p>
+            <w:pPr>
+              <w:rPr>
+                <w:sz w:val="22"/>
+                <w:szCs w:val="22"/>
+              </w:rPr>
+            </w:pPr>
+            <w:r>
+              <w:rPr>
+                <w:sz w:val="22"/>
+                <w:szCs w:val="22"/>
+              </w:rPr>
+              <w:t xml:space="preserve">  </w:t>
+            </w:r>
+            <w:r>
+              <w:rPr>
+                <w:sz w:val="22"/>
+                <w:szCs w:val="22"/>
+              </w:rPr>
+              <w:t>grammarian</w:t>
+            </w:r>
+          </w:p>
+          <w:p>
+            <w:pPr>
+              <w:rPr>
+                <w:sz w:val="22"/>
+                <w:szCs w:val="22"/>
+              </w:rPr>
+            </w:pPr>
+          </w:p>
+          <w:p>
+            <w:pPr>
+              <w:rPr>
+                <w:b/>
+                <w:sz w:val="22"/>
+                <w:szCs w:val="22"/>
+              </w:rPr>
+            </w:pPr>
+            <w:r>
+              <w:rPr>
+                <w:b/>
+                <w:sz w:val="22"/>
+                <w:szCs w:val="22"/>
+              </w:rPr>
+              <w:t>toastmaster</w:t>
+            </w:r>
+          </w:p>
+          <w:p>
+            <w:pPr>
+              <w:rPr>
+                <w:i/>
+                <w:sz w:val="22"/>
+                <w:szCs w:val="22"/>
+              </w:rPr>
+            </w:pPr>
+            <w:r>
+              <w:rPr>
+                <w:i/>
+                <w:sz w:val="22"/>
+                <w:szCs w:val="22"/>
+              </w:rPr>
+              <w:t>evaluator1</w:t>
+            </w:r>
+          </w:p>
+          <w:p>
+            <w:pPr>
+              <w:rPr>
+                <w:b/>
+                <w:sz w:val="22"/>
+                <w:szCs w:val="22"/>
+              </w:rPr>
+            </w:pPr>
+            <w:r>
+              <w:rPr>
+                <w:b/>
+                <w:sz w:val="22"/>
+                <w:szCs w:val="22"/>
+              </w:rPr>
+              <w:t>speaker1FirstLastName</w:t>
+            </w:r>
+            <w:r>
+              <w:rPr>
+                <w:b/>
+                <w:sz w:val="22"/>
+                <w:szCs w:val="22"/>
+              </w:rPr>
+              <w:t xml:space="preserve"> </w:t>
+            </w:r>
+          </w:p>
+          <w:p>
+            <w:pPr>
+              <w:rPr>
+                <w:i/>
+                <w:color w:val="000000"/>
+                <w:sz w:val="22"/>
+                <w:szCs w:val="22"/>
+              </w:rPr>
+            </w:pPr>
+            <w:r>
+              <w:rPr>
+                <w:b/>
+                <w:sz w:val="22"/>
+                <w:szCs w:val="22"/>
+              </w:rPr>
+              <w:t xml:space="preserve"> </w:t>
+            </w:r>
+          </w:p>
+          <w:p>
+            <w:pPr>
+              <w:rPr>
+                <w:b/>
+                <w:i/>
+                <w:sz w:val="22"/>
+                <w:szCs w:val="22"/>
+              </w:rPr>
+            </w:pPr>
+            <w:r>
+              <w:rPr>
+                <w:i/>
+                <w:sz w:val="22"/>
+                <w:szCs w:val="22"/>
+              </w:rPr>
+              <w:t>evaluator2</w:t>
+            </w:r>
+          </w:p>
+          <w:p>
+            <w:pPr>
+              <w:rPr>
+                <w:b/>
+                <w:sz w:val="22"/>
+                <w:szCs w:val="22"/>
+              </w:rPr>
+            </w:pPr>
+            <w:r>
+              <w:rPr>
+                <w:b/>
+                <w:sz w:val="22"/>
+                <w:szCs w:val="22"/>
+              </w:rPr>
+              <w:t>speaker2</w:t>
+            </w:r>
             <w:bookmarkStart w:id="0" w:name="_GoBack"/>
             <w:bookmarkEnd w:id="0"/>
-          </w:p>
-          <w:p>
-            <w:pPr>
-              <w:ind w:right="-1652"/>
+            <w:r>
+              <w:rPr>
+                <w:b/>
+                <w:sz w:val="22"/>
+                <w:szCs w:val="22"/>
+              </w:rPr>
+              <w:t>FirstLastName</w:t>
+            </w:r>
+            <w:r>
+              <w:rPr>
+                <w:b/>
+                <w:sz w:val="22"/>
+                <w:szCs w:val="22"/>
+              </w:rPr>
+              <w:t xml:space="preserve"> </w:t>
+            </w:r>
+          </w:p>
+          <w:p>
+            <w:pPr>
+              <w:rPr>
+                <w:b/>
+                <w:sz w:val="22"/>
+                <w:szCs w:val="22"/>
+              </w:rPr>
+            </w:pPr>
+          </w:p>
+          <w:p>
+            <w:pPr>
               <w:rPr>
                 <w:b/>
                 <w:i/>
@@ -4876,1314 +5660,436 @@
                 <w:sz w:val="22"/>
                 <w:szCs w:val="22"/>
               </w:rPr>
-              <w:t>V</w:t>
-            </w:r>
-            <w:r>
+              <w:t>evaluator3</w:t>
+            </w:r>
+          </w:p>
+          <w:p>
+            <w:pPr>
+              <w:rPr>
+                <w:b/>
+                <w:sz w:val="22"/>
+                <w:szCs w:val="22"/>
+              </w:rPr>
+            </w:pPr>
+            <w:r>
+              <w:rPr>
+                <w:b/>
+                <w:sz w:val="22"/>
+                <w:szCs w:val="22"/>
+              </w:rPr>
+              <w:t>speaker3FirstLastName</w:t>
+            </w:r>
+            <w:r>
+              <w:rPr>
+                <w:b/>
+                <w:sz w:val="22"/>
+                <w:szCs w:val="22"/>
+              </w:rPr>
+              <w:t xml:space="preserve"> </w:t>
+            </w:r>
+          </w:p>
+          <w:p>
+            <w:pPr>
               <w:rPr>
                 <w:i/>
                 <w:sz w:val="22"/>
                 <w:szCs w:val="22"/>
               </w:rPr>
-              <w:t>ot</w:t>
-            </w:r>
-            <w:r>
-              <w:rPr>
+            </w:pPr>
+          </w:p>
+          <w:p>
+            <w:pPr>
+              <w:rPr>
+                <w:b/>
                 <w:i/>
                 <w:sz w:val="22"/>
                 <w:szCs w:val="22"/>
               </w:rPr>
-              <w:t>e</w:t>
-            </w:r>
+            </w:pPr>
             <w:r>
               <w:rPr>
                 <w:i/>
                 <w:sz w:val="22"/>
                 <w:szCs w:val="22"/>
               </w:rPr>
-              <w:t xml:space="preserve"> for Best Speaker</w:t>
-            </w:r>
-          </w:p>
-          <w:p>
-            <w:pPr>
-              <w:rPr>
-                <w:b/>
-                <w:sz w:val="22"/>
-                <w:szCs w:val="22"/>
-              </w:rPr>
-            </w:pPr>
-          </w:p>
-          <w:p>
-            <w:pPr>
-              <w:rPr>
-                <w:sz w:val="22"/>
-                <w:szCs w:val="22"/>
-              </w:rPr>
-            </w:pPr>
-            <w:r>
-              <w:rPr>
-                <w:b/>
-                <w:sz w:val="22"/>
-                <w:szCs w:val="22"/>
-              </w:rPr>
-              <w:t xml:space="preserve">Table Topics    </w:t>
-            </w:r>
-          </w:p>
-          <w:p>
-            <w:pPr>
-              <w:rPr>
-                <w:rFonts w:ascii="Arial" w:hAnsi="Arial" w:cs="Arial"/>
+              <w:t>evaluator4</w:t>
+            </w:r>
+          </w:p>
+          <w:p>
+            <w:pPr>
+              <w:rPr>
+                <w:b/>
+                <w:sz w:val="22"/>
+                <w:szCs w:val="22"/>
+              </w:rPr>
+            </w:pPr>
+            <w:r>
+              <w:rPr>
+                <w:b/>
+                <w:sz w:val="22"/>
+                <w:szCs w:val="22"/>
+              </w:rPr>
+              <w:t>speaker4FirstLastName</w:t>
+            </w:r>
+            <w:r>
+              <w:rPr>
+                <w:b/>
+                <w:sz w:val="22"/>
+                <w:szCs w:val="22"/>
+              </w:rPr>
+              <w:t xml:space="preserve"> </w:t>
+            </w:r>
+          </w:p>
+          <w:p>
+            <w:pPr>
+              <w:rPr>
                 <w:i/>
                 <w:sz w:val="22"/>
                 <w:szCs w:val="22"/>
               </w:rPr>
             </w:pPr>
-            <w:r>
+          </w:p>
+          <w:p>
+            <w:pPr>
               <w:rPr>
                 <w:i/>
                 <w:sz w:val="22"/>
                 <w:szCs w:val="22"/>
               </w:rPr>
-              <w:t xml:space="preserve"> Vote for Best Table Topics</w:t>
-            </w:r>
-          </w:p>
-          <w:p>
-            <w:pPr>
-              <w:rPr>
-                <w:rFonts w:ascii="Arial" w:hAnsi="Arial" w:cs="Arial"/>
-                <w:sz w:val="22"/>
-                <w:szCs w:val="22"/>
-              </w:rPr>
-            </w:pPr>
-          </w:p>
-          <w:p>
-            <w:pPr>
-              <w:rPr>
-                <w:b/>
-                <w:sz w:val="22"/>
-                <w:szCs w:val="22"/>
-              </w:rPr>
-            </w:pPr>
-            <w:r>
-              <w:rPr>
-                <w:b/>
-                <w:sz w:val="22"/>
-                <w:szCs w:val="22"/>
-              </w:rPr>
-              <w:t>Introduce General Evaluator</w:t>
-            </w:r>
-          </w:p>
-          <w:p>
-            <w:pPr>
-              <w:ind w:right="-1652"/>
-              <w:rPr>
-                <w:sz w:val="22"/>
-                <w:szCs w:val="22"/>
-              </w:rPr>
-            </w:pPr>
-            <w:r>
-              <w:rPr>
-                <w:b/>
-                <w:sz w:val="22"/>
-                <w:szCs w:val="22"/>
-              </w:rPr>
-              <w:t>Gen. Evaluator/Evaluator Introductions</w:t>
-            </w:r>
-          </w:p>
-          <w:p>
-            <w:pPr>
-              <w:rPr>
-                <w:b/>
-                <w:sz w:val="22"/>
-                <w:szCs w:val="22"/>
-              </w:rPr>
-            </w:pPr>
-            <w:r>
-              <w:rPr>
-                <w:sz w:val="22"/>
-                <w:szCs w:val="22"/>
-              </w:rPr>
-              <w:t xml:space="preserve">    </w:t>
-            </w:r>
-            <w:r>
-              <w:rPr>
-                <w:sz w:val="22"/>
-                <w:szCs w:val="22"/>
-              </w:rPr>
-              <w:t xml:space="preserve"> Evaluation </w:t>
-            </w:r>
-            <w:r>
-              <w:rPr>
-                <w:sz w:val="22"/>
-                <w:szCs w:val="22"/>
-              </w:rPr>
-              <w:t xml:space="preserve">of </w:t>
-            </w:r>
-            <w:r>
-              <w:rPr>
-                <w:sz w:val="22"/>
-                <w:szCs w:val="22"/>
-              </w:rPr>
-              <w:t>speech 1</w:t>
-            </w:r>
-            <w:r>
-              <w:rPr>
-                <w:sz w:val="22"/>
-                <w:szCs w:val="22"/>
-              </w:rPr>
-              <w:t xml:space="preserve"> </w:t>
-            </w:r>
-            <w:r>
-              <w:rPr>
-                <w:sz w:val="22"/>
-                <w:szCs w:val="22"/>
-              </w:rPr>
-              <w:t>–</w:t>
-            </w:r>
-            <w:r>
-              <w:rPr>
-                <w:sz w:val="22"/>
-                <w:szCs w:val="22"/>
-              </w:rPr>
-              <w:t xml:space="preserve"> </w:t>
-            </w:r>
-            <w:r>
-              <w:rPr>
-                <w:sz w:val="22"/>
-                <w:szCs w:val="22"/>
-              </w:rPr>
-              <w:t>firstName1</w:t>
-            </w:r>
-          </w:p>
-          <w:p>
-            <w:pPr>
-              <w:ind w:right="-1652"/>
-              <w:rPr>
-                <w:sz w:val="22"/>
-                <w:szCs w:val="22"/>
-              </w:rPr>
-            </w:pPr>
-            <w:r>
-              <w:rPr>
-                <w:sz w:val="22"/>
-                <w:szCs w:val="22"/>
-              </w:rPr>
-              <w:t xml:space="preserve">     </w:t>
-            </w:r>
-            <w:r>
-              <w:rPr>
-                <w:sz w:val="22"/>
-                <w:szCs w:val="22"/>
-              </w:rPr>
-              <w:t>Evaluation of speech 2</w:t>
-            </w:r>
-            <w:r>
-              <w:rPr>
-                <w:sz w:val="22"/>
-                <w:szCs w:val="22"/>
-              </w:rPr>
-              <w:t xml:space="preserve"> </w:t>
-            </w:r>
-            <w:r>
-              <w:rPr>
-                <w:sz w:val="22"/>
-                <w:szCs w:val="22"/>
-              </w:rPr>
-              <w:t>–</w:t>
-            </w:r>
-            <w:r>
-              <w:rPr>
-                <w:sz w:val="22"/>
-                <w:szCs w:val="22"/>
-              </w:rPr>
-              <w:t xml:space="preserve"> </w:t>
-            </w:r>
-            <w:r>
-              <w:rPr>
-                <w:sz w:val="22"/>
-                <w:szCs w:val="22"/>
-              </w:rPr>
-              <w:t>firstName2</w:t>
-            </w:r>
-          </w:p>
-          <w:p>
-            <w:pPr>
-              <w:ind w:right="-1652"/>
-              <w:rPr>
-                <w:sz w:val="22"/>
-                <w:szCs w:val="22"/>
-              </w:rPr>
-            </w:pPr>
-            <w:r>
-              <w:rPr>
-                <w:sz w:val="22"/>
-                <w:szCs w:val="22"/>
-              </w:rPr>
-              <w:t xml:space="preserve">     </w:t>
-            </w:r>
-            <w:r>
-              <w:rPr>
-                <w:sz w:val="22"/>
-                <w:szCs w:val="22"/>
-              </w:rPr>
-              <w:t>Evaluation of speech 3</w:t>
-            </w:r>
-            <w:r>
-              <w:rPr>
-                <w:sz w:val="22"/>
-                <w:szCs w:val="22"/>
-              </w:rPr>
-              <w:t xml:space="preserve"> </w:t>
-            </w:r>
-            <w:r>
-              <w:rPr>
-                <w:sz w:val="22"/>
-                <w:szCs w:val="22"/>
-              </w:rPr>
-              <w:t>–</w:t>
-            </w:r>
-            <w:r>
-              <w:rPr>
-                <w:sz w:val="22"/>
-                <w:szCs w:val="22"/>
-              </w:rPr>
-              <w:t xml:space="preserve"> </w:t>
-            </w:r>
-            <w:r>
-              <w:rPr>
-                <w:sz w:val="22"/>
-                <w:szCs w:val="22"/>
-              </w:rPr>
-              <w:t>firstName3</w:t>
-            </w:r>
-          </w:p>
-          <w:p>
-            <w:pPr>
-              <w:ind w:right="-1652"/>
-              <w:rPr>
-                <w:sz w:val="22"/>
-                <w:szCs w:val="22"/>
-              </w:rPr>
-            </w:pPr>
-            <w:r>
-              <w:rPr>
-                <w:sz w:val="22"/>
-                <w:szCs w:val="22"/>
-              </w:rPr>
-              <w:t xml:space="preserve">     </w:t>
-            </w:r>
-            <w:r>
-              <w:rPr>
-                <w:sz w:val="22"/>
-                <w:szCs w:val="22"/>
-              </w:rPr>
-              <w:t xml:space="preserve">Evaluation of speech </w:t>
-            </w:r>
-            <w:r>
-              <w:rPr>
-                <w:sz w:val="22"/>
-                <w:szCs w:val="22"/>
-              </w:rPr>
-              <w:t>4</w:t>
-            </w:r>
-            <w:r>
-              <w:rPr>
-                <w:sz w:val="22"/>
-                <w:szCs w:val="22"/>
-              </w:rPr>
-              <w:t xml:space="preserve"> </w:t>
-            </w:r>
-            <w:r>
-              <w:rPr>
-                <w:sz w:val="22"/>
-                <w:szCs w:val="22"/>
-              </w:rPr>
-              <w:t>–</w:t>
-            </w:r>
-            <w:r>
-              <w:rPr>
-                <w:sz w:val="22"/>
-                <w:szCs w:val="22"/>
-              </w:rPr>
-              <w:t xml:space="preserve"> </w:t>
-            </w:r>
-            <w:r>
-              <w:rPr>
-                <w:sz w:val="22"/>
-                <w:szCs w:val="22"/>
-              </w:rPr>
-              <w:t>firstName4</w:t>
-            </w:r>
-          </w:p>
-          <w:p>
-            <w:pPr>
-              <w:ind w:right="-1652"/>
-              <w:rPr>
-                <w:rFonts w:ascii="Arial" w:hAnsi="Arial" w:cs="Arial"/>
+            </w:pPr>
+            <w:r>
+              <w:rPr>
                 <w:i/>
                 <w:sz w:val="22"/>
                 <w:szCs w:val="22"/>
               </w:rPr>
-            </w:pPr>
-            <w:r>
+              <w:t>toastmaster</w:t>
+            </w:r>
+          </w:p>
+          <w:p>
+            <w:pPr>
+              <w:rPr>
+                <w:b/>
+                <w:sz w:val="22"/>
+                <w:szCs w:val="22"/>
+              </w:rPr>
+            </w:pPr>
+          </w:p>
+          <w:p>
+            <w:pPr>
               <w:rPr>
                 <w:i/>
                 <w:sz w:val="22"/>
                 <w:szCs w:val="22"/>
               </w:rPr>
-              <w:t xml:space="preserve">Vote </w:t>
-            </w:r>
+            </w:pPr>
+            <w:r>
+              <w:rPr>
+                <w:b/>
+                <w:sz w:val="22"/>
+                <w:szCs w:val="22"/>
+              </w:rPr>
+              <w:t>tTMaster</w:t>
+            </w:r>
+          </w:p>
+          <w:p>
+            <w:pPr>
+              <w:rPr>
+                <w:b/>
+                <w:sz w:val="22"/>
+                <w:szCs w:val="22"/>
+              </w:rPr>
+            </w:pPr>
+          </w:p>
+          <w:p>
+            <w:pPr>
+              <w:rPr>
+                <w:b/>
+                <w:sz w:val="22"/>
+                <w:szCs w:val="22"/>
+              </w:rPr>
+            </w:pPr>
+          </w:p>
+          <w:p>
+            <w:pPr>
+              <w:rPr>
+                <w:b/>
+                <w:sz w:val="22"/>
+                <w:szCs w:val="22"/>
+              </w:rPr>
+            </w:pPr>
+            <w:r>
+              <w:rPr>
+                <w:b/>
+                <w:sz w:val="22"/>
+                <w:szCs w:val="22"/>
+              </w:rPr>
+              <w:t>toastmaster</w:t>
+            </w:r>
+          </w:p>
+          <w:p>
+            <w:pPr>
+              <w:rPr>
+                <w:b/>
+                <w:sz w:val="22"/>
+                <w:szCs w:val="22"/>
+              </w:rPr>
+            </w:pPr>
+            <w:r>
+              <w:rPr>
+                <w:b/>
+                <w:sz w:val="22"/>
+                <w:szCs w:val="22"/>
+              </w:rPr>
+              <w:t>generalEval</w:t>
+            </w:r>
+          </w:p>
+          <w:p>
+            <w:pPr>
+              <w:rPr>
+                <w:b/>
+                <w:sz w:val="22"/>
+                <w:szCs w:val="22"/>
+              </w:rPr>
+            </w:pPr>
+            <w:r>
+              <w:rPr>
+                <w:sz w:val="22"/>
+                <w:szCs w:val="22"/>
+              </w:rPr>
+              <w:t xml:space="preserve">  </w:t>
+            </w:r>
+            <w:r>
+              <w:rPr>
+                <w:sz w:val="22"/>
+                <w:szCs w:val="22"/>
+              </w:rPr>
+              <w:t>evaluator1</w:t>
+            </w:r>
+          </w:p>
+          <w:p>
+            <w:pPr>
+              <w:rPr>
+                <w:b/>
+                <w:sz w:val="22"/>
+                <w:szCs w:val="22"/>
+              </w:rPr>
+            </w:pPr>
+            <w:r>
+              <w:rPr>
+                <w:sz w:val="22"/>
+                <w:szCs w:val="22"/>
+              </w:rPr>
+              <w:t xml:space="preserve">  evaluator2</w:t>
+            </w:r>
+          </w:p>
+          <w:p>
+            <w:pPr>
+              <w:rPr>
+                <w:b/>
+                <w:sz w:val="22"/>
+                <w:szCs w:val="22"/>
+              </w:rPr>
+            </w:pPr>
+            <w:r>
+              <w:rPr>
+                <w:sz w:val="22"/>
+                <w:szCs w:val="22"/>
+              </w:rPr>
+              <w:t xml:space="preserve">  </w:t>
+            </w:r>
+            <w:r>
+              <w:rPr>
+                <w:sz w:val="22"/>
+                <w:szCs w:val="22"/>
+              </w:rPr>
+              <w:t>evaluator3</w:t>
+            </w:r>
+          </w:p>
+          <w:p>
+            <w:pPr>
+              <w:rPr>
+                <w:b/>
+                <w:sz w:val="22"/>
+                <w:szCs w:val="22"/>
+              </w:rPr>
+            </w:pPr>
+            <w:r>
+              <w:rPr>
+                <w:sz w:val="22"/>
+                <w:szCs w:val="22"/>
+              </w:rPr>
+              <w:t xml:space="preserve">  </w:t>
+            </w:r>
+            <w:r>
+              <w:rPr>
+                <w:sz w:val="22"/>
+                <w:szCs w:val="22"/>
+              </w:rPr>
+              <w:t>evaluator4</w:t>
+            </w:r>
+          </w:p>
+          <w:p>
+            <w:pPr>
+              <w:rPr>
+                <w:b/>
+                <w:sz w:val="22"/>
+                <w:szCs w:val="22"/>
+              </w:rPr>
+            </w:pPr>
             <w:r>
               <w:rPr>
                 <w:i/>
                 <w:sz w:val="22"/>
                 <w:szCs w:val="22"/>
               </w:rPr>
-              <w:t xml:space="preserve">for Best Evaluator </w:t>
-            </w:r>
-          </w:p>
-          <w:p>
-            <w:pPr>
-              <w:ind w:right="-1652"/>
-              <w:rPr>
-                <w:rFonts w:ascii="Arial" w:hAnsi="Arial" w:cs="Arial"/>
-                <w:sz w:val="22"/>
-                <w:szCs w:val="22"/>
-              </w:rPr>
-            </w:pPr>
-          </w:p>
-          <w:p>
-            <w:pPr>
-              <w:ind w:right="-1652"/>
-              <w:rPr>
-                <w:sz w:val="22"/>
-                <w:szCs w:val="22"/>
-              </w:rPr>
-            </w:pPr>
-            <w:r>
-              <w:rPr>
-                <w:b/>
-                <w:sz w:val="22"/>
-                <w:szCs w:val="22"/>
-              </w:rPr>
-              <w:t>Call up Evaluation Team</w:t>
-            </w:r>
-          </w:p>
-          <w:p>
-            <w:pPr>
-              <w:ind w:right="-1652"/>
-              <w:rPr>
-                <w:sz w:val="22"/>
-                <w:szCs w:val="22"/>
-              </w:rPr>
-            </w:pPr>
-            <w:r>
-              <w:rPr>
-                <w:sz w:val="22"/>
-                <w:szCs w:val="22"/>
-              </w:rPr>
-              <w:t xml:space="preserve">             Timer</w:t>
-            </w:r>
-          </w:p>
-          <w:p>
-            <w:pPr>
-              <w:ind w:right="-1652"/>
-              <w:rPr>
-                <w:sz w:val="22"/>
-                <w:szCs w:val="22"/>
-              </w:rPr>
-            </w:pPr>
-            <w:r>
-              <w:rPr>
-                <w:sz w:val="22"/>
-                <w:szCs w:val="22"/>
-              </w:rPr>
-              <w:t xml:space="preserve">             Ah Counter</w:t>
-            </w:r>
-          </w:p>
-          <w:p>
-            <w:pPr>
-              <w:ind w:right="-1652"/>
-              <w:rPr>
-                <w:b/>
-                <w:sz w:val="22"/>
-                <w:szCs w:val="22"/>
-              </w:rPr>
-            </w:pPr>
-            <w:r>
-              <w:rPr>
-                <w:sz w:val="22"/>
-                <w:szCs w:val="22"/>
-              </w:rPr>
-              <w:t xml:space="preserve">             Grammarian</w:t>
-            </w:r>
-          </w:p>
-          <w:p>
-            <w:pPr>
-              <w:ind w:right="-1652"/>
-              <w:rPr>
-                <w:b/>
-                <w:sz w:val="22"/>
-                <w:szCs w:val="22"/>
-              </w:rPr>
-            </w:pPr>
-            <w:r>
-              <w:rPr>
-                <w:b/>
-                <w:sz w:val="22"/>
-                <w:szCs w:val="22"/>
-              </w:rPr>
-              <w:t>General Evaluator's Report</w:t>
-            </w:r>
-          </w:p>
-          <w:p>
-            <w:pPr>
-              <w:ind w:left="1415" w:right="-1652" w:hanging="1415"/>
-              <w:rPr>
-                <w:b/>
-                <w:sz w:val="22"/>
-                <w:szCs w:val="22"/>
-              </w:rPr>
-            </w:pPr>
-          </w:p>
-          <w:p>
-            <w:pPr>
-              <w:ind w:left="1415" w:right="-1652" w:hanging="1415"/>
-              <w:rPr>
-                <w:b/>
-                <w:sz w:val="22"/>
-                <w:szCs w:val="22"/>
-              </w:rPr>
-            </w:pPr>
-            <w:r>
-              <w:rPr>
-                <w:b/>
-                <w:sz w:val="22"/>
-                <w:szCs w:val="22"/>
-              </w:rPr>
-              <w:t>Toastmaster Present Awards</w:t>
-            </w:r>
-          </w:p>
-          <w:p>
-            <w:pPr>
-              <w:ind w:right="-1652"/>
-              <w:rPr>
-                <w:sz w:val="22"/>
-                <w:szCs w:val="22"/>
-              </w:rPr>
-            </w:pPr>
-            <w:r>
-              <w:rPr>
-                <w:sz w:val="22"/>
-                <w:szCs w:val="22"/>
-              </w:rPr>
-              <w:t>VPM Introduce Guests</w:t>
-            </w:r>
-          </w:p>
-          <w:p>
-            <w:pPr>
-              <w:ind w:right="-1652"/>
-              <w:rPr>
-                <w:sz w:val="22"/>
-                <w:szCs w:val="22"/>
-              </w:rPr>
-            </w:pPr>
-            <w:r>
-              <w:rPr>
-                <w:sz w:val="22"/>
-                <w:szCs w:val="22"/>
-              </w:rPr>
-              <w:t>VPE Role Scheduling</w:t>
-            </w:r>
-          </w:p>
-          <w:p>
-            <w:pPr>
-              <w:ind w:right="-1652"/>
-              <w:rPr>
-                <w:sz w:val="22"/>
-                <w:szCs w:val="22"/>
-              </w:rPr>
-            </w:pPr>
-            <w:r>
-              <w:rPr>
-                <w:sz w:val="22"/>
-                <w:szCs w:val="22"/>
-              </w:rPr>
-              <w:t>Meeting Adjourned</w:t>
-            </w:r>
-          </w:p>
-          <w:p>
-            <w:pPr>
-              <w:ind w:right="-1652"/>
-              <w:rPr>
-                <w:b/>
-                <w:sz w:val="22"/>
-                <w:szCs w:val="22"/>
-              </w:rPr>
-            </w:pPr>
-            <w:r>
-              <w:rPr>
-                <w:sz w:val="22"/>
-                <w:szCs w:val="22"/>
-              </w:rPr>
-              <w:t xml:space="preserve"> </w:t>
-            </w:r>
-          </w:p>
-        </w:tc>
-        <w:tc>
-          <w:tcPr>
-            <w:tcW w:w="2796" w:type="dxa"/>
-            <w:shd w:val="clear" w:color="auto" w:fill="auto"/>
-          </w:tcPr>
-          <w:p>
-            <w:pPr>
-              <w:rPr>
-                <w:b/>
-                <w:sz w:val="22"/>
-                <w:szCs w:val="22"/>
-              </w:rPr>
-            </w:pPr>
-            <w:proofErr w:type="spellStart"/>
-            <w:r>
-              <w:rPr>
-                <w:b/>
-                <w:sz w:val="22"/>
-                <w:szCs w:val="22"/>
-              </w:rPr>
-              <w:t>saa</w:t>
-            </w:r>
-            <w:proofErr w:type="spellEnd"/>
-          </w:p>
-          <w:p>
-            <w:pPr>
-              <w:rPr>
-                <w:b/>
-                <w:sz w:val="22"/>
-                <w:szCs w:val="22"/>
-              </w:rPr>
-            </w:pPr>
-            <w:r>
-              <w:rPr>
-                <w:b/>
-                <w:sz w:val="22"/>
-                <w:szCs w:val="22"/>
-              </w:rPr>
-              <w:t>president</w:t>
-            </w:r>
-          </w:p>
-          <w:p>
-            <w:pPr>
-              <w:rPr>
-                <w:b/>
-                <w:sz w:val="22"/>
-                <w:szCs w:val="22"/>
-              </w:rPr>
-            </w:pPr>
-            <w:proofErr w:type="spellStart"/>
-            <w:r>
-              <w:rPr>
-                <w:b/>
+              <w:t>generalEval</w:t>
+            </w:r>
+          </w:p>
+          <w:p>
+            <w:pPr>
+              <w:rPr>
+                <w:b/>
+                <w:sz w:val="22"/>
+                <w:szCs w:val="22"/>
+              </w:rPr>
+            </w:pPr>
+          </w:p>
+          <w:p>
+            <w:pPr>
+              <w:rPr>
+                <w:b/>
+                <w:sz w:val="22"/>
+                <w:szCs w:val="22"/>
+              </w:rPr>
+            </w:pPr>
+            <w:r>
+              <w:rPr>
+                <w:b/>
+                <w:sz w:val="22"/>
+                <w:szCs w:val="22"/>
+              </w:rPr>
+              <w:t>generalEval</w:t>
+            </w:r>
+          </w:p>
+          <w:p>
+            <w:pPr>
+              <w:rPr>
+                <w:b/>
+                <w:sz w:val="22"/>
+                <w:szCs w:val="22"/>
+              </w:rPr>
+            </w:pPr>
+            <w:r>
+              <w:rPr>
+                <w:sz w:val="22"/>
+                <w:szCs w:val="22"/>
+              </w:rPr>
+              <w:t xml:space="preserve">  timer</w:t>
+            </w:r>
+          </w:p>
+          <w:p>
+            <w:pPr>
+              <w:rPr>
+                <w:sz w:val="22"/>
+                <w:szCs w:val="22"/>
+              </w:rPr>
+            </w:pPr>
+            <w:r>
+              <w:rPr>
+                <w:sz w:val="22"/>
+                <w:szCs w:val="22"/>
+              </w:rPr>
+              <w:t xml:space="preserve">  </w:t>
+            </w:r>
+            <w:r>
+              <w:rPr>
+                <w:sz w:val="22"/>
+                <w:szCs w:val="22"/>
+              </w:rPr>
+              <w:t>ah-counter</w:t>
+            </w:r>
+          </w:p>
+          <w:p>
+            <w:pPr>
+              <w:rPr>
+                <w:sz w:val="22"/>
+                <w:szCs w:val="22"/>
+              </w:rPr>
+            </w:pPr>
+            <w:r>
+              <w:rPr>
+                <w:sz w:val="22"/>
+                <w:szCs w:val="22"/>
+              </w:rPr>
+              <w:t xml:space="preserve">  grammarian</w:t>
+            </w:r>
+          </w:p>
+          <w:p>
+            <w:pPr>
+              <w:rPr>
+                <w:b/>
+                <w:sz w:val="22"/>
+                <w:szCs w:val="22"/>
+              </w:rPr>
+            </w:pPr>
+            <w:r>
+              <w:rPr>
+                <w:b/>
+                <w:sz w:val="22"/>
+                <w:szCs w:val="22"/>
+              </w:rPr>
+              <w:t>generalEval</w:t>
+            </w:r>
+          </w:p>
+          <w:p>
+            <w:pPr>
+              <w:rPr>
+                <w:b/>
+                <w:sz w:val="22"/>
+                <w:szCs w:val="22"/>
+              </w:rPr>
+            </w:pPr>
+          </w:p>
+          <w:p>
+            <w:pPr>
+              <w:rPr>
+                <w:b/>
+                <w:sz w:val="22"/>
+                <w:szCs w:val="22"/>
+              </w:rPr>
+            </w:pPr>
+            <w:r>
+              <w:rPr>
+                <w:b/>
+                <w:sz w:val="22"/>
+                <w:szCs w:val="22"/>
+              </w:rPr>
+              <w:t>toastmaster</w:t>
+            </w:r>
+          </w:p>
+          <w:p>
+            <w:pPr>
+              <w:rPr>
+                <w:sz w:val="22"/>
+                <w:szCs w:val="22"/>
+              </w:rPr>
+            </w:pPr>
+            <w:r>
+              <w:rPr>
                 <w:sz w:val="22"/>
                 <w:szCs w:val="22"/>
               </w:rPr>
               <w:t>vpm</w:t>
             </w:r>
-            <w:proofErr w:type="spellEnd"/>
-          </w:p>
-          <w:p>
-            <w:pPr>
-              <w:rPr>
-                <w:b/>
-                <w:sz w:val="22"/>
-                <w:szCs w:val="22"/>
-              </w:rPr>
-            </w:pPr>
-            <w:r>
-              <w:rPr>
-                <w:b/>
-                <w:sz w:val="22"/>
-                <w:szCs w:val="22"/>
-              </w:rPr>
-              <w:t>toastmaster</w:t>
-            </w:r>
-          </w:p>
-          <w:p>
-            <w:pPr>
-              <w:rPr>
-                <w:sz w:val="22"/>
-                <w:szCs w:val="22"/>
-              </w:rPr>
-            </w:pPr>
-            <w:proofErr w:type="spellStart"/>
-            <w:r>
-              <w:rPr>
-                <w:b/>
-                <w:sz w:val="22"/>
-                <w:szCs w:val="22"/>
-              </w:rPr>
-              <w:t>generalEval</w:t>
-            </w:r>
-            <w:proofErr w:type="spellEnd"/>
-            <w:r>
-              <w:rPr>
-                <w:sz w:val="22"/>
-                <w:szCs w:val="22"/>
-              </w:rPr>
-              <w:t xml:space="preserve"> </w:t>
-            </w:r>
-          </w:p>
-          <w:p>
-            <w:pPr>
-              <w:rPr>
-                <w:b/>
-                <w:sz w:val="22"/>
-                <w:szCs w:val="22"/>
-              </w:rPr>
-            </w:pPr>
-            <w:r>
-              <w:rPr>
-                <w:sz w:val="22"/>
-                <w:szCs w:val="22"/>
-              </w:rPr>
-              <w:t xml:space="preserve"> </w:t>
-            </w:r>
-            <w:r>
-              <w:rPr>
-                <w:sz w:val="22"/>
-                <w:szCs w:val="22"/>
-              </w:rPr>
-              <w:t xml:space="preserve"> </w:t>
-            </w:r>
-            <w:r>
-              <w:rPr>
-                <w:sz w:val="22"/>
-                <w:szCs w:val="22"/>
-              </w:rPr>
-              <w:t>timer</w:t>
-            </w:r>
-          </w:p>
-          <w:p>
-            <w:pPr>
-              <w:rPr>
-                <w:sz w:val="22"/>
-                <w:szCs w:val="22"/>
-              </w:rPr>
-            </w:pPr>
-            <w:r>
-              <w:rPr>
-                <w:sz w:val="22"/>
-                <w:szCs w:val="22"/>
-              </w:rPr>
-              <w:t xml:space="preserve">  </w:t>
-            </w:r>
-            <w:r>
-              <w:rPr>
-                <w:sz w:val="22"/>
-                <w:szCs w:val="22"/>
-              </w:rPr>
-              <w:t>ah-counter</w:t>
-            </w:r>
-          </w:p>
-          <w:p>
-            <w:pPr>
-              <w:rPr>
-                <w:sz w:val="22"/>
-                <w:szCs w:val="22"/>
-              </w:rPr>
-            </w:pPr>
-            <w:r>
-              <w:rPr>
-                <w:sz w:val="22"/>
-                <w:szCs w:val="22"/>
-              </w:rPr>
-              <w:t xml:space="preserve">  </w:t>
-            </w:r>
-            <w:r>
-              <w:rPr>
-                <w:sz w:val="22"/>
-                <w:szCs w:val="22"/>
-              </w:rPr>
-              <w:t>grammarian</w:t>
-            </w:r>
-          </w:p>
-          <w:p>
-            <w:pPr>
-              <w:rPr>
-                <w:sz w:val="22"/>
-                <w:szCs w:val="22"/>
-              </w:rPr>
-            </w:pPr>
-          </w:p>
-          <w:p>
-            <w:pPr>
-              <w:rPr>
-                <w:b/>
-                <w:sz w:val="22"/>
-                <w:szCs w:val="22"/>
-              </w:rPr>
-            </w:pPr>
-            <w:r>
-              <w:rPr>
-                <w:b/>
-                <w:sz w:val="22"/>
-                <w:szCs w:val="22"/>
-              </w:rPr>
-              <w:t>toastmaster</w:t>
-            </w:r>
-          </w:p>
-          <w:p>
-            <w:pPr>
-              <w:rPr>
-                <w:sz w:val="22"/>
-                <w:szCs w:val="22"/>
-              </w:rPr>
-            </w:pPr>
-            <w:r>
-              <w:rPr>
-                <w:sz w:val="22"/>
-                <w:szCs w:val="22"/>
-              </w:rPr>
-              <w:t>evaluator1</w:t>
-            </w:r>
-          </w:p>
-          <w:p>
-            <w:pPr>
-              <w:rPr>
-                <w:b/>
-                <w:sz w:val="22"/>
-                <w:szCs w:val="22"/>
-              </w:rPr>
-            </w:pPr>
-            <w:r>
-              <w:rPr>
-                <w:b/>
-                <w:sz w:val="22"/>
-                <w:szCs w:val="22"/>
-              </w:rPr>
-              <w:t>speaker1FirstLastName</w:t>
-            </w:r>
-          </w:p>
-          <w:p>
-            <w:pPr>
-              <w:rPr>
-                <w:i/>
-                <w:color w:val="000000"/>
-                <w:sz w:val="22"/>
-                <w:szCs w:val="22"/>
-              </w:rPr>
-            </w:pPr>
-            <w:r>
-              <w:rPr>
-                <w:b/>
-                <w:sz w:val="22"/>
-                <w:szCs w:val="22"/>
-              </w:rPr>
-              <w:t xml:space="preserve"> </w:t>
-            </w:r>
-          </w:p>
-          <w:p>
-            <w:pPr>
-              <w:rPr>
-                <w:b/>
-                <w:sz w:val="22"/>
-                <w:szCs w:val="22"/>
-              </w:rPr>
-            </w:pPr>
-            <w:r>
-              <w:rPr>
-                <w:sz w:val="22"/>
-                <w:szCs w:val="22"/>
-              </w:rPr>
-              <w:t>evaluator2</w:t>
-            </w:r>
-          </w:p>
-          <w:p>
-            <w:pPr>
-              <w:rPr>
-                <w:b/>
-                <w:sz w:val="22"/>
-                <w:szCs w:val="22"/>
-              </w:rPr>
-            </w:pPr>
-            <w:r>
-              <w:rPr>
-                <w:b/>
-                <w:sz w:val="22"/>
-                <w:szCs w:val="22"/>
-              </w:rPr>
-              <w:t>speaker</w:t>
-            </w:r>
-            <w:r>
-              <w:rPr>
-                <w:b/>
-                <w:sz w:val="22"/>
-                <w:szCs w:val="22"/>
-              </w:rPr>
-              <w:t>2</w:t>
-            </w:r>
-            <w:r>
-              <w:rPr>
-                <w:b/>
-                <w:sz w:val="22"/>
-                <w:szCs w:val="22"/>
-              </w:rPr>
-              <w:t>FirstLastName</w:t>
-            </w:r>
-          </w:p>
-          <w:p>
-            <w:pPr>
-              <w:rPr>
-                <w:b/>
-                <w:sz w:val="22"/>
-                <w:szCs w:val="22"/>
-              </w:rPr>
-            </w:pPr>
-          </w:p>
-          <w:p>
-            <w:pPr>
-              <w:rPr>
-                <w:b/>
-                <w:sz w:val="22"/>
-                <w:szCs w:val="22"/>
-              </w:rPr>
-            </w:pPr>
-            <w:r>
-              <w:rPr>
-                <w:sz w:val="22"/>
-                <w:szCs w:val="22"/>
-              </w:rPr>
-              <w:t>evaluator3</w:t>
-            </w:r>
-          </w:p>
-          <w:p>
-            <w:pPr>
-              <w:rPr>
-                <w:b/>
-                <w:sz w:val="22"/>
-                <w:szCs w:val="22"/>
-              </w:rPr>
-            </w:pPr>
-            <w:r>
-              <w:rPr>
-                <w:b/>
-                <w:sz w:val="22"/>
-                <w:szCs w:val="22"/>
-              </w:rPr>
-              <w:t>speaker3</w:t>
-            </w:r>
-            <w:r>
-              <w:rPr>
-                <w:b/>
-                <w:sz w:val="22"/>
-                <w:szCs w:val="22"/>
-              </w:rPr>
-              <w:t>FirstLastName</w:t>
-            </w:r>
-          </w:p>
-          <w:p>
-            <w:pPr>
-              <w:rPr>
-                <w:i/>
-                <w:sz w:val="22"/>
-                <w:szCs w:val="22"/>
-              </w:rPr>
-            </w:pPr>
-          </w:p>
-          <w:p>
-            <w:pPr>
-              <w:rPr>
-                <w:b/>
-                <w:sz w:val="22"/>
-                <w:szCs w:val="22"/>
-              </w:rPr>
-            </w:pPr>
-            <w:r>
-              <w:rPr>
-                <w:sz w:val="22"/>
-                <w:szCs w:val="22"/>
-              </w:rPr>
-              <w:t>evaluator4</w:t>
-            </w:r>
-          </w:p>
-          <w:p>
-            <w:pPr>
-              <w:rPr>
-                <w:b/>
-                <w:sz w:val="22"/>
-                <w:szCs w:val="22"/>
-              </w:rPr>
-            </w:pPr>
-            <w:r>
-              <w:rPr>
-                <w:b/>
-                <w:sz w:val="22"/>
-                <w:szCs w:val="22"/>
-              </w:rPr>
-              <w:t>speaker4FirstLastName</w:t>
-            </w:r>
-          </w:p>
-          <w:p>
-            <w:pPr>
-              <w:rPr>
-                <w:i/>
-                <w:sz w:val="22"/>
-                <w:szCs w:val="22"/>
-              </w:rPr>
-            </w:pPr>
-          </w:p>
-          <w:p>
-            <w:pPr>
-              <w:rPr>
-                <w:i/>
-                <w:sz w:val="22"/>
-                <w:szCs w:val="22"/>
-              </w:rPr>
-            </w:pPr>
-            <w:r>
-              <w:rPr>
-                <w:i/>
-                <w:sz w:val="22"/>
-                <w:szCs w:val="22"/>
-              </w:rPr>
-              <w:t>toastmaster</w:t>
-            </w:r>
-          </w:p>
-          <w:p>
-            <w:pPr>
-              <w:rPr>
-                <w:b/>
-                <w:sz w:val="22"/>
-                <w:szCs w:val="22"/>
-              </w:rPr>
-            </w:pPr>
-          </w:p>
-          <w:p>
-            <w:pPr>
-              <w:rPr>
-                <w:i/>
-                <w:sz w:val="22"/>
-                <w:szCs w:val="22"/>
-              </w:rPr>
-            </w:pPr>
-            <w:proofErr w:type="spellStart"/>
-            <w:r>
-              <w:rPr>
-                <w:b/>
-                <w:sz w:val="22"/>
-                <w:szCs w:val="22"/>
-              </w:rPr>
-              <w:t>tTMaster</w:t>
-            </w:r>
-            <w:proofErr w:type="spellEnd"/>
-          </w:p>
-          <w:p>
-            <w:pPr>
-              <w:rPr>
-                <w:b/>
-                <w:sz w:val="22"/>
-                <w:szCs w:val="22"/>
-              </w:rPr>
-            </w:pPr>
-          </w:p>
-          <w:p>
-            <w:pPr>
-              <w:rPr>
-                <w:b/>
-                <w:sz w:val="22"/>
-                <w:szCs w:val="22"/>
-              </w:rPr>
-            </w:pPr>
-          </w:p>
-          <w:p>
-            <w:pPr>
-              <w:rPr>
-                <w:b/>
-                <w:sz w:val="22"/>
-                <w:szCs w:val="22"/>
-              </w:rPr>
-            </w:pPr>
-            <w:r>
-              <w:rPr>
-                <w:b/>
-                <w:sz w:val="22"/>
-                <w:szCs w:val="22"/>
-              </w:rPr>
-              <w:t>toastmaster</w:t>
-            </w:r>
-          </w:p>
-          <w:p>
-            <w:pPr>
-              <w:rPr>
-                <w:b/>
-                <w:sz w:val="22"/>
-                <w:szCs w:val="22"/>
-              </w:rPr>
-            </w:pPr>
-            <w:proofErr w:type="spellStart"/>
-            <w:r>
-              <w:rPr>
-                <w:b/>
-                <w:sz w:val="22"/>
-                <w:szCs w:val="22"/>
-              </w:rPr>
-              <w:t>generalEval</w:t>
-            </w:r>
-            <w:proofErr w:type="spellEnd"/>
-          </w:p>
-          <w:p>
-            <w:pPr>
-              <w:rPr>
-                <w:b/>
-                <w:sz w:val="22"/>
-                <w:szCs w:val="22"/>
-              </w:rPr>
-            </w:pPr>
-            <w:r>
-              <w:rPr>
-                <w:sz w:val="22"/>
-                <w:szCs w:val="22"/>
-              </w:rPr>
-              <w:t xml:space="preserve">  </w:t>
-            </w:r>
-            <w:r>
-              <w:rPr>
-                <w:sz w:val="22"/>
-                <w:szCs w:val="22"/>
-              </w:rPr>
-              <w:t>evaluator1</w:t>
-            </w:r>
-          </w:p>
-          <w:p>
-            <w:pPr>
-              <w:rPr>
-                <w:b/>
-                <w:sz w:val="22"/>
-                <w:szCs w:val="22"/>
-              </w:rPr>
-            </w:pPr>
-            <w:r>
-              <w:rPr>
-                <w:sz w:val="22"/>
-                <w:szCs w:val="22"/>
-              </w:rPr>
-              <w:t xml:space="preserve">  evaluator2</w:t>
-            </w:r>
-          </w:p>
-          <w:p>
-            <w:pPr>
-              <w:rPr>
-                <w:b/>
-                <w:sz w:val="22"/>
-                <w:szCs w:val="22"/>
-              </w:rPr>
-            </w:pPr>
-            <w:r>
-              <w:rPr>
-                <w:sz w:val="22"/>
-                <w:szCs w:val="22"/>
-              </w:rPr>
-              <w:t xml:space="preserve">  </w:t>
-            </w:r>
-            <w:r>
-              <w:rPr>
-                <w:sz w:val="22"/>
-                <w:szCs w:val="22"/>
-              </w:rPr>
-              <w:t>evaluator3</w:t>
-            </w:r>
-          </w:p>
-          <w:p>
-            <w:pPr>
-              <w:rPr>
-                <w:b/>
-                <w:sz w:val="22"/>
-                <w:szCs w:val="22"/>
-              </w:rPr>
-            </w:pPr>
-            <w:r>
-              <w:rPr>
-                <w:sz w:val="22"/>
-                <w:szCs w:val="22"/>
-              </w:rPr>
-              <w:t xml:space="preserve">  </w:t>
-            </w:r>
-            <w:r>
-              <w:rPr>
-                <w:sz w:val="22"/>
-                <w:szCs w:val="22"/>
-              </w:rPr>
-              <w:t>evaluator4</w:t>
-            </w:r>
-          </w:p>
-          <w:p>
-            <w:pPr>
-              <w:rPr>
-                <w:b/>
-                <w:sz w:val="22"/>
-                <w:szCs w:val="22"/>
-              </w:rPr>
-            </w:pPr>
-            <w:proofErr w:type="spellStart"/>
-            <w:r>
-              <w:rPr>
-                <w:i/>
-                <w:sz w:val="22"/>
-                <w:szCs w:val="22"/>
-              </w:rPr>
-              <w:t>generalEval</w:t>
-            </w:r>
-            <w:proofErr w:type="spellEnd"/>
-          </w:p>
-          <w:p>
-            <w:pPr>
-              <w:rPr>
-                <w:b/>
-                <w:sz w:val="22"/>
-                <w:szCs w:val="22"/>
-              </w:rPr>
-            </w:pPr>
-          </w:p>
-          <w:p>
-            <w:pPr>
-              <w:rPr>
-                <w:b/>
-                <w:sz w:val="22"/>
-                <w:szCs w:val="22"/>
-              </w:rPr>
-            </w:pPr>
-            <w:proofErr w:type="spellStart"/>
-            <w:r>
-              <w:rPr>
-                <w:b/>
-                <w:sz w:val="22"/>
-                <w:szCs w:val="22"/>
-              </w:rPr>
-              <w:t>generalEval</w:t>
-            </w:r>
-            <w:proofErr w:type="spellEnd"/>
-          </w:p>
-          <w:p>
-            <w:pPr>
-              <w:rPr>
-                <w:b/>
-                <w:sz w:val="22"/>
-                <w:szCs w:val="22"/>
-              </w:rPr>
-            </w:pPr>
-            <w:r>
-              <w:rPr>
-                <w:sz w:val="22"/>
-                <w:szCs w:val="22"/>
-              </w:rPr>
-              <w:t xml:space="preserve">  timer</w:t>
-            </w:r>
-          </w:p>
-          <w:p>
-            <w:pPr>
-              <w:rPr>
-                <w:sz w:val="22"/>
-                <w:szCs w:val="22"/>
-              </w:rPr>
-            </w:pPr>
-            <w:r>
-              <w:rPr>
-                <w:sz w:val="22"/>
-                <w:szCs w:val="22"/>
-              </w:rPr>
-              <w:t xml:space="preserve">  </w:t>
-            </w:r>
-            <w:r>
-              <w:rPr>
-                <w:sz w:val="22"/>
-                <w:szCs w:val="22"/>
-              </w:rPr>
-              <w:t>ah-counter</w:t>
-            </w:r>
-          </w:p>
-          <w:p>
-            <w:pPr>
-              <w:rPr>
-                <w:sz w:val="22"/>
-                <w:szCs w:val="22"/>
-              </w:rPr>
-            </w:pPr>
-            <w:r>
-              <w:rPr>
-                <w:sz w:val="22"/>
-                <w:szCs w:val="22"/>
-              </w:rPr>
-              <w:t xml:space="preserve">  grammarian</w:t>
-            </w:r>
-          </w:p>
-          <w:p>
-            <w:pPr>
-              <w:rPr>
-                <w:b/>
-                <w:sz w:val="22"/>
-                <w:szCs w:val="22"/>
-              </w:rPr>
-            </w:pPr>
-            <w:proofErr w:type="spellStart"/>
-            <w:r>
-              <w:rPr>
-                <w:b/>
-                <w:sz w:val="22"/>
-                <w:szCs w:val="22"/>
-              </w:rPr>
-              <w:t>generalEval</w:t>
-            </w:r>
-            <w:proofErr w:type="spellEnd"/>
-          </w:p>
-          <w:p>
-            <w:pPr>
-              <w:rPr>
-                <w:b/>
-                <w:sz w:val="22"/>
-                <w:szCs w:val="22"/>
-              </w:rPr>
-            </w:pPr>
-          </w:p>
-          <w:p>
-            <w:pPr>
-              <w:rPr>
-                <w:b/>
-                <w:sz w:val="22"/>
-                <w:szCs w:val="22"/>
-              </w:rPr>
-            </w:pPr>
-            <w:r>
-              <w:rPr>
-                <w:b/>
-                <w:sz w:val="22"/>
-                <w:szCs w:val="22"/>
-              </w:rPr>
-              <w:t>toastmaster</w:t>
-            </w:r>
-          </w:p>
-          <w:p>
-            <w:pPr>
-              <w:rPr>
-                <w:sz w:val="22"/>
-                <w:szCs w:val="22"/>
-              </w:rPr>
-            </w:pPr>
-            <w:proofErr w:type="spellStart"/>
-            <w:r>
-              <w:rPr>
-                <w:sz w:val="22"/>
-                <w:szCs w:val="22"/>
-              </w:rPr>
-              <w:t>vpm</w:t>
-            </w:r>
-            <w:proofErr w:type="spellEnd"/>
-          </w:p>
-          <w:p>
-            <w:pPr>
-              <w:rPr>
-                <w:sz w:val="22"/>
-                <w:szCs w:val="22"/>
-              </w:rPr>
-            </w:pPr>
-            <w:proofErr w:type="spellStart"/>
+          </w:p>
+          <w:p>
+            <w:pPr>
+              <w:rPr>
+                <w:sz w:val="22"/>
+                <w:szCs w:val="22"/>
+              </w:rPr>
+            </w:pPr>
             <w:r>
               <w:rPr>
                 <w:sz w:val="22"/>
@@ -6191,7 +6097,6 @@
               </w:rPr>
               <w:t>vpe</w:t>
             </w:r>
-            <w:proofErr w:type="spellEnd"/>
           </w:p>
           <w:p>
             <w:pPr>
@@ -7408,7 +7313,7 @@
 </file>
 
 <file path=customXml/itemProps1.xml><?xml version="1.0" encoding="utf-8"?>
-<ds:datastoreItem xmlns:ds="http://schemas.openxmlformats.org/officeDocument/2006/customXml" ds:itemID="{24DEA2AE-6631-DA47-B5BE-B0D6FD3AE194}">
+<ds:datastoreItem xmlns:ds="http://schemas.openxmlformats.org/officeDocument/2006/customXml" ds:itemID="{7427266E-3E21-EB44-A552-E38CEB9B6ABF}">
   <ds:schemaRefs>
     <ds:schemaRef ds:uri="http://schemas.openxmlformats.org/officeDocument/2006/bibliography"/>
   </ds:schemaRefs>

</xml_diff>

<commit_message>
speaker 2 manual is now showing up.
</commit_message>
<xml_diff>
--- a/Agenda.docx
+++ b/Agenda.docx
@@ -4503,6 +4503,8 @@
               </w:rPr>
               <w:t xml:space="preserve"> </w:t>
             </w:r>
+            <w:bookmarkStart w:id="0" w:name="_GoBack"/>
+            <w:bookmarkEnd w:id="0"/>
           </w:p>
           <w:p>
             <w:pPr>
@@ -5600,6 +5602,14 @@
               </w:rPr>
               <w:t>evaluator2</w:t>
             </w:r>
+            <w:r>
+              <w:rPr>
+                <w:i/>
+                <w:sz w:val="22"/>
+                <w:szCs w:val="22"/>
+              </w:rPr>
+              <w:t xml:space="preserve"> </w:t>
+            </w:r>
           </w:p>
           <w:p>
             <w:pPr>
@@ -5617,8 +5627,6 @@
               </w:rPr>
               <w:t>speaker2</w:t>
             </w:r>
-            <w:bookmarkStart w:id="0" w:name="_GoBack"/>
-            <w:bookmarkEnd w:id="0"/>
             <w:r>
               <w:rPr>
                 <w:b/>
@@ -7313,7 +7321,7 @@
 </file>
 
 <file path=customXml/itemProps1.xml><?xml version="1.0" encoding="utf-8"?>
-<ds:datastoreItem xmlns:ds="http://schemas.openxmlformats.org/officeDocument/2006/customXml" ds:itemID="{7427266E-3E21-EB44-A552-E38CEB9B6ABF}">
+<ds:datastoreItem xmlns:ds="http://schemas.openxmlformats.org/officeDocument/2006/customXml" ds:itemID="{F3A39E0D-E171-EE46-83E1-F8A67394C0C9}">
   <ds:schemaRefs>
     <ds:schemaRef ds:uri="http://schemas.openxmlformats.org/officeDocument/2006/bibliography"/>
   </ds:schemaRefs>

</xml_diff>

<commit_message>
removed formatting for third speaker and then added it back in to get replace working.
</commit_message>
<xml_diff>
--- a/Agenda.docx
+++ b/Agenda.docx
@@ -4503,8 +4503,6 @@
               </w:rPr>
               <w:t xml:space="preserve"> </w:t>
             </w:r>
-            <w:bookmarkStart w:id="0" w:name="_GoBack"/>
-            <w:bookmarkEnd w:id="0"/>
           </w:p>
           <w:p>
             <w:pPr>
@@ -5625,23 +5623,7 @@
                 <w:sz w:val="22"/>
                 <w:szCs w:val="22"/>
               </w:rPr>
-              <w:t>speaker2</w:t>
-            </w:r>
-            <w:r>
-              <w:rPr>
-                <w:b/>
-                <w:sz w:val="22"/>
-                <w:szCs w:val="22"/>
-              </w:rPr>
-              <w:t>FirstLastName</w:t>
-            </w:r>
-            <w:r>
-              <w:rPr>
-                <w:b/>
-                <w:sz w:val="22"/>
-                <w:szCs w:val="22"/>
-              </w:rPr>
-              <w:t xml:space="preserve"> </w:t>
+              <w:t xml:space="preserve">speaker2FirstLastName </w:t>
             </w:r>
           </w:p>
           <w:p>
@@ -5679,6 +5661,7 @@
                 <w:szCs w:val="22"/>
               </w:rPr>
             </w:pPr>
+            <w:bookmarkStart w:id="0" w:name="_GoBack"/>
             <w:r>
               <w:rPr>
                 <w:b/>
@@ -5687,15 +5670,8 @@
               </w:rPr>
               <w:t>speaker3FirstLastName</w:t>
             </w:r>
-            <w:r>
-              <w:rPr>
-                <w:b/>
-                <w:sz w:val="22"/>
-                <w:szCs w:val="22"/>
-              </w:rPr>
-              <w:t xml:space="preserve"> </w:t>
-            </w:r>
-          </w:p>
+          </w:p>
+          <w:bookmarkEnd w:id="0"/>
           <w:p>
             <w:pPr>
               <w:rPr>
@@ -7321,7 +7297,7 @@
 </file>
 
 <file path=customXml/itemProps1.xml><?xml version="1.0" encoding="utf-8"?>
-<ds:datastoreItem xmlns:ds="http://schemas.openxmlformats.org/officeDocument/2006/customXml" ds:itemID="{F3A39E0D-E171-EE46-83E1-F8A67394C0C9}">
+<ds:datastoreItem xmlns:ds="http://schemas.openxmlformats.org/officeDocument/2006/customXml" ds:itemID="{02289DD2-D785-E746-A9B9-852C40EE8FCE}">
   <ds:schemaRefs>
     <ds:schemaRef ds:uri="http://schemas.openxmlformats.org/officeDocument/2006/bibliography"/>
   </ds:schemaRefs>

</xml_diff>

<commit_message>
add in the next four weeks.
</commit_message>
<xml_diff>
--- a/Agenda.docx
+++ b/Agenda.docx
@@ -10,7 +10,7 @@
     </w:p>
     <w:tbl>
       <w:tblPr>
-        <w:tblW w:w="11460" w:type="dxa"/>
+        <w:tblW w:w="11293" w:type="dxa"/>
         <w:tblInd w:w="-357" w:type="dxa"/>
         <w:tblLayout w:type="fixed"/>
         <w:tblLook w:val="0000" w:firstRow="0" w:lastRow="0" w:firstColumn="0" w:lastColumn="0" w:noHBand="0" w:noVBand="0"/>
@@ -19,8 +19,8 @@
         <w:gridCol w:w="1912"/>
         <w:gridCol w:w="2224"/>
         <w:gridCol w:w="2363"/>
+        <w:gridCol w:w="2363"/>
         <w:gridCol w:w="2431"/>
-        <w:gridCol w:w="2530"/>
       </w:tblGrid>
       <w:tr>
         <w:trPr>
@@ -51,116 +51,62 @@
               <w:bottom w:val="single" w:sz="4" w:space="0" w:color="000000"/>
             </w:tcBorders>
             <w:shd w:val="clear" w:color="auto" w:fill="auto"/>
-          </w:tcPr>
-          <w:p>
-            <w:pPr>
-              <w:jc w:val="center"/>
-              <w:rPr>
-                <w:sz w:val="24"/>
-                <w:szCs w:val="24"/>
-              </w:rPr>
-            </w:pPr>
-          </w:p>
-          <w:p>
-            <w:pPr>
-              <w:jc w:val="center"/>
-              <w:rPr>
-                <w:sz w:val="24"/>
-                <w:szCs w:val="24"/>
-              </w:rPr>
-            </w:pPr>
-            <w:r>
-              <w:rPr>
-                <w:sz w:val="24"/>
-                <w:szCs w:val="24"/>
-              </w:rPr>
-              <w:t>Week1</w:t>
+            <w:vAlign w:val="center"/>
+          </w:tcPr>
+          <w:p>
+            <w:pPr>
+              <w:jc w:val="center"/>
+              <w:rPr>
+                <w:sz w:val="24"/>
+                <w:szCs w:val="24"/>
+              </w:rPr>
+            </w:pPr>
+            <w:r>
+              <w:rPr>
+                <w:sz w:val="24"/>
+                <w:szCs w:val="24"/>
+              </w:rPr>
+              <w:t xml:space="preserve">w0_0 </w:t>
             </w:r>
           </w:p>
         </w:tc>
         <w:tc>
           <w:tcPr>
             <w:tcW w:w="2363" w:type="dxa"/>
-            <w:tcBorders>
-              <w:top w:val="single" w:sz="4" w:space="0" w:color="000000"/>
-              <w:left w:val="single" w:sz="4" w:space="0" w:color="000000"/>
-              <w:bottom w:val="single" w:sz="4" w:space="0" w:color="000000"/>
-            </w:tcBorders>
-            <w:shd w:val="clear" w:color="auto" w:fill="auto"/>
-          </w:tcPr>
-          <w:p>
-            <w:pPr>
-              <w:snapToGrid w:val="0"/>
-              <w:jc w:val="center"/>
-              <w:rPr>
-                <w:sz w:val="24"/>
-                <w:szCs w:val="24"/>
-              </w:rPr>
-            </w:pPr>
-          </w:p>
-          <w:p>
-            <w:pPr>
-              <w:jc w:val="center"/>
-              <w:rPr>
-                <w:sz w:val="24"/>
-                <w:szCs w:val="24"/>
-              </w:rPr>
-            </w:pPr>
-            <w:r>
-              <w:rPr>
-                <w:sz w:val="24"/>
-                <w:szCs w:val="24"/>
-              </w:rPr>
-              <w:t>Week2</w:t>
-            </w:r>
-          </w:p>
-        </w:tc>
-        <w:tc>
-          <w:tcPr>
-            <w:tcW w:w="2431" w:type="dxa"/>
-            <w:tcBorders>
-              <w:top w:val="single" w:sz="4" w:space="0" w:color="000000"/>
-              <w:left w:val="single" w:sz="4" w:space="0" w:color="000000"/>
-              <w:bottom w:val="single" w:sz="4" w:space="0" w:color="000000"/>
-            </w:tcBorders>
-            <w:shd w:val="clear" w:color="auto" w:fill="auto"/>
-          </w:tcPr>
-          <w:p>
-            <w:pPr>
-              <w:snapToGrid w:val="0"/>
-              <w:jc w:val="center"/>
-              <w:rPr>
-                <w:sz w:val="24"/>
-                <w:szCs w:val="24"/>
-              </w:rPr>
-            </w:pPr>
-          </w:p>
-          <w:p>
-            <w:pPr>
-              <w:jc w:val="center"/>
-              <w:rPr>
-                <w:sz w:val="24"/>
-                <w:szCs w:val="24"/>
-              </w:rPr>
-            </w:pPr>
-            <w:r>
-              <w:rPr>
-                <w:sz w:val="24"/>
-                <w:szCs w:val="24"/>
-              </w:rPr>
-              <w:t>Week3</w:t>
-            </w:r>
-          </w:p>
-        </w:tc>
-        <w:tc>
-          <w:tcPr>
-            <w:tcW w:w="2530" w:type="dxa"/>
             <w:tcBorders>
               <w:top w:val="single" w:sz="4" w:space="0" w:color="000000"/>
               <w:left w:val="single" w:sz="4" w:space="0" w:color="000000"/>
               <w:bottom w:val="single" w:sz="4" w:space="0" w:color="000000"/>
               <w:right w:val="single" w:sz="4" w:space="0" w:color="000000"/>
             </w:tcBorders>
+            <w:vAlign w:val="center"/>
+          </w:tcPr>
+          <w:p>
+            <w:pPr>
+              <w:snapToGrid w:val="0"/>
+              <w:jc w:val="center"/>
+              <w:rPr>
+                <w:sz w:val="24"/>
+                <w:szCs w:val="24"/>
+              </w:rPr>
+            </w:pPr>
+            <w:r>
+              <w:rPr>
+                <w:sz w:val="24"/>
+                <w:szCs w:val="24"/>
+              </w:rPr>
+              <w:t xml:space="preserve">w1_0 </w:t>
+            </w:r>
+          </w:p>
+        </w:tc>
+        <w:tc>
+          <w:tcPr>
+            <w:tcW w:w="2363" w:type="dxa"/>
+            <w:tcBorders>
+              <w:top w:val="single" w:sz="4" w:space="0" w:color="000000"/>
+              <w:left w:val="single" w:sz="4" w:space="0" w:color="000000"/>
+              <w:bottom w:val="single" w:sz="4" w:space="0" w:color="000000"/>
+            </w:tcBorders>
             <w:shd w:val="clear" w:color="auto" w:fill="auto"/>
           </w:tcPr>
           <w:p>
@@ -186,7 +132,45 @@
                 <w:sz w:val="24"/>
                 <w:szCs w:val="24"/>
               </w:rPr>
-              <w:t>Week4</w:t>
+              <w:t>w2_0</w:t>
+            </w:r>
+          </w:p>
+        </w:tc>
+        <w:tc>
+          <w:tcPr>
+            <w:tcW w:w="2431" w:type="dxa"/>
+            <w:tcBorders>
+              <w:top w:val="single" w:sz="4" w:space="0" w:color="000000"/>
+              <w:left w:val="single" w:sz="4" w:space="0" w:color="000000"/>
+              <w:bottom w:val="single" w:sz="6" w:space="0" w:color="000000"/>
+              <w:right w:val="single" w:sz="4" w:space="0" w:color="000000"/>
+            </w:tcBorders>
+            <w:shd w:val="clear" w:color="auto" w:fill="auto"/>
+          </w:tcPr>
+          <w:p>
+            <w:pPr>
+              <w:snapToGrid w:val="0"/>
+              <w:jc w:val="center"/>
+              <w:rPr>
+                <w:sz w:val="24"/>
+                <w:szCs w:val="24"/>
+              </w:rPr>
+            </w:pPr>
+          </w:p>
+          <w:p>
+            <w:pPr>
+              <w:jc w:val="center"/>
+              <w:rPr>
+                <w:sz w:val="24"/>
+                <w:szCs w:val="24"/>
+              </w:rPr>
+            </w:pPr>
+            <w:r>
+              <w:rPr>
+                <w:sz w:val="24"/>
+                <w:szCs w:val="24"/>
+              </w:rPr>
+              <w:t>w3_0</w:t>
             </w:r>
           </w:p>
         </w:tc>
@@ -263,7 +247,7 @@
                 <w:sz w:val="24"/>
                 <w:szCs w:val="24"/>
               </w:rPr>
-              <w:t xml:space="preserve"> </w:t>
+              <w:t xml:space="preserve"> w0_1</w:t>
             </w:r>
           </w:p>
         </w:tc>
@@ -274,6 +258,7 @@
               <w:top w:val="single" w:sz="4" w:space="0" w:color="000000"/>
               <w:left w:val="single" w:sz="4" w:space="0" w:color="000000"/>
               <w:bottom w:val="single" w:sz="4" w:space="0" w:color="000000"/>
+              <w:right w:val="single" w:sz="4" w:space="0" w:color="000000"/>
             </w:tcBorders>
             <w:shd w:val="clear" w:color="auto" w:fill="AEAAAA" w:themeFill="background2" w:themeFillShade="BF"/>
             <w:vAlign w:val="center"/>
@@ -292,13 +277,13 @@
                 <w:sz w:val="24"/>
                 <w:szCs w:val="24"/>
               </w:rPr>
-              <w:t xml:space="preserve"> </w:t>
-            </w:r>
-          </w:p>
-        </w:tc>
-        <w:tc>
-          <w:tcPr>
-            <w:tcW w:w="2431" w:type="dxa"/>
+              <w:t xml:space="preserve"> w1_1</w:t>
+            </w:r>
+          </w:p>
+        </w:tc>
+        <w:tc>
+          <w:tcPr>
+            <w:tcW w:w="2363" w:type="dxa"/>
             <w:tcBorders>
               <w:top w:val="single" w:sz="4" w:space="0" w:color="000000"/>
               <w:left w:val="single" w:sz="4" w:space="0" w:color="000000"/>
@@ -321,17 +306,38 @@
                 <w:sz w:val="24"/>
                 <w:szCs w:val="24"/>
               </w:rPr>
+              <w:t>w</w:t>
+            </w:r>
+            <w:r>
+              <w:rPr>
+                <w:sz w:val="24"/>
+                <w:szCs w:val="24"/>
+              </w:rPr>
+              <w:t>2</w:t>
+            </w:r>
+            <w:r>
+              <w:rPr>
+                <w:sz w:val="24"/>
+                <w:szCs w:val="24"/>
+              </w:rPr>
+              <w:t>_1</w:t>
+            </w:r>
+            <w:r>
+              <w:rPr>
+                <w:sz w:val="24"/>
+                <w:szCs w:val="24"/>
+              </w:rPr>
               <w:t xml:space="preserve"> </w:t>
             </w:r>
           </w:p>
         </w:tc>
         <w:tc>
           <w:tcPr>
-            <w:tcW w:w="2530" w:type="dxa"/>
-            <w:tcBorders>
-              <w:top w:val="single" w:sz="4" w:space="0" w:color="000000"/>
-              <w:left w:val="single" w:sz="4" w:space="0" w:color="000000"/>
-              <w:bottom w:val="single" w:sz="4" w:space="0" w:color="000000"/>
+            <w:tcW w:w="2431" w:type="dxa"/>
+            <w:tcBorders>
+              <w:top w:val="single" w:sz="6" w:space="0" w:color="000000"/>
+              <w:left w:val="single" w:sz="4" w:space="0" w:color="000000"/>
+              <w:bottom w:val="single" w:sz="6" w:space="0" w:color="000000"/>
               <w:right w:val="single" w:sz="4" w:space="0" w:color="000000"/>
             </w:tcBorders>
             <w:shd w:val="clear" w:color="auto" w:fill="AEAAAA" w:themeFill="background2" w:themeFillShade="BF"/>
@@ -352,6 +358,27 @@
                 <w:szCs w:val="24"/>
               </w:rPr>
               <w:t xml:space="preserve"> </w:t>
+            </w:r>
+            <w:r>
+              <w:rPr>
+                <w:sz w:val="24"/>
+                <w:szCs w:val="24"/>
+              </w:rPr>
+              <w:t>w</w:t>
+            </w:r>
+            <w:r>
+              <w:rPr>
+                <w:sz w:val="24"/>
+                <w:szCs w:val="24"/>
+              </w:rPr>
+              <w:t>3</w:t>
+            </w:r>
+            <w:r>
+              <w:rPr>
+                <w:sz w:val="24"/>
+                <w:szCs w:val="24"/>
+              </w:rPr>
+              <w:t>_1</w:t>
             </w:r>
           </w:p>
         </w:tc>
@@ -412,7 +439,7 @@
                 <w:sz w:val="24"/>
                 <w:szCs w:val="24"/>
               </w:rPr>
-              <w:t xml:space="preserve"> </w:t>
+              <w:t>w0_2</w:t>
             </w:r>
           </w:p>
         </w:tc>
@@ -423,6 +450,7 @@
               <w:top w:val="single" w:sz="4" w:space="0" w:color="000000"/>
               <w:left w:val="single" w:sz="4" w:space="0" w:color="000000"/>
               <w:bottom w:val="single" w:sz="4" w:space="0" w:color="000000"/>
+              <w:right w:val="single" w:sz="4" w:space="0" w:color="000000"/>
             </w:tcBorders>
             <w:shd w:val="clear" w:color="auto" w:fill="AEAAAA" w:themeFill="background2" w:themeFillShade="BF"/>
             <w:vAlign w:val="center"/>
@@ -441,13 +469,13 @@
                 <w:sz w:val="24"/>
                 <w:szCs w:val="24"/>
               </w:rPr>
-              <w:t xml:space="preserve"> </w:t>
-            </w:r>
-          </w:p>
-        </w:tc>
-        <w:tc>
-          <w:tcPr>
-            <w:tcW w:w="2431" w:type="dxa"/>
+              <w:t>w1_2</w:t>
+            </w:r>
+          </w:p>
+        </w:tc>
+        <w:tc>
+          <w:tcPr>
+            <w:tcW w:w="2363" w:type="dxa"/>
             <w:tcBorders>
               <w:top w:val="single" w:sz="4" w:space="0" w:color="000000"/>
               <w:left w:val="single" w:sz="4" w:space="0" w:color="000000"/>
@@ -470,17 +498,38 @@
                 <w:sz w:val="24"/>
                 <w:szCs w:val="24"/>
               </w:rPr>
+              <w:t>w</w:t>
+            </w:r>
+            <w:r>
+              <w:rPr>
+                <w:sz w:val="24"/>
+                <w:szCs w:val="24"/>
+              </w:rPr>
+              <w:t>2</w:t>
+            </w:r>
+            <w:r>
+              <w:rPr>
+                <w:sz w:val="24"/>
+                <w:szCs w:val="24"/>
+              </w:rPr>
+              <w:t>_2</w:t>
+            </w:r>
+            <w:r>
+              <w:rPr>
+                <w:sz w:val="24"/>
+                <w:szCs w:val="24"/>
+              </w:rPr>
               <w:t xml:space="preserve"> </w:t>
             </w:r>
           </w:p>
         </w:tc>
         <w:tc>
           <w:tcPr>
-            <w:tcW w:w="2530" w:type="dxa"/>
-            <w:tcBorders>
-              <w:top w:val="single" w:sz="4" w:space="0" w:color="000000"/>
-              <w:left w:val="single" w:sz="4" w:space="0" w:color="000000"/>
-              <w:bottom w:val="single" w:sz="4" w:space="0" w:color="000000"/>
+            <w:tcW w:w="2431" w:type="dxa"/>
+            <w:tcBorders>
+              <w:top w:val="single" w:sz="6" w:space="0" w:color="000000"/>
+              <w:left w:val="single" w:sz="4" w:space="0" w:color="000000"/>
+              <w:bottom w:val="single" w:sz="6" w:space="0" w:color="000000"/>
               <w:right w:val="single" w:sz="4" w:space="0" w:color="000000"/>
             </w:tcBorders>
             <w:shd w:val="clear" w:color="auto" w:fill="AEAAAA" w:themeFill="background2" w:themeFillShade="BF"/>
@@ -501,6 +550,27 @@
                 <w:szCs w:val="24"/>
               </w:rPr>
               <w:t xml:space="preserve"> </w:t>
+            </w:r>
+            <w:r>
+              <w:rPr>
+                <w:sz w:val="24"/>
+                <w:szCs w:val="24"/>
+              </w:rPr>
+              <w:t>w</w:t>
+            </w:r>
+            <w:r>
+              <w:rPr>
+                <w:sz w:val="24"/>
+                <w:szCs w:val="24"/>
+              </w:rPr>
+              <w:t>3</w:t>
+            </w:r>
+            <w:r>
+              <w:rPr>
+                <w:sz w:val="24"/>
+                <w:szCs w:val="24"/>
+              </w:rPr>
+              <w:t>_2</w:t>
             </w:r>
           </w:p>
         </w:tc>
@@ -557,6 +627,13 @@
                 <w:szCs w:val="24"/>
               </w:rPr>
             </w:pPr>
+            <w:r>
+              <w:rPr>
+                <w:sz w:val="24"/>
+                <w:szCs w:val="24"/>
+              </w:rPr>
+              <w:t>w0_3</w:t>
+            </w:r>
           </w:p>
         </w:tc>
         <w:tc>
@@ -566,6 +643,7 @@
               <w:top w:val="single" w:sz="4" w:space="0" w:color="000000"/>
               <w:left w:val="single" w:sz="4" w:space="0" w:color="000000"/>
               <w:bottom w:val="single" w:sz="4" w:space="0" w:color="000000"/>
+              <w:right w:val="single" w:sz="4" w:space="0" w:color="000000"/>
             </w:tcBorders>
             <w:shd w:val="clear" w:color="auto" w:fill="AEAAAA" w:themeFill="background2" w:themeFillShade="BF"/>
             <w:vAlign w:val="center"/>
@@ -580,11 +658,18 @@
                 <w:szCs w:val="24"/>
               </w:rPr>
             </w:pPr>
-          </w:p>
-        </w:tc>
-        <w:tc>
-          <w:tcPr>
-            <w:tcW w:w="2431" w:type="dxa"/>
+            <w:r>
+              <w:rPr>
+                <w:sz w:val="24"/>
+                <w:szCs w:val="24"/>
+              </w:rPr>
+              <w:t>w1_3</w:t>
+            </w:r>
+          </w:p>
+        </w:tc>
+        <w:tc>
+          <w:tcPr>
+            <w:tcW w:w="2363" w:type="dxa"/>
             <w:tcBorders>
               <w:top w:val="single" w:sz="4" w:space="0" w:color="000000"/>
               <w:left w:val="single" w:sz="4" w:space="0" w:color="000000"/>
@@ -595,22 +680,44 @@
           </w:tcPr>
           <w:p>
             <w:pPr>
-              <w:jc w:val="center"/>
-              <w:rPr>
-                <w:b/>
-                <w:sz w:val="24"/>
-                <w:szCs w:val="24"/>
-              </w:rPr>
-            </w:pPr>
-          </w:p>
-        </w:tc>
-        <w:tc>
-          <w:tcPr>
-            <w:tcW w:w="2530" w:type="dxa"/>
-            <w:tcBorders>
-              <w:top w:val="single" w:sz="4" w:space="0" w:color="000000"/>
-              <w:left w:val="single" w:sz="4" w:space="0" w:color="000000"/>
-              <w:bottom w:val="single" w:sz="4" w:space="0" w:color="000000"/>
+              <w:snapToGrid w:val="0"/>
+              <w:jc w:val="center"/>
+              <w:rPr>
+                <w:color w:val="000000" w:themeColor="text1"/>
+                <w:sz w:val="24"/>
+                <w:szCs w:val="24"/>
+              </w:rPr>
+            </w:pPr>
+            <w:r>
+              <w:rPr>
+                <w:sz w:val="24"/>
+                <w:szCs w:val="24"/>
+              </w:rPr>
+              <w:t>w</w:t>
+            </w:r>
+            <w:r>
+              <w:rPr>
+                <w:sz w:val="24"/>
+                <w:szCs w:val="24"/>
+              </w:rPr>
+              <w:t>2</w:t>
+            </w:r>
+            <w:r>
+              <w:rPr>
+                <w:sz w:val="24"/>
+                <w:szCs w:val="24"/>
+              </w:rPr>
+              <w:t>_3</w:t>
+            </w:r>
+          </w:p>
+        </w:tc>
+        <w:tc>
+          <w:tcPr>
+            <w:tcW w:w="2431" w:type="dxa"/>
+            <w:tcBorders>
+              <w:top w:val="single" w:sz="6" w:space="0" w:color="000000"/>
+              <w:left w:val="single" w:sz="4" w:space="0" w:color="000000"/>
+              <w:bottom w:val="single" w:sz="6" w:space="0" w:color="000000"/>
               <w:right w:val="single" w:sz="4" w:space="0" w:color="000000"/>
             </w:tcBorders>
             <w:shd w:val="clear" w:color="auto" w:fill="AEAAAA" w:themeFill="background2" w:themeFillShade="BF"/>
@@ -618,14 +725,34 @@
           </w:tcPr>
           <w:p>
             <w:pPr>
-              <w:snapToGrid w:val="0"/>
-              <w:jc w:val="center"/>
-              <w:rPr>
-                <w:b/>
-                <w:sz w:val="24"/>
-                <w:szCs w:val="24"/>
-              </w:rPr>
-            </w:pPr>
+              <w:jc w:val="center"/>
+              <w:rPr>
+                <w:b/>
+                <w:sz w:val="24"/>
+                <w:szCs w:val="24"/>
+              </w:rPr>
+            </w:pPr>
+            <w:r>
+              <w:rPr>
+                <w:sz w:val="24"/>
+                <w:szCs w:val="24"/>
+              </w:rPr>
+              <w:t>w</w:t>
+            </w:r>
+            <w:r>
+              <w:rPr>
+                <w:sz w:val="24"/>
+                <w:szCs w:val="24"/>
+              </w:rPr>
+              <w:t>3</w:t>
+            </w:r>
+            <w:r>
+              <w:rPr>
+                <w:sz w:val="24"/>
+                <w:szCs w:val="24"/>
+              </w:rPr>
+              <w:t>_3</w:t>
+            </w:r>
           </w:p>
         </w:tc>
       </w:tr>
@@ -681,6 +808,13 @@
                 <w:szCs w:val="24"/>
               </w:rPr>
             </w:pPr>
+            <w:r>
+              <w:rPr>
+                <w:sz w:val="24"/>
+                <w:szCs w:val="24"/>
+              </w:rPr>
+              <w:t>w0_4</w:t>
+            </w:r>
           </w:p>
         </w:tc>
         <w:tc>
@@ -690,6 +824,7 @@
               <w:top w:val="single" w:sz="4" w:space="0" w:color="000000"/>
               <w:left w:val="single" w:sz="4" w:space="0" w:color="000000"/>
               <w:bottom w:val="single" w:sz="4" w:space="0" w:color="000000"/>
+              <w:right w:val="single" w:sz="4" w:space="0" w:color="000000"/>
             </w:tcBorders>
             <w:shd w:val="clear" w:color="auto" w:fill="AEAAAA" w:themeFill="background2" w:themeFillShade="BF"/>
             <w:vAlign w:val="center"/>
@@ -705,11 +840,18 @@
                 <w:szCs w:val="24"/>
               </w:rPr>
             </w:pPr>
-          </w:p>
-        </w:tc>
-        <w:tc>
-          <w:tcPr>
-            <w:tcW w:w="2431" w:type="dxa"/>
+            <w:r>
+              <w:rPr>
+                <w:sz w:val="24"/>
+                <w:szCs w:val="24"/>
+              </w:rPr>
+              <w:t>w1_4</w:t>
+            </w:r>
+          </w:p>
+        </w:tc>
+        <w:tc>
+          <w:tcPr>
+            <w:tcW w:w="2363" w:type="dxa"/>
             <w:tcBorders>
               <w:top w:val="single" w:sz="4" w:space="0" w:color="000000"/>
               <w:left w:val="single" w:sz="4" w:space="0" w:color="000000"/>
@@ -720,22 +862,38 @@
           </w:tcPr>
           <w:p>
             <w:pPr>
-              <w:jc w:val="center"/>
-              <w:rPr>
-                <w:b/>
-                <w:sz w:val="24"/>
-                <w:szCs w:val="24"/>
-              </w:rPr>
-            </w:pPr>
-          </w:p>
-        </w:tc>
-        <w:tc>
-          <w:tcPr>
-            <w:tcW w:w="2530" w:type="dxa"/>
-            <w:tcBorders>
-              <w:top w:val="single" w:sz="4" w:space="0" w:color="000000"/>
-              <w:left w:val="single" w:sz="4" w:space="0" w:color="000000"/>
-              <w:bottom w:val="single" w:sz="4" w:space="0" w:color="000000"/>
+              <w:snapToGrid w:val="0"/>
+              <w:jc w:val="center"/>
+              <w:rPr>
+                <w:b/>
+                <w:color w:val="7030A0"/>
+                <w:sz w:val="24"/>
+                <w:szCs w:val="24"/>
+              </w:rPr>
+            </w:pPr>
+            <w:r>
+              <w:rPr>
+                <w:sz w:val="24"/>
+                <w:szCs w:val="24"/>
+              </w:rPr>
+              <w:t>w2</w:t>
+            </w:r>
+            <w:r>
+              <w:rPr>
+                <w:sz w:val="24"/>
+                <w:szCs w:val="24"/>
+              </w:rPr>
+              <w:t>_4</w:t>
+            </w:r>
+          </w:p>
+        </w:tc>
+        <w:tc>
+          <w:tcPr>
+            <w:tcW w:w="2431" w:type="dxa"/>
+            <w:tcBorders>
+              <w:top w:val="single" w:sz="6" w:space="0" w:color="000000"/>
+              <w:left w:val="single" w:sz="4" w:space="0" w:color="000000"/>
+              <w:bottom w:val="single" w:sz="6" w:space="0" w:color="000000"/>
               <w:right w:val="single" w:sz="4" w:space="0" w:color="000000"/>
             </w:tcBorders>
             <w:shd w:val="clear" w:color="auto" w:fill="AEAAAA" w:themeFill="background2" w:themeFillShade="BF"/>
@@ -743,14 +901,34 @@
           </w:tcPr>
           <w:p>
             <w:pPr>
-              <w:snapToGrid w:val="0"/>
-              <w:jc w:val="center"/>
-              <w:rPr>
-                <w:b/>
-                <w:sz w:val="24"/>
-                <w:szCs w:val="24"/>
-              </w:rPr>
-            </w:pPr>
+              <w:jc w:val="center"/>
+              <w:rPr>
+                <w:b/>
+                <w:sz w:val="24"/>
+                <w:szCs w:val="24"/>
+              </w:rPr>
+            </w:pPr>
+            <w:r>
+              <w:rPr>
+                <w:sz w:val="24"/>
+                <w:szCs w:val="24"/>
+              </w:rPr>
+              <w:t>w</w:t>
+            </w:r>
+            <w:r>
+              <w:rPr>
+                <w:sz w:val="24"/>
+                <w:szCs w:val="24"/>
+              </w:rPr>
+              <w:t>3</w:t>
+            </w:r>
+            <w:r>
+              <w:rPr>
+                <w:sz w:val="24"/>
+                <w:szCs w:val="24"/>
+              </w:rPr>
+              <w:t>_4</w:t>
+            </w:r>
           </w:p>
         </w:tc>
       </w:tr>
@@ -806,6 +984,13 @@
                 <w:szCs w:val="24"/>
               </w:rPr>
             </w:pPr>
+            <w:r>
+              <w:rPr>
+                <w:sz w:val="24"/>
+                <w:szCs w:val="24"/>
+              </w:rPr>
+              <w:t>w0_5</w:t>
+            </w:r>
           </w:p>
         </w:tc>
         <w:tc>
@@ -815,6 +1000,7 @@
               <w:top w:val="single" w:sz="4" w:space="0" w:color="000000"/>
               <w:left w:val="single" w:sz="4" w:space="0" w:color="000000"/>
               <w:bottom w:val="single" w:sz="4" w:space="0" w:color="000000"/>
+              <w:right w:val="single" w:sz="4" w:space="0" w:color="000000"/>
             </w:tcBorders>
             <w:shd w:val="clear" w:color="auto" w:fill="AEAAAA" w:themeFill="background2" w:themeFillShade="BF"/>
             <w:vAlign w:val="center"/>
@@ -829,11 +1015,18 @@
                 <w:szCs w:val="24"/>
               </w:rPr>
             </w:pPr>
-          </w:p>
-        </w:tc>
-        <w:tc>
-          <w:tcPr>
-            <w:tcW w:w="2431" w:type="dxa"/>
+            <w:r>
+              <w:rPr>
+                <w:sz w:val="24"/>
+                <w:szCs w:val="24"/>
+              </w:rPr>
+              <w:t>w1_5</w:t>
+            </w:r>
+          </w:p>
+        </w:tc>
+        <w:tc>
+          <w:tcPr>
+            <w:tcW w:w="2363" w:type="dxa"/>
             <w:tcBorders>
               <w:top w:val="single" w:sz="4" w:space="0" w:color="000000"/>
               <w:left w:val="single" w:sz="4" w:space="0" w:color="000000"/>
@@ -844,6 +1037,7 @@
           </w:tcPr>
           <w:p>
             <w:pPr>
+              <w:snapToGrid w:val="0"/>
               <w:jc w:val="center"/>
               <w:rPr>
                 <w:color w:val="0070C0"/>
@@ -851,15 +1045,36 @@
                 <w:szCs w:val="24"/>
               </w:rPr>
             </w:pPr>
-          </w:p>
-        </w:tc>
-        <w:tc>
-          <w:tcPr>
-            <w:tcW w:w="2530" w:type="dxa"/>
-            <w:tcBorders>
-              <w:top w:val="single" w:sz="4" w:space="0" w:color="000000"/>
-              <w:left w:val="single" w:sz="4" w:space="0" w:color="000000"/>
-              <w:bottom w:val="single" w:sz="4" w:space="0" w:color="000000"/>
+            <w:r>
+              <w:rPr>
+                <w:sz w:val="24"/>
+                <w:szCs w:val="24"/>
+              </w:rPr>
+              <w:t>w</w:t>
+            </w:r>
+            <w:r>
+              <w:rPr>
+                <w:sz w:val="24"/>
+                <w:szCs w:val="24"/>
+              </w:rPr>
+              <w:t>2</w:t>
+            </w:r>
+            <w:r>
+              <w:rPr>
+                <w:sz w:val="24"/>
+                <w:szCs w:val="24"/>
+              </w:rPr>
+              <w:t>_5</w:t>
+            </w:r>
+          </w:p>
+        </w:tc>
+        <w:tc>
+          <w:tcPr>
+            <w:tcW w:w="2431" w:type="dxa"/>
+            <w:tcBorders>
+              <w:top w:val="single" w:sz="6" w:space="0" w:color="000000"/>
+              <w:left w:val="single" w:sz="4" w:space="0" w:color="000000"/>
+              <w:bottom w:val="single" w:sz="6" w:space="0" w:color="000000"/>
               <w:right w:val="single" w:sz="4" w:space="0" w:color="000000"/>
             </w:tcBorders>
             <w:shd w:val="clear" w:color="auto" w:fill="AEAAAA" w:themeFill="background2" w:themeFillShade="BF"/>
@@ -867,28 +1082,40 @@
           </w:tcPr>
           <w:p>
             <w:pPr>
-              <w:snapToGrid w:val="0"/>
-              <w:jc w:val="center"/>
-              <w:rPr>
-                <w:color w:val="000000" w:themeColor="text1"/>
-                <w:sz w:val="24"/>
-                <w:szCs w:val="24"/>
-              </w:rPr>
-            </w:pPr>
-            <w:r>
-              <w:rPr>
-                <w:color w:val="000000" w:themeColor="text1"/>
-                <w:sz w:val="24"/>
-                <w:szCs w:val="24"/>
-              </w:rPr>
-              <w:t xml:space="preserve"> </w:t>
+              <w:jc w:val="center"/>
+              <w:rPr>
+                <w:color w:val="0070C0"/>
+                <w:sz w:val="24"/>
+                <w:szCs w:val="24"/>
+              </w:rPr>
+            </w:pPr>
+            <w:r>
+              <w:rPr>
+                <w:sz w:val="24"/>
+                <w:szCs w:val="24"/>
+              </w:rPr>
+              <w:t>w</w:t>
+            </w:r>
+            <w:r>
+              <w:rPr>
+                <w:sz w:val="24"/>
+                <w:szCs w:val="24"/>
+              </w:rPr>
+              <w:t>3</w:t>
+            </w:r>
+            <w:r>
+              <w:rPr>
+                <w:sz w:val="24"/>
+                <w:szCs w:val="24"/>
+              </w:rPr>
+              <w:t>_5</w:t>
             </w:r>
           </w:p>
         </w:tc>
       </w:tr>
       <w:tr>
         <w:trPr>
-          <w:trHeight w:hRule="exact" w:val="23"/>
+          <w:trHeight w:hRule="exact" w:val="496"/>
         </w:trPr>
         <w:tc>
           <w:tcPr>
@@ -932,6 +1159,44 @@
                 <w:szCs w:val="24"/>
               </w:rPr>
             </w:pPr>
+            <w:r>
+              <w:rPr>
+                <w:sz w:val="24"/>
+                <w:szCs w:val="24"/>
+              </w:rPr>
+              <w:t xml:space="preserve">   </w:t>
+            </w:r>
+          </w:p>
+        </w:tc>
+        <w:tc>
+          <w:tcPr>
+            <w:tcW w:w="2363" w:type="dxa"/>
+            <w:tcBorders>
+              <w:top w:val="single" w:sz="4" w:space="0" w:color="000000"/>
+              <w:left w:val="single" w:sz="4" w:space="0" w:color="000000"/>
+              <w:bottom w:val="single" w:sz="4" w:space="0" w:color="000000"/>
+              <w:right w:val="single" w:sz="4" w:space="0" w:color="000000"/>
+            </w:tcBorders>
+            <w:vAlign w:val="center"/>
+          </w:tcPr>
+          <w:p>
+            <w:pPr>
+              <w:snapToGrid w:val="0"/>
+              <w:jc w:val="center"/>
+              <w:rPr>
+                <w:b/>
+                <w:color w:val="0070C0"/>
+                <w:sz w:val="24"/>
+                <w:szCs w:val="24"/>
+              </w:rPr>
+            </w:pPr>
+            <w:r>
+              <w:rPr>
+                <w:sz w:val="24"/>
+                <w:szCs w:val="24"/>
+              </w:rPr>
+              <w:t xml:space="preserve">   </w:t>
+            </w:r>
           </w:p>
         </w:tc>
         <w:tc>
@@ -962,40 +1227,16 @@
           <w:tcPr>
             <w:tcW w:w="2431" w:type="dxa"/>
             <w:tcBorders>
-              <w:top w:val="single" w:sz="4" w:space="0" w:color="000000"/>
-              <w:left w:val="single" w:sz="4" w:space="0" w:color="000000"/>
-              <w:bottom w:val="single" w:sz="4" w:space="0" w:color="000000"/>
+              <w:top w:val="single" w:sz="6" w:space="0" w:color="000000"/>
+              <w:left w:val="single" w:sz="4" w:space="0" w:color="000000"/>
+              <w:bottom w:val="single" w:sz="6" w:space="0" w:color="000000"/>
+              <w:right w:val="single" w:sz="4" w:space="0" w:color="000000"/>
             </w:tcBorders>
             <w:shd w:val="clear" w:color="auto" w:fill="auto"/>
             <w:vAlign w:val="center"/>
           </w:tcPr>
           <w:p>
             <w:pPr>
-              <w:jc w:val="center"/>
-              <w:rPr>
-                <w:b/>
-                <w:color w:val="0070C0"/>
-                <w:sz w:val="24"/>
-                <w:szCs w:val="24"/>
-              </w:rPr>
-            </w:pPr>
-          </w:p>
-        </w:tc>
-        <w:tc>
-          <w:tcPr>
-            <w:tcW w:w="2530" w:type="dxa"/>
-            <w:tcBorders>
-              <w:top w:val="single" w:sz="4" w:space="0" w:color="000000"/>
-              <w:left w:val="single" w:sz="4" w:space="0" w:color="000000"/>
-              <w:bottom w:val="single" w:sz="4" w:space="0" w:color="000000"/>
-              <w:right w:val="single" w:sz="4" w:space="0" w:color="000000"/>
-            </w:tcBorders>
-            <w:shd w:val="clear" w:color="auto" w:fill="FFFFFF"/>
-            <w:vAlign w:val="center"/>
-          </w:tcPr>
-          <w:p>
-            <w:pPr>
-              <w:snapToGrid w:val="0"/>
               <w:jc w:val="center"/>
               <w:rPr>
                 <w:b/>
@@ -1062,7 +1303,35 @@
                 <w:sz w:val="24"/>
                 <w:szCs w:val="24"/>
               </w:rPr>
-              <w:t xml:space="preserve">  </w:t>
+              <w:t>w0_6</w:t>
+            </w:r>
+          </w:p>
+        </w:tc>
+        <w:tc>
+          <w:tcPr>
+            <w:tcW w:w="2363" w:type="dxa"/>
+            <w:tcBorders>
+              <w:top w:val="single" w:sz="4" w:space="0" w:color="000000"/>
+              <w:left w:val="single" w:sz="4" w:space="0" w:color="000000"/>
+              <w:bottom w:val="single" w:sz="4" w:space="0" w:color="000000"/>
+              <w:right w:val="single" w:sz="4" w:space="0" w:color="000000"/>
+            </w:tcBorders>
+            <w:vAlign w:val="center"/>
+          </w:tcPr>
+          <w:p>
+            <w:pPr>
+              <w:jc w:val="center"/>
+              <w:rPr>
+                <w:sz w:val="24"/>
+                <w:szCs w:val="24"/>
+              </w:rPr>
+            </w:pPr>
+            <w:r>
+              <w:rPr>
+                <w:sz w:val="24"/>
+                <w:szCs w:val="24"/>
+              </w:rPr>
+              <w:t>w1_6</w:t>
             </w:r>
           </w:p>
         </w:tc>
@@ -1093,7 +1362,7 @@
                 <w:sz w:val="24"/>
                 <w:szCs w:val="24"/>
               </w:rPr>
-              <w:t xml:space="preserve"> </w:t>
+              <w:t>w2_6</w:t>
             </w:r>
           </w:p>
         </w:tc>
@@ -1101,9 +1370,10 @@
           <w:tcPr>
             <w:tcW w:w="2431" w:type="dxa"/>
             <w:tcBorders>
-              <w:top w:val="single" w:sz="4" w:space="0" w:color="000000"/>
-              <w:left w:val="single" w:sz="4" w:space="0" w:color="000000"/>
-              <w:bottom w:val="single" w:sz="4" w:space="0" w:color="000000"/>
+              <w:top w:val="single" w:sz="6" w:space="0" w:color="000000"/>
+              <w:left w:val="single" w:sz="4" w:space="0" w:color="000000"/>
+              <w:bottom w:val="single" w:sz="6" w:space="0" w:color="000000"/>
+              <w:right w:val="single" w:sz="4" w:space="0" w:color="000000"/>
             </w:tcBorders>
             <w:shd w:val="clear" w:color="auto" w:fill="auto"/>
             <w:vAlign w:val="center"/>
@@ -1121,36 +1391,7 @@
                 <w:sz w:val="24"/>
                 <w:szCs w:val="24"/>
               </w:rPr>
-              <w:t xml:space="preserve"> </w:t>
-            </w:r>
-          </w:p>
-        </w:tc>
-        <w:tc>
-          <w:tcPr>
-            <w:tcW w:w="2530" w:type="dxa"/>
-            <w:tcBorders>
-              <w:top w:val="single" w:sz="4" w:space="0" w:color="000000"/>
-              <w:left w:val="single" w:sz="4" w:space="0" w:color="000000"/>
-              <w:bottom w:val="single" w:sz="4" w:space="0" w:color="000000"/>
-              <w:right w:val="single" w:sz="4" w:space="0" w:color="000000"/>
-            </w:tcBorders>
-            <w:shd w:val="clear" w:color="auto" w:fill="FFFFFF"/>
-            <w:vAlign w:val="center"/>
-          </w:tcPr>
-          <w:p>
-            <w:pPr>
-              <w:jc w:val="center"/>
-              <w:rPr>
-                <w:sz w:val="24"/>
-                <w:szCs w:val="24"/>
-              </w:rPr>
-            </w:pPr>
-            <w:r>
-              <w:rPr>
-                <w:sz w:val="24"/>
-                <w:szCs w:val="24"/>
-              </w:rPr>
-              <w:t xml:space="preserve"> </w:t>
+              <w:t>w3_6</w:t>
             </w:r>
           </w:p>
         </w:tc>
@@ -1216,6 +1457,13 @@
                 <w:szCs w:val="24"/>
               </w:rPr>
             </w:pPr>
+            <w:r>
+              <w:rPr>
+                <w:sz w:val="24"/>
+                <w:szCs w:val="24"/>
+              </w:rPr>
+              <w:t xml:space="preserve">w0_7    </w:t>
+            </w:r>
           </w:p>
         </w:tc>
         <w:tc>
@@ -1225,6 +1473,7 @@
               <w:top w:val="single" w:sz="4" w:space="0" w:color="000000"/>
               <w:left w:val="single" w:sz="4" w:space="0" w:color="000000"/>
               <w:bottom w:val="single" w:sz="4" w:space="0" w:color="000000"/>
+              <w:right w:val="single" w:sz="4" w:space="0" w:color="000000"/>
             </w:tcBorders>
             <w:shd w:val="clear" w:color="auto" w:fill="AEAAAA" w:themeFill="background2" w:themeFillShade="BF"/>
             <w:vAlign w:val="center"/>
@@ -1239,11 +1488,18 @@
                 <w:szCs w:val="24"/>
               </w:rPr>
             </w:pPr>
-          </w:p>
-        </w:tc>
-        <w:tc>
-          <w:tcPr>
-            <w:tcW w:w="2431" w:type="dxa"/>
+            <w:r>
+              <w:rPr>
+                <w:sz w:val="24"/>
+                <w:szCs w:val="24"/>
+              </w:rPr>
+              <w:t>w1_7</w:t>
+            </w:r>
+          </w:p>
+        </w:tc>
+        <w:tc>
+          <w:tcPr>
+            <w:tcW w:w="2363" w:type="dxa"/>
             <w:tcBorders>
               <w:top w:val="single" w:sz="4" w:space="0" w:color="000000"/>
               <w:left w:val="single" w:sz="4" w:space="0" w:color="000000"/>
@@ -1254,6 +1510,7 @@
           </w:tcPr>
           <w:p>
             <w:pPr>
+              <w:snapToGrid w:val="0"/>
               <w:jc w:val="center"/>
               <w:rPr>
                 <w:color w:val="0070C0"/>
@@ -1261,15 +1518,22 @@
                 <w:szCs w:val="24"/>
               </w:rPr>
             </w:pPr>
-          </w:p>
-        </w:tc>
-        <w:tc>
-          <w:tcPr>
-            <w:tcW w:w="2530" w:type="dxa"/>
-            <w:tcBorders>
-              <w:top w:val="single" w:sz="4" w:space="0" w:color="000000"/>
-              <w:left w:val="single" w:sz="4" w:space="0" w:color="000000"/>
-              <w:bottom w:val="single" w:sz="4" w:space="0" w:color="000000"/>
+            <w:r>
+              <w:rPr>
+                <w:sz w:val="24"/>
+                <w:szCs w:val="24"/>
+              </w:rPr>
+              <w:t>w2_7</w:t>
+            </w:r>
+          </w:p>
+        </w:tc>
+        <w:tc>
+          <w:tcPr>
+            <w:tcW w:w="2431" w:type="dxa"/>
+            <w:tcBorders>
+              <w:top w:val="single" w:sz="6" w:space="0" w:color="000000"/>
+              <w:left w:val="single" w:sz="4" w:space="0" w:color="000000"/>
+              <w:bottom w:val="single" w:sz="6" w:space="0" w:color="000000"/>
               <w:right w:val="single" w:sz="4" w:space="0" w:color="000000"/>
             </w:tcBorders>
             <w:shd w:val="clear" w:color="auto" w:fill="AEAAAA" w:themeFill="background2" w:themeFillShade="BF"/>
@@ -1277,15 +1541,20 @@
           </w:tcPr>
           <w:p>
             <w:pPr>
-              <w:snapToGrid w:val="0"/>
-              <w:jc w:val="center"/>
-              <w:rPr>
-                <w:b/>
+              <w:jc w:val="center"/>
+              <w:rPr>
                 <w:color w:val="0070C0"/>
                 <w:sz w:val="24"/>
                 <w:szCs w:val="24"/>
               </w:rPr>
             </w:pPr>
+            <w:r>
+              <w:rPr>
+                <w:sz w:val="24"/>
+                <w:szCs w:val="24"/>
+              </w:rPr>
+              <w:t>w3_7</w:t>
+            </w:r>
           </w:p>
         </w:tc>
       </w:tr>
@@ -1343,14 +1612,35 @@
                 <w:sz w:val="24"/>
                 <w:szCs w:val="24"/>
               </w:rPr>
-              <w:t xml:space="preserve"> </w:t>
-            </w:r>
-            <w:r>
-              <w:rPr>
-                <w:sz w:val="24"/>
-                <w:szCs w:val="24"/>
-              </w:rPr>
-              <w:t xml:space="preserve">   </w:t>
+              <w:t>w0_8</w:t>
+            </w:r>
+          </w:p>
+        </w:tc>
+        <w:tc>
+          <w:tcPr>
+            <w:tcW w:w="2363" w:type="dxa"/>
+            <w:tcBorders>
+              <w:top w:val="single" w:sz="4" w:space="0" w:color="000000"/>
+              <w:left w:val="single" w:sz="4" w:space="0" w:color="000000"/>
+              <w:bottom w:val="single" w:sz="4" w:space="0" w:color="000000"/>
+              <w:right w:val="single" w:sz="4" w:space="0" w:color="000000"/>
+            </w:tcBorders>
+            <w:vAlign w:val="center"/>
+          </w:tcPr>
+          <w:p>
+            <w:pPr>
+              <w:jc w:val="center"/>
+              <w:rPr>
+                <w:sz w:val="24"/>
+                <w:szCs w:val="24"/>
+              </w:rPr>
+            </w:pPr>
+            <w:r>
+              <w:rPr>
+                <w:sz w:val="24"/>
+                <w:szCs w:val="24"/>
+              </w:rPr>
+              <w:t>w1_8</w:t>
             </w:r>
           </w:p>
         </w:tc>
@@ -1378,7 +1668,7 @@
                 <w:sz w:val="24"/>
                 <w:szCs w:val="24"/>
               </w:rPr>
-              <w:t xml:space="preserve"> </w:t>
+              <w:t>w2_8</w:t>
             </w:r>
           </w:p>
         </w:tc>
@@ -1386,9 +1676,10 @@
           <w:tcPr>
             <w:tcW w:w="2431" w:type="dxa"/>
             <w:tcBorders>
-              <w:top w:val="single" w:sz="4" w:space="0" w:color="000000"/>
-              <w:left w:val="single" w:sz="4" w:space="0" w:color="000000"/>
-              <w:bottom w:val="single" w:sz="4" w:space="0" w:color="000000"/>
+              <w:top w:val="single" w:sz="6" w:space="0" w:color="000000"/>
+              <w:left w:val="single" w:sz="4" w:space="0" w:color="000000"/>
+              <w:bottom w:val="single" w:sz="6" w:space="0" w:color="000000"/>
+              <w:right w:val="single" w:sz="4" w:space="0" w:color="000000"/>
             </w:tcBorders>
             <w:shd w:val="clear" w:color="auto" w:fill="auto"/>
             <w:vAlign w:val="center"/>
@@ -1407,36 +1698,7 @@
                 <w:sz w:val="24"/>
                 <w:szCs w:val="24"/>
               </w:rPr>
-              <w:t xml:space="preserve"> </w:t>
-            </w:r>
-          </w:p>
-        </w:tc>
-        <w:tc>
-          <w:tcPr>
-            <w:tcW w:w="2530" w:type="dxa"/>
-            <w:tcBorders>
-              <w:top w:val="single" w:sz="4" w:space="0" w:color="000000"/>
-              <w:left w:val="single" w:sz="4" w:space="0" w:color="000000"/>
-              <w:bottom w:val="single" w:sz="4" w:space="0" w:color="000000"/>
-              <w:right w:val="single" w:sz="4" w:space="0" w:color="000000"/>
-            </w:tcBorders>
-            <w:shd w:val="clear" w:color="auto" w:fill="FFFFFF"/>
-            <w:vAlign w:val="center"/>
-          </w:tcPr>
-          <w:p>
-            <w:pPr>
-              <w:jc w:val="center"/>
-              <w:rPr>
-                <w:sz w:val="24"/>
-                <w:szCs w:val="24"/>
-              </w:rPr>
-            </w:pPr>
-            <w:r>
-              <w:rPr>
-                <w:sz w:val="24"/>
-                <w:szCs w:val="24"/>
-              </w:rPr>
-              <w:t xml:space="preserve"> </w:t>
+              <w:t>w3_8</w:t>
             </w:r>
           </w:p>
         </w:tc>
@@ -1502,6 +1764,13 @@
                 <w:szCs w:val="24"/>
               </w:rPr>
             </w:pPr>
+            <w:r>
+              <w:rPr>
+                <w:sz w:val="24"/>
+                <w:szCs w:val="24"/>
+              </w:rPr>
+              <w:t xml:space="preserve"> w0_9</w:t>
+            </w:r>
           </w:p>
         </w:tc>
         <w:tc>
@@ -1511,6 +1780,7 @@
               <w:top w:val="single" w:sz="4" w:space="0" w:color="000000"/>
               <w:left w:val="single" w:sz="4" w:space="0" w:color="000000"/>
               <w:bottom w:val="single" w:sz="4" w:space="0" w:color="000000"/>
+              <w:right w:val="single" w:sz="4" w:space="0" w:color="000000"/>
             </w:tcBorders>
             <w:shd w:val="clear" w:color="auto" w:fill="AEAAAA" w:themeFill="background2" w:themeFillShade="BF"/>
             <w:vAlign w:val="center"/>
@@ -1527,11 +1797,18 @@
                 <w:szCs w:val="24"/>
               </w:rPr>
             </w:pPr>
-          </w:p>
-        </w:tc>
-        <w:tc>
-          <w:tcPr>
-            <w:tcW w:w="2431" w:type="dxa"/>
+            <w:r>
+              <w:rPr>
+                <w:sz w:val="24"/>
+                <w:szCs w:val="24"/>
+              </w:rPr>
+              <w:t xml:space="preserve"> w1_9</w:t>
+            </w:r>
+          </w:p>
+        </w:tc>
+        <w:tc>
+          <w:tcPr>
+            <w:tcW w:w="2363" w:type="dxa"/>
             <w:tcBorders>
               <w:top w:val="single" w:sz="4" w:space="0" w:color="000000"/>
               <w:left w:val="single" w:sz="4" w:space="0" w:color="000000"/>
@@ -1543,21 +1820,31 @@
           <w:p>
             <w:pPr>
               <w:snapToGrid w:val="0"/>
-              <w:jc w:val="center"/>
-              <w:rPr>
-                <w:sz w:val="24"/>
-                <w:szCs w:val="24"/>
-              </w:rPr>
-            </w:pPr>
-          </w:p>
-        </w:tc>
-        <w:tc>
-          <w:tcPr>
-            <w:tcW w:w="2530" w:type="dxa"/>
-            <w:tcBorders>
-              <w:top w:val="single" w:sz="4" w:space="0" w:color="000000"/>
-              <w:left w:val="single" w:sz="4" w:space="0" w:color="000000"/>
-              <w:bottom w:val="single" w:sz="4" w:space="0" w:color="000000"/>
+              <w:ind w:right="162"/>
+              <w:jc w:val="center"/>
+              <w:rPr>
+                <w:b/>
+                <w:color w:val="0070C0"/>
+                <w:sz w:val="24"/>
+                <w:szCs w:val="24"/>
+              </w:rPr>
+            </w:pPr>
+            <w:r>
+              <w:rPr>
+                <w:sz w:val="24"/>
+                <w:szCs w:val="24"/>
+              </w:rPr>
+              <w:t xml:space="preserve"> w2_9</w:t>
+            </w:r>
+          </w:p>
+        </w:tc>
+        <w:tc>
+          <w:tcPr>
+            <w:tcW w:w="2431" w:type="dxa"/>
+            <w:tcBorders>
+              <w:top w:val="single" w:sz="6" w:space="0" w:color="000000"/>
+              <w:left w:val="single" w:sz="4" w:space="0" w:color="000000"/>
+              <w:bottom w:val="single" w:sz="6" w:space="0" w:color="000000"/>
               <w:right w:val="single" w:sz="4" w:space="0" w:color="000000"/>
             </w:tcBorders>
             <w:shd w:val="clear" w:color="auto" w:fill="AEAAAA" w:themeFill="background2" w:themeFillShade="BF"/>
@@ -1566,21 +1853,39 @@
           <w:p>
             <w:pPr>
               <w:snapToGrid w:val="0"/>
-              <w:ind w:right="162"/>
-              <w:jc w:val="center"/>
-              <w:rPr>
-                <w:b/>
-                <w:color w:val="0070C0"/>
-                <w:sz w:val="24"/>
-                <w:szCs w:val="24"/>
-              </w:rPr>
-            </w:pPr>
+              <w:jc w:val="center"/>
+              <w:rPr>
+                <w:sz w:val="24"/>
+                <w:szCs w:val="24"/>
+              </w:rPr>
+            </w:pPr>
+            <w:r>
+              <w:rPr>
+                <w:sz w:val="24"/>
+                <w:szCs w:val="24"/>
+              </w:rPr>
+              <w:t xml:space="preserve"> w</w:t>
+            </w:r>
+            <w:r>
+              <w:rPr>
+                <w:sz w:val="24"/>
+                <w:szCs w:val="24"/>
+              </w:rPr>
+              <w:t>3</w:t>
+            </w:r>
+            <w:r>
+              <w:rPr>
+                <w:sz w:val="24"/>
+                <w:szCs w:val="24"/>
+              </w:rPr>
+              <w:t>_9</w:t>
+            </w:r>
           </w:p>
         </w:tc>
       </w:tr>
       <w:tr>
         <w:trPr>
-          <w:trHeight w:val="908"/>
+          <w:trHeight w:val="948"/>
         </w:trPr>
         <w:tc>
           <w:tcPr>
@@ -1632,7 +1937,35 @@
                 <w:sz w:val="24"/>
                 <w:szCs w:val="24"/>
               </w:rPr>
-              <w:t xml:space="preserve"> </w:t>
+              <w:t>w0_10</w:t>
+            </w:r>
+          </w:p>
+        </w:tc>
+        <w:tc>
+          <w:tcPr>
+            <w:tcW w:w="2363" w:type="dxa"/>
+            <w:tcBorders>
+              <w:top w:val="single" w:sz="4" w:space="0" w:color="000000"/>
+              <w:left w:val="single" w:sz="4" w:space="0" w:color="000000"/>
+              <w:bottom w:val="single" w:sz="4" w:space="0" w:color="000000"/>
+              <w:right w:val="single" w:sz="4" w:space="0" w:color="000000"/>
+            </w:tcBorders>
+            <w:vAlign w:val="center"/>
+          </w:tcPr>
+          <w:p>
+            <w:pPr>
+              <w:jc w:val="center"/>
+              <w:rPr>
+                <w:sz w:val="24"/>
+                <w:szCs w:val="24"/>
+              </w:rPr>
+            </w:pPr>
+            <w:r>
+              <w:rPr>
+                <w:sz w:val="24"/>
+                <w:szCs w:val="24"/>
+              </w:rPr>
+              <w:t>w1_10</w:t>
             </w:r>
           </w:p>
         </w:tc>
@@ -1660,7 +1993,7 @@
                 <w:sz w:val="24"/>
                 <w:szCs w:val="24"/>
               </w:rPr>
-              <w:t xml:space="preserve"> </w:t>
+              <w:t>w2_10</w:t>
             </w:r>
           </w:p>
         </w:tc>
@@ -1668,9 +2001,10 @@
           <w:tcPr>
             <w:tcW w:w="2431" w:type="dxa"/>
             <w:tcBorders>
-              <w:top w:val="single" w:sz="4" w:space="0" w:color="000000"/>
-              <w:left w:val="single" w:sz="4" w:space="0" w:color="000000"/>
-              <w:bottom w:val="single" w:sz="4" w:space="0" w:color="000000"/>
+              <w:top w:val="single" w:sz="6" w:space="0" w:color="000000"/>
+              <w:left w:val="single" w:sz="4" w:space="0" w:color="000000"/>
+              <w:bottom w:val="single" w:sz="6" w:space="0" w:color="000000"/>
+              <w:right w:val="single" w:sz="4" w:space="0" w:color="000000"/>
             </w:tcBorders>
             <w:shd w:val="clear" w:color="auto" w:fill="auto"/>
             <w:vAlign w:val="center"/>
@@ -1689,43 +2023,21 @@
                 <w:sz w:val="24"/>
                 <w:szCs w:val="24"/>
               </w:rPr>
-              <w:t xml:space="preserve"> </w:t>
-            </w:r>
-            <w:r>
-              <w:rPr>
-                <w:sz w:val="24"/>
-                <w:szCs w:val="24"/>
-              </w:rPr>
-              <w:t xml:space="preserve"> </w:t>
-            </w:r>
-          </w:p>
-        </w:tc>
-        <w:tc>
-          <w:tcPr>
-            <w:tcW w:w="2530" w:type="dxa"/>
-            <w:tcBorders>
-              <w:top w:val="single" w:sz="4" w:space="0" w:color="000000"/>
-              <w:left w:val="single" w:sz="4" w:space="0" w:color="000000"/>
-              <w:bottom w:val="single" w:sz="4" w:space="0" w:color="000000"/>
-              <w:right w:val="single" w:sz="4" w:space="0" w:color="000000"/>
-            </w:tcBorders>
-            <w:shd w:val="clear" w:color="auto" w:fill="FFFFFF"/>
-            <w:vAlign w:val="center"/>
-          </w:tcPr>
-          <w:p>
-            <w:pPr>
-              <w:jc w:val="center"/>
-              <w:rPr>
-                <w:sz w:val="24"/>
-                <w:szCs w:val="24"/>
-              </w:rPr>
-            </w:pPr>
-            <w:r>
-              <w:rPr>
-                <w:sz w:val="24"/>
-                <w:szCs w:val="24"/>
-              </w:rPr>
-              <w:t xml:space="preserve"> </w:t>
+              <w:t>w</w:t>
+            </w:r>
+            <w:r>
+              <w:rPr>
+                <w:sz w:val="24"/>
+                <w:szCs w:val="24"/>
+              </w:rPr>
+              <w:t>3</w:t>
+            </w:r>
+            <w:r>
+              <w:rPr>
+                <w:sz w:val="24"/>
+                <w:szCs w:val="24"/>
+              </w:rPr>
+              <w:t>_10</w:t>
             </w:r>
           </w:p>
         </w:tc>
@@ -1790,6 +2102,13 @@
                 <w:szCs w:val="24"/>
               </w:rPr>
             </w:pPr>
+            <w:r>
+              <w:rPr>
+                <w:sz w:val="24"/>
+                <w:szCs w:val="24"/>
+              </w:rPr>
+              <w:t xml:space="preserve"> w0_11</w:t>
+            </w:r>
           </w:p>
         </w:tc>
         <w:tc>
@@ -1799,6 +2118,7 @@
               <w:top w:val="single" w:sz="4" w:space="0" w:color="000000"/>
               <w:left w:val="single" w:sz="4" w:space="0" w:color="000000"/>
               <w:bottom w:val="single" w:sz="4" w:space="0" w:color="000000"/>
+              <w:right w:val="single" w:sz="4" w:space="0" w:color="000000"/>
             </w:tcBorders>
             <w:shd w:val="clear" w:color="auto" w:fill="AEAAAA" w:themeFill="background2" w:themeFillShade="BF"/>
             <w:vAlign w:val="center"/>
@@ -1811,11 +2131,18 @@
                 <w:szCs w:val="24"/>
               </w:rPr>
             </w:pPr>
-          </w:p>
-        </w:tc>
-        <w:tc>
-          <w:tcPr>
-            <w:tcW w:w="2431" w:type="dxa"/>
+            <w:r>
+              <w:rPr>
+                <w:sz w:val="24"/>
+                <w:szCs w:val="24"/>
+              </w:rPr>
+              <w:t xml:space="preserve"> w1_11</w:t>
+            </w:r>
+          </w:p>
+        </w:tc>
+        <w:tc>
+          <w:tcPr>
+            <w:tcW w:w="2363" w:type="dxa"/>
             <w:tcBorders>
               <w:top w:val="single" w:sz="4" w:space="0" w:color="000000"/>
               <w:left w:val="single" w:sz="4" w:space="0" w:color="000000"/>
@@ -1826,22 +2153,28 @@
           </w:tcPr>
           <w:p>
             <w:pPr>
-              <w:snapToGrid w:val="0"/>
-              <w:jc w:val="center"/>
-              <w:rPr>
-                <w:sz w:val="24"/>
-                <w:szCs w:val="24"/>
-              </w:rPr>
-            </w:pPr>
-          </w:p>
-        </w:tc>
-        <w:tc>
-          <w:tcPr>
-            <w:tcW w:w="2530" w:type="dxa"/>
-            <w:tcBorders>
-              <w:top w:val="single" w:sz="4" w:space="0" w:color="000000"/>
-              <w:left w:val="single" w:sz="4" w:space="0" w:color="000000"/>
-              <w:bottom w:val="single" w:sz="4" w:space="0" w:color="000000"/>
+              <w:jc w:val="center"/>
+              <w:rPr>
+                <w:sz w:val="24"/>
+                <w:szCs w:val="24"/>
+              </w:rPr>
+            </w:pPr>
+            <w:r>
+              <w:rPr>
+                <w:sz w:val="24"/>
+                <w:szCs w:val="24"/>
+              </w:rPr>
+              <w:t xml:space="preserve"> w2_11</w:t>
+            </w:r>
+          </w:p>
+        </w:tc>
+        <w:tc>
+          <w:tcPr>
+            <w:tcW w:w="2431" w:type="dxa"/>
+            <w:tcBorders>
+              <w:top w:val="single" w:sz="6" w:space="0" w:color="000000"/>
+              <w:left w:val="single" w:sz="4" w:space="0" w:color="000000"/>
+              <w:bottom w:val="single" w:sz="6" w:space="0" w:color="000000"/>
               <w:right w:val="single" w:sz="4" w:space="0" w:color="000000"/>
             </w:tcBorders>
             <w:shd w:val="clear" w:color="auto" w:fill="AEAAAA" w:themeFill="background2" w:themeFillShade="BF"/>
@@ -1852,11 +2185,31 @@
               <w:snapToGrid w:val="0"/>
               <w:jc w:val="center"/>
               <w:rPr>
-                <w:color w:val="00B0F0"/>
-                <w:sz w:val="24"/>
-                <w:szCs w:val="24"/>
-              </w:rPr>
-            </w:pPr>
+                <w:sz w:val="24"/>
+                <w:szCs w:val="24"/>
+              </w:rPr>
+            </w:pPr>
+            <w:r>
+              <w:rPr>
+                <w:sz w:val="24"/>
+                <w:szCs w:val="24"/>
+              </w:rPr>
+              <w:t xml:space="preserve"> w</w:t>
+            </w:r>
+            <w:r>
+              <w:rPr>
+                <w:sz w:val="24"/>
+                <w:szCs w:val="24"/>
+              </w:rPr>
+              <w:t>3</w:t>
+            </w:r>
+            <w:r>
+              <w:rPr>
+                <w:sz w:val="24"/>
+                <w:szCs w:val="24"/>
+              </w:rPr>
+              <w:t>_11</w:t>
+            </w:r>
           </w:p>
         </w:tc>
       </w:tr>
@@ -1917,7 +2270,36 @@
                 <w:sz w:val="24"/>
                 <w:szCs w:val="24"/>
               </w:rPr>
-              <w:t xml:space="preserve"> </w:t>
+              <w:t xml:space="preserve"> w0_12</w:t>
+            </w:r>
+          </w:p>
+        </w:tc>
+        <w:tc>
+          <w:tcPr>
+            <w:tcW w:w="2363" w:type="dxa"/>
+            <w:tcBorders>
+              <w:top w:val="single" w:sz="4" w:space="0" w:color="000000"/>
+              <w:left w:val="single" w:sz="4" w:space="0" w:color="000000"/>
+              <w:bottom w:val="single" w:sz="4" w:space="0" w:color="000000"/>
+              <w:right w:val="single" w:sz="4" w:space="0" w:color="000000"/>
+            </w:tcBorders>
+            <w:vAlign w:val="center"/>
+          </w:tcPr>
+          <w:p>
+            <w:pPr>
+              <w:snapToGrid w:val="0"/>
+              <w:jc w:val="center"/>
+              <w:rPr>
+                <w:sz w:val="24"/>
+                <w:szCs w:val="24"/>
+              </w:rPr>
+            </w:pPr>
+            <w:r>
+              <w:rPr>
+                <w:sz w:val="24"/>
+                <w:szCs w:val="24"/>
+              </w:rPr>
+              <w:t xml:space="preserve"> w1_12</w:t>
             </w:r>
           </w:p>
         </w:tc>
@@ -1946,30 +2328,7 @@
                 <w:sz w:val="24"/>
                 <w:szCs w:val="24"/>
               </w:rPr>
-              <w:t xml:space="preserve">   </w:t>
-            </w:r>
-            <w:r>
-              <w:rPr>
-                <w:sz w:val="24"/>
-                <w:szCs w:val="24"/>
-              </w:rPr>
-              <w:t xml:space="preserve">                </w:t>
-            </w:r>
-            <w:r>
-              <w:rPr>
-                <w:sz w:val="24"/>
-                <w:szCs w:val="24"/>
-                <w:highlight w:val="yellow"/>
-              </w:rPr>
-              <w:t xml:space="preserve">             </w:t>
-            </w:r>
-            <w:r>
-              <w:rPr>
-                <w:sz w:val="24"/>
-                <w:szCs w:val="24"/>
-                <w:highlight w:val="yellow"/>
-              </w:rPr>
-              <w:t xml:space="preserve">              </w:t>
+              <w:t xml:space="preserve"> w2_12</w:t>
             </w:r>
           </w:p>
         </w:tc>
@@ -1977,9 +2336,10 @@
           <w:tcPr>
             <w:tcW w:w="2431" w:type="dxa"/>
             <w:tcBorders>
-              <w:top w:val="single" w:sz="4" w:space="0" w:color="000000"/>
-              <w:left w:val="single" w:sz="4" w:space="0" w:color="000000"/>
-              <w:bottom w:val="single" w:sz="4" w:space="0" w:color="000000"/>
+              <w:top w:val="single" w:sz="6" w:space="0" w:color="000000"/>
+              <w:left w:val="single" w:sz="4" w:space="0" w:color="000000"/>
+              <w:bottom w:val="single" w:sz="6" w:space="0" w:color="000000"/>
+              <w:right w:val="single" w:sz="4" w:space="0" w:color="000000"/>
             </w:tcBorders>
             <w:shd w:val="clear" w:color="auto" w:fill="auto"/>
             <w:vAlign w:val="center"/>
@@ -1998,38 +2358,7 @@
                 <w:sz w:val="24"/>
                 <w:szCs w:val="24"/>
               </w:rPr>
-              <w:t xml:space="preserve"> </w:t>
-            </w:r>
-          </w:p>
-        </w:tc>
-        <w:tc>
-          <w:tcPr>
-            <w:tcW w:w="2530" w:type="dxa"/>
-            <w:tcBorders>
-              <w:top w:val="single" w:sz="4" w:space="0" w:color="000000"/>
-              <w:left w:val="single" w:sz="4" w:space="0" w:color="000000"/>
-              <w:bottom w:val="single" w:sz="4" w:space="0" w:color="000000"/>
-              <w:right w:val="single" w:sz="4" w:space="0" w:color="000000"/>
-            </w:tcBorders>
-            <w:shd w:val="clear" w:color="auto" w:fill="FFFFFF"/>
-            <w:vAlign w:val="center"/>
-          </w:tcPr>
-          <w:p>
-            <w:pPr>
-              <w:snapToGrid w:val="0"/>
-              <w:jc w:val="center"/>
-              <w:rPr>
-                <w:sz w:val="24"/>
-                <w:szCs w:val="24"/>
-                <w:highlight w:val="yellow"/>
-              </w:rPr>
-            </w:pPr>
-            <w:r>
-              <w:rPr>
-                <w:sz w:val="24"/>
-                <w:szCs w:val="24"/>
-              </w:rPr>
-              <w:t xml:space="preserve"> </w:t>
+              <w:t xml:space="preserve"> w3_12</w:t>
             </w:r>
           </w:p>
         </w:tc>
@@ -2091,7 +2420,7 @@
                 <w:sz w:val="24"/>
                 <w:szCs w:val="24"/>
               </w:rPr>
-              <w:t xml:space="preserve"> </w:t>
+              <w:t xml:space="preserve">w0_13 </w:t>
             </w:r>
           </w:p>
         </w:tc>
@@ -2102,6 +2431,7 @@
               <w:top w:val="single" w:sz="4" w:space="0" w:color="000000"/>
               <w:left w:val="single" w:sz="4" w:space="0" w:color="000000"/>
               <w:bottom w:val="single" w:sz="4" w:space="0" w:color="000000"/>
+              <w:right w:val="single" w:sz="4" w:space="0" w:color="000000"/>
             </w:tcBorders>
             <w:shd w:val="clear" w:color="auto" w:fill="AEAAAA" w:themeFill="background2" w:themeFillShade="BF"/>
             <w:vAlign w:val="center"/>
@@ -2120,13 +2450,13 @@
                 <w:sz w:val="24"/>
                 <w:szCs w:val="24"/>
               </w:rPr>
-              <w:t xml:space="preserve"> </w:t>
-            </w:r>
-          </w:p>
-        </w:tc>
-        <w:tc>
-          <w:tcPr>
-            <w:tcW w:w="2431" w:type="dxa"/>
+              <w:t xml:space="preserve">w1_13 </w:t>
+            </w:r>
+          </w:p>
+        </w:tc>
+        <w:tc>
+          <w:tcPr>
+            <w:tcW w:w="2363" w:type="dxa"/>
             <w:tcBorders>
               <w:top w:val="single" w:sz="4" w:space="0" w:color="000000"/>
               <w:left w:val="single" w:sz="4" w:space="0" w:color="000000"/>
@@ -2149,17 +2479,17 @@
                 <w:sz w:val="24"/>
                 <w:szCs w:val="24"/>
               </w:rPr>
-              <w:t xml:space="preserve"> </w:t>
-            </w:r>
-          </w:p>
-        </w:tc>
-        <w:tc>
-          <w:tcPr>
-            <w:tcW w:w="2530" w:type="dxa"/>
-            <w:tcBorders>
-              <w:top w:val="single" w:sz="4" w:space="0" w:color="000000"/>
-              <w:left w:val="single" w:sz="4" w:space="0" w:color="000000"/>
-              <w:bottom w:val="single" w:sz="4" w:space="0" w:color="000000"/>
+              <w:t xml:space="preserve">w2_13 </w:t>
+            </w:r>
+          </w:p>
+        </w:tc>
+        <w:tc>
+          <w:tcPr>
+            <w:tcW w:w="2431" w:type="dxa"/>
+            <w:tcBorders>
+              <w:top w:val="single" w:sz="6" w:space="0" w:color="000000"/>
+              <w:left w:val="single" w:sz="4" w:space="0" w:color="000000"/>
+              <w:bottom w:val="single" w:sz="6" w:space="0" w:color="000000"/>
               <w:right w:val="single" w:sz="4" w:space="0" w:color="000000"/>
             </w:tcBorders>
             <w:shd w:val="clear" w:color="auto" w:fill="AEAAAA" w:themeFill="background2" w:themeFillShade="BF"/>
@@ -2179,7 +2509,7 @@
                 <w:sz w:val="24"/>
                 <w:szCs w:val="24"/>
               </w:rPr>
-              <w:t xml:space="preserve"> </w:t>
+              <w:t xml:space="preserve">w3_13 </w:t>
             </w:r>
           </w:p>
         </w:tc>
@@ -2238,7 +2568,7 @@
                 <w:sz w:val="24"/>
                 <w:szCs w:val="24"/>
               </w:rPr>
-              <w:t xml:space="preserve"> </w:t>
+              <w:t>w0_14</w:t>
             </w:r>
           </w:p>
         </w:tc>
@@ -2249,6 +2579,7 @@
               <w:top w:val="single" w:sz="4" w:space="0" w:color="000000"/>
               <w:left w:val="single" w:sz="4" w:space="0" w:color="000000"/>
               <w:bottom w:val="single" w:sz="4" w:space="0" w:color="000000"/>
+              <w:right w:val="single" w:sz="4" w:space="0" w:color="000000"/>
             </w:tcBorders>
             <w:shd w:val="clear" w:color="auto" w:fill="AEAAAA" w:themeFill="background2" w:themeFillShade="BF"/>
             <w:vAlign w:val="center"/>
@@ -2266,13 +2597,13 @@
                 <w:sz w:val="24"/>
                 <w:szCs w:val="24"/>
               </w:rPr>
-              <w:t xml:space="preserve"> </w:t>
-            </w:r>
-          </w:p>
-        </w:tc>
-        <w:tc>
-          <w:tcPr>
-            <w:tcW w:w="2431" w:type="dxa"/>
+              <w:t>w1_14</w:t>
+            </w:r>
+          </w:p>
+        </w:tc>
+        <w:tc>
+          <w:tcPr>
+            <w:tcW w:w="2363" w:type="dxa"/>
             <w:tcBorders>
               <w:top w:val="single" w:sz="4" w:space="0" w:color="000000"/>
               <w:left w:val="single" w:sz="4" w:space="0" w:color="000000"/>
@@ -2283,29 +2614,28 @@
           </w:tcPr>
           <w:p>
             <w:pPr>
-              <w:snapToGrid w:val="0"/>
-              <w:jc w:val="center"/>
-              <w:rPr>
-                <w:sz w:val="24"/>
-                <w:szCs w:val="24"/>
-              </w:rPr>
-            </w:pPr>
-            <w:r>
-              <w:rPr>
-                <w:sz w:val="24"/>
-                <w:szCs w:val="24"/>
-              </w:rPr>
-              <w:t xml:space="preserve"> </w:t>
-            </w:r>
-          </w:p>
-        </w:tc>
-        <w:tc>
-          <w:tcPr>
-            <w:tcW w:w="2530" w:type="dxa"/>
-            <w:tcBorders>
-              <w:top w:val="single" w:sz="4" w:space="0" w:color="000000"/>
-              <w:left w:val="single" w:sz="4" w:space="0" w:color="000000"/>
-              <w:bottom w:val="single" w:sz="4" w:space="0" w:color="000000"/>
+              <w:jc w:val="center"/>
+              <w:rPr>
+                <w:sz w:val="24"/>
+                <w:szCs w:val="24"/>
+              </w:rPr>
+            </w:pPr>
+            <w:r>
+              <w:rPr>
+                <w:sz w:val="24"/>
+                <w:szCs w:val="24"/>
+              </w:rPr>
+              <w:t>w2_14</w:t>
+            </w:r>
+          </w:p>
+        </w:tc>
+        <w:tc>
+          <w:tcPr>
+            <w:tcW w:w="2431" w:type="dxa"/>
+            <w:tcBorders>
+              <w:top w:val="single" w:sz="6" w:space="0" w:color="000000"/>
+              <w:left w:val="single" w:sz="4" w:space="0" w:color="000000"/>
+              <w:bottom w:val="single" w:sz="6" w:space="0" w:color="000000"/>
               <w:right w:val="single" w:sz="4" w:space="0" w:color="000000"/>
             </w:tcBorders>
             <w:shd w:val="clear" w:color="auto" w:fill="AEAAAA" w:themeFill="background2" w:themeFillShade="BF"/>
@@ -2325,7 +2655,21 @@
                 <w:sz w:val="24"/>
                 <w:szCs w:val="24"/>
               </w:rPr>
-              <w:t xml:space="preserve"> </w:t>
+              <w:t>w</w:t>
+            </w:r>
+            <w:r>
+              <w:rPr>
+                <w:sz w:val="24"/>
+                <w:szCs w:val="24"/>
+              </w:rPr>
+              <w:t>3</w:t>
+            </w:r>
+            <w:r>
+              <w:rPr>
+                <w:sz w:val="24"/>
+                <w:szCs w:val="24"/>
+              </w:rPr>
+              <w:t>_14</w:t>
             </w:r>
           </w:p>
         </w:tc>
@@ -2374,6 +2718,42 @@
                 <w:szCs w:val="24"/>
               </w:rPr>
             </w:pPr>
+            <w:r>
+              <w:rPr>
+                <w:sz w:val="24"/>
+                <w:szCs w:val="24"/>
+              </w:rPr>
+              <w:t xml:space="preserve">w1_4 </w:t>
+            </w:r>
+          </w:p>
+        </w:tc>
+        <w:tc>
+          <w:tcPr>
+            <w:tcW w:w="2363" w:type="dxa"/>
+            <w:tcBorders>
+              <w:top w:val="single" w:sz="4" w:space="0" w:color="000000"/>
+              <w:left w:val="single" w:sz="4" w:space="0" w:color="000000"/>
+              <w:bottom w:val="single" w:sz="4" w:space="0" w:color="000000"/>
+              <w:right w:val="single" w:sz="4" w:space="0" w:color="000000"/>
+            </w:tcBorders>
+            <w:vAlign w:val="center"/>
+          </w:tcPr>
+          <w:p>
+            <w:pPr>
+              <w:snapToGrid w:val="0"/>
+              <w:jc w:val="center"/>
+              <w:rPr>
+                <w:sz w:val="24"/>
+                <w:szCs w:val="24"/>
+              </w:rPr>
+            </w:pPr>
+            <w:r>
+              <w:rPr>
+                <w:sz w:val="24"/>
+                <w:szCs w:val="24"/>
+              </w:rPr>
+              <w:t xml:space="preserve">w1_4 </w:t>
+            </w:r>
           </w:p>
         </w:tc>
         <w:tc>
@@ -2402,34 +2782,12 @@
           <w:tcPr>
             <w:tcW w:w="2431" w:type="dxa"/>
             <w:tcBorders>
-              <w:top w:val="single" w:sz="4" w:space="0" w:color="000000"/>
-              <w:left w:val="single" w:sz="4" w:space="0" w:color="000000"/>
-              <w:bottom w:val="single" w:sz="4" w:space="0" w:color="000000"/>
+              <w:top w:val="single" w:sz="6" w:space="0" w:color="000000"/>
+              <w:left w:val="single" w:sz="4" w:space="0" w:color="000000"/>
+              <w:bottom w:val="single" w:sz="6" w:space="0" w:color="000000"/>
+              <w:right w:val="single" w:sz="4" w:space="0" w:color="000000"/>
             </w:tcBorders>
             <w:shd w:val="clear" w:color="auto" w:fill="auto"/>
-            <w:vAlign w:val="center"/>
-          </w:tcPr>
-          <w:p>
-            <w:pPr>
-              <w:snapToGrid w:val="0"/>
-              <w:jc w:val="center"/>
-              <w:rPr>
-                <w:sz w:val="24"/>
-                <w:szCs w:val="24"/>
-              </w:rPr>
-            </w:pPr>
-          </w:p>
-        </w:tc>
-        <w:tc>
-          <w:tcPr>
-            <w:tcW w:w="2530" w:type="dxa"/>
-            <w:tcBorders>
-              <w:top w:val="single" w:sz="4" w:space="0" w:color="000000"/>
-              <w:left w:val="single" w:sz="4" w:space="0" w:color="000000"/>
-              <w:bottom w:val="single" w:sz="4" w:space="0" w:color="000000"/>
-              <w:right w:val="single" w:sz="4" w:space="0" w:color="000000"/>
-            </w:tcBorders>
-            <w:shd w:val="clear" w:color="auto" w:fill="FFFFFF"/>
             <w:vAlign w:val="center"/>
           </w:tcPr>
           <w:p>
@@ -2498,7 +2856,36 @@
                 <w:sz w:val="24"/>
                 <w:szCs w:val="24"/>
               </w:rPr>
-              <w:t xml:space="preserve"> </w:t>
+              <w:t>w0_15</w:t>
+            </w:r>
+          </w:p>
+        </w:tc>
+        <w:tc>
+          <w:tcPr>
+            <w:tcW w:w="2363" w:type="dxa"/>
+            <w:tcBorders>
+              <w:top w:val="single" w:sz="4" w:space="0" w:color="000000"/>
+              <w:left w:val="single" w:sz="4" w:space="0" w:color="000000"/>
+              <w:bottom w:val="single" w:sz="4" w:space="0" w:color="000000"/>
+              <w:right w:val="single" w:sz="4" w:space="0" w:color="000000"/>
+            </w:tcBorders>
+            <w:vAlign w:val="center"/>
+          </w:tcPr>
+          <w:p>
+            <w:pPr>
+              <w:snapToGrid w:val="0"/>
+              <w:jc w:val="center"/>
+              <w:rPr>
+                <w:sz w:val="24"/>
+                <w:szCs w:val="24"/>
+              </w:rPr>
+            </w:pPr>
+            <w:r>
+              <w:rPr>
+                <w:sz w:val="24"/>
+                <w:szCs w:val="24"/>
+              </w:rPr>
+              <w:t>w1_15</w:t>
             </w:r>
           </w:p>
         </w:tc>
@@ -2527,7 +2914,23 @@
                 <w:sz w:val="24"/>
                 <w:szCs w:val="24"/>
               </w:rPr>
-              <w:t xml:space="preserve"> </w:t>
+              <w:t>w</w:t>
+            </w:r>
+            <w:r>
+              <w:rPr>
+                <w:sz w:val="24"/>
+                <w:szCs w:val="24"/>
+              </w:rPr>
+              <w:t>2</w:t>
+            </w:r>
+            <w:bookmarkStart w:id="0" w:name="_GoBack"/>
+            <w:bookmarkEnd w:id="0"/>
+            <w:r>
+              <w:rPr>
+                <w:sz w:val="24"/>
+                <w:szCs w:val="24"/>
+              </w:rPr>
+              <w:t>_15</w:t>
             </w:r>
           </w:p>
         </w:tc>
@@ -2535,9 +2938,10 @@
           <w:tcPr>
             <w:tcW w:w="2431" w:type="dxa"/>
             <w:tcBorders>
-              <w:top w:val="single" w:sz="4" w:space="0" w:color="000000"/>
+              <w:top w:val="single" w:sz="6" w:space="0" w:color="000000"/>
               <w:left w:val="single" w:sz="4" w:space="0" w:color="000000"/>
               <w:bottom w:val="single" w:sz="4" w:space="0" w:color="000000"/>
+              <w:right w:val="single" w:sz="4" w:space="0" w:color="000000"/>
             </w:tcBorders>
             <w:shd w:val="clear" w:color="auto" w:fill="auto"/>
             <w:vAlign w:val="center"/>
@@ -2556,37 +2960,21 @@
                 <w:sz w:val="24"/>
                 <w:szCs w:val="24"/>
               </w:rPr>
-              <w:t xml:space="preserve"> </w:t>
-            </w:r>
-          </w:p>
-        </w:tc>
-        <w:tc>
-          <w:tcPr>
-            <w:tcW w:w="2530" w:type="dxa"/>
-            <w:tcBorders>
-              <w:top w:val="single" w:sz="4" w:space="0" w:color="000000"/>
-              <w:left w:val="single" w:sz="4" w:space="0" w:color="000000"/>
-              <w:bottom w:val="single" w:sz="4" w:space="0" w:color="000000"/>
-              <w:right w:val="single" w:sz="4" w:space="0" w:color="000000"/>
-            </w:tcBorders>
-            <w:shd w:val="clear" w:color="auto" w:fill="FFFFFF"/>
-            <w:vAlign w:val="center"/>
-          </w:tcPr>
-          <w:p>
-            <w:pPr>
-              <w:snapToGrid w:val="0"/>
-              <w:jc w:val="center"/>
-              <w:rPr>
-                <w:sz w:val="24"/>
-                <w:szCs w:val="24"/>
-              </w:rPr>
-            </w:pPr>
-            <w:r>
-              <w:rPr>
-                <w:sz w:val="24"/>
-                <w:szCs w:val="24"/>
-              </w:rPr>
-              <w:t xml:space="preserve"> </w:t>
+              <w:t>w</w:t>
+            </w:r>
+            <w:r>
+              <w:rPr>
+                <w:sz w:val="24"/>
+                <w:szCs w:val="24"/>
+              </w:rPr>
+              <w:t>3</w:t>
+            </w:r>
+            <w:r>
+              <w:rPr>
+                <w:sz w:val="24"/>
+                <w:szCs w:val="24"/>
+              </w:rPr>
+              <w:t>_15</w:t>
             </w:r>
           </w:p>
         </w:tc>
@@ -2752,12 +3140,14 @@
                 <w:sz w:val="22"/>
               </w:rPr>
             </w:pPr>
+            <w:proofErr w:type="spellStart"/>
             <w:r>
               <w:rPr>
                 <w:sz w:val="22"/>
               </w:rPr>
               <w:t>vpe</w:t>
             </w:r>
+            <w:proofErr w:type="spellEnd"/>
           </w:p>
           <w:p>
             <w:pPr>
@@ -2787,6 +3177,7 @@
                 <w:szCs w:val="22"/>
               </w:rPr>
             </w:pPr>
+            <w:proofErr w:type="spellStart"/>
             <w:r>
               <w:rPr>
                 <w:sz w:val="22"/>
@@ -2794,6 +3185,7 @@
               </w:rPr>
               <w:t>vpm</w:t>
             </w:r>
+            <w:proofErr w:type="spellEnd"/>
           </w:p>
           <w:p>
             <w:pPr>
@@ -2824,6 +3216,7 @@
                 <w:szCs w:val="22"/>
               </w:rPr>
             </w:pPr>
+            <w:proofErr w:type="spellStart"/>
             <w:r>
               <w:rPr>
                 <w:sz w:val="22"/>
@@ -2831,6 +3224,7 @@
               </w:rPr>
               <w:t>vppr</w:t>
             </w:r>
+            <w:proofErr w:type="spellEnd"/>
           </w:p>
           <w:p>
             <w:pPr>
@@ -2928,12 +3322,14 @@
             <w:pPr>
               <w:jc w:val="center"/>
             </w:pPr>
+            <w:proofErr w:type="spellStart"/>
             <w:r>
               <w:rPr>
                 <w:sz w:val="22"/>
               </w:rPr>
               <w:t>saa</w:t>
             </w:r>
+            <w:proofErr w:type="spellEnd"/>
           </w:p>
           <w:p>
             <w:pPr>
@@ -3171,6 +3567,7 @@
               </w:rPr>
               <w:t xml:space="preserve"> </w:t>
             </w:r>
+            <w:proofErr w:type="spellStart"/>
             <w:r>
               <w:rPr>
                 <w:b/>
@@ -3180,14 +3577,25 @@
               </w:rPr>
               <w:t>wod</w:t>
             </w:r>
-          </w:p>
-          <w:p>
-            <w:pPr>
-              <w:jc w:val="center"/>
-            </w:pPr>
-            <w:r>
-              <w:t>wod def</w:t>
-            </w:r>
+            <w:proofErr w:type="spellEnd"/>
+          </w:p>
+          <w:p>
+            <w:pPr>
+              <w:jc w:val="center"/>
+            </w:pPr>
+            <w:proofErr w:type="spellStart"/>
+            <w:r>
+              <w:t>wod</w:t>
+            </w:r>
+            <w:proofErr w:type="spellEnd"/>
+            <w:r>
+              <w:t xml:space="preserve"> </w:t>
+            </w:r>
+            <w:proofErr w:type="spellStart"/>
+            <w:r>
+              <w:t>def</w:t>
+            </w:r>
+            <w:proofErr w:type="spellEnd"/>
           </w:p>
         </w:tc>
         <w:tc>
@@ -4366,7 +4774,25 @@
                 <w:sz w:val="22"/>
                 <w:szCs w:val="22"/>
               </w:rPr>
-              <w:t xml:space="preserve">Speech Eval 1 with Goals: </w:t>
+              <w:t xml:space="preserve">Speech </w:t>
+            </w:r>
+            <w:proofErr w:type="spellStart"/>
+            <w:r>
+              <w:rPr>
+                <w:i/>
+                <w:sz w:val="22"/>
+                <w:szCs w:val="22"/>
+              </w:rPr>
+              <w:t>Eval</w:t>
+            </w:r>
+            <w:proofErr w:type="spellEnd"/>
+            <w:r>
+              <w:rPr>
+                <w:i/>
+                <w:sz w:val="22"/>
+                <w:szCs w:val="22"/>
+              </w:rPr>
+              <w:t xml:space="preserve"> 1 with Goals: </w:t>
             </w:r>
           </w:p>
           <w:p>
@@ -4455,7 +4881,25 @@
                 <w:sz w:val="22"/>
                 <w:szCs w:val="22"/>
               </w:rPr>
-              <w:t>Speech Eval 2 with Goals:</w:t>
+              <w:t xml:space="preserve">Speech </w:t>
+            </w:r>
+            <w:proofErr w:type="spellStart"/>
+            <w:r>
+              <w:rPr>
+                <w:i/>
+                <w:sz w:val="22"/>
+                <w:szCs w:val="22"/>
+              </w:rPr>
+              <w:t>Eval</w:t>
+            </w:r>
+            <w:proofErr w:type="spellEnd"/>
+            <w:r>
+              <w:rPr>
+                <w:i/>
+                <w:sz w:val="22"/>
+                <w:szCs w:val="22"/>
+              </w:rPr>
+              <w:t xml:space="preserve"> 2 with Goals:</w:t>
             </w:r>
           </w:p>
           <w:p>
@@ -4544,7 +4988,25 @@
                 <w:sz w:val="22"/>
                 <w:szCs w:val="22"/>
               </w:rPr>
-              <w:t xml:space="preserve">     Speech Eval 3 with Goals:</w:t>
+              <w:t xml:space="preserve">     Speech </w:t>
+            </w:r>
+            <w:proofErr w:type="spellStart"/>
+            <w:r>
+              <w:rPr>
+                <w:i/>
+                <w:sz w:val="22"/>
+                <w:szCs w:val="22"/>
+              </w:rPr>
+              <w:t>Eval</w:t>
+            </w:r>
+            <w:proofErr w:type="spellEnd"/>
+            <w:r>
+              <w:rPr>
+                <w:i/>
+                <w:sz w:val="22"/>
+                <w:szCs w:val="22"/>
+              </w:rPr>
+              <w:t xml:space="preserve"> 3 with Goals:</w:t>
             </w:r>
           </w:p>
           <w:p>
@@ -4661,7 +5123,25 @@
                 <w:sz w:val="22"/>
                 <w:szCs w:val="22"/>
               </w:rPr>
-              <w:t xml:space="preserve">Speech Eval </w:t>
+              <w:t xml:space="preserve">Speech </w:t>
+            </w:r>
+            <w:proofErr w:type="spellStart"/>
+            <w:r>
+              <w:rPr>
+                <w:i/>
+                <w:sz w:val="22"/>
+                <w:szCs w:val="22"/>
+              </w:rPr>
+              <w:t>Eval</w:t>
+            </w:r>
+            <w:proofErr w:type="spellEnd"/>
+            <w:r>
+              <w:rPr>
+                <w:i/>
+                <w:sz w:val="22"/>
+                <w:szCs w:val="22"/>
+              </w:rPr>
+              <w:t xml:space="preserve"> </w:t>
             </w:r>
             <w:r>
               <w:rPr>
@@ -5341,6 +5821,7 @@
                 <w:szCs w:val="22"/>
               </w:rPr>
             </w:pPr>
+            <w:proofErr w:type="spellStart"/>
             <w:r>
               <w:rPr>
                 <w:b/>
@@ -5349,6 +5830,7 @@
               </w:rPr>
               <w:t>saa</w:t>
             </w:r>
+            <w:proofErr w:type="spellEnd"/>
           </w:p>
           <w:p>
             <w:pPr>
@@ -5375,6 +5857,7 @@
                 <w:szCs w:val="22"/>
               </w:rPr>
             </w:pPr>
+            <w:proofErr w:type="spellStart"/>
             <w:r>
               <w:rPr>
                 <w:b/>
@@ -5383,6 +5866,7 @@
               </w:rPr>
               <w:t>vpm</w:t>
             </w:r>
+            <w:proofErr w:type="spellEnd"/>
           </w:p>
           <w:p>
             <w:pPr>
@@ -5408,6 +5892,7 @@
                 <w:szCs w:val="22"/>
               </w:rPr>
             </w:pPr>
+            <w:proofErr w:type="spellStart"/>
             <w:r>
               <w:rPr>
                 <w:b/>
@@ -5416,6 +5901,7 @@
               </w:rPr>
               <w:t>generalEval</w:t>
             </w:r>
+            <w:proofErr w:type="spellEnd"/>
             <w:r>
               <w:rPr>
                 <w:sz w:val="22"/>
@@ -5661,7 +6147,6 @@
                 <w:szCs w:val="22"/>
               </w:rPr>
             </w:pPr>
-            <w:bookmarkStart w:id="0" w:name="_GoBack"/>
             <w:r>
               <w:rPr>
                 <w:b/>
@@ -5671,7 +6156,6 @@
               <w:t>speaker3FirstLastName</w:t>
             </w:r>
           </w:p>
-          <w:bookmarkEnd w:id="0"/>
           <w:p>
             <w:pPr>
               <w:rPr>
@@ -5767,6 +6251,7 @@
                 <w:szCs w:val="22"/>
               </w:rPr>
             </w:pPr>
+            <w:proofErr w:type="spellStart"/>
             <w:r>
               <w:rPr>
                 <w:b/>
@@ -5775,6 +6260,7 @@
               </w:rPr>
               <w:t>tTMaster</w:t>
             </w:r>
+            <w:proofErr w:type="spellEnd"/>
           </w:p>
           <w:p>
             <w:pPr>
@@ -5819,6 +6305,7 @@
                 <w:szCs w:val="22"/>
               </w:rPr>
             </w:pPr>
+            <w:proofErr w:type="spellStart"/>
             <w:r>
               <w:rPr>
                 <w:b/>
@@ -5827,6 +6314,7 @@
               </w:rPr>
               <w:t>generalEval</w:t>
             </w:r>
+            <w:proofErr w:type="spellEnd"/>
           </w:p>
           <w:p>
             <w:pPr>
@@ -5921,6 +6409,7 @@
                 <w:szCs w:val="22"/>
               </w:rPr>
             </w:pPr>
+            <w:proofErr w:type="spellStart"/>
             <w:r>
               <w:rPr>
                 <w:i/>
@@ -5929,24 +6418,26 @@
               </w:rPr>
               <w:t>generalEval</w:t>
             </w:r>
-          </w:p>
-          <w:p>
-            <w:pPr>
-              <w:rPr>
-                <w:b/>
-                <w:sz w:val="22"/>
-                <w:szCs w:val="22"/>
-              </w:rPr>
-            </w:pPr>
-          </w:p>
-          <w:p>
-            <w:pPr>
-              <w:rPr>
-                <w:b/>
-                <w:sz w:val="22"/>
-                <w:szCs w:val="22"/>
-              </w:rPr>
-            </w:pPr>
+            <w:proofErr w:type="spellEnd"/>
+          </w:p>
+          <w:p>
+            <w:pPr>
+              <w:rPr>
+                <w:b/>
+                <w:sz w:val="22"/>
+                <w:szCs w:val="22"/>
+              </w:rPr>
+            </w:pPr>
+          </w:p>
+          <w:p>
+            <w:pPr>
+              <w:rPr>
+                <w:b/>
+                <w:sz w:val="22"/>
+                <w:szCs w:val="22"/>
+              </w:rPr>
+            </w:pPr>
+            <w:proofErr w:type="spellStart"/>
             <w:r>
               <w:rPr>
                 <w:b/>
@@ -5955,6 +6446,7 @@
               </w:rPr>
               <w:t>generalEval</w:t>
             </w:r>
+            <w:proofErr w:type="spellEnd"/>
           </w:p>
           <w:p>
             <w:pPr>
@@ -6017,6 +6509,7 @@
                 <w:szCs w:val="22"/>
               </w:rPr>
             </w:pPr>
+            <w:proofErr w:type="spellStart"/>
             <w:r>
               <w:rPr>
                 <w:b/>
@@ -6025,6 +6518,7 @@
               </w:rPr>
               <w:t>generalEval</w:t>
             </w:r>
+            <w:proofErr w:type="spellEnd"/>
           </w:p>
           <w:p>
             <w:pPr>
@@ -6059,6 +6553,7 @@
                 <w:szCs w:val="22"/>
               </w:rPr>
             </w:pPr>
+            <w:proofErr w:type="spellStart"/>
             <w:r>
               <w:rPr>
                 <w:sz w:val="22"/>
@@ -6066,14 +6561,16 @@
               </w:rPr>
               <w:t>vpm</w:t>
             </w:r>
-          </w:p>
-          <w:p>
-            <w:pPr>
-              <w:rPr>
-                <w:sz w:val="22"/>
-                <w:szCs w:val="22"/>
-              </w:rPr>
-            </w:pPr>
+            <w:proofErr w:type="spellEnd"/>
+          </w:p>
+          <w:p>
+            <w:pPr>
+              <w:rPr>
+                <w:sz w:val="22"/>
+                <w:szCs w:val="22"/>
+              </w:rPr>
+            </w:pPr>
+            <w:proofErr w:type="spellStart"/>
             <w:r>
               <w:rPr>
                 <w:sz w:val="22"/>
@@ -6081,6 +6578,7 @@
               </w:rPr>
               <w:t>vpe</w:t>
             </w:r>
+            <w:proofErr w:type="spellEnd"/>
           </w:p>
           <w:p>
             <w:pPr>
@@ -7297,7 +7795,7 @@
 </file>
 
 <file path=customXml/itemProps1.xml><?xml version="1.0" encoding="utf-8"?>
-<ds:datastoreItem xmlns:ds="http://schemas.openxmlformats.org/officeDocument/2006/customXml" ds:itemID="{02289DD2-D785-E746-A9B9-852C40EE8FCE}">
+<ds:datastoreItem xmlns:ds="http://schemas.openxmlformats.org/officeDocument/2006/customXml" ds:itemID="{4CD0B242-C9C6-1B41-93A9-F2A8CA597869}">
   <ds:schemaRefs>
     <ds:schemaRef ds:uri="http://schemas.openxmlformats.org/officeDocument/2006/bibliography"/>
   </ds:schemaRefs>

</xml_diff>

<commit_message>
replace only 1 per role per week.
</commit_message>
<xml_diff>
--- a/Agenda.docx
+++ b/Agenda.docx
@@ -306,21 +306,7 @@
                 <w:sz w:val="24"/>
                 <w:szCs w:val="24"/>
               </w:rPr>
-              <w:t>w</w:t>
-            </w:r>
-            <w:r>
-              <w:rPr>
-                <w:sz w:val="24"/>
-                <w:szCs w:val="24"/>
-              </w:rPr>
-              <w:t>2</w:t>
-            </w:r>
-            <w:r>
-              <w:rPr>
-                <w:sz w:val="24"/>
-                <w:szCs w:val="24"/>
-              </w:rPr>
-              <w:t>_1</w:t>
+              <w:t>w2_1</w:t>
             </w:r>
             <w:r>
               <w:rPr>
@@ -364,21 +350,7 @@
                 <w:sz w:val="24"/>
                 <w:szCs w:val="24"/>
               </w:rPr>
-              <w:t>w</w:t>
-            </w:r>
-            <w:r>
-              <w:rPr>
-                <w:sz w:val="24"/>
-                <w:szCs w:val="24"/>
-              </w:rPr>
-              <w:t>3</w:t>
-            </w:r>
-            <w:r>
-              <w:rPr>
-                <w:sz w:val="24"/>
-                <w:szCs w:val="24"/>
-              </w:rPr>
-              <w:t>_1</w:t>
+              <w:t>w3_1</w:t>
             </w:r>
           </w:p>
         </w:tc>
@@ -498,21 +470,7 @@
                 <w:sz w:val="24"/>
                 <w:szCs w:val="24"/>
               </w:rPr>
-              <w:t>w</w:t>
-            </w:r>
-            <w:r>
-              <w:rPr>
-                <w:sz w:val="24"/>
-                <w:szCs w:val="24"/>
-              </w:rPr>
-              <w:t>2</w:t>
-            </w:r>
-            <w:r>
-              <w:rPr>
-                <w:sz w:val="24"/>
-                <w:szCs w:val="24"/>
-              </w:rPr>
-              <w:t>_2</w:t>
+              <w:t>w2_2</w:t>
             </w:r>
             <w:r>
               <w:rPr>
@@ -556,21 +514,7 @@
                 <w:sz w:val="24"/>
                 <w:szCs w:val="24"/>
               </w:rPr>
-              <w:t>w</w:t>
-            </w:r>
-            <w:r>
-              <w:rPr>
-                <w:sz w:val="24"/>
-                <w:szCs w:val="24"/>
-              </w:rPr>
-              <w:t>3</w:t>
-            </w:r>
-            <w:r>
-              <w:rPr>
-                <w:sz w:val="24"/>
-                <w:szCs w:val="24"/>
-              </w:rPr>
-              <w:t>_2</w:t>
+              <w:t>w3_2</w:t>
             </w:r>
           </w:p>
         </w:tc>
@@ -693,21 +637,7 @@
                 <w:sz w:val="24"/>
                 <w:szCs w:val="24"/>
               </w:rPr>
-              <w:t>w</w:t>
-            </w:r>
-            <w:r>
-              <w:rPr>
-                <w:sz w:val="24"/>
-                <w:szCs w:val="24"/>
-              </w:rPr>
-              <w:t>2</w:t>
-            </w:r>
-            <w:r>
-              <w:rPr>
-                <w:sz w:val="24"/>
-                <w:szCs w:val="24"/>
-              </w:rPr>
-              <w:t>_3</w:t>
+              <w:t>w2_3</w:t>
             </w:r>
           </w:p>
         </w:tc>
@@ -737,21 +667,7 @@
                 <w:sz w:val="24"/>
                 <w:szCs w:val="24"/>
               </w:rPr>
-              <w:t>w</w:t>
-            </w:r>
-            <w:r>
-              <w:rPr>
-                <w:sz w:val="24"/>
-                <w:szCs w:val="24"/>
-              </w:rPr>
-              <w:t>3</w:t>
-            </w:r>
-            <w:r>
-              <w:rPr>
-                <w:sz w:val="24"/>
-                <w:szCs w:val="24"/>
-              </w:rPr>
-              <w:t>_3</w:t>
+              <w:t>w3_3</w:t>
             </w:r>
           </w:p>
         </w:tc>
@@ -876,14 +792,7 @@
                 <w:sz w:val="24"/>
                 <w:szCs w:val="24"/>
               </w:rPr>
-              <w:t>w2</w:t>
-            </w:r>
-            <w:r>
-              <w:rPr>
-                <w:sz w:val="24"/>
-                <w:szCs w:val="24"/>
-              </w:rPr>
-              <w:t>_4</w:t>
+              <w:t>w2_4</w:t>
             </w:r>
           </w:p>
         </w:tc>
@@ -913,21 +822,7 @@
                 <w:sz w:val="24"/>
                 <w:szCs w:val="24"/>
               </w:rPr>
-              <w:t>w</w:t>
-            </w:r>
-            <w:r>
-              <w:rPr>
-                <w:sz w:val="24"/>
-                <w:szCs w:val="24"/>
-              </w:rPr>
-              <w:t>3</w:t>
-            </w:r>
-            <w:r>
-              <w:rPr>
-                <w:sz w:val="24"/>
-                <w:szCs w:val="24"/>
-              </w:rPr>
-              <w:t>_4</w:t>
+              <w:t>w3_4</w:t>
             </w:r>
           </w:p>
         </w:tc>
@@ -1050,21 +945,7 @@
                 <w:sz w:val="24"/>
                 <w:szCs w:val="24"/>
               </w:rPr>
-              <w:t>w</w:t>
-            </w:r>
-            <w:r>
-              <w:rPr>
-                <w:sz w:val="24"/>
-                <w:szCs w:val="24"/>
-              </w:rPr>
-              <w:t>2</w:t>
-            </w:r>
-            <w:r>
-              <w:rPr>
-                <w:sz w:val="24"/>
-                <w:szCs w:val="24"/>
-              </w:rPr>
-              <w:t>_5</w:t>
+              <w:t>w2_5</w:t>
             </w:r>
           </w:p>
         </w:tc>
@@ -1094,21 +975,7 @@
                 <w:sz w:val="24"/>
                 <w:szCs w:val="24"/>
               </w:rPr>
-              <w:t>w</w:t>
-            </w:r>
-            <w:r>
-              <w:rPr>
-                <w:sz w:val="24"/>
-                <w:szCs w:val="24"/>
-              </w:rPr>
-              <w:t>3</w:t>
-            </w:r>
-            <w:r>
-              <w:rPr>
-                <w:sz w:val="24"/>
-                <w:szCs w:val="24"/>
-              </w:rPr>
-              <w:t>_5</w:t>
+              <w:t>w3_5</w:t>
             </w:r>
           </w:p>
         </w:tc>
@@ -1864,22 +1731,10 @@
                 <w:sz w:val="24"/>
                 <w:szCs w:val="24"/>
               </w:rPr>
-              <w:t xml:space="preserve"> w</w:t>
-            </w:r>
-            <w:r>
-              <w:rPr>
-                <w:sz w:val="24"/>
-                <w:szCs w:val="24"/>
-              </w:rPr>
-              <w:t>3</w:t>
-            </w:r>
-            <w:r>
-              <w:rPr>
-                <w:sz w:val="24"/>
-                <w:szCs w:val="24"/>
-              </w:rPr>
-              <w:t>_9</w:t>
-            </w:r>
+              <w:t>w3_9</w:t>
+            </w:r>
+            <w:bookmarkStart w:id="0" w:name="_GoBack"/>
+            <w:bookmarkEnd w:id="0"/>
           </w:p>
         </w:tc>
       </w:tr>
@@ -2023,21 +1878,7 @@
                 <w:sz w:val="24"/>
                 <w:szCs w:val="24"/>
               </w:rPr>
-              <w:t>w</w:t>
-            </w:r>
-            <w:r>
-              <w:rPr>
-                <w:sz w:val="24"/>
-                <w:szCs w:val="24"/>
-              </w:rPr>
-              <w:t>3</w:t>
-            </w:r>
-            <w:r>
-              <w:rPr>
-                <w:sz w:val="24"/>
-                <w:szCs w:val="24"/>
-              </w:rPr>
-              <w:t>_10</w:t>
+              <w:t>w3_10</w:t>
             </w:r>
           </w:p>
         </w:tc>
@@ -2194,21 +2035,7 @@
                 <w:sz w:val="24"/>
                 <w:szCs w:val="24"/>
               </w:rPr>
-              <w:t xml:space="preserve"> w</w:t>
-            </w:r>
-            <w:r>
-              <w:rPr>
-                <w:sz w:val="24"/>
-                <w:szCs w:val="24"/>
-              </w:rPr>
-              <w:t>3</w:t>
-            </w:r>
-            <w:r>
-              <w:rPr>
-                <w:sz w:val="24"/>
-                <w:szCs w:val="24"/>
-              </w:rPr>
-              <w:t>_11</w:t>
+              <w:t>w3_11</w:t>
             </w:r>
           </w:p>
         </w:tc>
@@ -2358,7 +2185,14 @@
                 <w:sz w:val="24"/>
                 <w:szCs w:val="24"/>
               </w:rPr>
-              <w:t xml:space="preserve"> w3_12</w:t>
+              <w:t xml:space="preserve"> </w:t>
+            </w:r>
+            <w:r>
+              <w:rPr>
+                <w:sz w:val="24"/>
+                <w:szCs w:val="24"/>
+              </w:rPr>
+              <w:t>w3_12</w:t>
             </w:r>
           </w:p>
         </w:tc>
@@ -2509,7 +2343,7 @@
                 <w:sz w:val="24"/>
                 <w:szCs w:val="24"/>
               </w:rPr>
-              <w:t xml:space="preserve">w3_13 </w:t>
+              <w:t>w3_13</w:t>
             </w:r>
           </w:p>
         </w:tc>
@@ -2655,21 +2489,7 @@
                 <w:sz w:val="24"/>
                 <w:szCs w:val="24"/>
               </w:rPr>
-              <w:t>w</w:t>
-            </w:r>
-            <w:r>
-              <w:rPr>
-                <w:sz w:val="24"/>
-                <w:szCs w:val="24"/>
-              </w:rPr>
-              <w:t>3</w:t>
-            </w:r>
-            <w:r>
-              <w:rPr>
-                <w:sz w:val="24"/>
-                <w:szCs w:val="24"/>
-              </w:rPr>
-              <w:t>_14</w:t>
+              <w:t>w3_14</w:t>
             </w:r>
           </w:p>
         </w:tc>
@@ -2914,23 +2734,7 @@
                 <w:sz w:val="24"/>
                 <w:szCs w:val="24"/>
               </w:rPr>
-              <w:t>w</w:t>
-            </w:r>
-            <w:r>
-              <w:rPr>
-                <w:sz w:val="24"/>
-                <w:szCs w:val="24"/>
-              </w:rPr>
-              <w:t>2</w:t>
-            </w:r>
-            <w:bookmarkStart w:id="0" w:name="_GoBack"/>
-            <w:bookmarkEnd w:id="0"/>
-            <w:r>
-              <w:rPr>
-                <w:sz w:val="24"/>
-                <w:szCs w:val="24"/>
-              </w:rPr>
-              <w:t>_15</w:t>
+              <w:t>w2_15</w:t>
             </w:r>
           </w:p>
         </w:tc>
@@ -2960,21 +2764,7 @@
                 <w:sz w:val="24"/>
                 <w:szCs w:val="24"/>
               </w:rPr>
-              <w:t>w</w:t>
-            </w:r>
-            <w:r>
-              <w:rPr>
-                <w:sz w:val="24"/>
-                <w:szCs w:val="24"/>
-              </w:rPr>
-              <w:t>3</w:t>
-            </w:r>
-            <w:r>
-              <w:rPr>
-                <w:sz w:val="24"/>
-                <w:szCs w:val="24"/>
-              </w:rPr>
-              <w:t>_15</w:t>
+              <w:t>w3_15</w:t>
             </w:r>
           </w:p>
         </w:tc>
@@ -3140,14 +2930,12 @@
                 <w:sz w:val="22"/>
               </w:rPr>
             </w:pPr>
-            <w:proofErr w:type="spellStart"/>
             <w:r>
               <w:rPr>
                 <w:sz w:val="22"/>
               </w:rPr>
               <w:t>vpe</w:t>
             </w:r>
-            <w:proofErr w:type="spellEnd"/>
           </w:p>
           <w:p>
             <w:pPr>
@@ -3177,7 +2965,6 @@
                 <w:szCs w:val="22"/>
               </w:rPr>
             </w:pPr>
-            <w:proofErr w:type="spellStart"/>
             <w:r>
               <w:rPr>
                 <w:sz w:val="22"/>
@@ -3185,7 +2972,6 @@
               </w:rPr>
               <w:t>vpm</w:t>
             </w:r>
-            <w:proofErr w:type="spellEnd"/>
           </w:p>
           <w:p>
             <w:pPr>
@@ -3216,7 +3002,6 @@
                 <w:szCs w:val="22"/>
               </w:rPr>
             </w:pPr>
-            <w:proofErr w:type="spellStart"/>
             <w:r>
               <w:rPr>
                 <w:sz w:val="22"/>
@@ -3224,7 +3009,6 @@
               </w:rPr>
               <w:t>vppr</w:t>
             </w:r>
-            <w:proofErr w:type="spellEnd"/>
           </w:p>
           <w:p>
             <w:pPr>
@@ -3322,14 +3106,12 @@
             <w:pPr>
               <w:jc w:val="center"/>
             </w:pPr>
-            <w:proofErr w:type="spellStart"/>
             <w:r>
               <w:rPr>
                 <w:sz w:val="22"/>
               </w:rPr>
               <w:t>saa</w:t>
             </w:r>
-            <w:proofErr w:type="spellEnd"/>
           </w:p>
           <w:p>
             <w:pPr>
@@ -3567,7 +3349,6 @@
               </w:rPr>
               <w:t xml:space="preserve"> </w:t>
             </w:r>
-            <w:proofErr w:type="spellStart"/>
             <w:r>
               <w:rPr>
                 <w:b/>
@@ -3577,25 +3358,14 @@
               </w:rPr>
               <w:t>wod</w:t>
             </w:r>
-            <w:proofErr w:type="spellEnd"/>
-          </w:p>
-          <w:p>
-            <w:pPr>
-              <w:jc w:val="center"/>
-            </w:pPr>
-            <w:proofErr w:type="spellStart"/>
-            <w:r>
-              <w:t>wod</w:t>
-            </w:r>
-            <w:proofErr w:type="spellEnd"/>
-            <w:r>
-              <w:t xml:space="preserve"> </w:t>
-            </w:r>
-            <w:proofErr w:type="spellStart"/>
-            <w:r>
-              <w:t>def</w:t>
-            </w:r>
-            <w:proofErr w:type="spellEnd"/>
+          </w:p>
+          <w:p>
+            <w:pPr>
+              <w:jc w:val="center"/>
+            </w:pPr>
+            <w:r>
+              <w:t>wod def</w:t>
+            </w:r>
           </w:p>
         </w:tc>
         <w:tc>
@@ -4774,25 +4544,7 @@
                 <w:sz w:val="22"/>
                 <w:szCs w:val="22"/>
               </w:rPr>
-              <w:t xml:space="preserve">Speech </w:t>
-            </w:r>
-            <w:proofErr w:type="spellStart"/>
-            <w:r>
-              <w:rPr>
-                <w:i/>
-                <w:sz w:val="22"/>
-                <w:szCs w:val="22"/>
-              </w:rPr>
-              <w:t>Eval</w:t>
-            </w:r>
-            <w:proofErr w:type="spellEnd"/>
-            <w:r>
-              <w:rPr>
-                <w:i/>
-                <w:sz w:val="22"/>
-                <w:szCs w:val="22"/>
-              </w:rPr>
-              <w:t xml:space="preserve"> 1 with Goals: </w:t>
+              <w:t xml:space="preserve">Speech Eval 1 with Goals: </w:t>
             </w:r>
           </w:p>
           <w:p>
@@ -4881,25 +4633,7 @@
                 <w:sz w:val="22"/>
                 <w:szCs w:val="22"/>
               </w:rPr>
-              <w:t xml:space="preserve">Speech </w:t>
-            </w:r>
-            <w:proofErr w:type="spellStart"/>
-            <w:r>
-              <w:rPr>
-                <w:i/>
-                <w:sz w:val="22"/>
-                <w:szCs w:val="22"/>
-              </w:rPr>
-              <w:t>Eval</w:t>
-            </w:r>
-            <w:proofErr w:type="spellEnd"/>
-            <w:r>
-              <w:rPr>
-                <w:i/>
-                <w:sz w:val="22"/>
-                <w:szCs w:val="22"/>
-              </w:rPr>
-              <w:t xml:space="preserve"> 2 with Goals:</w:t>
+              <w:t>Speech Eval 2 with Goals:</w:t>
             </w:r>
           </w:p>
           <w:p>
@@ -4988,25 +4722,7 @@
                 <w:sz w:val="22"/>
                 <w:szCs w:val="22"/>
               </w:rPr>
-              <w:t xml:space="preserve">     Speech </w:t>
-            </w:r>
-            <w:proofErr w:type="spellStart"/>
-            <w:r>
-              <w:rPr>
-                <w:i/>
-                <w:sz w:val="22"/>
-                <w:szCs w:val="22"/>
-              </w:rPr>
-              <w:t>Eval</w:t>
-            </w:r>
-            <w:proofErr w:type="spellEnd"/>
-            <w:r>
-              <w:rPr>
-                <w:i/>
-                <w:sz w:val="22"/>
-                <w:szCs w:val="22"/>
-              </w:rPr>
-              <w:t xml:space="preserve"> 3 with Goals:</w:t>
+              <w:t xml:space="preserve">     Speech Eval 3 with Goals:</w:t>
             </w:r>
           </w:p>
           <w:p>
@@ -5123,25 +4839,7 @@
                 <w:sz w:val="22"/>
                 <w:szCs w:val="22"/>
               </w:rPr>
-              <w:t xml:space="preserve">Speech </w:t>
-            </w:r>
-            <w:proofErr w:type="spellStart"/>
-            <w:r>
-              <w:rPr>
-                <w:i/>
-                <w:sz w:val="22"/>
-                <w:szCs w:val="22"/>
-              </w:rPr>
-              <w:t>Eval</w:t>
-            </w:r>
-            <w:proofErr w:type="spellEnd"/>
-            <w:r>
-              <w:rPr>
-                <w:i/>
-                <w:sz w:val="22"/>
-                <w:szCs w:val="22"/>
-              </w:rPr>
-              <w:t xml:space="preserve"> </w:t>
+              <w:t xml:space="preserve">Speech Eval </w:t>
             </w:r>
             <w:r>
               <w:rPr>
@@ -5821,7 +5519,6 @@
                 <w:szCs w:val="22"/>
               </w:rPr>
             </w:pPr>
-            <w:proofErr w:type="spellStart"/>
             <w:r>
               <w:rPr>
                 <w:b/>
@@ -5830,7 +5527,6 @@
               </w:rPr>
               <w:t>saa</w:t>
             </w:r>
-            <w:proofErr w:type="spellEnd"/>
           </w:p>
           <w:p>
             <w:pPr>
@@ -5857,7 +5553,6 @@
                 <w:szCs w:val="22"/>
               </w:rPr>
             </w:pPr>
-            <w:proofErr w:type="spellStart"/>
             <w:r>
               <w:rPr>
                 <w:b/>
@@ -5866,7 +5561,6 @@
               </w:rPr>
               <w:t>vpm</w:t>
             </w:r>
-            <w:proofErr w:type="spellEnd"/>
           </w:p>
           <w:p>
             <w:pPr>
@@ -5892,7 +5586,6 @@
                 <w:szCs w:val="22"/>
               </w:rPr>
             </w:pPr>
-            <w:proofErr w:type="spellStart"/>
             <w:r>
               <w:rPr>
                 <w:b/>
@@ -5901,7 +5594,6 @@
               </w:rPr>
               <w:t>generalEval</w:t>
             </w:r>
-            <w:proofErr w:type="spellEnd"/>
             <w:r>
               <w:rPr>
                 <w:sz w:val="22"/>
@@ -6251,7 +5943,6 @@
                 <w:szCs w:val="22"/>
               </w:rPr>
             </w:pPr>
-            <w:proofErr w:type="spellStart"/>
             <w:r>
               <w:rPr>
                 <w:b/>
@@ -6260,7 +5951,6 @@
               </w:rPr>
               <w:t>tTMaster</w:t>
             </w:r>
-            <w:proofErr w:type="spellEnd"/>
           </w:p>
           <w:p>
             <w:pPr>
@@ -6305,7 +5995,6 @@
                 <w:szCs w:val="22"/>
               </w:rPr>
             </w:pPr>
-            <w:proofErr w:type="spellStart"/>
             <w:r>
               <w:rPr>
                 <w:b/>
@@ -6314,7 +6003,6 @@
               </w:rPr>
               <w:t>generalEval</w:t>
             </w:r>
-            <w:proofErr w:type="spellEnd"/>
           </w:p>
           <w:p>
             <w:pPr>
@@ -6409,7 +6097,6 @@
                 <w:szCs w:val="22"/>
               </w:rPr>
             </w:pPr>
-            <w:proofErr w:type="spellStart"/>
             <w:r>
               <w:rPr>
                 <w:i/>
@@ -6418,26 +6105,24 @@
               </w:rPr>
               <w:t>generalEval</w:t>
             </w:r>
-            <w:proofErr w:type="spellEnd"/>
-          </w:p>
-          <w:p>
-            <w:pPr>
-              <w:rPr>
-                <w:b/>
-                <w:sz w:val="22"/>
-                <w:szCs w:val="22"/>
-              </w:rPr>
-            </w:pPr>
-          </w:p>
-          <w:p>
-            <w:pPr>
-              <w:rPr>
-                <w:b/>
-                <w:sz w:val="22"/>
-                <w:szCs w:val="22"/>
-              </w:rPr>
-            </w:pPr>
-            <w:proofErr w:type="spellStart"/>
+          </w:p>
+          <w:p>
+            <w:pPr>
+              <w:rPr>
+                <w:b/>
+                <w:sz w:val="22"/>
+                <w:szCs w:val="22"/>
+              </w:rPr>
+            </w:pPr>
+          </w:p>
+          <w:p>
+            <w:pPr>
+              <w:rPr>
+                <w:b/>
+                <w:sz w:val="22"/>
+                <w:szCs w:val="22"/>
+              </w:rPr>
+            </w:pPr>
             <w:r>
               <w:rPr>
                 <w:b/>
@@ -6446,7 +6131,6 @@
               </w:rPr>
               <w:t>generalEval</w:t>
             </w:r>
-            <w:proofErr w:type="spellEnd"/>
           </w:p>
           <w:p>
             <w:pPr>
@@ -6509,7 +6193,6 @@
                 <w:szCs w:val="22"/>
               </w:rPr>
             </w:pPr>
-            <w:proofErr w:type="spellStart"/>
             <w:r>
               <w:rPr>
                 <w:b/>
@@ -6518,7 +6201,6 @@
               </w:rPr>
               <w:t>generalEval</w:t>
             </w:r>
-            <w:proofErr w:type="spellEnd"/>
           </w:p>
           <w:p>
             <w:pPr>
@@ -6553,7 +6235,6 @@
                 <w:szCs w:val="22"/>
               </w:rPr>
             </w:pPr>
-            <w:proofErr w:type="spellStart"/>
             <w:r>
               <w:rPr>
                 <w:sz w:val="22"/>
@@ -6561,16 +6242,14 @@
               </w:rPr>
               <w:t>vpm</w:t>
             </w:r>
-            <w:proofErr w:type="spellEnd"/>
-          </w:p>
-          <w:p>
-            <w:pPr>
-              <w:rPr>
-                <w:sz w:val="22"/>
-                <w:szCs w:val="22"/>
-              </w:rPr>
-            </w:pPr>
-            <w:proofErr w:type="spellStart"/>
+          </w:p>
+          <w:p>
+            <w:pPr>
+              <w:rPr>
+                <w:sz w:val="22"/>
+                <w:szCs w:val="22"/>
+              </w:rPr>
+            </w:pPr>
             <w:r>
               <w:rPr>
                 <w:sz w:val="22"/>
@@ -6578,7 +6257,6 @@
               </w:rPr>
               <w:t>vpe</w:t>
             </w:r>
-            <w:proofErr w:type="spellEnd"/>
           </w:p>
           <w:p>
             <w:pPr>
@@ -7795,7 +7473,7 @@
 </file>
 
 <file path=customXml/itemProps1.xml><?xml version="1.0" encoding="utf-8"?>
-<ds:datastoreItem xmlns:ds="http://schemas.openxmlformats.org/officeDocument/2006/customXml" ds:itemID="{4CD0B242-C9C6-1B41-93A9-F2A8CA597869}">
+<ds:datastoreItem xmlns:ds="http://schemas.openxmlformats.org/officeDocument/2006/customXml" ds:itemID="{F650BE36-002F-9348-BE6B-64BF0BB3A053}">
   <ds:schemaRefs>
     <ds:schemaRef ds:uri="http://schemas.openxmlformats.org/officeDocument/2006/bibliography"/>
   </ds:schemaRefs>

</xml_diff>

<commit_message>
added time manipulation to the agenda.
</commit_message>
<xml_diff>
--- a/Agenda.docx
+++ b/Agenda.docx
@@ -1733,8 +1733,6 @@
               </w:rPr>
               <w:t>w3_9</w:t>
             </w:r>
-            <w:bookmarkStart w:id="0" w:name="_GoBack"/>
-            <w:bookmarkEnd w:id="0"/>
           </w:p>
         </w:tc>
       </w:tr>
@@ -3590,50 +3588,7 @@
                 <w:sz w:val="22"/>
                 <w:szCs w:val="22"/>
               </w:rPr>
-              <w:t>7:</w:t>
-            </w:r>
-            <w:r>
-              <w:rPr>
-                <w:sz w:val="22"/>
-                <w:szCs w:val="22"/>
-              </w:rPr>
-              <w:t>2</w:t>
-            </w:r>
-            <w:r>
-              <w:rPr>
-                <w:sz w:val="22"/>
-                <w:szCs w:val="22"/>
-              </w:rPr>
-              <w:t>1</w:t>
-            </w:r>
-          </w:p>
-          <w:p>
-            <w:pPr>
-              <w:rPr>
-                <w:sz w:val="22"/>
-                <w:szCs w:val="22"/>
-              </w:rPr>
-            </w:pPr>
-            <w:r>
-              <w:rPr>
-                <w:sz w:val="22"/>
-                <w:szCs w:val="22"/>
-              </w:rPr>
-              <w:t xml:space="preserve">   7:</w:t>
-            </w:r>
-            <w:r>
-              <w:rPr>
-                <w:sz w:val="22"/>
-                <w:szCs w:val="22"/>
-              </w:rPr>
-              <w:t>2</w:t>
-            </w:r>
-            <w:r>
-              <w:rPr>
-                <w:sz w:val="22"/>
-                <w:szCs w:val="22"/>
-              </w:rPr>
-              <w:t>2</w:t>
+              <w:t>e2t2</w:t>
             </w:r>
           </w:p>
           <w:p>
@@ -3650,27 +3605,12 @@
               </w:rPr>
               <w:t xml:space="preserve">   </w:t>
             </w:r>
-          </w:p>
-          <w:p>
-            <w:pPr>
-              <w:rPr>
-                <w:sz w:val="22"/>
-                <w:szCs w:val="22"/>
-              </w:rPr>
-            </w:pPr>
-            <w:r>
-              <w:rPr>
-                <w:sz w:val="22"/>
-                <w:szCs w:val="22"/>
-              </w:rPr>
-              <w:t xml:space="preserve">   7:</w:t>
-            </w:r>
-            <w:r>
-              <w:rPr>
-                <w:sz w:val="22"/>
-                <w:szCs w:val="22"/>
-              </w:rPr>
-              <w:t>31</w:t>
+            <w:r>
+              <w:rPr>
+                <w:sz w:val="22"/>
+                <w:szCs w:val="22"/>
+              </w:rPr>
+              <w:t>s2t2</w:t>
             </w:r>
           </w:p>
           <w:p>
@@ -3687,42 +3627,6 @@
               </w:rPr>
               <w:t xml:space="preserve">   </w:t>
             </w:r>
-            <w:r>
-              <w:rPr>
-                <w:sz w:val="22"/>
-                <w:szCs w:val="22"/>
-              </w:rPr>
-              <w:t>7:</w:t>
-            </w:r>
-            <w:r>
-              <w:rPr>
-                <w:sz w:val="22"/>
-                <w:szCs w:val="22"/>
-              </w:rPr>
-              <w:t>3</w:t>
-            </w:r>
-            <w:r>
-              <w:rPr>
-                <w:sz w:val="22"/>
-                <w:szCs w:val="22"/>
-              </w:rPr>
-              <w:t>2</w:t>
-            </w:r>
-          </w:p>
-          <w:p>
-            <w:pPr>
-              <w:rPr>
-                <w:sz w:val="22"/>
-                <w:szCs w:val="22"/>
-              </w:rPr>
-            </w:pPr>
-            <w:r>
-              <w:rPr>
-                <w:sz w:val="22"/>
-                <w:szCs w:val="22"/>
-              </w:rPr>
-              <w:t xml:space="preserve">  </w:t>
-            </w:r>
           </w:p>
           <w:p>
             <w:pPr>
@@ -3743,21 +3647,7 @@
                 <w:sz w:val="22"/>
                 <w:szCs w:val="22"/>
               </w:rPr>
-              <w:t>7:</w:t>
-            </w:r>
-            <w:r>
-              <w:rPr>
-                <w:sz w:val="22"/>
-                <w:szCs w:val="22"/>
-              </w:rPr>
-              <w:t>4</w:t>
-            </w:r>
-            <w:r>
-              <w:rPr>
-                <w:sz w:val="22"/>
-                <w:szCs w:val="22"/>
-              </w:rPr>
-              <w:t>1</w:t>
+              <w:t>e3t3</w:t>
             </w:r>
           </w:p>
           <w:p>
@@ -3774,6 +3664,23 @@
               </w:rPr>
               <w:t xml:space="preserve">   </w:t>
             </w:r>
+            <w:r>
+              <w:rPr>
+                <w:sz w:val="22"/>
+                <w:szCs w:val="22"/>
+              </w:rPr>
+              <w:t>s3t3</w:t>
+            </w:r>
+            <w:bookmarkStart w:id="0" w:name="_GoBack"/>
+            <w:bookmarkEnd w:id="0"/>
+          </w:p>
+          <w:p>
+            <w:pPr>
+              <w:rPr>
+                <w:sz w:val="22"/>
+                <w:szCs w:val="22"/>
+              </w:rPr>
+            </w:pPr>
           </w:p>
           <w:p>
             <w:pPr>
@@ -3794,14 +3701,7 @@
                 <w:sz w:val="22"/>
                 <w:szCs w:val="22"/>
               </w:rPr>
-              <w:t>7:</w:t>
-            </w:r>
-            <w:r>
-              <w:rPr>
-                <w:sz w:val="22"/>
-                <w:szCs w:val="22"/>
-              </w:rPr>
-              <w:t>52</w:t>
+              <w:t xml:space="preserve">e4t4 </w:t>
             </w:r>
           </w:p>
           <w:p>
@@ -3818,6 +3718,21 @@
               </w:rPr>
               <w:t xml:space="preserve">   </w:t>
             </w:r>
+            <w:r>
+              <w:rPr>
+                <w:sz w:val="22"/>
+                <w:szCs w:val="22"/>
+              </w:rPr>
+              <w:t xml:space="preserve">s4t4 </w:t>
+            </w:r>
+          </w:p>
+          <w:p>
+            <w:pPr>
+              <w:rPr>
+                <w:sz w:val="22"/>
+                <w:szCs w:val="22"/>
+              </w:rPr>
+            </w:pPr>
           </w:p>
           <w:p>
             <w:pPr>
@@ -3848,19 +3763,27 @@
               </w:rPr>
               <w:t xml:space="preserve">   </w:t>
             </w:r>
-            <w:r>
-              <w:rPr>
-                <w:sz w:val="22"/>
-                <w:szCs w:val="22"/>
-              </w:rPr>
-              <w:t>7:5</w:t>
-            </w:r>
-            <w:r>
-              <w:rPr>
-                <w:sz w:val="22"/>
-                <w:szCs w:val="22"/>
-              </w:rPr>
-              <w:t>3</w:t>
+          </w:p>
+          <w:p>
+            <w:pPr>
+              <w:rPr>
+                <w:sz w:val="22"/>
+                <w:szCs w:val="22"/>
+              </w:rPr>
+            </w:pPr>
+            <w:r>
+              <w:rPr>
+                <w:sz w:val="22"/>
+                <w:szCs w:val="22"/>
+              </w:rPr>
+              <w:t xml:space="preserve">   </w:t>
+            </w:r>
+            <w:r>
+              <w:rPr>
+                <w:sz w:val="22"/>
+                <w:szCs w:val="22"/>
+              </w:rPr>
+              <w:t>ttmt</w:t>
             </w:r>
           </w:p>
           <w:p>
@@ -7473,7 +7396,7 @@
 </file>
 
 <file path=customXml/itemProps1.xml><?xml version="1.0" encoding="utf-8"?>
-<ds:datastoreItem xmlns:ds="http://schemas.openxmlformats.org/officeDocument/2006/customXml" ds:itemID="{F650BE36-002F-9348-BE6B-64BF0BB3A053}">
+<ds:datastoreItem xmlns:ds="http://schemas.openxmlformats.org/officeDocument/2006/customXml" ds:itemID="{E9E55B01-7A1F-6C41-8992-2D95EF8D8E65}">
   <ds:schemaRefs>
     <ds:schemaRef ds:uri="http://schemas.openxmlformats.org/officeDocument/2006/bibliography"/>
   </ds:schemaRefs>

</xml_diff>

<commit_message>
added Joke of the day.
</commit_message>
<xml_diff>
--- a/Agenda.docx
+++ b/Agenda.docx
@@ -352,6 +352,130 @@
               </w:rPr>
               <w:t>w3_1</w:t>
             </w:r>
+          </w:p>
+        </w:tc>
+      </w:tr>
+      <w:tr>
+        <w:trPr>
+          <w:trHeight w:val="475"/>
+        </w:trPr>
+        <w:tc>
+          <w:tcPr>
+            <w:tcW w:w="1912" w:type="dxa"/>
+            <w:tcBorders>
+              <w:top w:val="single" w:sz="4" w:space="0" w:color="000000"/>
+              <w:left w:val="single" w:sz="4" w:space="0" w:color="000000"/>
+              <w:bottom w:val="single" w:sz="4" w:space="0" w:color="000000"/>
+            </w:tcBorders>
+            <w:shd w:val="clear" w:color="auto" w:fill="auto"/>
+            <w:vAlign w:val="center"/>
+          </w:tcPr>
+          <w:p>
+            <w:pPr>
+              <w:jc w:val="center"/>
+              <w:rPr>
+                <w:sz w:val="24"/>
+                <w:szCs w:val="24"/>
+              </w:rPr>
+            </w:pPr>
+            <w:r>
+              <w:rPr>
+                <w:sz w:val="24"/>
+                <w:szCs w:val="24"/>
+              </w:rPr>
+              <w:t>Joke of the Day</w:t>
+            </w:r>
+            <w:bookmarkStart w:id="0" w:name="_GoBack"/>
+            <w:bookmarkEnd w:id="0"/>
+          </w:p>
+        </w:tc>
+        <w:tc>
+          <w:tcPr>
+            <w:tcW w:w="2224" w:type="dxa"/>
+            <w:tcBorders>
+              <w:top w:val="single" w:sz="4" w:space="0" w:color="000000"/>
+              <w:left w:val="single" w:sz="4" w:space="0" w:color="000000"/>
+              <w:bottom w:val="single" w:sz="4" w:space="0" w:color="000000"/>
+            </w:tcBorders>
+            <w:shd w:val="clear" w:color="auto" w:fill="AEAAAA" w:themeFill="background2" w:themeFillShade="BF"/>
+            <w:vAlign w:val="center"/>
+          </w:tcPr>
+          <w:p>
+            <w:pPr>
+              <w:jc w:val="center"/>
+              <w:rPr>
+                <w:sz w:val="24"/>
+                <w:szCs w:val="24"/>
+              </w:rPr>
+            </w:pPr>
+          </w:p>
+        </w:tc>
+        <w:tc>
+          <w:tcPr>
+            <w:tcW w:w="2363" w:type="dxa"/>
+            <w:tcBorders>
+              <w:top w:val="single" w:sz="4" w:space="0" w:color="000000"/>
+              <w:left w:val="single" w:sz="4" w:space="0" w:color="000000"/>
+              <w:bottom w:val="single" w:sz="4" w:space="0" w:color="000000"/>
+              <w:right w:val="single" w:sz="4" w:space="0" w:color="000000"/>
+            </w:tcBorders>
+            <w:shd w:val="clear" w:color="auto" w:fill="AEAAAA" w:themeFill="background2" w:themeFillShade="BF"/>
+            <w:vAlign w:val="center"/>
+          </w:tcPr>
+          <w:p>
+            <w:pPr>
+              <w:snapToGrid w:val="0"/>
+              <w:jc w:val="center"/>
+              <w:rPr>
+                <w:sz w:val="24"/>
+                <w:szCs w:val="24"/>
+              </w:rPr>
+            </w:pPr>
+          </w:p>
+        </w:tc>
+        <w:tc>
+          <w:tcPr>
+            <w:tcW w:w="2363" w:type="dxa"/>
+            <w:tcBorders>
+              <w:top w:val="single" w:sz="4" w:space="0" w:color="000000"/>
+              <w:left w:val="single" w:sz="4" w:space="0" w:color="000000"/>
+              <w:bottom w:val="single" w:sz="4" w:space="0" w:color="000000"/>
+            </w:tcBorders>
+            <w:shd w:val="clear" w:color="auto" w:fill="AEAAAA" w:themeFill="background2" w:themeFillShade="BF"/>
+            <w:vAlign w:val="center"/>
+          </w:tcPr>
+          <w:p>
+            <w:pPr>
+              <w:snapToGrid w:val="0"/>
+              <w:jc w:val="center"/>
+              <w:rPr>
+                <w:sz w:val="24"/>
+                <w:szCs w:val="24"/>
+              </w:rPr>
+            </w:pPr>
+          </w:p>
+        </w:tc>
+        <w:tc>
+          <w:tcPr>
+            <w:tcW w:w="2431" w:type="dxa"/>
+            <w:tcBorders>
+              <w:top w:val="single" w:sz="6" w:space="0" w:color="000000"/>
+              <w:left w:val="single" w:sz="4" w:space="0" w:color="000000"/>
+              <w:bottom w:val="single" w:sz="6" w:space="0" w:color="000000"/>
+              <w:right w:val="single" w:sz="4" w:space="0" w:color="000000"/>
+            </w:tcBorders>
+            <w:shd w:val="clear" w:color="auto" w:fill="AEAAAA" w:themeFill="background2" w:themeFillShade="BF"/>
+            <w:vAlign w:val="center"/>
+          </w:tcPr>
+          <w:p>
+            <w:pPr>
+              <w:snapToGrid w:val="0"/>
+              <w:jc w:val="center"/>
+              <w:rPr>
+                <w:sz w:val="24"/>
+                <w:szCs w:val="24"/>
+              </w:rPr>
+            </w:pPr>
           </w:p>
         </w:tc>
       </w:tr>
@@ -3671,8 +3795,6 @@
               </w:rPr>
               <w:t>s3t3</w:t>
             </w:r>
-            <w:bookmarkStart w:id="0" w:name="_GoBack"/>
-            <w:bookmarkEnd w:id="0"/>
           </w:p>
           <w:p>
             <w:pPr>
@@ -7396,7 +7518,7 @@
 </file>
 
 <file path=customXml/itemProps1.xml><?xml version="1.0" encoding="utf-8"?>
-<ds:datastoreItem xmlns:ds="http://schemas.openxmlformats.org/officeDocument/2006/customXml" ds:itemID="{E9E55B01-7A1F-6C41-8992-2D95EF8D8E65}">
+<ds:datastoreItem xmlns:ds="http://schemas.openxmlformats.org/officeDocument/2006/customXml" ds:itemID="{0BBD1263-7E52-0040-AB92-C7DD7D4A690B}">
   <ds:schemaRefs>
     <ds:schemaRef ds:uri="http://schemas.openxmlformats.org/officeDocument/2006/bibliography"/>
   </ds:schemaRefs>

</xml_diff>

<commit_message>
adding in joke master.
</commit_message>
<xml_diff>
--- a/Agenda.docx
+++ b/Agenda.docx
@@ -383,7 +383,7 @@
                 <w:sz w:val="24"/>
                 <w:szCs w:val="24"/>
               </w:rPr>
-              <w:t>General Evaluator</w:t>
+              <w:t>Joke Master</w:t>
             </w:r>
           </w:p>
         </w:tc>
@@ -411,7 +411,7 @@
                 <w:sz w:val="24"/>
                 <w:szCs w:val="24"/>
               </w:rPr>
-              <w:t>w0_2</w:t>
+              <w:t xml:space="preserve">w0_2 </w:t>
             </w:r>
           </w:p>
         </w:tc>
@@ -470,14 +470,7 @@
                 <w:sz w:val="24"/>
                 <w:szCs w:val="24"/>
               </w:rPr>
-              <w:t>w2_2</w:t>
-            </w:r>
-            <w:r>
-              <w:rPr>
-                <w:sz w:val="24"/>
-                <w:szCs w:val="24"/>
-              </w:rPr>
-              <w:t xml:space="preserve"> </w:t>
+              <w:t xml:space="preserve"> w2_2</w:t>
             </w:r>
           </w:p>
         </w:tc>
@@ -507,14 +500,157 @@
                 <w:sz w:val="24"/>
                 <w:szCs w:val="24"/>
               </w:rPr>
-              <w:t xml:space="preserve"> </w:t>
-            </w:r>
-            <w:r>
-              <w:rPr>
-                <w:sz w:val="24"/>
-                <w:szCs w:val="24"/>
-              </w:rPr>
-              <w:t>w3_2</w:t>
+              <w:t xml:space="preserve"> w3_2</w:t>
+            </w:r>
+          </w:p>
+        </w:tc>
+      </w:tr>
+      <w:tr>
+        <w:trPr>
+          <w:trHeight w:val="475"/>
+        </w:trPr>
+        <w:tc>
+          <w:tcPr>
+            <w:tcW w:w="1912" w:type="dxa"/>
+            <w:tcBorders>
+              <w:top w:val="single" w:sz="4" w:space="0" w:color="000000"/>
+              <w:left w:val="single" w:sz="4" w:space="0" w:color="000000"/>
+              <w:bottom w:val="single" w:sz="4" w:space="0" w:color="000000"/>
+            </w:tcBorders>
+            <w:shd w:val="clear" w:color="auto" w:fill="auto"/>
+            <w:vAlign w:val="center"/>
+          </w:tcPr>
+          <w:p>
+            <w:pPr>
+              <w:jc w:val="center"/>
+              <w:rPr>
+                <w:sz w:val="24"/>
+                <w:szCs w:val="24"/>
+              </w:rPr>
+            </w:pPr>
+            <w:r>
+              <w:rPr>
+                <w:sz w:val="24"/>
+                <w:szCs w:val="24"/>
+              </w:rPr>
+              <w:t>General Evaluator</w:t>
+            </w:r>
+          </w:p>
+        </w:tc>
+        <w:tc>
+          <w:tcPr>
+            <w:tcW w:w="2224" w:type="dxa"/>
+            <w:tcBorders>
+              <w:top w:val="single" w:sz="4" w:space="0" w:color="000000"/>
+              <w:left w:val="single" w:sz="4" w:space="0" w:color="000000"/>
+              <w:bottom w:val="single" w:sz="4" w:space="0" w:color="000000"/>
+            </w:tcBorders>
+            <w:shd w:val="clear" w:color="auto" w:fill="AEAAAA" w:themeFill="background2" w:themeFillShade="BF"/>
+            <w:vAlign w:val="center"/>
+          </w:tcPr>
+          <w:p>
+            <w:pPr>
+              <w:jc w:val="center"/>
+              <w:rPr>
+                <w:sz w:val="24"/>
+                <w:szCs w:val="24"/>
+              </w:rPr>
+            </w:pPr>
+            <w:r>
+              <w:rPr>
+                <w:sz w:val="24"/>
+                <w:szCs w:val="24"/>
+              </w:rPr>
+              <w:t xml:space="preserve"> w0_3</w:t>
+            </w:r>
+          </w:p>
+        </w:tc>
+        <w:tc>
+          <w:tcPr>
+            <w:tcW w:w="2363" w:type="dxa"/>
+            <w:tcBorders>
+              <w:top w:val="single" w:sz="4" w:space="0" w:color="000000"/>
+              <w:left w:val="single" w:sz="4" w:space="0" w:color="000000"/>
+              <w:bottom w:val="single" w:sz="4" w:space="0" w:color="000000"/>
+              <w:right w:val="single" w:sz="4" w:space="0" w:color="000000"/>
+            </w:tcBorders>
+            <w:shd w:val="clear" w:color="auto" w:fill="AEAAAA" w:themeFill="background2" w:themeFillShade="BF"/>
+            <w:vAlign w:val="center"/>
+          </w:tcPr>
+          <w:p>
+            <w:pPr>
+              <w:snapToGrid w:val="0"/>
+              <w:jc w:val="center"/>
+              <w:rPr>
+                <w:sz w:val="24"/>
+                <w:szCs w:val="24"/>
+              </w:rPr>
+            </w:pPr>
+            <w:r>
+              <w:rPr>
+                <w:sz w:val="24"/>
+                <w:szCs w:val="24"/>
+              </w:rPr>
+              <w:t>w1_3</w:t>
+            </w:r>
+          </w:p>
+        </w:tc>
+        <w:tc>
+          <w:tcPr>
+            <w:tcW w:w="2363" w:type="dxa"/>
+            <w:tcBorders>
+              <w:top w:val="single" w:sz="4" w:space="0" w:color="000000"/>
+              <w:left w:val="single" w:sz="4" w:space="0" w:color="000000"/>
+              <w:bottom w:val="single" w:sz="4" w:space="0" w:color="000000"/>
+            </w:tcBorders>
+            <w:shd w:val="clear" w:color="auto" w:fill="AEAAAA" w:themeFill="background2" w:themeFillShade="BF"/>
+            <w:vAlign w:val="center"/>
+          </w:tcPr>
+          <w:p>
+            <w:pPr>
+              <w:snapToGrid w:val="0"/>
+              <w:jc w:val="center"/>
+              <w:rPr>
+                <w:sz w:val="24"/>
+                <w:szCs w:val="24"/>
+              </w:rPr>
+            </w:pPr>
+            <w:r>
+              <w:rPr>
+                <w:sz w:val="24"/>
+                <w:szCs w:val="24"/>
+              </w:rPr>
+              <w:t xml:space="preserve"> w2_3</w:t>
+            </w:r>
+          </w:p>
+        </w:tc>
+        <w:tc>
+          <w:tcPr>
+            <w:tcW w:w="2431" w:type="dxa"/>
+            <w:tcBorders>
+              <w:top w:val="single" w:sz="6" w:space="0" w:color="000000"/>
+              <w:left w:val="single" w:sz="4" w:space="0" w:color="000000"/>
+              <w:bottom w:val="single" w:sz="6" w:space="0" w:color="000000"/>
+              <w:right w:val="single" w:sz="4" w:space="0" w:color="000000"/>
+            </w:tcBorders>
+            <w:shd w:val="clear" w:color="auto" w:fill="AEAAAA" w:themeFill="background2" w:themeFillShade="BF"/>
+            <w:vAlign w:val="center"/>
+          </w:tcPr>
+          <w:p>
+            <w:pPr>
+              <w:snapToGrid w:val="0"/>
+              <w:jc w:val="center"/>
+              <w:rPr>
+                <w:sz w:val="24"/>
+                <w:szCs w:val="24"/>
+              </w:rPr>
+            </w:pPr>
+            <w:r>
+              <w:rPr>
+                <w:sz w:val="24"/>
+                <w:szCs w:val="24"/>
+              </w:rPr>
+              <w:t xml:space="preserve"> w3_3</w:t>
             </w:r>
           </w:p>
         </w:tc>
@@ -576,7 +712,7 @@
                 <w:sz w:val="24"/>
                 <w:szCs w:val="24"/>
               </w:rPr>
-              <w:t>w0_3</w:t>
+              <w:t xml:space="preserve">w0_4 </w:t>
             </w:r>
           </w:p>
         </w:tc>
@@ -607,7 +743,7 @@
                 <w:sz w:val="24"/>
                 <w:szCs w:val="24"/>
               </w:rPr>
-              <w:t>w1_3</w:t>
+              <w:t xml:space="preserve"> w1_4</w:t>
             </w:r>
           </w:p>
         </w:tc>
@@ -637,7 +773,7 @@
                 <w:sz w:val="24"/>
                 <w:szCs w:val="24"/>
               </w:rPr>
-              <w:t>w2_3</w:t>
+              <w:t xml:space="preserve"> w2_4</w:t>
             </w:r>
           </w:p>
         </w:tc>
@@ -667,7 +803,7 @@
                 <w:sz w:val="24"/>
                 <w:szCs w:val="24"/>
               </w:rPr>
-              <w:t>w3_3</w:t>
+              <w:t>w3_4</w:t>
             </w:r>
           </w:p>
         </w:tc>
@@ -729,7 +865,7 @@
                 <w:sz w:val="24"/>
                 <w:szCs w:val="24"/>
               </w:rPr>
-              <w:t>w0_4</w:t>
+              <w:t>w0_5</w:t>
             </w:r>
           </w:p>
         </w:tc>
@@ -761,7 +897,7 @@
                 <w:sz w:val="24"/>
                 <w:szCs w:val="24"/>
               </w:rPr>
-              <w:t>w1_4</w:t>
+              <w:t>w1_5</w:t>
             </w:r>
           </w:p>
         </w:tc>
@@ -792,7 +928,7 @@
                 <w:sz w:val="24"/>
                 <w:szCs w:val="24"/>
               </w:rPr>
-              <w:t>w2_4</w:t>
+              <w:t>w2_5</w:t>
             </w:r>
           </w:p>
         </w:tc>
@@ -822,7 +958,7 @@
                 <w:sz w:val="24"/>
                 <w:szCs w:val="24"/>
               </w:rPr>
-              <w:t>w3_4</w:t>
+              <w:t>w3_5</w:t>
             </w:r>
           </w:p>
         </w:tc>
@@ -884,7 +1020,7 @@
                 <w:sz w:val="24"/>
                 <w:szCs w:val="24"/>
               </w:rPr>
-              <w:t>w0_5</w:t>
+              <w:t xml:space="preserve">w0_6 </w:t>
             </w:r>
           </w:p>
         </w:tc>
@@ -915,7 +1051,7 @@
                 <w:sz w:val="24"/>
                 <w:szCs w:val="24"/>
               </w:rPr>
-              <w:t>w1_5</w:t>
+              <w:t>w1_6</w:t>
             </w:r>
           </w:p>
         </w:tc>
@@ -945,7 +1081,7 @@
                 <w:sz w:val="24"/>
                 <w:szCs w:val="24"/>
               </w:rPr>
-              <w:t>w2_5</w:t>
+              <w:t>w2_6</w:t>
             </w:r>
           </w:p>
         </w:tc>
@@ -975,14 +1111,14 @@
                 <w:sz w:val="24"/>
                 <w:szCs w:val="24"/>
               </w:rPr>
-              <w:t>w3_5</w:t>
+              <w:t>w3_6</w:t>
             </w:r>
           </w:p>
         </w:tc>
       </w:tr>
       <w:tr>
         <w:trPr>
-          <w:trHeight w:hRule="exact" w:val="496"/>
+          <w:trHeight w:hRule="exact" w:val="546"/>
         </w:trPr>
         <w:tc>
           <w:tcPr>
@@ -1170,7 +1306,7 @@
                 <w:sz w:val="24"/>
                 <w:szCs w:val="24"/>
               </w:rPr>
-              <w:t>w0_6</w:t>
+              <w:t xml:space="preserve">w0_7 </w:t>
             </w:r>
           </w:p>
         </w:tc>
@@ -1198,7 +1334,7 @@
                 <w:sz w:val="24"/>
                 <w:szCs w:val="24"/>
               </w:rPr>
-              <w:t>w1_6</w:t>
+              <w:t xml:space="preserve"> w1_7</w:t>
             </w:r>
           </w:p>
         </w:tc>
@@ -1229,7 +1365,7 @@
                 <w:sz w:val="24"/>
                 <w:szCs w:val="24"/>
               </w:rPr>
-              <w:t>w2_6</w:t>
+              <w:t>w2_7</w:t>
             </w:r>
           </w:p>
         </w:tc>
@@ -1258,7 +1394,7 @@
                 <w:sz w:val="24"/>
                 <w:szCs w:val="24"/>
               </w:rPr>
-              <w:t>w3_6</w:t>
+              <w:t>w3_7</w:t>
             </w:r>
           </w:p>
         </w:tc>
@@ -1329,7 +1465,7 @@
                 <w:sz w:val="24"/>
                 <w:szCs w:val="24"/>
               </w:rPr>
-              <w:t xml:space="preserve">w0_7    </w:t>
+              <w:t xml:space="preserve">w0_8 </w:t>
             </w:r>
           </w:p>
         </w:tc>
@@ -1360,7 +1496,7 @@
                 <w:sz w:val="24"/>
                 <w:szCs w:val="24"/>
               </w:rPr>
-              <w:t>w1_7</w:t>
+              <w:t xml:space="preserve"> w1_8</w:t>
             </w:r>
           </w:p>
         </w:tc>
@@ -1390,7 +1526,7 @@
                 <w:sz w:val="24"/>
                 <w:szCs w:val="24"/>
               </w:rPr>
-              <w:t>w2_7</w:t>
+              <w:t xml:space="preserve"> w2_8</w:t>
             </w:r>
           </w:p>
         </w:tc>
@@ -1420,7 +1556,7 @@
                 <w:sz w:val="24"/>
                 <w:szCs w:val="24"/>
               </w:rPr>
-              <w:t>w3_7</w:t>
+              <w:t>w3_8</w:t>
             </w:r>
           </w:p>
         </w:tc>
@@ -1479,7 +1615,7 @@
                 <w:sz w:val="24"/>
                 <w:szCs w:val="24"/>
               </w:rPr>
-              <w:t>w0_8</w:t>
+              <w:t xml:space="preserve">w0_9 </w:t>
             </w:r>
           </w:p>
         </w:tc>
@@ -1507,7 +1643,7 @@
                 <w:sz w:val="24"/>
                 <w:szCs w:val="24"/>
               </w:rPr>
-              <w:t>w1_8</w:t>
+              <w:t>w1_9</w:t>
             </w:r>
           </w:p>
         </w:tc>
@@ -1535,7 +1671,7 @@
                 <w:sz w:val="24"/>
                 <w:szCs w:val="24"/>
               </w:rPr>
-              <w:t>w2_8</w:t>
+              <w:t>w2_9</w:t>
             </w:r>
           </w:p>
         </w:tc>
@@ -1565,7 +1701,7 @@
                 <w:sz w:val="24"/>
                 <w:szCs w:val="24"/>
               </w:rPr>
-              <w:t>w3_8</w:t>
+              <w:t>w3_9</w:t>
             </w:r>
           </w:p>
         </w:tc>
@@ -1636,7 +1772,7 @@
                 <w:sz w:val="24"/>
                 <w:szCs w:val="24"/>
               </w:rPr>
-              <w:t xml:space="preserve"> w0_9</w:t>
+              <w:t xml:space="preserve"> w0_10</w:t>
             </w:r>
           </w:p>
         </w:tc>
@@ -1669,7 +1805,7 @@
                 <w:sz w:val="24"/>
                 <w:szCs w:val="24"/>
               </w:rPr>
-              <w:t xml:space="preserve"> w1_9</w:t>
+              <w:t xml:space="preserve"> w1_10</w:t>
             </w:r>
           </w:p>
         </w:tc>
@@ -1701,7 +1837,7 @@
                 <w:sz w:val="24"/>
                 <w:szCs w:val="24"/>
               </w:rPr>
-              <w:t xml:space="preserve"> w2_9</w:t>
+              <w:t xml:space="preserve"> w2_10</w:t>
             </w:r>
           </w:p>
         </w:tc>
@@ -1731,7 +1867,7 @@
                 <w:sz w:val="24"/>
                 <w:szCs w:val="24"/>
               </w:rPr>
-              <w:t>w3_9</w:t>
+              <w:t>w3_10</w:t>
             </w:r>
           </w:p>
         </w:tc>
@@ -1790,7 +1926,7 @@
                 <w:sz w:val="24"/>
                 <w:szCs w:val="24"/>
               </w:rPr>
-              <w:t>w0_10</w:t>
+              <w:t xml:space="preserve">w0_11 </w:t>
             </w:r>
           </w:p>
         </w:tc>
@@ -1818,7 +1954,7 @@
                 <w:sz w:val="24"/>
                 <w:szCs w:val="24"/>
               </w:rPr>
-              <w:t>w1_10</w:t>
+              <w:t xml:space="preserve"> w1_11</w:t>
             </w:r>
           </w:p>
         </w:tc>
@@ -1846,7 +1982,7 @@
                 <w:sz w:val="24"/>
                 <w:szCs w:val="24"/>
               </w:rPr>
-              <w:t>w2_10</w:t>
+              <w:t>w2_11</w:t>
             </w:r>
           </w:p>
         </w:tc>
@@ -1876,7 +2012,7 @@
                 <w:sz w:val="24"/>
                 <w:szCs w:val="24"/>
               </w:rPr>
-              <w:t>w3_10</w:t>
+              <w:t>w3_11</w:t>
             </w:r>
           </w:p>
         </w:tc>
@@ -1946,7 +2082,7 @@
                 <w:sz w:val="24"/>
                 <w:szCs w:val="24"/>
               </w:rPr>
-              <w:t xml:space="preserve"> w0_11</w:t>
+              <w:t xml:space="preserve">w0_12 </w:t>
             </w:r>
           </w:p>
         </w:tc>
@@ -1975,7 +2111,7 @@
                 <w:sz w:val="24"/>
                 <w:szCs w:val="24"/>
               </w:rPr>
-              <w:t xml:space="preserve"> w1_11</w:t>
+              <w:t xml:space="preserve"> w1_12</w:t>
             </w:r>
           </w:p>
         </w:tc>
@@ -2003,7 +2139,7 @@
                 <w:sz w:val="24"/>
                 <w:szCs w:val="24"/>
               </w:rPr>
-              <w:t xml:space="preserve"> w2_11</w:t>
+              <w:t>w2_12</w:t>
             </w:r>
           </w:p>
         </w:tc>
@@ -2033,7 +2169,7 @@
                 <w:sz w:val="24"/>
                 <w:szCs w:val="24"/>
               </w:rPr>
-              <w:t>w3_11</w:t>
+              <w:t>w3_12</w:t>
             </w:r>
           </w:p>
         </w:tc>
@@ -2095,7 +2231,7 @@
                 <w:sz w:val="24"/>
                 <w:szCs w:val="24"/>
               </w:rPr>
-              <w:t xml:space="preserve"> w0_12</w:t>
+              <w:t xml:space="preserve">w0_13 </w:t>
             </w:r>
           </w:p>
         </w:tc>
@@ -2124,7 +2260,7 @@
                 <w:sz w:val="24"/>
                 <w:szCs w:val="24"/>
               </w:rPr>
-              <w:t xml:space="preserve"> w1_12</w:t>
+              <w:t xml:space="preserve"> w1_13</w:t>
             </w:r>
           </w:p>
         </w:tc>
@@ -2153,7 +2289,7 @@
                 <w:sz w:val="24"/>
                 <w:szCs w:val="24"/>
               </w:rPr>
-              <w:t xml:space="preserve"> w2_12</w:t>
+              <w:t xml:space="preserve"> w2_13</w:t>
             </w:r>
           </w:p>
         </w:tc>
@@ -2183,14 +2319,7 @@
                 <w:sz w:val="24"/>
                 <w:szCs w:val="24"/>
               </w:rPr>
-              <w:t xml:space="preserve"> </w:t>
-            </w:r>
-            <w:r>
-              <w:rPr>
-                <w:sz w:val="24"/>
-                <w:szCs w:val="24"/>
-              </w:rPr>
-              <w:t>w3_12</w:t>
+              <w:t>w3_13</w:t>
             </w:r>
           </w:p>
         </w:tc>
@@ -2252,7 +2381,7 @@
                 <w:sz w:val="24"/>
                 <w:szCs w:val="24"/>
               </w:rPr>
-              <w:t xml:space="preserve">w0_13 </w:t>
+              <w:t xml:space="preserve">w0_14 </w:t>
             </w:r>
           </w:p>
         </w:tc>
@@ -2282,7 +2411,7 @@
                 <w:sz w:val="24"/>
                 <w:szCs w:val="24"/>
               </w:rPr>
-              <w:t xml:space="preserve">w1_13 </w:t>
+              <w:t xml:space="preserve"> w1_14</w:t>
             </w:r>
           </w:p>
         </w:tc>
@@ -2311,7 +2440,7 @@
                 <w:sz w:val="24"/>
                 <w:szCs w:val="24"/>
               </w:rPr>
-              <w:t xml:space="preserve">w2_13 </w:t>
+              <w:t>w2_14</w:t>
             </w:r>
           </w:p>
         </w:tc>
@@ -2341,14 +2470,14 @@
                 <w:sz w:val="24"/>
                 <w:szCs w:val="24"/>
               </w:rPr>
-              <w:t>w3_13</w:t>
+              <w:t>w3_14</w:t>
             </w:r>
           </w:p>
         </w:tc>
       </w:tr>
       <w:tr>
         <w:trPr>
-          <w:trHeight w:val="530"/>
+          <w:trHeight w:val="597"/>
         </w:trPr>
         <w:tc>
           <w:tcPr>
@@ -2400,7 +2529,7 @@
                 <w:sz w:val="24"/>
                 <w:szCs w:val="24"/>
               </w:rPr>
-              <w:t>w0_14</w:t>
+              <w:t xml:space="preserve">w0_15 </w:t>
             </w:r>
           </w:p>
         </w:tc>
@@ -2429,7 +2558,7 @@
                 <w:sz w:val="24"/>
                 <w:szCs w:val="24"/>
               </w:rPr>
-              <w:t>w1_14</w:t>
+              <w:t xml:space="preserve"> w1_15</w:t>
             </w:r>
           </w:p>
         </w:tc>
@@ -2457,7 +2586,7 @@
                 <w:sz w:val="24"/>
                 <w:szCs w:val="24"/>
               </w:rPr>
-              <w:t>w2_14</w:t>
+              <w:t xml:space="preserve"> w2_15</w:t>
             </w:r>
           </w:p>
         </w:tc>
@@ -2487,14 +2616,14 @@
                 <w:sz w:val="24"/>
                 <w:szCs w:val="24"/>
               </w:rPr>
-              <w:t>w3_14</w:t>
+              <w:t>w3_15</w:t>
             </w:r>
           </w:p>
         </w:tc>
       </w:tr>
       <w:tr>
         <w:trPr>
-          <w:trHeight w:hRule="exact" w:val="29"/>
+          <w:trHeight w:hRule="exact" w:val="195"/>
         </w:trPr>
         <w:tc>
           <w:tcPr>
@@ -2530,19 +2659,11 @@
           <w:p>
             <w:pPr>
               <w:snapToGrid w:val="0"/>
-              <w:jc w:val="center"/>
-              <w:rPr>
-                <w:sz w:val="24"/>
-                <w:szCs w:val="24"/>
-              </w:rPr>
-            </w:pPr>
-            <w:r>
-              <w:rPr>
-                <w:sz w:val="24"/>
-                <w:szCs w:val="24"/>
-              </w:rPr>
-              <w:t xml:space="preserve">w1_4 </w:t>
-            </w:r>
+              <w:rPr>
+                <w:sz w:val="24"/>
+                <w:szCs w:val="24"/>
+              </w:rPr>
+            </w:pPr>
           </w:p>
         </w:tc>
         <w:tc>
@@ -2565,13 +2686,6 @@
                 <w:szCs w:val="24"/>
               </w:rPr>
             </w:pPr>
-            <w:r>
-              <w:rPr>
-                <w:sz w:val="24"/>
-                <w:szCs w:val="24"/>
-              </w:rPr>
-              <w:t xml:space="preserve">w1_4 </w:t>
-            </w:r>
           </w:p>
         </w:tc>
         <w:tc>
@@ -2674,7 +2788,7 @@
                 <w:sz w:val="24"/>
                 <w:szCs w:val="24"/>
               </w:rPr>
-              <w:t>w0_15</w:t>
+              <w:t xml:space="preserve"> w0_16</w:t>
             </w:r>
           </w:p>
         </w:tc>
@@ -2703,7 +2817,7 @@
                 <w:sz w:val="24"/>
                 <w:szCs w:val="24"/>
               </w:rPr>
-              <w:t>w1_15</w:t>
+              <w:t xml:space="preserve"> w1_16</w:t>
             </w:r>
           </w:p>
         </w:tc>
@@ -2732,7 +2846,7 @@
                 <w:sz w:val="24"/>
                 <w:szCs w:val="24"/>
               </w:rPr>
-              <w:t>w2_15</w:t>
+              <w:t xml:space="preserve"> w2_16</w:t>
             </w:r>
           </w:p>
         </w:tc>
@@ -2762,7 +2876,16 @@
                 <w:sz w:val="24"/>
                 <w:szCs w:val="24"/>
               </w:rPr>
-              <w:t>w3_15</w:t>
+              <w:t xml:space="preserve"> w</w:t>
+            </w:r>
+            <w:bookmarkStart w:id="0" w:name="_GoBack"/>
+            <w:bookmarkEnd w:id="0"/>
+            <w:r>
+              <w:rPr>
+                <w:sz w:val="24"/>
+                <w:szCs w:val="24"/>
+              </w:rPr>
+              <w:t>3_16</w:t>
             </w:r>
           </w:p>
         </w:tc>
@@ -3438,144 +3561,198 @@
                 <w:sz w:val="22"/>
                 <w:szCs w:val="22"/>
               </w:rPr>
+              <w:t>5</w:t>
+            </w:r>
+          </w:p>
+          <w:p>
+            <w:pPr>
+              <w:rPr>
+                <w:sz w:val="22"/>
+                <w:szCs w:val="22"/>
+              </w:rPr>
+            </w:pPr>
+            <w:r>
+              <w:rPr>
+                <w:sz w:val="22"/>
+                <w:szCs w:val="22"/>
+              </w:rPr>
+              <w:t xml:space="preserve">   7:0</w:t>
+            </w:r>
+            <w:r>
+              <w:rPr>
+                <w:sz w:val="22"/>
+                <w:szCs w:val="22"/>
+              </w:rPr>
+              <w:t>7</w:t>
+            </w:r>
+          </w:p>
+          <w:p>
+            <w:pPr>
+              <w:rPr>
+                <w:sz w:val="22"/>
+                <w:szCs w:val="22"/>
+              </w:rPr>
+            </w:pPr>
+            <w:r>
+              <w:rPr>
+                <w:sz w:val="22"/>
+                <w:szCs w:val="22"/>
+              </w:rPr>
+              <w:t xml:space="preserve">   7:0</w:t>
+            </w:r>
+            <w:r>
+              <w:rPr>
+                <w:sz w:val="22"/>
+                <w:szCs w:val="22"/>
+              </w:rPr>
+              <w:t>8</w:t>
+            </w:r>
+          </w:p>
+          <w:p>
+            <w:pPr>
+              <w:rPr>
+                <w:sz w:val="22"/>
+                <w:szCs w:val="22"/>
+              </w:rPr>
+            </w:pPr>
+            <w:r>
+              <w:rPr>
+                <w:sz w:val="22"/>
+                <w:szCs w:val="22"/>
+              </w:rPr>
+              <w:t xml:space="preserve">   7:0</w:t>
+            </w:r>
+            <w:r>
+              <w:rPr>
+                <w:sz w:val="22"/>
+                <w:szCs w:val="22"/>
+              </w:rPr>
+              <w:t>9</w:t>
+            </w:r>
+          </w:p>
+          <w:p>
+            <w:pPr>
+              <w:rPr>
+                <w:sz w:val="22"/>
+                <w:szCs w:val="22"/>
+              </w:rPr>
+            </w:pPr>
+            <w:r>
+              <w:rPr>
+                <w:sz w:val="22"/>
+                <w:szCs w:val="22"/>
+              </w:rPr>
+              <w:t xml:space="preserve">   7:</w:t>
+            </w:r>
+            <w:r>
+              <w:rPr>
+                <w:sz w:val="22"/>
+                <w:szCs w:val="22"/>
+              </w:rPr>
+              <w:t>10</w:t>
+            </w:r>
+          </w:p>
+          <w:p>
+            <w:pPr>
+              <w:rPr>
+                <w:sz w:val="22"/>
+                <w:szCs w:val="22"/>
+              </w:rPr>
+            </w:pPr>
+            <w:r>
+              <w:rPr>
+                <w:sz w:val="22"/>
+                <w:szCs w:val="22"/>
+              </w:rPr>
+              <w:t xml:space="preserve">   7:1</w:t>
+            </w:r>
+            <w:r>
+              <w:rPr>
+                <w:sz w:val="22"/>
+                <w:szCs w:val="22"/>
+              </w:rPr>
+              <w:t>1</w:t>
+            </w:r>
+          </w:p>
+          <w:p>
+            <w:pPr>
+              <w:rPr>
+                <w:sz w:val="22"/>
+                <w:szCs w:val="22"/>
+              </w:rPr>
+            </w:pPr>
+            <w:r>
+              <w:rPr>
+                <w:sz w:val="22"/>
+                <w:szCs w:val="22"/>
+              </w:rPr>
+              <w:t xml:space="preserve">   </w:t>
+            </w:r>
+          </w:p>
+          <w:p>
+            <w:pPr>
+              <w:rPr>
+                <w:sz w:val="22"/>
+                <w:szCs w:val="22"/>
+              </w:rPr>
+            </w:pPr>
+            <w:r>
+              <w:rPr>
+                <w:sz w:val="22"/>
+                <w:szCs w:val="22"/>
+              </w:rPr>
+              <w:t xml:space="preserve">   7:1</w:t>
+            </w:r>
+            <w:r>
+              <w:rPr>
+                <w:sz w:val="22"/>
+                <w:szCs w:val="22"/>
+              </w:rPr>
+              <w:t>2</w:t>
+            </w:r>
+          </w:p>
+          <w:p>
+            <w:pPr>
+              <w:rPr>
+                <w:sz w:val="22"/>
+                <w:szCs w:val="22"/>
+              </w:rPr>
+            </w:pPr>
+            <w:r>
+              <w:rPr>
+                <w:sz w:val="22"/>
+                <w:szCs w:val="22"/>
+              </w:rPr>
+              <w:t xml:space="preserve">   7:1</w:t>
+            </w:r>
+            <w:r>
+              <w:rPr>
+                <w:sz w:val="22"/>
+                <w:szCs w:val="22"/>
+              </w:rPr>
+              <w:t>3</w:t>
+            </w:r>
+          </w:p>
+          <w:p>
+            <w:pPr>
+              <w:rPr>
+                <w:sz w:val="22"/>
+                <w:szCs w:val="22"/>
+              </w:rPr>
+            </w:pPr>
+            <w:r>
+              <w:rPr>
+                <w:sz w:val="22"/>
+                <w:szCs w:val="22"/>
+              </w:rPr>
+              <w:t xml:space="preserve">   7:1</w:t>
+            </w:r>
+            <w:r>
+              <w:rPr>
+                <w:sz w:val="22"/>
+                <w:szCs w:val="22"/>
+              </w:rPr>
               <w:t>4</w:t>
-            </w:r>
-            <w:bookmarkStart w:id="0" w:name="_GoBack"/>
-            <w:bookmarkEnd w:id="0"/>
-          </w:p>
-          <w:p>
-            <w:pPr>
-              <w:rPr>
-                <w:sz w:val="22"/>
-                <w:szCs w:val="22"/>
-              </w:rPr>
-            </w:pPr>
-            <w:r>
-              <w:rPr>
-                <w:sz w:val="22"/>
-                <w:szCs w:val="22"/>
-              </w:rPr>
-              <w:t xml:space="preserve">   7:05</w:t>
-            </w:r>
-          </w:p>
-          <w:p>
-            <w:pPr>
-              <w:rPr>
-                <w:sz w:val="22"/>
-                <w:szCs w:val="22"/>
-              </w:rPr>
-            </w:pPr>
-            <w:r>
-              <w:rPr>
-                <w:sz w:val="22"/>
-                <w:szCs w:val="22"/>
-              </w:rPr>
-              <w:t xml:space="preserve">   7:07</w:t>
-            </w:r>
-          </w:p>
-          <w:p>
-            <w:pPr>
-              <w:rPr>
-                <w:sz w:val="22"/>
-                <w:szCs w:val="22"/>
-              </w:rPr>
-            </w:pPr>
-            <w:r>
-              <w:rPr>
-                <w:sz w:val="22"/>
-                <w:szCs w:val="22"/>
-              </w:rPr>
-              <w:t xml:space="preserve">   7:08</w:t>
-            </w:r>
-          </w:p>
-          <w:p>
-            <w:pPr>
-              <w:rPr>
-                <w:sz w:val="22"/>
-                <w:szCs w:val="22"/>
-              </w:rPr>
-            </w:pPr>
-            <w:r>
-              <w:rPr>
-                <w:sz w:val="22"/>
-                <w:szCs w:val="22"/>
-              </w:rPr>
-              <w:t xml:space="preserve">   7:09</w:t>
-            </w:r>
-          </w:p>
-          <w:p>
-            <w:pPr>
-              <w:rPr>
-                <w:sz w:val="22"/>
-                <w:szCs w:val="22"/>
-              </w:rPr>
-            </w:pPr>
-            <w:r>
-              <w:rPr>
-                <w:sz w:val="22"/>
-                <w:szCs w:val="22"/>
-              </w:rPr>
-              <w:t xml:space="preserve">   7:10</w:t>
-            </w:r>
-          </w:p>
-          <w:p>
-            <w:pPr>
-              <w:rPr>
-                <w:sz w:val="22"/>
-                <w:szCs w:val="22"/>
-              </w:rPr>
-            </w:pPr>
-            <w:r>
-              <w:rPr>
-                <w:sz w:val="22"/>
-                <w:szCs w:val="22"/>
-              </w:rPr>
-              <w:t xml:space="preserve">   </w:t>
-            </w:r>
-          </w:p>
-          <w:p>
-            <w:pPr>
-              <w:rPr>
-                <w:sz w:val="22"/>
-                <w:szCs w:val="22"/>
-              </w:rPr>
-            </w:pPr>
-            <w:r>
-              <w:rPr>
-                <w:sz w:val="22"/>
-                <w:szCs w:val="22"/>
-              </w:rPr>
-              <w:t xml:space="preserve">   7:11</w:t>
-            </w:r>
-          </w:p>
-          <w:p>
-            <w:pPr>
-              <w:rPr>
-                <w:sz w:val="22"/>
-                <w:szCs w:val="22"/>
-              </w:rPr>
-            </w:pPr>
-            <w:r>
-              <w:rPr>
-                <w:sz w:val="22"/>
-                <w:szCs w:val="22"/>
-              </w:rPr>
-              <w:t xml:space="preserve">   7:12</w:t>
-            </w:r>
-          </w:p>
-          <w:p>
-            <w:pPr>
-              <w:rPr>
-                <w:sz w:val="22"/>
-                <w:szCs w:val="22"/>
-              </w:rPr>
-            </w:pPr>
-            <w:r>
-              <w:rPr>
-                <w:sz w:val="22"/>
-                <w:szCs w:val="22"/>
-              </w:rPr>
-              <w:t xml:space="preserve">   7:13</w:t>
             </w:r>
           </w:p>
           <w:p>
@@ -7453,7 +7630,7 @@
 </file>
 
 <file path=customXml/itemProps1.xml><?xml version="1.0" encoding="utf-8"?>
-<ds:datastoreItem xmlns:ds="http://schemas.openxmlformats.org/officeDocument/2006/customXml" ds:itemID="{E29E9C74-CC8F-B646-BB4A-2F0D8A6FC398}">
+<ds:datastoreItem xmlns:ds="http://schemas.openxmlformats.org/officeDocument/2006/customXml" ds:itemID="{B33EA542-A689-C043-84C2-771507968511}">
   <ds:schemaRefs>
     <ds:schemaRef ds:uri="http://schemas.openxmlformats.org/officeDocument/2006/bibliography"/>
   </ds:schemaRefs>

</xml_diff>

<commit_message>
added jokemaster to the agenda.
</commit_message>
<xml_diff>
--- a/Agenda.docx
+++ b/Agenda.docx
@@ -2876,17 +2876,10 @@
                 <w:sz w:val="24"/>
                 <w:szCs w:val="24"/>
               </w:rPr>
-              <w:t xml:space="preserve"> w</w:t>
+              <w:t xml:space="preserve"> w3_16 </w:t>
             </w:r>
             <w:bookmarkStart w:id="0" w:name="_GoBack"/>
             <w:bookmarkEnd w:id="0"/>
-            <w:r>
-              <w:rPr>
-                <w:sz w:val="24"/>
-                <w:szCs w:val="24"/>
-              </w:rPr>
-              <w:t>3_16</w:t>
-            </w:r>
           </w:p>
         </w:tc>
       </w:tr>
@@ -7630,7 +7623,7 @@
 </file>
 
 <file path=customXml/itemProps1.xml><?xml version="1.0" encoding="utf-8"?>
-<ds:datastoreItem xmlns:ds="http://schemas.openxmlformats.org/officeDocument/2006/customXml" ds:itemID="{B33EA542-A689-C043-84C2-771507968511}">
+<ds:datastoreItem xmlns:ds="http://schemas.openxmlformats.org/officeDocument/2006/customXml" ds:itemID="{C832591F-DB4D-2A46-AE91-9920715CB89E}">
   <ds:schemaRefs>
     <ds:schemaRef ds:uri="http://schemas.openxmlformats.org/officeDocument/2006/bibliography"/>
   </ds:schemaRefs>

</xml_diff>

<commit_message>
fix bug where the URI was replaced by the Toastmaster of the day
</commit_message>
<xml_diff>
--- a/Agenda.docx
+++ b/Agenda.docx
@@ -2878,8 +2878,6 @@
               </w:rPr>
               <w:t xml:space="preserve"> w3_16 </w:t>
             </w:r>
-            <w:bookmarkStart w:id="0" w:name="_GoBack"/>
-            <w:bookmarkEnd w:id="0"/>
           </w:p>
         </w:tc>
       </w:tr>
@@ -5726,8 +5724,18 @@
                 <w:sz w:val="22"/>
                 <w:szCs w:val="22"/>
               </w:rPr>
-              <w:t>toastmaster</w:t>
-            </w:r>
+              <w:t>toastmasterOfDay</w:t>
+            </w:r>
+            <w:r>
+              <w:rPr>
+                <w:b/>
+                <w:sz w:val="22"/>
+                <w:szCs w:val="22"/>
+              </w:rPr>
+              <w:t xml:space="preserve"> </w:t>
+            </w:r>
+            <w:bookmarkStart w:id="0" w:name="_GoBack"/>
+            <w:bookmarkEnd w:id="0"/>
           </w:p>
           <w:p>
             <w:pPr>
@@ -5848,7 +5856,7 @@
                 <w:sz w:val="22"/>
                 <w:szCs w:val="22"/>
               </w:rPr>
-              <w:t>toastmaster</w:t>
+              <w:t>toastmasterOfDay</w:t>
             </w:r>
           </w:p>
           <w:p>
@@ -6073,7 +6081,7 @@
                 <w:sz w:val="22"/>
                 <w:szCs w:val="22"/>
               </w:rPr>
-              <w:t>toastmaster</w:t>
+              <w:t>toastmasterOfDay</w:t>
             </w:r>
           </w:p>
           <w:p>
@@ -6134,7 +6142,7 @@
                 <w:sz w:val="22"/>
                 <w:szCs w:val="22"/>
               </w:rPr>
-              <w:t>toastmaster</w:t>
+              <w:t>toastmasterOfDay</w:t>
             </w:r>
           </w:p>
           <w:p>
@@ -6375,7 +6383,7 @@
                 <w:sz w:val="22"/>
                 <w:szCs w:val="22"/>
               </w:rPr>
-              <w:t>toastmaster</w:t>
+              <w:t>toastmasterOfDay</w:t>
             </w:r>
           </w:p>
           <w:p>
@@ -7623,7 +7631,7 @@
 </file>
 
 <file path=customXml/itemProps1.xml><?xml version="1.0" encoding="utf-8"?>
-<ds:datastoreItem xmlns:ds="http://schemas.openxmlformats.org/officeDocument/2006/customXml" ds:itemID="{C832591F-DB4D-2A46-AE91-9920715CB89E}">
+<ds:datastoreItem xmlns:ds="http://schemas.openxmlformats.org/officeDocument/2006/customXml" ds:itemID="{78597717-66DD-CE49-B5EE-9CE87D77CC71}">
   <ds:schemaRefs>
     <ds:schemaRef ds:uri="http://schemas.openxmlformats.org/officeDocument/2006/bibliography"/>
   </ds:schemaRefs>

</xml_diff>

<commit_message>
added the first evaluator and speaker as a variable in the agenda to clean up code.
</commit_message>
<xml_diff>
--- a/Agenda.docx
+++ b/Agenda.docx
@@ -3714,36 +3714,45 @@
                 <w:sz w:val="22"/>
                 <w:szCs w:val="22"/>
               </w:rPr>
-              <w:t xml:space="preserve">   7:1</w:t>
-            </w:r>
-            <w:r>
-              <w:rPr>
-                <w:sz w:val="22"/>
-                <w:szCs w:val="22"/>
-              </w:rPr>
-              <w:t>3</w:t>
-            </w:r>
-          </w:p>
-          <w:p>
-            <w:pPr>
-              <w:rPr>
-                <w:sz w:val="22"/>
-                <w:szCs w:val="22"/>
-              </w:rPr>
-            </w:pPr>
-            <w:r>
-              <w:rPr>
-                <w:sz w:val="22"/>
-                <w:szCs w:val="22"/>
-              </w:rPr>
-              <w:t xml:space="preserve">   7:1</w:t>
-            </w:r>
-            <w:r>
-              <w:rPr>
-                <w:sz w:val="22"/>
-                <w:szCs w:val="22"/>
-              </w:rPr>
-              <w:t>4</w:t>
+              <w:t xml:space="preserve">   e1t1</w:t>
+            </w:r>
+            <w:r>
+              <w:rPr>
+                <w:sz w:val="22"/>
+                <w:szCs w:val="22"/>
+              </w:rPr>
+              <w:t xml:space="preserve"> </w:t>
+            </w:r>
+            <w:bookmarkStart w:id="0" w:name="_GoBack"/>
+            <w:bookmarkEnd w:id="0"/>
+          </w:p>
+          <w:p>
+            <w:pPr>
+              <w:rPr>
+                <w:sz w:val="22"/>
+                <w:szCs w:val="22"/>
+              </w:rPr>
+            </w:pPr>
+            <w:r>
+              <w:rPr>
+                <w:sz w:val="22"/>
+                <w:szCs w:val="22"/>
+              </w:rPr>
+              <w:t xml:space="preserve">   </w:t>
+            </w:r>
+            <w:r>
+              <w:rPr>
+                <w:sz w:val="22"/>
+                <w:szCs w:val="22"/>
+              </w:rPr>
+              <w:t>s1t1</w:t>
+            </w:r>
+            <w:r>
+              <w:rPr>
+                <w:sz w:val="22"/>
+                <w:szCs w:val="22"/>
+              </w:rPr>
+              <w:t xml:space="preserve"> </w:t>
             </w:r>
           </w:p>
           <w:p>
@@ -5734,8 +5743,6 @@
               </w:rPr>
               <w:t xml:space="preserve"> </w:t>
             </w:r>
-            <w:bookmarkStart w:id="0" w:name="_GoBack"/>
-            <w:bookmarkEnd w:id="0"/>
           </w:p>
           <w:p>
             <w:pPr>
@@ -7631,7 +7638,7 @@
 </file>
 
 <file path=customXml/itemProps1.xml><?xml version="1.0" encoding="utf-8"?>
-<ds:datastoreItem xmlns:ds="http://schemas.openxmlformats.org/officeDocument/2006/customXml" ds:itemID="{78597717-66DD-CE49-B5EE-9CE87D77CC71}">
+<ds:datastoreItem xmlns:ds="http://schemas.openxmlformats.org/officeDocument/2006/customXml" ds:itemID="{53CDA101-A788-AB43-81AC-4F0CADF2E6A0}">
   <ds:schemaRefs>
     <ds:schemaRef ds:uri="http://schemas.openxmlformats.org/officeDocument/2006/bibliography"/>
   </ds:schemaRefs>

</xml_diff>